<commit_message>
dodane podpunkty o ogólnej symulacji do napisania.
</commit_message>
<xml_diff>
--- a/01. Dokumentacja/Projekt.docx
+++ b/01. Dokumentacja/Projekt.docx
@@ -34,12 +34,7 @@
       </w:r>
       <w:proofErr w:type="gramEnd"/>
       <w:r>
-        <w:t xml:space="preserve"> pomo</w:t>
-      </w:r>
-      <w:bookmarkStart w:id="0" w:name="_GoBack"/>
-      <w:bookmarkEnd w:id="0"/>
-      <w:r>
-        <w:t>cą sieci BCMP</w:t>
+        <w:t xml:space="preserve"> pomocą sieci BCMP</w:t>
       </w:r>
     </w:p>
     <w:p/>
@@ -442,6 +437,13 @@
     </w:p>
     <w:sdt>
       <w:sdtPr>
+        <w:rPr>
+          <w:rFonts w:asciiTheme="minorHAnsi" w:eastAsiaTheme="minorHAnsi" w:hAnsiTheme="minorHAnsi" w:cstheme="minorBidi"/>
+          <w:color w:val="auto"/>
+          <w:sz w:val="22"/>
+          <w:szCs w:val="22"/>
+          <w:lang w:val="pl-PL"/>
+        </w:rPr>
         <w:id w:val="-1888174606"/>
         <w:docPartObj>
           <w:docPartGallery w:val="Table of Contents"/>
@@ -450,14 +452,9 @@
       </w:sdtPr>
       <w:sdtEndPr>
         <w:rPr>
-          <w:rFonts w:asciiTheme="minorHAnsi" w:eastAsiaTheme="minorHAnsi" w:hAnsiTheme="minorHAnsi" w:cstheme="minorBidi"/>
           <w:b/>
           <w:bCs/>
           <w:noProof/>
-          <w:color w:val="auto"/>
-          <w:sz w:val="22"/>
-          <w:szCs w:val="22"/>
-          <w:lang w:val="pl-PL"/>
         </w:rPr>
       </w:sdtEndPr>
       <w:sdtContent>
@@ -504,7 +501,7 @@
           <w:r>
             <w:fldChar w:fldCharType="separate"/>
           </w:r>
-          <w:hyperlink w:anchor="_Toc467446066" w:history="1">
+          <w:hyperlink w:anchor="_Toc467491217" w:history="1">
             <w:r>
               <w:rPr>
                 <w:rStyle w:val="Hyperlink"/>
@@ -525,6 +522,106 @@
                 <w:rStyle w:val="Hyperlink"/>
                 <w:noProof/>
               </w:rPr>
+              <w:t>Ogólne wymag</w:t>
+            </w:r>
+            <w:r>
+              <w:rPr>
+                <w:rStyle w:val="Hyperlink"/>
+                <w:noProof/>
+              </w:rPr>
+              <w:t>a</w:t>
+            </w:r>
+            <w:r>
+              <w:rPr>
+                <w:rStyle w:val="Hyperlink"/>
+                <w:noProof/>
+              </w:rPr>
+              <w:t>nia projektu:</w:t>
+            </w:r>
+            <w:r>
+              <w:rPr>
+                <w:noProof/>
+                <w:webHidden/>
+              </w:rPr>
+              <w:tab/>
+            </w:r>
+            <w:r>
+              <w:rPr>
+                <w:noProof/>
+                <w:webHidden/>
+              </w:rPr>
+              <w:fldChar w:fldCharType="begin"/>
+            </w:r>
+            <w:r>
+              <w:rPr>
+                <w:noProof/>
+                <w:webHidden/>
+              </w:rPr>
+              <w:instrText xml:space="preserve"> PAGEREF _Toc467491217 \h </w:instrText>
+            </w:r>
+            <w:r>
+              <w:rPr>
+                <w:noProof/>
+                <w:webHidden/>
+              </w:rPr>
+            </w:r>
+            <w:r>
+              <w:rPr>
+                <w:noProof/>
+                <w:webHidden/>
+              </w:rPr>
+              <w:fldChar w:fldCharType="separate"/>
+            </w:r>
+            <w:r>
+              <w:rPr>
+                <w:noProof/>
+                <w:webHidden/>
+              </w:rPr>
+              <w:t>3</w:t>
+            </w:r>
+            <w:r>
+              <w:rPr>
+                <w:noProof/>
+                <w:webHidden/>
+              </w:rPr>
+              <w:fldChar w:fldCharType="end"/>
+            </w:r>
+          </w:hyperlink>
+        </w:p>
+        <w:p>
+          <w:pPr>
+            <w:pStyle w:val="TOC1"/>
+            <w:tabs>
+              <w:tab w:val="left" w:pos="440"/>
+              <w:tab w:val="right" w:leader="dot" w:pos="9062"/>
+            </w:tabs>
+            <w:rPr>
+              <w:rFonts w:eastAsiaTheme="minorEastAsia"/>
+              <w:noProof/>
+              <w:lang w:eastAsia="pl-PL"/>
+            </w:rPr>
+          </w:pPr>
+          <w:hyperlink w:anchor="_Toc467491218" w:history="1">
+            <w:r>
+              <w:rPr>
+                <w:rStyle w:val="Hyperlink"/>
+                <w:noProof/>
+              </w:rPr>
+              <w:t>2</w:t>
+            </w:r>
+            <w:r>
+              <w:rPr>
+                <w:rFonts w:eastAsiaTheme="minorEastAsia"/>
+                <w:noProof/>
+                <w:lang w:eastAsia="pl-PL"/>
+              </w:rPr>
+              <w:tab/>
+            </w:r>
+            <w:r>
+              <w:rPr>
+                <w:rStyle w:val="Hyperlink"/>
+                <w:noProof/>
+              </w:rPr>
               <w:t>Sformułowanie problemu BCMP</w:t>
             </w:r>
             <w:r>
@@ -546,7 +643,7 @@
                 <w:noProof/>
                 <w:webHidden/>
               </w:rPr>
-              <w:instrText xml:space="preserve"> PAGEREF _Toc467446066 \h </w:instrText>
+              <w:instrText xml:space="preserve"> PAGEREF _Toc467491218 \h </w:instrText>
             </w:r>
             <w:r>
               <w:rPr>
@@ -590,13 +687,13 @@
               <w:lang w:eastAsia="pl-PL"/>
             </w:rPr>
           </w:pPr>
-          <w:hyperlink w:anchor="_Toc467446067" w:history="1">
+          <w:hyperlink w:anchor="_Toc467491219" w:history="1">
             <w:r>
               <w:rPr>
                 <w:rStyle w:val="Hyperlink"/>
                 <w:noProof/>
               </w:rPr>
-              <w:t>1.1</w:t>
+              <w:t>2.1</w:t>
             </w:r>
             <w:r>
               <w:rPr>
@@ -632,7 +729,7 @@
                 <w:noProof/>
                 <w:webHidden/>
               </w:rPr>
-              <w:instrText xml:space="preserve"> PAGEREF _Toc467446067 \h </w:instrText>
+              <w:instrText xml:space="preserve"> PAGEREF _Toc467491219 \h </w:instrText>
             </w:r>
             <w:r>
               <w:rPr>
@@ -676,13 +773,13 @@
               <w:lang w:eastAsia="pl-PL"/>
             </w:rPr>
           </w:pPr>
-          <w:hyperlink w:anchor="_Toc467446068" w:history="1">
+          <w:hyperlink w:anchor="_Toc467491220" w:history="1">
             <w:r>
               <w:rPr>
                 <w:rStyle w:val="Hyperlink"/>
                 <w:noProof/>
               </w:rPr>
-              <w:t>1.2</w:t>
+              <w:t>2.2</w:t>
             </w:r>
             <w:r>
               <w:rPr>
@@ -718,7 +815,7 @@
                 <w:noProof/>
                 <w:webHidden/>
               </w:rPr>
-              <w:instrText xml:space="preserve"> PAGEREF _Toc467446068 \h </w:instrText>
+              <w:instrText xml:space="preserve"> PAGEREF _Toc467491220 \h </w:instrText>
             </w:r>
             <w:r>
               <w:rPr>
@@ -762,13 +859,13 @@
               <w:lang w:eastAsia="pl-PL"/>
             </w:rPr>
           </w:pPr>
-          <w:hyperlink w:anchor="_Toc467446069" w:history="1">
+          <w:hyperlink w:anchor="_Toc467491221" w:history="1">
             <w:r>
               <w:rPr>
                 <w:rStyle w:val="Hyperlink"/>
                 <w:noProof/>
               </w:rPr>
-              <w:t>1.3</w:t>
+              <w:t>2.3</w:t>
             </w:r>
             <w:r>
               <w:rPr>
@@ -804,7 +901,7 @@
                 <w:noProof/>
                 <w:webHidden/>
               </w:rPr>
-              <w:instrText xml:space="preserve"> PAGEREF _Toc467446069 \h </w:instrText>
+              <w:instrText xml:space="preserve"> PAGEREF _Toc467491221 \h </w:instrText>
             </w:r>
             <w:r>
               <w:rPr>
@@ -848,13 +945,13 @@
               <w:lang w:eastAsia="pl-PL"/>
             </w:rPr>
           </w:pPr>
-          <w:hyperlink w:anchor="_Toc467446070" w:history="1">
+          <w:hyperlink w:anchor="_Toc467491222" w:history="1">
             <w:r>
               <w:rPr>
                 <w:rStyle w:val="Hyperlink"/>
                 <w:noProof/>
               </w:rPr>
-              <w:t>1.3.1</w:t>
+              <w:t>2.3.1</w:t>
             </w:r>
             <w:r>
               <w:rPr>
@@ -890,7 +987,7 @@
                 <w:noProof/>
                 <w:webHidden/>
               </w:rPr>
-              <w:instrText xml:space="preserve"> PAGEREF _Toc467446070 \h </w:instrText>
+              <w:instrText xml:space="preserve"> PAGEREF _Toc467491222 \h </w:instrText>
             </w:r>
             <w:r>
               <w:rPr>
@@ -934,13 +1031,13 @@
               <w:lang w:eastAsia="pl-PL"/>
             </w:rPr>
           </w:pPr>
-          <w:hyperlink w:anchor="_Toc467446071" w:history="1">
+          <w:hyperlink w:anchor="_Toc467491223" w:history="1">
             <w:r>
               <w:rPr>
                 <w:rStyle w:val="Hyperlink"/>
                 <w:noProof/>
               </w:rPr>
-              <w:t>1.3.2</w:t>
+              <w:t>2.3.2</w:t>
             </w:r>
             <w:r>
               <w:rPr>
@@ -976,7 +1073,7 @@
                 <w:noProof/>
                 <w:webHidden/>
               </w:rPr>
-              <w:instrText xml:space="preserve"> PAGEREF _Toc467446071 \h </w:instrText>
+              <w:instrText xml:space="preserve"> PAGEREF _Toc467491223 \h </w:instrText>
             </w:r>
             <w:r>
               <w:rPr>
@@ -1020,13 +1117,13 @@
               <w:lang w:eastAsia="pl-PL"/>
             </w:rPr>
           </w:pPr>
-          <w:hyperlink w:anchor="_Toc467446072" w:history="1">
+          <w:hyperlink w:anchor="_Toc467491224" w:history="1">
             <w:r>
               <w:rPr>
                 <w:rStyle w:val="Hyperlink"/>
                 <w:noProof/>
               </w:rPr>
-              <w:t>1.4</w:t>
+              <w:t>2.4</w:t>
             </w:r>
             <w:r>
               <w:rPr>
@@ -1062,7 +1159,7 @@
                 <w:noProof/>
                 <w:webHidden/>
               </w:rPr>
-              <w:instrText xml:space="preserve"> PAGEREF _Toc467446072 \h </w:instrText>
+              <w:instrText xml:space="preserve"> PAGEREF _Toc467491224 \h </w:instrText>
             </w:r>
             <w:r>
               <w:rPr>
@@ -1106,13 +1203,13 @@
               <w:lang w:eastAsia="pl-PL"/>
             </w:rPr>
           </w:pPr>
-          <w:hyperlink w:anchor="_Toc467446073" w:history="1">
+          <w:hyperlink w:anchor="_Toc467491225" w:history="1">
             <w:r>
               <w:rPr>
                 <w:rStyle w:val="Hyperlink"/>
                 <w:noProof/>
               </w:rPr>
-              <w:t>1.5</w:t>
+              <w:t>2.5</w:t>
             </w:r>
             <w:r>
               <w:rPr>
@@ -1148,7 +1245,7 @@
                 <w:noProof/>
                 <w:webHidden/>
               </w:rPr>
-              <w:instrText xml:space="preserve"> PAGEREF _Toc467446073 \h </w:instrText>
+              <w:instrText xml:space="preserve"> PAGEREF _Toc467491225 \h </w:instrText>
             </w:r>
             <w:r>
               <w:rPr>
@@ -1168,7 +1265,93 @@
                 <w:noProof/>
                 <w:webHidden/>
               </w:rPr>
-              <w:t>3</w:t>
+              <w:t>4</w:t>
+            </w:r>
+            <w:r>
+              <w:rPr>
+                <w:noProof/>
+                <w:webHidden/>
+              </w:rPr>
+              <w:fldChar w:fldCharType="end"/>
+            </w:r>
+          </w:hyperlink>
+        </w:p>
+        <w:p>
+          <w:pPr>
+            <w:pStyle w:val="TOC2"/>
+            <w:tabs>
+              <w:tab w:val="left" w:pos="880"/>
+              <w:tab w:val="right" w:leader="dot" w:pos="9062"/>
+            </w:tabs>
+            <w:rPr>
+              <w:rFonts w:eastAsiaTheme="minorEastAsia"/>
+              <w:noProof/>
+              <w:lang w:eastAsia="pl-PL"/>
+            </w:rPr>
+          </w:pPr>
+          <w:hyperlink w:anchor="_Toc467491226" w:history="1">
+            <w:r>
+              <w:rPr>
+                <w:rStyle w:val="Hyperlink"/>
+                <w:noProof/>
+              </w:rPr>
+              <w:t>2.6</w:t>
+            </w:r>
+            <w:r>
+              <w:rPr>
+                <w:rFonts w:eastAsiaTheme="minorEastAsia"/>
+                <w:noProof/>
+                <w:lang w:eastAsia="pl-PL"/>
+              </w:rPr>
+              <w:tab/>
+            </w:r>
+            <w:r>
+              <w:rPr>
+                <w:rStyle w:val="Hyperlink"/>
+                <w:noProof/>
+              </w:rPr>
+              <w:t>Macierze przejścia do kolejnych stacji</w:t>
+            </w:r>
+            <w:r>
+              <w:rPr>
+                <w:noProof/>
+                <w:webHidden/>
+              </w:rPr>
+              <w:tab/>
+            </w:r>
+            <w:r>
+              <w:rPr>
+                <w:noProof/>
+                <w:webHidden/>
+              </w:rPr>
+              <w:fldChar w:fldCharType="begin"/>
+            </w:r>
+            <w:r>
+              <w:rPr>
+                <w:noProof/>
+                <w:webHidden/>
+              </w:rPr>
+              <w:instrText xml:space="preserve"> PAGEREF _Toc467491226 \h </w:instrText>
+            </w:r>
+            <w:r>
+              <w:rPr>
+                <w:noProof/>
+                <w:webHidden/>
+              </w:rPr>
+            </w:r>
+            <w:r>
+              <w:rPr>
+                <w:noProof/>
+                <w:webHidden/>
+              </w:rPr>
+              <w:fldChar w:fldCharType="separate"/>
+            </w:r>
+            <w:r>
+              <w:rPr>
+                <w:noProof/>
+                <w:webHidden/>
+              </w:rPr>
+              <w:t>4</w:t>
             </w:r>
             <w:r>
               <w:rPr>
@@ -1192,13 +1375,13 @@
               <w:lang w:eastAsia="pl-PL"/>
             </w:rPr>
           </w:pPr>
-          <w:hyperlink w:anchor="_Toc467446074" w:history="1">
+          <w:hyperlink w:anchor="_Toc467491227" w:history="1">
             <w:r>
               <w:rPr>
                 <w:rStyle w:val="Hyperlink"/>
                 <w:noProof/>
               </w:rPr>
-              <w:t>2</w:t>
+              <w:t>3</w:t>
             </w:r>
             <w:r>
               <w:rPr>
@@ -1234,7 +1417,7 @@
                 <w:noProof/>
                 <w:webHidden/>
               </w:rPr>
-              <w:instrText xml:space="preserve"> PAGEREF _Toc467446074 \h </w:instrText>
+              <w:instrText xml:space="preserve"> PAGEREF _Toc467491227 \h </w:instrText>
             </w:r>
             <w:r>
               <w:rPr>
@@ -1254,7 +1437,7 @@
                 <w:noProof/>
                 <w:webHidden/>
               </w:rPr>
-              <w:t>4</w:t>
+              <w:t>5</w:t>
             </w:r>
             <w:r>
               <w:rPr>
@@ -1278,13 +1461,13 @@
               <w:lang w:eastAsia="pl-PL"/>
             </w:rPr>
           </w:pPr>
-          <w:hyperlink w:anchor="_Toc467446075" w:history="1">
+          <w:hyperlink w:anchor="_Toc467491228" w:history="1">
             <w:r>
               <w:rPr>
                 <w:rStyle w:val="Hyperlink"/>
                 <w:noProof/>
               </w:rPr>
-              <w:t>2.1</w:t>
+              <w:t>3.1</w:t>
             </w:r>
             <w:r>
               <w:rPr>
@@ -1320,7 +1503,7 @@
                 <w:noProof/>
                 <w:webHidden/>
               </w:rPr>
-              <w:instrText xml:space="preserve"> PAGEREF _Toc467446075 \h </w:instrText>
+              <w:instrText xml:space="preserve"> PAGEREF _Toc467491228 \h </w:instrText>
             </w:r>
             <w:r>
               <w:rPr>
@@ -1340,7 +1523,7 @@
                 <w:noProof/>
                 <w:webHidden/>
               </w:rPr>
-              <w:t>4</w:t>
+              <w:t>5</w:t>
             </w:r>
             <w:r>
               <w:rPr>
@@ -1364,13 +1547,13 @@
               <w:lang w:eastAsia="pl-PL"/>
             </w:rPr>
           </w:pPr>
-          <w:hyperlink w:anchor="_Toc467446076" w:history="1">
+          <w:hyperlink w:anchor="_Toc467491229" w:history="1">
             <w:r>
               <w:rPr>
                 <w:rStyle w:val="Hyperlink"/>
                 <w:noProof/>
               </w:rPr>
-              <w:t>2.2</w:t>
+              <w:t>3.2</w:t>
             </w:r>
             <w:r>
               <w:rPr>
@@ -1406,7 +1589,7 @@
                 <w:noProof/>
                 <w:webHidden/>
               </w:rPr>
-              <w:instrText xml:space="preserve"> PAGEREF _Toc467446076 \h </w:instrText>
+              <w:instrText xml:space="preserve"> PAGEREF _Toc467491229 \h </w:instrText>
             </w:r>
             <w:r>
               <w:rPr>
@@ -1426,7 +1609,7 @@
                 <w:noProof/>
                 <w:webHidden/>
               </w:rPr>
-              <w:t>4</w:t>
+              <w:t>5</w:t>
             </w:r>
             <w:r>
               <w:rPr>
@@ -1450,13 +1633,13 @@
               <w:lang w:eastAsia="pl-PL"/>
             </w:rPr>
           </w:pPr>
-          <w:hyperlink w:anchor="_Toc467446077" w:history="1">
+          <w:hyperlink w:anchor="_Toc467491230" w:history="1">
             <w:r>
               <w:rPr>
                 <w:rStyle w:val="Hyperlink"/>
                 <w:noProof/>
               </w:rPr>
-              <w:t>2.3</w:t>
+              <w:t>3.3</w:t>
             </w:r>
             <w:r>
               <w:rPr>
@@ -1492,7 +1675,7 @@
                 <w:noProof/>
                 <w:webHidden/>
               </w:rPr>
-              <w:instrText xml:space="preserve"> PAGEREF _Toc467446077 \h </w:instrText>
+              <w:instrText xml:space="preserve"> PAGEREF _Toc467491230 \h </w:instrText>
             </w:r>
             <w:r>
               <w:rPr>
@@ -1512,7 +1695,7 @@
                 <w:noProof/>
                 <w:webHidden/>
               </w:rPr>
-              <w:t>4</w:t>
+              <w:t>5</w:t>
             </w:r>
             <w:r>
               <w:rPr>
@@ -1536,13 +1719,13 @@
               <w:lang w:eastAsia="pl-PL"/>
             </w:rPr>
           </w:pPr>
-          <w:hyperlink w:anchor="_Toc467446078" w:history="1">
+          <w:hyperlink w:anchor="_Toc467491231" w:history="1">
             <w:r>
               <w:rPr>
                 <w:rStyle w:val="Hyperlink"/>
                 <w:noProof/>
               </w:rPr>
-              <w:t>3</w:t>
+              <w:t>4</w:t>
             </w:r>
             <w:r>
               <w:rPr>
@@ -1578,7 +1761,7 @@
                 <w:noProof/>
                 <w:webHidden/>
               </w:rPr>
-              <w:instrText xml:space="preserve"> PAGEREF _Toc467446078 \h </w:instrText>
+              <w:instrText xml:space="preserve"> PAGEREF _Toc467491231 \h </w:instrText>
             </w:r>
             <w:r>
               <w:rPr>
@@ -1598,7 +1781,7 @@
                 <w:noProof/>
                 <w:webHidden/>
               </w:rPr>
-              <w:t>5</w:t>
+              <w:t>6</w:t>
             </w:r>
             <w:r>
               <w:rPr>
@@ -1622,13 +1805,13 @@
               <w:lang w:eastAsia="pl-PL"/>
             </w:rPr>
           </w:pPr>
-          <w:hyperlink w:anchor="_Toc467446079" w:history="1">
+          <w:hyperlink w:anchor="_Toc467491232" w:history="1">
             <w:r>
               <w:rPr>
                 <w:rStyle w:val="Hyperlink"/>
                 <w:noProof/>
               </w:rPr>
-              <w:t>3.1</w:t>
+              <w:t>4.1</w:t>
             </w:r>
             <w:r>
               <w:rPr>
@@ -1664,7 +1847,7 @@
                 <w:noProof/>
                 <w:webHidden/>
               </w:rPr>
-              <w:instrText xml:space="preserve"> PAGEREF _Toc467446079 \h </w:instrText>
+              <w:instrText xml:space="preserve"> PAGEREF _Toc467491232 \h </w:instrText>
             </w:r>
             <w:r>
               <w:rPr>
@@ -1684,7 +1867,7 @@
                 <w:noProof/>
                 <w:webHidden/>
               </w:rPr>
-              <w:t>5</w:t>
+              <w:t>6</w:t>
             </w:r>
             <w:r>
               <w:rPr>
@@ -1708,27 +1891,243 @@
       </w:sdtContent>
     </w:sdt>
     <w:p>
+      <w:r>
+        <w:br w:type="page"/>
+      </w:r>
+    </w:p>
+    <w:p>
       <w:pPr>
         <w:pStyle w:val="Heading1"/>
       </w:pPr>
-      <w:r>
-        <w:br w:type="page"/>
-      </w:r>
-      <w:bookmarkStart w:id="1" w:name="_Toc467446066"/>
+      <w:bookmarkStart w:id="0" w:name="_Toc467491217"/>
       <w:r>
         <w:lastRenderedPageBreak/>
-        <w:t>Sformułowanie problemu</w:t>
-      </w:r>
-      <w:r>
-        <w:t xml:space="preserve"> BCMP</w:t>
-      </w:r>
+        <w:t>Ogólne wymagania projektu:</w:t>
+      </w:r>
+      <w:bookmarkEnd w:id="0"/>
+    </w:p>
+    <w:p>
+      <w:pPr>
+        <w:pStyle w:val="ListParagraph"/>
+        <w:numPr>
+          <w:ilvl w:val="0"/>
+          <w:numId w:val="8"/>
+        </w:numPr>
+      </w:pPr>
+      <w:r>
+        <w:t xml:space="preserve">Ok. 6 </w:t>
+      </w:r>
+      <w:r>
+        <w:t>stacji dowolnego typu (1-4),</w:t>
+      </w:r>
+    </w:p>
+    <w:p>
+      <w:pPr>
+        <w:pStyle w:val="ListParagraph"/>
+        <w:numPr>
+          <w:ilvl w:val="0"/>
+          <w:numId w:val="8"/>
+        </w:numPr>
+      </w:pPr>
+      <w:r>
+        <w:t>Kilka (2/3) klas zgłoszeń,</w:t>
+      </w:r>
+    </w:p>
+    <w:p>
+      <w:pPr>
+        <w:pStyle w:val="ListParagraph"/>
+        <w:numPr>
+          <w:ilvl w:val="0"/>
+          <w:numId w:val="8"/>
+        </w:numPr>
+      </w:pPr>
+      <w:r>
+        <w:t>Możliwość wybrania sieci otwartej i zamkniętej</w:t>
+      </w:r>
+    </w:p>
+    <w:p>
+      <w:pPr>
+        <w:pStyle w:val="ListParagraph"/>
+        <w:numPr>
+          <w:ilvl w:val="0"/>
+          <w:numId w:val="8"/>
+        </w:numPr>
+      </w:pPr>
+    </w:p>
+    <w:p>
+      <w:pPr>
+        <w:pStyle w:val="Heading1"/>
+      </w:pPr>
+      <w:r>
+        <w:t>Ogólny opis implementacji</w:t>
+      </w:r>
+    </w:p>
+    <w:p>
+      <w:pPr>
+        <w:pStyle w:val="Heading2"/>
+      </w:pPr>
+      <w:r>
+        <w:t>Konwencja zapisu konfiguracji sieci:</w:t>
+      </w:r>
+    </w:p>
+    <w:p/>
+    <w:p>
+      <w:pPr>
+        <w:pStyle w:val="Heading2"/>
+      </w:pPr>
+      <w:r>
+        <w:t>Wyznaczanie parametrów sieci:</w:t>
+      </w:r>
+    </w:p>
+    <w:p>
+      <w:pPr>
+        <w:pStyle w:val="Heading3"/>
+      </w:pPr>
+      <w:r>
+        <w:t>Sieć otwarta:</w:t>
+      </w:r>
+    </w:p>
+    <w:p>
+      <w:r>
+        <w:t xml:space="preserve">Zakładamy, że każdy system jest traktowany niezależnie. Wyznaczamy przepustowość w danym systemie i używamy wzorów jak w pojedynczym systemie. </w:t>
+      </w:r>
+    </w:p>
+    <w:p/>
+    <w:p>
+      <w:pPr>
+        <w:pStyle w:val="Heading3"/>
+      </w:pPr>
+      <w:r>
+        <w:t>Sieć zamknięta</w:t>
+      </w:r>
+    </w:p>
+    <w:p>
+      <w:r>
+        <w:t xml:space="preserve">Stosujemy metodę przybliżoną SUM. </w:t>
+      </w:r>
+      <w:r>
+        <w:t>Opiera się ona na założeniu, że dla każdego systemu w sieci średnia liczba zgłoszeń</w:t>
+      </w:r>
+      <w:r>
+        <w:t xml:space="preserve"> </w:t>
+      </w:r>
+      <m:oMath>
+        <m:acc>
+          <m:accPr>
+            <m:chr m:val="̅"/>
+            <m:ctrlPr>
+              <w:rPr>
+                <w:rFonts w:ascii="Cambria Math" w:hAnsi="Cambria Math"/>
+                <w:i/>
+              </w:rPr>
+            </m:ctrlPr>
+          </m:accPr>
+          <m:e>
+            <m:r>
+              <w:rPr>
+                <w:rFonts w:ascii="Cambria Math" w:hAnsi="Cambria Math"/>
+              </w:rPr>
+              <m:t>K</m:t>
+            </m:r>
+          </m:e>
+        </m:acc>
+      </m:oMath>
+      <w:r>
+        <w:t xml:space="preserve"> w systemie jest funkcją przepustowości tego systemu </w:t>
+      </w:r>
+      <m:oMath>
+        <m:r>
+          <w:rPr>
+            <w:rFonts w:ascii="Cambria Math" w:hAnsi="Cambria Math"/>
+          </w:rPr>
+          <m:t>λ</m:t>
+        </m:r>
+      </m:oMath>
+      <w:r>
+        <w:rPr>
+          <w:rFonts w:eastAsiaTheme="minorEastAsia"/>
+        </w:rPr>
+        <w:t xml:space="preserve">. </w:t>
+      </w:r>
+    </w:p>
+    <w:p>
+      <w:r>
+        <w:t>Metoda ta ma poniższe założenia wymagane do jej zastosowania:</w:t>
+      </w:r>
+    </w:p>
+    <w:p>
+      <w:pPr>
+        <w:pStyle w:val="ListParagraph"/>
+        <w:numPr>
+          <w:ilvl w:val="0"/>
+          <w:numId w:val="10"/>
+        </w:numPr>
+      </w:pPr>
+      <w:r>
+        <w:t>System zamknięty,</w:t>
+      </w:r>
+    </w:p>
+    <w:p>
+      <w:pPr>
+        <w:pStyle w:val="ListParagraph"/>
+        <w:numPr>
+          <w:ilvl w:val="0"/>
+          <w:numId w:val="10"/>
+        </w:numPr>
+      </w:pPr>
+      <w:r>
+        <w:t xml:space="preserve">Współczynnik </w:t>
+      </w:r>
+      <m:oMath>
+        <m:r>
+          <w:rPr>
+            <w:rFonts w:ascii="Cambria Math" w:hAnsi="Cambria Math"/>
+          </w:rPr>
+          <m:t>μ</m:t>
+        </m:r>
+      </m:oMath>
+      <w:r>
+        <w:t xml:space="preserve"> jest stały i niezależny od obsługi. </w:t>
+      </w:r>
+    </w:p>
+    <w:p/>
+    <w:p>
+      <w:bookmarkStart w:id="1" w:name="_GoBack"/>
       <w:bookmarkEnd w:id="1"/>
     </w:p>
     <w:p>
+      <w:r>
+        <w:br w:type="page"/>
+      </w:r>
+    </w:p>
+    <w:p>
+      <w:pPr>
+        <w:pStyle w:val="Heading1"/>
+      </w:pPr>
+      <w:bookmarkStart w:id="2" w:name="_Toc467491218"/>
+      <w:r>
+        <w:lastRenderedPageBreak/>
+        <w:t xml:space="preserve">Przykład </w:t>
+      </w:r>
+      <w:bookmarkEnd w:id="2"/>
+      <w:r>
+        <w:t>-</w:t>
+      </w:r>
+      <w:r>
+        <w:t xml:space="preserve"> </w:t>
+      </w:r>
+      <w:r>
+        <w:t>s</w:t>
+      </w:r>
+      <w:r>
+        <w:t>formułowanie problemu BCMP</w:t>
+      </w:r>
+    </w:p>
+    <w:p>
       <w:pPr>
         <w:pStyle w:val="Heading2"/>
       </w:pPr>
-      <w:bookmarkStart w:id="2" w:name="_Toc467446067"/>
+      <w:bookmarkStart w:id="3" w:name="_Toc467491219"/>
       <w:r>
         <w:t>Opis</w:t>
       </w:r>
@@ -1738,21 +2137,21 @@
       <w:r>
         <w:t>:</w:t>
       </w:r>
-      <w:bookmarkEnd w:id="2"/>
+      <w:bookmarkEnd w:id="3"/>
     </w:p>
     <w:p/>
     <w:p>
       <w:pPr>
         <w:pStyle w:val="Heading2"/>
       </w:pPr>
-      <w:bookmarkStart w:id="3" w:name="_Toc467446068"/>
+      <w:bookmarkStart w:id="4" w:name="_Toc467491220"/>
       <w:r>
         <w:t>Założenia i ograniczenia</w:t>
       </w:r>
       <w:r>
         <w:t>:</w:t>
       </w:r>
-      <w:bookmarkEnd w:id="3"/>
+      <w:bookmarkEnd w:id="4"/>
     </w:p>
     <w:p>
       <w:pPr>
@@ -1774,13 +2173,89 @@
           <w:numId w:val="5"/>
         </w:numPr>
       </w:pPr>
+      <w:r>
+        <w:t>Bez priorytetów,</w:t>
+      </w:r>
+    </w:p>
+    <w:p>
+      <w:pPr>
+        <w:pStyle w:val="ListParagraph"/>
+        <w:numPr>
+          <w:ilvl w:val="0"/>
+          <w:numId w:val="5"/>
+        </w:numPr>
+      </w:pPr>
+      <w:r>
+        <w:t>Zgłoszenia nie mogą zmieniać klasy w trakcie przebywania w systemie,</w:t>
+      </w:r>
+    </w:p>
+    <w:p>
+      <w:pPr>
+        <w:pStyle w:val="ListParagraph"/>
+        <w:numPr>
+          <w:ilvl w:val="0"/>
+          <w:numId w:val="5"/>
+        </w:numPr>
+      </w:pPr>
+      <w:r>
+        <w:t>Sieć składa się z dwóch typów systemów:</w:t>
+      </w:r>
+    </w:p>
+    <w:p>
+      <w:pPr>
+        <w:pStyle w:val="ListParagraph"/>
+        <w:numPr>
+          <w:ilvl w:val="1"/>
+          <w:numId w:val="5"/>
+        </w:numPr>
+      </w:pPr>
+      <m:oMath>
+        <m:r>
+          <w:rPr>
+            <w:rFonts w:ascii="Cambria Math" w:hAnsi="Cambria Math"/>
+          </w:rPr>
+          <m:t>M/M/∞</m:t>
+        </m:r>
+      </m:oMath>
+    </w:p>
+    <w:p>
+      <w:pPr>
+        <w:pStyle w:val="ListParagraph"/>
+        <w:numPr>
+          <w:ilvl w:val="1"/>
+          <w:numId w:val="5"/>
+        </w:numPr>
+      </w:pPr>
+      <m:oMath>
+        <m:r>
+          <w:rPr>
+            <w:rFonts w:ascii="Cambria Math" w:hAnsi="Cambria Math"/>
+          </w:rPr>
+          <m:t>M/M/n/FIFO/∞</m:t>
+        </m:r>
+      </m:oMath>
+    </w:p>
+    <w:p>
+      <w:pPr>
+        <w:pStyle w:val="ListParagraph"/>
+        <w:numPr>
+          <w:ilvl w:val="0"/>
+          <w:numId w:val="5"/>
+        </w:numPr>
+      </w:pPr>
+      <w:r>
+        <w:t>Jedno źródło wejściowe zgłoszeń –</w:t>
+      </w:r>
+      <w:r>
+        <w:t xml:space="preserve"> generująca różne klasy z stałymi współczynnikami</w:t>
+      </w:r>
     </w:p>
     <w:p/>
     <w:p>
       <w:pPr>
         <w:pStyle w:val="Heading2"/>
       </w:pPr>
-      <w:bookmarkStart w:id="4" w:name="_Toc467446069"/>
+      <w:bookmarkStart w:id="5" w:name="_Toc467491221"/>
       <w:r>
         <w:t>Podział</w:t>
       </w:r>
@@ -1796,17 +2271,17 @@
       <w:r>
         <w:t>:</w:t>
       </w:r>
-      <w:bookmarkEnd w:id="4"/>
+      <w:bookmarkEnd w:id="5"/>
     </w:p>
     <w:p>
       <w:pPr>
         <w:pStyle w:val="Heading3"/>
       </w:pPr>
-      <w:bookmarkStart w:id="5" w:name="_Toc467446070"/>
+      <w:bookmarkStart w:id="6" w:name="_Toc467491222"/>
       <w:r>
         <w:t>Stacje:</w:t>
       </w:r>
-      <w:bookmarkEnd w:id="5"/>
+      <w:bookmarkEnd w:id="6"/>
     </w:p>
     <w:tbl>
       <w:tblPr>
@@ -1940,19 +2415,7 @@
                   <w:rPr>
                     <w:rFonts w:ascii="Cambria Math" w:hAnsi="Cambria Math"/>
                   </w:rPr>
-                  <m:t>M/M/</m:t>
-                </m:r>
-                <m:r>
-                  <w:rPr>
-                    <w:rFonts w:ascii="Cambria Math" w:hAnsi="Cambria Math"/>
-                  </w:rPr>
-                  <m:t>1/FIFO/</m:t>
-                </m:r>
-                <m:r>
-                  <w:rPr>
-                    <w:rFonts w:ascii="Cambria Math" w:hAnsi="Cambria Math"/>
-                  </w:rPr>
-                  <m:t>∞</m:t>
+                  <m:t>M/M/1/FIFO/∞</m:t>
                 </m:r>
               </m:oMath>
             </m:oMathPara>
@@ -2034,19 +2497,7 @@
                   <w:rPr>
                     <w:rFonts w:ascii="Cambria Math" w:hAnsi="Cambria Math"/>
                   </w:rPr>
-                  <m:t>M/M/</m:t>
-                </m:r>
-                <m:r>
-                  <w:rPr>
-                    <w:rFonts w:ascii="Cambria Math" w:hAnsi="Cambria Math"/>
-                  </w:rPr>
-                  <m:t>4</m:t>
-                </m:r>
-                <m:r>
-                  <w:rPr>
-                    <w:rFonts w:ascii="Cambria Math" w:hAnsi="Cambria Math"/>
-                  </w:rPr>
-                  <m:t>/FIFO/∞</m:t>
+                  <m:t>M/M/4/FIFO/∞</m:t>
                 </m:r>
               </m:oMath>
             </m:oMathPara>
@@ -2132,14 +2583,14 @@
       <w:pPr>
         <w:pStyle w:val="Heading3"/>
       </w:pPr>
-      <w:bookmarkStart w:id="6" w:name="_Toc467446071"/>
+      <w:bookmarkStart w:id="7" w:name="_Toc467491223"/>
       <w:r>
         <w:t>Współczynniki obsługi poszczególnych klas w stacjach</w:t>
       </w:r>
       <w:r>
         <w:t>:</w:t>
       </w:r>
-      <w:bookmarkEnd w:id="6"/>
+      <w:bookmarkEnd w:id="7"/>
     </w:p>
     <w:tbl>
       <w:tblPr>
@@ -3745,7 +4196,7 @@
       <w:pPr>
         <w:pStyle w:val="Heading2"/>
       </w:pPr>
-      <w:bookmarkStart w:id="7" w:name="_Toc467446072"/>
+      <w:bookmarkStart w:id="8" w:name="_Toc467491224"/>
       <w:r>
         <w:t>Podział na klasy</w:t>
       </w:r>
@@ -3761,7 +4212,7 @@
       <w:r>
         <w:t xml:space="preserve"> zgłoszeń:</w:t>
       </w:r>
-      <w:bookmarkEnd w:id="7"/>
+      <w:bookmarkEnd w:id="8"/>
     </w:p>
     <w:tbl>
       <w:tblPr>
@@ -4158,17 +4609,584 @@
       <w:pPr>
         <w:pStyle w:val="Heading2"/>
       </w:pPr>
-      <w:bookmarkStart w:id="8" w:name="_Toc467446073"/>
+      <w:bookmarkStart w:id="9" w:name="_Toc467491225"/>
       <w:r>
         <w:t>Diagram</w:t>
       </w:r>
       <w:r>
         <w:t>:</w:t>
       </w:r>
-      <w:bookmarkEnd w:id="8"/>
+      <w:bookmarkEnd w:id="9"/>
     </w:p>
     <w:p/>
     <w:p>
+      <w:pPr>
+        <w:pStyle w:val="Heading2"/>
+      </w:pPr>
+      <w:bookmarkStart w:id="10" w:name="_Toc467491226"/>
+      <w:r>
+        <w:t>Macierze przejścia do kolejnych stacji</w:t>
+      </w:r>
+      <w:bookmarkEnd w:id="10"/>
+    </w:p>
+    <w:tbl>
+      <w:tblPr>
+        <w:tblStyle w:val="TableGrid"/>
+        <w:tblW w:w="9067" w:type="dxa"/>
+        <w:tblLook w:val="04A0" w:firstRow="1" w:lastRow="0" w:firstColumn="1" w:lastColumn="0" w:noHBand="0" w:noVBand="1"/>
+      </w:tblPr>
+      <w:tblGrid>
+        <w:gridCol w:w="836"/>
+        <w:gridCol w:w="1028"/>
+        <w:gridCol w:w="1029"/>
+        <w:gridCol w:w="1029"/>
+        <w:gridCol w:w="1029"/>
+        <w:gridCol w:w="1029"/>
+        <w:gridCol w:w="1029"/>
+        <w:gridCol w:w="1029"/>
+        <w:gridCol w:w="1029"/>
+      </w:tblGrid>
+      <w:tr>
+        <w:tc>
+          <w:tcPr>
+            <w:tcW w:w="836" w:type="dxa"/>
+          </w:tcPr>
+          <w:p/>
+        </w:tc>
+        <w:tc>
+          <w:tcPr>
+            <w:tcW w:w="8231" w:type="dxa"/>
+            <w:gridSpan w:val="8"/>
+          </w:tcPr>
+          <w:p>
+            <w:r>
+              <w:t>1</w:t>
+            </w:r>
+            <w:r>
+              <w:t xml:space="preserve"> – docelowa stacja</w:t>
+            </w:r>
+          </w:p>
+        </w:tc>
+      </w:tr>
+      <w:tr>
+        <w:tc>
+          <w:tcPr>
+            <w:tcW w:w="836" w:type="dxa"/>
+          </w:tcPr>
+          <w:p>
+            <w:pPr>
+              <w:jc w:val="right"/>
+            </w:pPr>
+            <w:r>
+              <w:lastRenderedPageBreak/>
+              <w:t>Klasa:</w:t>
+            </w:r>
+          </w:p>
+        </w:tc>
+        <w:tc>
+          <w:tcPr>
+            <w:tcW w:w="1028" w:type="dxa"/>
+          </w:tcPr>
+          <w:p>
+            <w:pPr>
+              <w:rPr>
+                <w:rFonts w:ascii="Calibri" w:eastAsia="Calibri" w:hAnsi="Calibri" w:cs="Times New Roman"/>
+              </w:rPr>
+            </w:pPr>
+            <w:r>
+              <w:rPr>
+                <w:rFonts w:ascii="Calibri" w:eastAsia="Calibri" w:hAnsi="Calibri" w:cs="Times New Roman"/>
+              </w:rPr>
+              <w:t>1</w:t>
+            </w:r>
+          </w:p>
+        </w:tc>
+        <w:tc>
+          <w:tcPr>
+            <w:tcW w:w="1029" w:type="dxa"/>
+          </w:tcPr>
+          <w:p>
+            <w:pPr>
+              <w:rPr>
+                <w:rFonts w:ascii="Calibri" w:eastAsia="Calibri" w:hAnsi="Calibri" w:cs="Times New Roman"/>
+              </w:rPr>
+            </w:pPr>
+            <w:r>
+              <w:rPr>
+                <w:rFonts w:ascii="Calibri" w:eastAsia="Calibri" w:hAnsi="Calibri" w:cs="Times New Roman"/>
+              </w:rPr>
+              <w:t>1</w:t>
+            </w:r>
+          </w:p>
+        </w:tc>
+        <w:tc>
+          <w:tcPr>
+            <w:tcW w:w="1029" w:type="dxa"/>
+          </w:tcPr>
+          <w:p>
+            <w:pPr>
+              <w:rPr>
+                <w:rFonts w:ascii="Calibri" w:eastAsia="Calibri" w:hAnsi="Calibri" w:cs="Times New Roman"/>
+              </w:rPr>
+            </w:pPr>
+            <w:r>
+              <w:rPr>
+                <w:rFonts w:ascii="Calibri" w:eastAsia="Calibri" w:hAnsi="Calibri" w:cs="Times New Roman"/>
+              </w:rPr>
+              <w:t>2</w:t>
+            </w:r>
+          </w:p>
+        </w:tc>
+        <w:tc>
+          <w:tcPr>
+            <w:tcW w:w="1029" w:type="dxa"/>
+          </w:tcPr>
+          <w:p>
+            <w:pPr>
+              <w:rPr>
+                <w:rFonts w:ascii="Calibri" w:eastAsia="Calibri" w:hAnsi="Calibri" w:cs="Times New Roman"/>
+              </w:rPr>
+            </w:pPr>
+            <w:r>
+              <w:rPr>
+                <w:rFonts w:ascii="Calibri" w:eastAsia="Calibri" w:hAnsi="Calibri" w:cs="Times New Roman"/>
+              </w:rPr>
+              <w:t>3</w:t>
+            </w:r>
+          </w:p>
+        </w:tc>
+        <w:tc>
+          <w:tcPr>
+            <w:tcW w:w="1029" w:type="dxa"/>
+          </w:tcPr>
+          <w:p>
+            <w:pPr>
+              <w:rPr>
+                <w:rFonts w:ascii="Calibri" w:eastAsia="Calibri" w:hAnsi="Calibri" w:cs="Times New Roman"/>
+              </w:rPr>
+            </w:pPr>
+            <w:r>
+              <w:rPr>
+                <w:rFonts w:ascii="Calibri" w:eastAsia="Calibri" w:hAnsi="Calibri" w:cs="Times New Roman"/>
+              </w:rPr>
+              <w:t>4</w:t>
+            </w:r>
+          </w:p>
+        </w:tc>
+        <w:tc>
+          <w:tcPr>
+            <w:tcW w:w="1029" w:type="dxa"/>
+          </w:tcPr>
+          <w:p>
+            <w:pPr>
+              <w:rPr>
+                <w:rFonts w:ascii="Calibri" w:eastAsia="Calibri" w:hAnsi="Calibri" w:cs="Times New Roman"/>
+              </w:rPr>
+            </w:pPr>
+            <w:r>
+              <w:rPr>
+                <w:rFonts w:ascii="Calibri" w:eastAsia="Calibri" w:hAnsi="Calibri" w:cs="Times New Roman"/>
+              </w:rPr>
+              <w:t>5</w:t>
+            </w:r>
+          </w:p>
+        </w:tc>
+        <w:tc>
+          <w:tcPr>
+            <w:tcW w:w="1029" w:type="dxa"/>
+          </w:tcPr>
+          <w:p>
+            <w:pPr>
+              <w:rPr>
+                <w:rFonts w:ascii="Calibri" w:eastAsia="Calibri" w:hAnsi="Calibri" w:cs="Times New Roman"/>
+              </w:rPr>
+            </w:pPr>
+            <w:r>
+              <w:rPr>
+                <w:rFonts w:ascii="Calibri" w:eastAsia="Calibri" w:hAnsi="Calibri" w:cs="Times New Roman"/>
+              </w:rPr>
+              <w:t>6</w:t>
+            </w:r>
+          </w:p>
+        </w:tc>
+        <w:tc>
+          <w:tcPr>
+            <w:tcW w:w="1029" w:type="dxa"/>
+          </w:tcPr>
+          <w:p>
+            <w:pPr>
+              <w:rPr>
+                <w:rFonts w:ascii="Calibri" w:eastAsia="Calibri" w:hAnsi="Calibri" w:cs="Times New Roman"/>
+              </w:rPr>
+            </w:pPr>
+            <w:r>
+              <w:rPr>
+                <w:rFonts w:ascii="Calibri" w:eastAsia="Calibri" w:hAnsi="Calibri" w:cs="Times New Roman"/>
+              </w:rPr>
+              <w:t>7</w:t>
+            </w:r>
+          </w:p>
+        </w:tc>
+      </w:tr>
+      <w:tr>
+        <w:tc>
+          <w:tcPr>
+            <w:tcW w:w="836" w:type="dxa"/>
+          </w:tcPr>
+          <w:p>
+            <w:r>
+              <w:t>1</w:t>
+            </w:r>
+          </w:p>
+        </w:tc>
+        <w:tc>
+          <w:tcPr>
+            <w:tcW w:w="1028" w:type="dxa"/>
+          </w:tcPr>
+          <w:p/>
+        </w:tc>
+        <w:tc>
+          <w:tcPr>
+            <w:tcW w:w="1029" w:type="dxa"/>
+          </w:tcPr>
+          <w:p/>
+        </w:tc>
+        <w:tc>
+          <w:tcPr>
+            <w:tcW w:w="1029" w:type="dxa"/>
+          </w:tcPr>
+          <w:p/>
+        </w:tc>
+        <w:tc>
+          <w:tcPr>
+            <w:tcW w:w="1029" w:type="dxa"/>
+          </w:tcPr>
+          <w:p/>
+        </w:tc>
+        <w:tc>
+          <w:tcPr>
+            <w:tcW w:w="1029" w:type="dxa"/>
+          </w:tcPr>
+          <w:p/>
+        </w:tc>
+        <w:tc>
+          <w:tcPr>
+            <w:tcW w:w="1029" w:type="dxa"/>
+          </w:tcPr>
+          <w:p/>
+        </w:tc>
+        <w:tc>
+          <w:tcPr>
+            <w:tcW w:w="1029" w:type="dxa"/>
+          </w:tcPr>
+          <w:p/>
+        </w:tc>
+        <w:tc>
+          <w:tcPr>
+            <w:tcW w:w="1029" w:type="dxa"/>
+          </w:tcPr>
+          <w:p/>
+        </w:tc>
+      </w:tr>
+      <w:tr>
+        <w:tc>
+          <w:tcPr>
+            <w:tcW w:w="836" w:type="dxa"/>
+          </w:tcPr>
+          <w:p>
+            <w:r>
+              <w:t>2</w:t>
+            </w:r>
+          </w:p>
+        </w:tc>
+        <w:tc>
+          <w:tcPr>
+            <w:tcW w:w="1028" w:type="dxa"/>
+          </w:tcPr>
+          <w:p/>
+        </w:tc>
+        <w:tc>
+          <w:tcPr>
+            <w:tcW w:w="1029" w:type="dxa"/>
+          </w:tcPr>
+          <w:p/>
+        </w:tc>
+        <w:tc>
+          <w:tcPr>
+            <w:tcW w:w="1029" w:type="dxa"/>
+          </w:tcPr>
+          <w:p/>
+        </w:tc>
+        <w:tc>
+          <w:tcPr>
+            <w:tcW w:w="1029" w:type="dxa"/>
+          </w:tcPr>
+          <w:p/>
+        </w:tc>
+        <w:tc>
+          <w:tcPr>
+            <w:tcW w:w="1029" w:type="dxa"/>
+          </w:tcPr>
+          <w:p/>
+        </w:tc>
+        <w:tc>
+          <w:tcPr>
+            <w:tcW w:w="1029" w:type="dxa"/>
+          </w:tcPr>
+          <w:p/>
+        </w:tc>
+        <w:tc>
+          <w:tcPr>
+            <w:tcW w:w="1029" w:type="dxa"/>
+          </w:tcPr>
+          <w:p/>
+        </w:tc>
+        <w:tc>
+          <w:tcPr>
+            <w:tcW w:w="1029" w:type="dxa"/>
+          </w:tcPr>
+          <w:p/>
+        </w:tc>
+      </w:tr>
+      <w:tr>
+        <w:tc>
+          <w:tcPr>
+            <w:tcW w:w="836" w:type="dxa"/>
+          </w:tcPr>
+          <w:p>
+            <w:r>
+              <w:t>3</w:t>
+            </w:r>
+          </w:p>
+        </w:tc>
+        <w:tc>
+          <w:tcPr>
+            <w:tcW w:w="1028" w:type="dxa"/>
+          </w:tcPr>
+          <w:p/>
+        </w:tc>
+        <w:tc>
+          <w:tcPr>
+            <w:tcW w:w="1029" w:type="dxa"/>
+          </w:tcPr>
+          <w:p/>
+        </w:tc>
+        <w:tc>
+          <w:tcPr>
+            <w:tcW w:w="1029" w:type="dxa"/>
+          </w:tcPr>
+          <w:p/>
+        </w:tc>
+        <w:tc>
+          <w:tcPr>
+            <w:tcW w:w="1029" w:type="dxa"/>
+          </w:tcPr>
+          <w:p/>
+        </w:tc>
+        <w:tc>
+          <w:tcPr>
+            <w:tcW w:w="1029" w:type="dxa"/>
+          </w:tcPr>
+          <w:p/>
+        </w:tc>
+        <w:tc>
+          <w:tcPr>
+            <w:tcW w:w="1029" w:type="dxa"/>
+          </w:tcPr>
+          <w:p/>
+        </w:tc>
+        <w:tc>
+          <w:tcPr>
+            <w:tcW w:w="1029" w:type="dxa"/>
+          </w:tcPr>
+          <w:p/>
+        </w:tc>
+        <w:tc>
+          <w:tcPr>
+            <w:tcW w:w="1029" w:type="dxa"/>
+          </w:tcPr>
+          <w:p/>
+        </w:tc>
+      </w:tr>
+      <w:tr>
+        <w:tc>
+          <w:tcPr>
+            <w:tcW w:w="836" w:type="dxa"/>
+          </w:tcPr>
+          <w:p>
+            <w:r>
+              <w:t>4</w:t>
+            </w:r>
+          </w:p>
+        </w:tc>
+        <w:tc>
+          <w:tcPr>
+            <w:tcW w:w="1028" w:type="dxa"/>
+          </w:tcPr>
+          <w:p/>
+        </w:tc>
+        <w:tc>
+          <w:tcPr>
+            <w:tcW w:w="1029" w:type="dxa"/>
+          </w:tcPr>
+          <w:p/>
+        </w:tc>
+        <w:tc>
+          <w:tcPr>
+            <w:tcW w:w="1029" w:type="dxa"/>
+          </w:tcPr>
+          <w:p/>
+        </w:tc>
+        <w:tc>
+          <w:tcPr>
+            <w:tcW w:w="1029" w:type="dxa"/>
+          </w:tcPr>
+          <w:p/>
+        </w:tc>
+        <w:tc>
+          <w:tcPr>
+            <w:tcW w:w="1029" w:type="dxa"/>
+          </w:tcPr>
+          <w:p/>
+        </w:tc>
+        <w:tc>
+          <w:tcPr>
+            <w:tcW w:w="1029" w:type="dxa"/>
+          </w:tcPr>
+          <w:p/>
+        </w:tc>
+        <w:tc>
+          <w:tcPr>
+            <w:tcW w:w="1029" w:type="dxa"/>
+          </w:tcPr>
+          <w:p/>
+        </w:tc>
+        <w:tc>
+          <w:tcPr>
+            <w:tcW w:w="1029" w:type="dxa"/>
+          </w:tcPr>
+          <w:p/>
+        </w:tc>
+      </w:tr>
+      <w:tr>
+        <w:tc>
+          <w:tcPr>
+            <w:tcW w:w="836" w:type="dxa"/>
+          </w:tcPr>
+          <w:p>
+            <w:r>
+              <w:t>5</w:t>
+            </w:r>
+          </w:p>
+        </w:tc>
+        <w:tc>
+          <w:tcPr>
+            <w:tcW w:w="1028" w:type="dxa"/>
+          </w:tcPr>
+          <w:p/>
+        </w:tc>
+        <w:tc>
+          <w:tcPr>
+            <w:tcW w:w="1029" w:type="dxa"/>
+          </w:tcPr>
+          <w:p/>
+        </w:tc>
+        <w:tc>
+          <w:tcPr>
+            <w:tcW w:w="1029" w:type="dxa"/>
+          </w:tcPr>
+          <w:p/>
+        </w:tc>
+        <w:tc>
+          <w:tcPr>
+            <w:tcW w:w="1029" w:type="dxa"/>
+          </w:tcPr>
+          <w:p/>
+        </w:tc>
+        <w:tc>
+          <w:tcPr>
+            <w:tcW w:w="1029" w:type="dxa"/>
+          </w:tcPr>
+          <w:p/>
+        </w:tc>
+        <w:tc>
+          <w:tcPr>
+            <w:tcW w:w="1029" w:type="dxa"/>
+          </w:tcPr>
+          <w:p/>
+        </w:tc>
+        <w:tc>
+          <w:tcPr>
+            <w:tcW w:w="1029" w:type="dxa"/>
+          </w:tcPr>
+          <w:p/>
+        </w:tc>
+        <w:tc>
+          <w:tcPr>
+            <w:tcW w:w="1029" w:type="dxa"/>
+          </w:tcPr>
+          <w:p/>
+        </w:tc>
+      </w:tr>
+      <w:tr>
+        <w:tc>
+          <w:tcPr>
+            <w:tcW w:w="836" w:type="dxa"/>
+          </w:tcPr>
+          <w:p/>
+        </w:tc>
+        <w:tc>
+          <w:tcPr>
+            <w:tcW w:w="1028" w:type="dxa"/>
+          </w:tcPr>
+          <w:p/>
+        </w:tc>
+        <w:tc>
+          <w:tcPr>
+            <w:tcW w:w="1029" w:type="dxa"/>
+          </w:tcPr>
+          <w:p/>
+        </w:tc>
+        <w:tc>
+          <w:tcPr>
+            <w:tcW w:w="1029" w:type="dxa"/>
+          </w:tcPr>
+          <w:p/>
+        </w:tc>
+        <w:tc>
+          <w:tcPr>
+            <w:tcW w:w="1029" w:type="dxa"/>
+          </w:tcPr>
+          <w:p/>
+        </w:tc>
+        <w:tc>
+          <w:tcPr>
+            <w:tcW w:w="1029" w:type="dxa"/>
+          </w:tcPr>
+          <w:p/>
+        </w:tc>
+        <w:tc>
+          <w:tcPr>
+            <w:tcW w:w="1029" w:type="dxa"/>
+          </w:tcPr>
+          <w:p/>
+        </w:tc>
+        <w:tc>
+          <w:tcPr>
+            <w:tcW w:w="1029" w:type="dxa"/>
+          </w:tcPr>
+          <w:p/>
+        </w:tc>
+        <w:tc>
+          <w:tcPr>
+            <w:tcW w:w="1029" w:type="dxa"/>
+          </w:tcPr>
+          <w:p/>
+        </w:tc>
+      </w:tr>
+    </w:tbl>
+    <w:p/>
+    <w:p>
       <w:r>
         <w:br w:type="page"/>
       </w:r>
@@ -4177,57 +5195,20 @@
       <w:pPr>
         <w:pStyle w:val="Heading1"/>
       </w:pPr>
-      <w:bookmarkStart w:id="9" w:name="_Toc467446074"/>
+      <w:bookmarkStart w:id="11" w:name="_Toc467491227"/>
       <w:r>
         <w:lastRenderedPageBreak/>
         <w:t>Zdefiniowanie problemu optymalizacji</w:t>
       </w:r>
-      <w:bookmarkEnd w:id="9"/>
+      <w:bookmarkEnd w:id="11"/>
     </w:p>
     <w:p>
       <w:pPr>
         <w:pStyle w:val="Heading2"/>
       </w:pPr>
-      <w:bookmarkStart w:id="10" w:name="_Toc467446075"/>
+      <w:bookmarkStart w:id="12" w:name="_Toc467491228"/>
       <w:r>
         <w:t>Elementy modyfikowane</w:t>
-      </w:r>
-      <w:r>
-        <w:t>:</w:t>
-      </w:r>
-      <w:bookmarkEnd w:id="10"/>
-    </w:p>
-    <w:p/>
-    <w:p>
-      <w:pPr>
-        <w:pStyle w:val="Heading2"/>
-      </w:pPr>
-      <w:bookmarkStart w:id="11" w:name="_Toc467446076"/>
-      <w:r>
-        <w:t>Funkcja oceny rozwiązania ogólnie</w:t>
-      </w:r>
-      <w:r>
-        <w:t>:</w:t>
-      </w:r>
-      <w:bookmarkEnd w:id="11"/>
-    </w:p>
-    <w:p/>
-    <w:p>
-      <w:pPr>
-        <w:pStyle w:val="Heading2"/>
-      </w:pPr>
-      <w:bookmarkStart w:id="12" w:name="_Toc467446077"/>
-      <w:r>
-        <w:t>Funkcja oceny</w:t>
-      </w:r>
-      <w:r>
-        <w:t xml:space="preserve"> </w:t>
-      </w:r>
-      <w:r>
-        <w:t>rozwiązania</w:t>
-      </w:r>
-      <w:r>
-        <w:t xml:space="preserve"> w projekcie</w:t>
       </w:r>
       <w:r>
         <w:t>:</w:t>
@@ -4236,6 +5217,40 @@
     </w:p>
     <w:p/>
     <w:p>
+      <w:pPr>
+        <w:pStyle w:val="Heading2"/>
+      </w:pPr>
+      <w:bookmarkStart w:id="13" w:name="_Toc467491229"/>
+      <w:r>
+        <w:t>Funkcja oceny rozwiązania ogólnie</w:t>
+      </w:r>
+      <w:r>
+        <w:t>:</w:t>
+      </w:r>
+      <w:bookmarkEnd w:id="13"/>
+    </w:p>
+    <w:p/>
+    <w:p>
+      <w:pPr>
+        <w:pStyle w:val="Heading2"/>
+      </w:pPr>
+      <w:bookmarkStart w:id="14" w:name="_Toc467491230"/>
+      <w:r>
+        <w:t>Funkcja oceny</w:t>
+      </w:r>
+      <w:r>
+        <w:t xml:space="preserve"> rozwiązania</w:t>
+      </w:r>
+      <w:r>
+        <w:t xml:space="preserve"> w projekcie</w:t>
+      </w:r>
+      <w:r>
+        <w:t>:</w:t>
+      </w:r>
+      <w:bookmarkEnd w:id="14"/>
+    </w:p>
+    <w:p/>
+    <w:p>
       <w:r>
         <w:br w:type="page"/>
       </w:r>
@@ -4244,25 +5259,25 @@
       <w:pPr>
         <w:pStyle w:val="Heading1"/>
       </w:pPr>
-      <w:bookmarkStart w:id="13" w:name="_Toc467446078"/>
+      <w:bookmarkStart w:id="15" w:name="_Toc467491231"/>
       <w:r>
         <w:lastRenderedPageBreak/>
         <w:t>Wyznaczanie wartości charakterystycznych</w:t>
       </w:r>
-      <w:bookmarkEnd w:id="13"/>
+      <w:bookmarkEnd w:id="15"/>
     </w:p>
     <w:p>
       <w:pPr>
         <w:pStyle w:val="Heading2"/>
       </w:pPr>
-      <w:bookmarkStart w:id="14" w:name="_Toc467446079"/>
+      <w:bookmarkStart w:id="16" w:name="_Toc467491232"/>
       <w:r>
         <w:t>Metoda SUM</w:t>
       </w:r>
       <w:r>
         <w:t>:</w:t>
       </w:r>
-      <w:bookmarkEnd w:id="14"/>
+      <w:bookmarkEnd w:id="16"/>
     </w:p>
     <w:p/>
     <w:sectPr>
@@ -4459,6 +5474,458 @@
     </w:lvl>
   </w:abstractNum>
   <w:abstractNum w:abstractNumId="2" w15:restartNumberingAfterBreak="0">
+    <w:nsid w:val="32300FB0"/>
+    <w:multiLevelType w:val="hybridMultilevel"/>
+    <w:tmpl w:val="172A0D1E"/>
+    <w:lvl w:ilvl="0" w:tplc="04150001">
+      <w:start w:val="1"/>
+      <w:numFmt w:val="bullet"/>
+      <w:lvlText w:val=""/>
+      <w:lvlJc w:val="left"/>
+      <w:pPr>
+        <w:ind w:left="720" w:hanging="360"/>
+      </w:pPr>
+      <w:rPr>
+        <w:rFonts w:ascii="Symbol" w:hAnsi="Symbol" w:hint="default"/>
+      </w:rPr>
+    </w:lvl>
+    <w:lvl w:ilvl="1" w:tplc="04150003" w:tentative="1">
+      <w:start w:val="1"/>
+      <w:numFmt w:val="bullet"/>
+      <w:lvlText w:val="o"/>
+      <w:lvlJc w:val="left"/>
+      <w:pPr>
+        <w:ind w:left="1440" w:hanging="360"/>
+      </w:pPr>
+      <w:rPr>
+        <w:rFonts w:ascii="Courier New" w:hAnsi="Courier New" w:cs="Courier New" w:hint="default"/>
+      </w:rPr>
+    </w:lvl>
+    <w:lvl w:ilvl="2" w:tplc="04150005" w:tentative="1">
+      <w:start w:val="1"/>
+      <w:numFmt w:val="bullet"/>
+      <w:lvlText w:val=""/>
+      <w:lvlJc w:val="left"/>
+      <w:pPr>
+        <w:ind w:left="2160" w:hanging="360"/>
+      </w:pPr>
+      <w:rPr>
+        <w:rFonts w:ascii="Wingdings" w:hAnsi="Wingdings" w:hint="default"/>
+      </w:rPr>
+    </w:lvl>
+    <w:lvl w:ilvl="3" w:tplc="04150001" w:tentative="1">
+      <w:start w:val="1"/>
+      <w:numFmt w:val="bullet"/>
+      <w:lvlText w:val=""/>
+      <w:lvlJc w:val="left"/>
+      <w:pPr>
+        <w:ind w:left="2880" w:hanging="360"/>
+      </w:pPr>
+      <w:rPr>
+        <w:rFonts w:ascii="Symbol" w:hAnsi="Symbol" w:hint="default"/>
+      </w:rPr>
+    </w:lvl>
+    <w:lvl w:ilvl="4" w:tplc="04150003" w:tentative="1">
+      <w:start w:val="1"/>
+      <w:numFmt w:val="bullet"/>
+      <w:lvlText w:val="o"/>
+      <w:lvlJc w:val="left"/>
+      <w:pPr>
+        <w:ind w:left="3600" w:hanging="360"/>
+      </w:pPr>
+      <w:rPr>
+        <w:rFonts w:ascii="Courier New" w:hAnsi="Courier New" w:cs="Courier New" w:hint="default"/>
+      </w:rPr>
+    </w:lvl>
+    <w:lvl w:ilvl="5" w:tplc="04150005" w:tentative="1">
+      <w:start w:val="1"/>
+      <w:numFmt w:val="bullet"/>
+      <w:lvlText w:val=""/>
+      <w:lvlJc w:val="left"/>
+      <w:pPr>
+        <w:ind w:left="4320" w:hanging="360"/>
+      </w:pPr>
+      <w:rPr>
+        <w:rFonts w:ascii="Wingdings" w:hAnsi="Wingdings" w:hint="default"/>
+      </w:rPr>
+    </w:lvl>
+    <w:lvl w:ilvl="6" w:tplc="04150001" w:tentative="1">
+      <w:start w:val="1"/>
+      <w:numFmt w:val="bullet"/>
+      <w:lvlText w:val=""/>
+      <w:lvlJc w:val="left"/>
+      <w:pPr>
+        <w:ind w:left="5040" w:hanging="360"/>
+      </w:pPr>
+      <w:rPr>
+        <w:rFonts w:ascii="Symbol" w:hAnsi="Symbol" w:hint="default"/>
+      </w:rPr>
+    </w:lvl>
+    <w:lvl w:ilvl="7" w:tplc="04150003" w:tentative="1">
+      <w:start w:val="1"/>
+      <w:numFmt w:val="bullet"/>
+      <w:lvlText w:val="o"/>
+      <w:lvlJc w:val="left"/>
+      <w:pPr>
+        <w:ind w:left="5760" w:hanging="360"/>
+      </w:pPr>
+      <w:rPr>
+        <w:rFonts w:ascii="Courier New" w:hAnsi="Courier New" w:cs="Courier New" w:hint="default"/>
+      </w:rPr>
+    </w:lvl>
+    <w:lvl w:ilvl="8" w:tplc="04150005" w:tentative="1">
+      <w:start w:val="1"/>
+      <w:numFmt w:val="bullet"/>
+      <w:lvlText w:val=""/>
+      <w:lvlJc w:val="left"/>
+      <w:pPr>
+        <w:ind w:left="6480" w:hanging="360"/>
+      </w:pPr>
+      <w:rPr>
+        <w:rFonts w:ascii="Wingdings" w:hAnsi="Wingdings" w:hint="default"/>
+      </w:rPr>
+    </w:lvl>
+  </w:abstractNum>
+  <w:abstractNum w:abstractNumId="3" w15:restartNumberingAfterBreak="0">
+    <w:nsid w:val="4E6F309E"/>
+    <w:multiLevelType w:val="hybridMultilevel"/>
+    <w:tmpl w:val="965CC7DE"/>
+    <w:lvl w:ilvl="0" w:tplc="04150001">
+      <w:start w:val="1"/>
+      <w:numFmt w:val="bullet"/>
+      <w:lvlText w:val=""/>
+      <w:lvlJc w:val="left"/>
+      <w:pPr>
+        <w:ind w:left="720" w:hanging="360"/>
+      </w:pPr>
+      <w:rPr>
+        <w:rFonts w:ascii="Symbol" w:hAnsi="Symbol" w:hint="default"/>
+      </w:rPr>
+    </w:lvl>
+    <w:lvl w:ilvl="1" w:tplc="04150003" w:tentative="1">
+      <w:start w:val="1"/>
+      <w:numFmt w:val="bullet"/>
+      <w:lvlText w:val="o"/>
+      <w:lvlJc w:val="left"/>
+      <w:pPr>
+        <w:ind w:left="1440" w:hanging="360"/>
+      </w:pPr>
+      <w:rPr>
+        <w:rFonts w:ascii="Courier New" w:hAnsi="Courier New" w:cs="Courier New" w:hint="default"/>
+      </w:rPr>
+    </w:lvl>
+    <w:lvl w:ilvl="2" w:tplc="04150005" w:tentative="1">
+      <w:start w:val="1"/>
+      <w:numFmt w:val="bullet"/>
+      <w:lvlText w:val=""/>
+      <w:lvlJc w:val="left"/>
+      <w:pPr>
+        <w:ind w:left="2160" w:hanging="360"/>
+      </w:pPr>
+      <w:rPr>
+        <w:rFonts w:ascii="Wingdings" w:hAnsi="Wingdings" w:hint="default"/>
+      </w:rPr>
+    </w:lvl>
+    <w:lvl w:ilvl="3" w:tplc="04150001" w:tentative="1">
+      <w:start w:val="1"/>
+      <w:numFmt w:val="bullet"/>
+      <w:lvlText w:val=""/>
+      <w:lvlJc w:val="left"/>
+      <w:pPr>
+        <w:ind w:left="2880" w:hanging="360"/>
+      </w:pPr>
+      <w:rPr>
+        <w:rFonts w:ascii="Symbol" w:hAnsi="Symbol" w:hint="default"/>
+      </w:rPr>
+    </w:lvl>
+    <w:lvl w:ilvl="4" w:tplc="04150003" w:tentative="1">
+      <w:start w:val="1"/>
+      <w:numFmt w:val="bullet"/>
+      <w:lvlText w:val="o"/>
+      <w:lvlJc w:val="left"/>
+      <w:pPr>
+        <w:ind w:left="3600" w:hanging="360"/>
+      </w:pPr>
+      <w:rPr>
+        <w:rFonts w:ascii="Courier New" w:hAnsi="Courier New" w:cs="Courier New" w:hint="default"/>
+      </w:rPr>
+    </w:lvl>
+    <w:lvl w:ilvl="5" w:tplc="04150005" w:tentative="1">
+      <w:start w:val="1"/>
+      <w:numFmt w:val="bullet"/>
+      <w:lvlText w:val=""/>
+      <w:lvlJc w:val="left"/>
+      <w:pPr>
+        <w:ind w:left="4320" w:hanging="360"/>
+      </w:pPr>
+      <w:rPr>
+        <w:rFonts w:ascii="Wingdings" w:hAnsi="Wingdings" w:hint="default"/>
+      </w:rPr>
+    </w:lvl>
+    <w:lvl w:ilvl="6" w:tplc="04150001" w:tentative="1">
+      <w:start w:val="1"/>
+      <w:numFmt w:val="bullet"/>
+      <w:lvlText w:val=""/>
+      <w:lvlJc w:val="left"/>
+      <w:pPr>
+        <w:ind w:left="5040" w:hanging="360"/>
+      </w:pPr>
+      <w:rPr>
+        <w:rFonts w:ascii="Symbol" w:hAnsi="Symbol" w:hint="default"/>
+      </w:rPr>
+    </w:lvl>
+    <w:lvl w:ilvl="7" w:tplc="04150003" w:tentative="1">
+      <w:start w:val="1"/>
+      <w:numFmt w:val="bullet"/>
+      <w:lvlText w:val="o"/>
+      <w:lvlJc w:val="left"/>
+      <w:pPr>
+        <w:ind w:left="5760" w:hanging="360"/>
+      </w:pPr>
+      <w:rPr>
+        <w:rFonts w:ascii="Courier New" w:hAnsi="Courier New" w:cs="Courier New" w:hint="default"/>
+      </w:rPr>
+    </w:lvl>
+    <w:lvl w:ilvl="8" w:tplc="04150005" w:tentative="1">
+      <w:start w:val="1"/>
+      <w:numFmt w:val="bullet"/>
+      <w:lvlText w:val=""/>
+      <w:lvlJc w:val="left"/>
+      <w:pPr>
+        <w:ind w:left="6480" w:hanging="360"/>
+      </w:pPr>
+      <w:rPr>
+        <w:rFonts w:ascii="Wingdings" w:hAnsi="Wingdings" w:hint="default"/>
+      </w:rPr>
+    </w:lvl>
+  </w:abstractNum>
+  <w:abstractNum w:abstractNumId="4" w15:restartNumberingAfterBreak="0">
+    <w:nsid w:val="553356A0"/>
+    <w:multiLevelType w:val="hybridMultilevel"/>
+    <w:tmpl w:val="1312DCC0"/>
+    <w:lvl w:ilvl="0" w:tplc="04150001">
+      <w:start w:val="1"/>
+      <w:numFmt w:val="bullet"/>
+      <w:lvlText w:val=""/>
+      <w:lvlJc w:val="left"/>
+      <w:pPr>
+        <w:ind w:left="720" w:hanging="360"/>
+      </w:pPr>
+      <w:rPr>
+        <w:rFonts w:ascii="Symbol" w:hAnsi="Symbol" w:hint="default"/>
+      </w:rPr>
+    </w:lvl>
+    <w:lvl w:ilvl="1" w:tplc="04150003" w:tentative="1">
+      <w:start w:val="1"/>
+      <w:numFmt w:val="bullet"/>
+      <w:lvlText w:val="o"/>
+      <w:lvlJc w:val="left"/>
+      <w:pPr>
+        <w:ind w:left="1440" w:hanging="360"/>
+      </w:pPr>
+      <w:rPr>
+        <w:rFonts w:ascii="Courier New" w:hAnsi="Courier New" w:cs="Courier New" w:hint="default"/>
+      </w:rPr>
+    </w:lvl>
+    <w:lvl w:ilvl="2" w:tplc="04150005" w:tentative="1">
+      <w:start w:val="1"/>
+      <w:numFmt w:val="bullet"/>
+      <w:lvlText w:val=""/>
+      <w:lvlJc w:val="left"/>
+      <w:pPr>
+        <w:ind w:left="2160" w:hanging="360"/>
+      </w:pPr>
+      <w:rPr>
+        <w:rFonts w:ascii="Wingdings" w:hAnsi="Wingdings" w:hint="default"/>
+      </w:rPr>
+    </w:lvl>
+    <w:lvl w:ilvl="3" w:tplc="04150001" w:tentative="1">
+      <w:start w:val="1"/>
+      <w:numFmt w:val="bullet"/>
+      <w:lvlText w:val=""/>
+      <w:lvlJc w:val="left"/>
+      <w:pPr>
+        <w:ind w:left="2880" w:hanging="360"/>
+      </w:pPr>
+      <w:rPr>
+        <w:rFonts w:ascii="Symbol" w:hAnsi="Symbol" w:hint="default"/>
+      </w:rPr>
+    </w:lvl>
+    <w:lvl w:ilvl="4" w:tplc="04150003" w:tentative="1">
+      <w:start w:val="1"/>
+      <w:numFmt w:val="bullet"/>
+      <w:lvlText w:val="o"/>
+      <w:lvlJc w:val="left"/>
+      <w:pPr>
+        <w:ind w:left="3600" w:hanging="360"/>
+      </w:pPr>
+      <w:rPr>
+        <w:rFonts w:ascii="Courier New" w:hAnsi="Courier New" w:cs="Courier New" w:hint="default"/>
+      </w:rPr>
+    </w:lvl>
+    <w:lvl w:ilvl="5" w:tplc="04150005" w:tentative="1">
+      <w:start w:val="1"/>
+      <w:numFmt w:val="bullet"/>
+      <w:lvlText w:val=""/>
+      <w:lvlJc w:val="left"/>
+      <w:pPr>
+        <w:ind w:left="4320" w:hanging="360"/>
+      </w:pPr>
+      <w:rPr>
+        <w:rFonts w:ascii="Wingdings" w:hAnsi="Wingdings" w:hint="default"/>
+      </w:rPr>
+    </w:lvl>
+    <w:lvl w:ilvl="6" w:tplc="04150001" w:tentative="1">
+      <w:start w:val="1"/>
+      <w:numFmt w:val="bullet"/>
+      <w:lvlText w:val=""/>
+      <w:lvlJc w:val="left"/>
+      <w:pPr>
+        <w:ind w:left="5040" w:hanging="360"/>
+      </w:pPr>
+      <w:rPr>
+        <w:rFonts w:ascii="Symbol" w:hAnsi="Symbol" w:hint="default"/>
+      </w:rPr>
+    </w:lvl>
+    <w:lvl w:ilvl="7" w:tplc="04150003" w:tentative="1">
+      <w:start w:val="1"/>
+      <w:numFmt w:val="bullet"/>
+      <w:lvlText w:val="o"/>
+      <w:lvlJc w:val="left"/>
+      <w:pPr>
+        <w:ind w:left="5760" w:hanging="360"/>
+      </w:pPr>
+      <w:rPr>
+        <w:rFonts w:ascii="Courier New" w:hAnsi="Courier New" w:cs="Courier New" w:hint="default"/>
+      </w:rPr>
+    </w:lvl>
+    <w:lvl w:ilvl="8" w:tplc="04150005" w:tentative="1">
+      <w:start w:val="1"/>
+      <w:numFmt w:val="bullet"/>
+      <w:lvlText w:val=""/>
+      <w:lvlJc w:val="left"/>
+      <w:pPr>
+        <w:ind w:left="6480" w:hanging="360"/>
+      </w:pPr>
+      <w:rPr>
+        <w:rFonts w:ascii="Wingdings" w:hAnsi="Wingdings" w:hint="default"/>
+      </w:rPr>
+    </w:lvl>
+  </w:abstractNum>
+  <w:abstractNum w:abstractNumId="5" w15:restartNumberingAfterBreak="0">
+    <w:nsid w:val="59B120B1"/>
+    <w:multiLevelType w:val="hybridMultilevel"/>
+    <w:tmpl w:val="9AD41D98"/>
+    <w:lvl w:ilvl="0" w:tplc="04150001">
+      <w:start w:val="1"/>
+      <w:numFmt w:val="bullet"/>
+      <w:lvlText w:val=""/>
+      <w:lvlJc w:val="left"/>
+      <w:pPr>
+        <w:ind w:left="720" w:hanging="360"/>
+      </w:pPr>
+      <w:rPr>
+        <w:rFonts w:ascii="Symbol" w:hAnsi="Symbol" w:hint="default"/>
+      </w:rPr>
+    </w:lvl>
+    <w:lvl w:ilvl="1" w:tplc="04150003" w:tentative="1">
+      <w:start w:val="1"/>
+      <w:numFmt w:val="bullet"/>
+      <w:lvlText w:val="o"/>
+      <w:lvlJc w:val="left"/>
+      <w:pPr>
+        <w:ind w:left="1440" w:hanging="360"/>
+      </w:pPr>
+      <w:rPr>
+        <w:rFonts w:ascii="Courier New" w:hAnsi="Courier New" w:cs="Courier New" w:hint="default"/>
+      </w:rPr>
+    </w:lvl>
+    <w:lvl w:ilvl="2" w:tplc="04150005" w:tentative="1">
+      <w:start w:val="1"/>
+      <w:numFmt w:val="bullet"/>
+      <w:lvlText w:val=""/>
+      <w:lvlJc w:val="left"/>
+      <w:pPr>
+        <w:ind w:left="2160" w:hanging="360"/>
+      </w:pPr>
+      <w:rPr>
+        <w:rFonts w:ascii="Wingdings" w:hAnsi="Wingdings" w:hint="default"/>
+      </w:rPr>
+    </w:lvl>
+    <w:lvl w:ilvl="3" w:tplc="04150001" w:tentative="1">
+      <w:start w:val="1"/>
+      <w:numFmt w:val="bullet"/>
+      <w:lvlText w:val=""/>
+      <w:lvlJc w:val="left"/>
+      <w:pPr>
+        <w:ind w:left="2880" w:hanging="360"/>
+      </w:pPr>
+      <w:rPr>
+        <w:rFonts w:ascii="Symbol" w:hAnsi="Symbol" w:hint="default"/>
+      </w:rPr>
+    </w:lvl>
+    <w:lvl w:ilvl="4" w:tplc="04150003" w:tentative="1">
+      <w:start w:val="1"/>
+      <w:numFmt w:val="bullet"/>
+      <w:lvlText w:val="o"/>
+      <w:lvlJc w:val="left"/>
+      <w:pPr>
+        <w:ind w:left="3600" w:hanging="360"/>
+      </w:pPr>
+      <w:rPr>
+        <w:rFonts w:ascii="Courier New" w:hAnsi="Courier New" w:cs="Courier New" w:hint="default"/>
+      </w:rPr>
+    </w:lvl>
+    <w:lvl w:ilvl="5" w:tplc="04150005" w:tentative="1">
+      <w:start w:val="1"/>
+      <w:numFmt w:val="bullet"/>
+      <w:lvlText w:val=""/>
+      <w:lvlJc w:val="left"/>
+      <w:pPr>
+        <w:ind w:left="4320" w:hanging="360"/>
+      </w:pPr>
+      <w:rPr>
+        <w:rFonts w:ascii="Wingdings" w:hAnsi="Wingdings" w:hint="default"/>
+      </w:rPr>
+    </w:lvl>
+    <w:lvl w:ilvl="6" w:tplc="04150001" w:tentative="1">
+      <w:start w:val="1"/>
+      <w:numFmt w:val="bullet"/>
+      <w:lvlText w:val=""/>
+      <w:lvlJc w:val="left"/>
+      <w:pPr>
+        <w:ind w:left="5040" w:hanging="360"/>
+      </w:pPr>
+      <w:rPr>
+        <w:rFonts w:ascii="Symbol" w:hAnsi="Symbol" w:hint="default"/>
+      </w:rPr>
+    </w:lvl>
+    <w:lvl w:ilvl="7" w:tplc="04150003" w:tentative="1">
+      <w:start w:val="1"/>
+      <w:numFmt w:val="bullet"/>
+      <w:lvlText w:val="o"/>
+      <w:lvlJc w:val="left"/>
+      <w:pPr>
+        <w:ind w:left="5760" w:hanging="360"/>
+      </w:pPr>
+      <w:rPr>
+        <w:rFonts w:ascii="Courier New" w:hAnsi="Courier New" w:cs="Courier New" w:hint="default"/>
+      </w:rPr>
+    </w:lvl>
+    <w:lvl w:ilvl="8" w:tplc="04150005" w:tentative="1">
+      <w:start w:val="1"/>
+      <w:numFmt w:val="bullet"/>
+      <w:lvlText w:val=""/>
+      <w:lvlJc w:val="left"/>
+      <w:pPr>
+        <w:ind w:left="6480" w:hanging="360"/>
+      </w:pPr>
+      <w:rPr>
+        <w:rFonts w:ascii="Wingdings" w:hAnsi="Wingdings" w:hint="default"/>
+      </w:rPr>
+    </w:lvl>
+  </w:abstractNum>
+  <w:abstractNum w:abstractNumId="6" w15:restartNumberingAfterBreak="0">
     <w:nsid w:val="6B5C7AAB"/>
     <w:multiLevelType w:val="hybridMultilevel"/>
     <w:tmpl w:val="ADA05E7C"/>
@@ -4571,7 +6038,7 @@
       </w:rPr>
     </w:lvl>
   </w:abstractNum>
-  <w:abstractNum w:abstractNumId="3" w15:restartNumberingAfterBreak="0">
+  <w:abstractNum w:abstractNumId="7" w15:restartNumberingAfterBreak="0">
     <w:nsid w:val="6D69313C"/>
     <w:multiLevelType w:val="hybridMultilevel"/>
     <w:tmpl w:val="2B26DEA6"/>
@@ -4587,7 +6054,7 @@
         <w:rFonts w:ascii="Symbol" w:hAnsi="Symbol" w:hint="default"/>
       </w:rPr>
     </w:lvl>
-    <w:lvl w:ilvl="1" w:tplc="04150003" w:tentative="1">
+    <w:lvl w:ilvl="1" w:tplc="04150003">
       <w:start w:val="1"/>
       <w:numFmt w:val="bullet"/>
       <w:lvlText w:val="o"/>
@@ -4684,7 +6151,120 @@
       </w:rPr>
     </w:lvl>
   </w:abstractNum>
-  <w:abstractNum w:abstractNumId="4" w15:restartNumberingAfterBreak="0">
+  <w:abstractNum w:abstractNumId="8" w15:restartNumberingAfterBreak="0">
+    <w:nsid w:val="72FA3319"/>
+    <w:multiLevelType w:val="hybridMultilevel"/>
+    <w:tmpl w:val="0E74FD0E"/>
+    <w:lvl w:ilvl="0" w:tplc="04150001">
+      <w:start w:val="1"/>
+      <w:numFmt w:val="bullet"/>
+      <w:lvlText w:val=""/>
+      <w:lvlJc w:val="left"/>
+      <w:pPr>
+        <w:ind w:left="720" w:hanging="360"/>
+      </w:pPr>
+      <w:rPr>
+        <w:rFonts w:ascii="Symbol" w:hAnsi="Symbol" w:hint="default"/>
+      </w:rPr>
+    </w:lvl>
+    <w:lvl w:ilvl="1" w:tplc="04150003" w:tentative="1">
+      <w:start w:val="1"/>
+      <w:numFmt w:val="bullet"/>
+      <w:lvlText w:val="o"/>
+      <w:lvlJc w:val="left"/>
+      <w:pPr>
+        <w:ind w:left="1440" w:hanging="360"/>
+      </w:pPr>
+      <w:rPr>
+        <w:rFonts w:ascii="Courier New" w:hAnsi="Courier New" w:cs="Courier New" w:hint="default"/>
+      </w:rPr>
+    </w:lvl>
+    <w:lvl w:ilvl="2" w:tplc="04150005" w:tentative="1">
+      <w:start w:val="1"/>
+      <w:numFmt w:val="bullet"/>
+      <w:lvlText w:val=""/>
+      <w:lvlJc w:val="left"/>
+      <w:pPr>
+        <w:ind w:left="2160" w:hanging="360"/>
+      </w:pPr>
+      <w:rPr>
+        <w:rFonts w:ascii="Wingdings" w:hAnsi="Wingdings" w:hint="default"/>
+      </w:rPr>
+    </w:lvl>
+    <w:lvl w:ilvl="3" w:tplc="04150001" w:tentative="1">
+      <w:start w:val="1"/>
+      <w:numFmt w:val="bullet"/>
+      <w:lvlText w:val=""/>
+      <w:lvlJc w:val="left"/>
+      <w:pPr>
+        <w:ind w:left="2880" w:hanging="360"/>
+      </w:pPr>
+      <w:rPr>
+        <w:rFonts w:ascii="Symbol" w:hAnsi="Symbol" w:hint="default"/>
+      </w:rPr>
+    </w:lvl>
+    <w:lvl w:ilvl="4" w:tplc="04150003" w:tentative="1">
+      <w:start w:val="1"/>
+      <w:numFmt w:val="bullet"/>
+      <w:lvlText w:val="o"/>
+      <w:lvlJc w:val="left"/>
+      <w:pPr>
+        <w:ind w:left="3600" w:hanging="360"/>
+      </w:pPr>
+      <w:rPr>
+        <w:rFonts w:ascii="Courier New" w:hAnsi="Courier New" w:cs="Courier New" w:hint="default"/>
+      </w:rPr>
+    </w:lvl>
+    <w:lvl w:ilvl="5" w:tplc="04150005" w:tentative="1">
+      <w:start w:val="1"/>
+      <w:numFmt w:val="bullet"/>
+      <w:lvlText w:val=""/>
+      <w:lvlJc w:val="left"/>
+      <w:pPr>
+        <w:ind w:left="4320" w:hanging="360"/>
+      </w:pPr>
+      <w:rPr>
+        <w:rFonts w:ascii="Wingdings" w:hAnsi="Wingdings" w:hint="default"/>
+      </w:rPr>
+    </w:lvl>
+    <w:lvl w:ilvl="6" w:tplc="04150001" w:tentative="1">
+      <w:start w:val="1"/>
+      <w:numFmt w:val="bullet"/>
+      <w:lvlText w:val=""/>
+      <w:lvlJc w:val="left"/>
+      <w:pPr>
+        <w:ind w:left="5040" w:hanging="360"/>
+      </w:pPr>
+      <w:rPr>
+        <w:rFonts w:ascii="Symbol" w:hAnsi="Symbol" w:hint="default"/>
+      </w:rPr>
+    </w:lvl>
+    <w:lvl w:ilvl="7" w:tplc="04150003" w:tentative="1">
+      <w:start w:val="1"/>
+      <w:numFmt w:val="bullet"/>
+      <w:lvlText w:val="o"/>
+      <w:lvlJc w:val="left"/>
+      <w:pPr>
+        <w:ind w:left="5760" w:hanging="360"/>
+      </w:pPr>
+      <w:rPr>
+        <w:rFonts w:ascii="Courier New" w:hAnsi="Courier New" w:cs="Courier New" w:hint="default"/>
+      </w:rPr>
+    </w:lvl>
+    <w:lvl w:ilvl="8" w:tplc="04150005" w:tentative="1">
+      <w:start w:val="1"/>
+      <w:numFmt w:val="bullet"/>
+      <w:lvlText w:val=""/>
+      <w:lvlJc w:val="left"/>
+      <w:pPr>
+        <w:ind w:left="6480" w:hanging="360"/>
+      </w:pPr>
+      <w:rPr>
+        <w:rFonts w:ascii="Wingdings" w:hAnsi="Wingdings" w:hint="default"/>
+      </w:rPr>
+    </w:lvl>
+  </w:abstractNum>
+  <w:abstractNum w:abstractNumId="9" w15:restartNumberingAfterBreak="0">
     <w:nsid w:val="785104D8"/>
     <w:multiLevelType w:val="hybridMultilevel"/>
     <w:tmpl w:val="22B0FE60"/>
@@ -4798,7 +6378,7 @@
     </w:lvl>
   </w:abstractNum>
   <w:num w:numId="1">
-    <w:abstractNumId w:val="4"/>
+    <w:abstractNumId w:val="9"/>
   </w:num>
   <w:num w:numId="2">
     <w:abstractNumId w:val="1"/>
@@ -4807,10 +6387,25 @@
     <w:abstractNumId w:val="0"/>
   </w:num>
   <w:num w:numId="4">
-    <w:abstractNumId w:val="2"/>
+    <w:abstractNumId w:val="6"/>
   </w:num>
   <w:num w:numId="5">
+    <w:abstractNumId w:val="7"/>
+  </w:num>
+  <w:num w:numId="6">
     <w:abstractNumId w:val="3"/>
+  </w:num>
+  <w:num w:numId="7">
+    <w:abstractNumId w:val="8"/>
+  </w:num>
+  <w:num w:numId="8">
+    <w:abstractNumId w:val="4"/>
+  </w:num>
+  <w:num w:numId="9">
+    <w:abstractNumId w:val="5"/>
+  </w:num>
+  <w:num w:numId="10">
+    <w:abstractNumId w:val="2"/>
   </w:num>
 </w:numbering>
 </file>
@@ -5768,545 +7363,6 @@
 </w:styles>
 </file>
 
-<file path=word/glossary/document.xml><?xml version="1.0" encoding="utf-8"?>
-<w:glossaryDocument xmlns:wpc="http://schemas.microsoft.com/office/word/2010/wordprocessingCanvas" xmlns:mc="http://schemas.openxmlformats.org/markup-compatibility/2006" xmlns:o="urn:schemas-microsoft-com:office:office" xmlns:r="http://schemas.openxmlformats.org/officeDocument/2006/relationships" xmlns:m="http://schemas.openxmlformats.org/officeDocument/2006/math" xmlns:v="urn:schemas-microsoft-com:vml" xmlns:wp14="http://schemas.microsoft.com/office/word/2010/wordprocessingDrawing" xmlns:wp="http://schemas.openxmlformats.org/drawingml/2006/wordprocessingDrawing" xmlns:w10="urn:schemas-microsoft-com:office:word" xmlns:w="http://schemas.openxmlformats.org/wordprocessingml/2006/main" xmlns:w14="http://schemas.microsoft.com/office/word/2010/wordml" xmlns:w15="http://schemas.microsoft.com/office/word/2012/wordml" xmlns:wpg="http://schemas.microsoft.com/office/word/2010/wordprocessingGroup" xmlns:wpi="http://schemas.microsoft.com/office/word/2010/wordprocessingInk" xmlns:wne="http://schemas.microsoft.com/office/word/2006/wordml" xmlns:wps="http://schemas.microsoft.com/office/word/2010/wordprocessingShape" mc:Ignorable="w14 w15 wp14"/>
-</file>
-
-<file path=word/glossary/fontTable.xml><?xml version="1.0" encoding="utf-8"?>
-<w:fonts xmlns:mc="http://schemas.openxmlformats.org/markup-compatibility/2006" xmlns:r="http://schemas.openxmlformats.org/officeDocument/2006/relationships" xmlns:w="http://schemas.openxmlformats.org/wordprocessingml/2006/main" xmlns:w14="http://schemas.microsoft.com/office/word/2010/wordml" xmlns:w15="http://schemas.microsoft.com/office/word/2012/wordml" mc:Ignorable="w14 w15">
-  <w:font w:name="Times New Roman">
-    <w:panose1 w:val="02020603050405020304"/>
-    <w:charset w:val="EE"/>
-    <w:family w:val="roman"/>
-    <w:pitch w:val="variable"/>
-    <w:sig w:usb0="E0002EFF" w:usb1="C000785B" w:usb2="00000009" w:usb3="00000000" w:csb0="000001FF" w:csb1="00000000"/>
-  </w:font>
-  <w:font w:name="Symbol">
-    <w:panose1 w:val="05050102010706020507"/>
-    <w:charset w:val="02"/>
-    <w:family w:val="roman"/>
-    <w:pitch w:val="variable"/>
-    <w:sig w:usb0="00000000" w:usb1="10000000" w:usb2="00000000" w:usb3="00000000" w:csb0="80000000" w:csb1="00000000"/>
-  </w:font>
-  <w:font w:name="Courier New">
-    <w:panose1 w:val="02070309020205020404"/>
-    <w:charset w:val="EE"/>
-    <w:family w:val="modern"/>
-    <w:pitch w:val="fixed"/>
-    <w:sig w:usb0="E0002EFF" w:usb1="C0007843" w:usb2="00000009" w:usb3="00000000" w:csb0="000001FF" w:csb1="00000000"/>
-  </w:font>
-  <w:font w:name="Wingdings">
-    <w:panose1 w:val="05000000000000000000"/>
-    <w:charset w:val="02"/>
-    <w:family w:val="auto"/>
-    <w:pitch w:val="variable"/>
-    <w:sig w:usb0="00000000" w:usb1="10000000" w:usb2="00000000" w:usb3="00000000" w:csb0="80000000" w:csb1="00000000"/>
-  </w:font>
-  <w:font w:name="Calibri">
-    <w:panose1 w:val="020F0502020204030204"/>
-    <w:charset w:val="EE"/>
-    <w:family w:val="swiss"/>
-    <w:pitch w:val="variable"/>
-    <w:sig w:usb0="E0002AFF" w:usb1="C000247B" w:usb2="00000009" w:usb3="00000000" w:csb0="000001FF" w:csb1="00000000"/>
-  </w:font>
-  <w:font w:name="Calibri Light">
-    <w:panose1 w:val="020F0302020204030204"/>
-    <w:charset w:val="EE"/>
-    <w:family w:val="swiss"/>
-    <w:pitch w:val="variable"/>
-    <w:sig w:usb0="E0002AFF" w:usb1="C000247B" w:usb2="00000009" w:usb3="00000000" w:csb0="000001FF" w:csb1="00000000"/>
-  </w:font>
-  <w:font w:name="Cambria Math">
-    <w:panose1 w:val="02040503050406030204"/>
-    <w:charset w:val="EE"/>
-    <w:family w:val="roman"/>
-    <w:pitch w:val="variable"/>
-    <w:sig w:usb0="E00002FF" w:usb1="420024FF" w:usb2="00000000" w:usb3="00000000" w:csb0="0000019F" w:csb1="00000000"/>
-  </w:font>
-</w:fonts>
-</file>
-
-<file path=word/glossary/settings.xml><?xml version="1.0" encoding="utf-8"?>
-<w:settings xmlns:mc="http://schemas.openxmlformats.org/markup-compatibility/2006" xmlns:o="urn:schemas-microsoft-com:office:office" xmlns:r="http://schemas.openxmlformats.org/officeDocument/2006/relationships" xmlns:m="http://schemas.openxmlformats.org/officeDocument/2006/math" xmlns:v="urn:schemas-microsoft-com:vml" xmlns:w10="urn:schemas-microsoft-com:office:word" xmlns:w="http://schemas.openxmlformats.org/wordprocessingml/2006/main" xmlns:w14="http://schemas.microsoft.com/office/word/2010/wordml" xmlns:w15="http://schemas.microsoft.com/office/word/2012/wordml" xmlns:sl="http://schemas.openxmlformats.org/schemaLibrary/2006/main" mc:Ignorable="w14 w15">
-  <w:view w:val="normal"/>
-  <w:defaultTabStop w:val="708"/>
-  <w:hyphenationZone w:val="425"/>
-  <w:characterSpacingControl w:val="doNotCompress"/>
-  <w:compat>
-    <w:useFELayout/>
-    <w:compatSetting w:name="compatibilityMode" w:uri="http://schemas.microsoft.com/office/word" w:val="15"/>
-    <w:compatSetting w:name="overrideTableStyleFontSizeAndJustification" w:uri="http://schemas.microsoft.com/office/word" w:val="1"/>
-    <w:compatSetting w:name="enableOpenTypeFeatures" w:uri="http://schemas.microsoft.com/office/word" w:val="1"/>
-    <w:compatSetting w:name="doNotFlipMirrorIndents" w:uri="http://schemas.microsoft.com/office/word" w:val="1"/>
-    <w:compatSetting w:name="differentiateMultirowTableHeaders" w:uri="http://schemas.microsoft.com/office/word" w:val="1"/>
-  </w:compat>
-  <w:rsids>
-    <w:rsidRoot w:val="002002D3"/>
-    <w:rsid w:val="002002D3"/>
-    <w:rsid w:val="00351196"/>
-  </w:rsids>
-  <m:mathPr>
-    <m:mathFont m:val="Cambria Math"/>
-    <m:brkBin m:val="before"/>
-    <m:brkBinSub m:val="--"/>
-    <m:smallFrac m:val="0"/>
-    <m:dispDef/>
-    <m:lMargin m:val="0"/>
-    <m:rMargin m:val="0"/>
-    <m:defJc m:val="centerGroup"/>
-    <m:wrapIndent m:val="1440"/>
-    <m:intLim m:val="subSup"/>
-    <m:naryLim m:val="undOvr"/>
-  </m:mathPr>
-  <w:themeFontLang w:val="pl-PL"/>
-  <w:clrSchemeMapping w:bg1="light1" w:t1="dark1" w:bg2="light2" w:t2="dark2" w:accent1="accent1" w:accent2="accent2" w:accent3="accent3" w:accent4="accent4" w:accent5="accent5" w:accent6="accent6" w:hyperlink="hyperlink" w:followedHyperlink="followedHyperlink"/>
-  <w:decimalSymbol w:val=","/>
-  <w:listSeparator w:val=";"/>
-  <w15:chartTrackingRefBased/>
-</w:settings>
-</file>
-
-<file path=word/glossary/styles.xml><?xml version="1.0" encoding="utf-8"?>
-<w:styles xmlns:mc="http://schemas.openxmlformats.org/markup-compatibility/2006" xmlns:r="http://schemas.openxmlformats.org/officeDocument/2006/relationships" xmlns:w="http://schemas.openxmlformats.org/wordprocessingml/2006/main" xmlns:w14="http://schemas.microsoft.com/office/word/2010/wordml" xmlns:w15="http://schemas.microsoft.com/office/word/2012/wordml" mc:Ignorable="w14 w15">
-  <w:docDefaults>
-    <w:rPrDefault>
-      <w:rPr>
-        <w:rFonts w:asciiTheme="minorHAnsi" w:eastAsiaTheme="minorEastAsia" w:hAnsiTheme="minorHAnsi" w:cstheme="minorBidi"/>
-        <w:sz w:val="22"/>
-        <w:szCs w:val="22"/>
-        <w:lang w:val="pl-PL" w:eastAsia="pl-PL" w:bidi="ar-SA"/>
-      </w:rPr>
-    </w:rPrDefault>
-    <w:pPrDefault>
-      <w:pPr>
-        <w:spacing w:after="160" w:line="259" w:lineRule="auto"/>
-      </w:pPr>
-    </w:pPrDefault>
-  </w:docDefaults>
-  <w:latentStyles w:defLockedState="0" w:defUIPriority="99" w:defSemiHidden="0" w:defUnhideWhenUsed="0" w:defQFormat="0" w:count="371">
-    <w:lsdException w:name="Normal" w:uiPriority="0" w:qFormat="1"/>
-    <w:lsdException w:name="heading 1" w:uiPriority="9" w:qFormat="1"/>
-    <w:lsdException w:name="heading 2" w:semiHidden="1" w:uiPriority="9" w:unhideWhenUsed="1" w:qFormat="1"/>
-    <w:lsdException w:name="heading 3" w:semiHidden="1" w:uiPriority="9" w:unhideWhenUsed="1" w:qFormat="1"/>
-    <w:lsdException w:name="heading 4" w:semiHidden="1" w:uiPriority="9" w:unhideWhenUsed="1" w:qFormat="1"/>
-    <w:lsdException w:name="heading 5" w:semiHidden="1" w:uiPriority="9" w:unhideWhenUsed="1" w:qFormat="1"/>
-    <w:lsdException w:name="heading 6" w:semiHidden="1" w:uiPriority="9" w:unhideWhenUsed="1" w:qFormat="1"/>
-    <w:lsdException w:name="heading 7" w:semiHidden="1" w:uiPriority="9" w:unhideWhenUsed="1" w:qFormat="1"/>
-    <w:lsdException w:name="heading 8" w:semiHidden="1" w:uiPriority="9" w:unhideWhenUsed="1" w:qFormat="1"/>
-    <w:lsdException w:name="heading 9" w:semiHidden="1" w:uiPriority="9" w:unhideWhenUsed="1" w:qFormat="1"/>
-    <w:lsdException w:name="index 1" w:semiHidden="1" w:unhideWhenUsed="1"/>
-    <w:lsdException w:name="index 2" w:semiHidden="1" w:unhideWhenUsed="1"/>
-    <w:lsdException w:name="index 3" w:semiHidden="1" w:unhideWhenUsed="1"/>
-    <w:lsdException w:name="index 4" w:semiHidden="1" w:unhideWhenUsed="1"/>
-    <w:lsdException w:name="index 5" w:semiHidden="1" w:unhideWhenUsed="1"/>
-    <w:lsdException w:name="index 6" w:semiHidden="1" w:unhideWhenUsed="1"/>
-    <w:lsdException w:name="index 7" w:semiHidden="1" w:unhideWhenUsed="1"/>
-    <w:lsdException w:name="index 8" w:semiHidden="1" w:unhideWhenUsed="1"/>
-    <w:lsdException w:name="index 9" w:semiHidden="1" w:unhideWhenUsed="1"/>
-    <w:lsdException w:name="toc 1" w:semiHidden="1" w:uiPriority="39" w:unhideWhenUsed="1"/>
-    <w:lsdException w:name="toc 2" w:semiHidden="1" w:uiPriority="39" w:unhideWhenUsed="1"/>
-    <w:lsdException w:name="toc 3" w:semiHidden="1" w:uiPriority="39" w:unhideWhenUsed="1"/>
-    <w:lsdException w:name="toc 4" w:semiHidden="1" w:uiPriority="39" w:unhideWhenUsed="1"/>
-    <w:lsdException w:name="toc 5" w:semiHidden="1" w:uiPriority="39" w:unhideWhenUsed="1"/>
-    <w:lsdException w:name="toc 6" w:semiHidden="1" w:uiPriority="39" w:unhideWhenUsed="1"/>
-    <w:lsdException w:name="toc 7" w:semiHidden="1" w:uiPriority="39" w:unhideWhenUsed="1"/>
-    <w:lsdException w:name="toc 8" w:semiHidden="1" w:uiPriority="39" w:unhideWhenUsed="1"/>
-    <w:lsdException w:name="toc 9" w:semiHidden="1" w:uiPriority="39" w:unhideWhenUsed="1"/>
-    <w:lsdException w:name="Normal Indent" w:semiHidden="1" w:unhideWhenUsed="1"/>
-    <w:lsdException w:name="footnote text" w:semiHidden="1" w:unhideWhenUsed="1"/>
-    <w:lsdException w:name="annotation text" w:semiHidden="1" w:unhideWhenUsed="1"/>
-    <w:lsdException w:name="header" w:semiHidden="1" w:unhideWhenUsed="1"/>
-    <w:lsdException w:name="footer" w:semiHidden="1" w:unhideWhenUsed="1"/>
-    <w:lsdException w:name="index heading" w:semiHidden="1" w:unhideWhenUsed="1"/>
-    <w:lsdException w:name="caption" w:semiHidden="1" w:uiPriority="35" w:unhideWhenUsed="1" w:qFormat="1"/>
-    <w:lsdException w:name="table of figures" w:semiHidden="1" w:unhideWhenUsed="1"/>
-    <w:lsdException w:name="envelope address" w:semiHidden="1" w:unhideWhenUsed="1"/>
-    <w:lsdException w:name="envelope return" w:semiHidden="1" w:unhideWhenUsed="1"/>
-    <w:lsdException w:name="footnote reference" w:semiHidden="1" w:unhideWhenUsed="1"/>
-    <w:lsdException w:name="annotation reference" w:semiHidden="1" w:unhideWhenUsed="1"/>
-    <w:lsdException w:name="line number" w:semiHidden="1" w:unhideWhenUsed="1"/>
-    <w:lsdException w:name="page number" w:semiHidden="1" w:unhideWhenUsed="1"/>
-    <w:lsdException w:name="endnote reference" w:semiHidden="1" w:unhideWhenUsed="1"/>
-    <w:lsdException w:name="endnote text" w:semiHidden="1" w:unhideWhenUsed="1"/>
-    <w:lsdException w:name="table of authorities" w:semiHidden="1" w:unhideWhenUsed="1"/>
-    <w:lsdException w:name="macro" w:semiHidden="1" w:unhideWhenUsed="1"/>
-    <w:lsdException w:name="toa heading" w:semiHidden="1" w:unhideWhenUsed="1"/>
-    <w:lsdException w:name="List" w:semiHidden="1" w:unhideWhenUsed="1"/>
-    <w:lsdException w:name="List Bullet" w:semiHidden="1" w:unhideWhenUsed="1"/>
-    <w:lsdException w:name="List Number" w:semiHidden="1" w:unhideWhenUsed="1"/>
-    <w:lsdException w:name="List 2" w:semiHidden="1" w:unhideWhenUsed="1"/>
-    <w:lsdException w:name="List 3" w:semiHidden="1" w:unhideWhenUsed="1"/>
-    <w:lsdException w:name="List 4" w:semiHidden="1" w:unhideWhenUsed="1"/>
-    <w:lsdException w:name="List 5" w:semiHidden="1" w:unhideWhenUsed="1"/>
-    <w:lsdException w:name="List Bullet 2" w:semiHidden="1" w:unhideWhenUsed="1"/>
-    <w:lsdException w:name="List Bullet 3" w:semiHidden="1" w:unhideWhenUsed="1"/>
-    <w:lsdException w:name="List Bullet 4" w:semiHidden="1" w:unhideWhenUsed="1"/>
-    <w:lsdException w:name="List Bullet 5" w:semiHidden="1" w:unhideWhenUsed="1"/>
-    <w:lsdException w:name="List Number 2" w:semiHidden="1" w:unhideWhenUsed="1"/>
-    <w:lsdException w:name="List Number 3" w:semiHidden="1" w:unhideWhenUsed="1"/>
-    <w:lsdException w:name="List Number 4" w:semiHidden="1" w:unhideWhenUsed="1"/>
-    <w:lsdException w:name="List Number 5" w:semiHidden="1" w:unhideWhenUsed="1"/>
-    <w:lsdException w:name="Title" w:uiPriority="10" w:qFormat="1"/>
-    <w:lsdException w:name="Closing" w:semiHidden="1" w:unhideWhenUsed="1"/>
-    <w:lsdException w:name="Signature" w:semiHidden="1" w:unhideWhenUsed="1"/>
-    <w:lsdException w:name="Default Paragraph Font" w:semiHidden="1" w:uiPriority="1" w:unhideWhenUsed="1"/>
-    <w:lsdException w:name="Body Text" w:semiHidden="1" w:unhideWhenUsed="1"/>
-    <w:lsdException w:name="Body Text Indent" w:semiHidden="1" w:unhideWhenUsed="1"/>
-    <w:lsdException w:name="List Continue" w:semiHidden="1" w:unhideWhenUsed="1"/>
-    <w:lsdException w:name="List Continue 2" w:semiHidden="1" w:unhideWhenUsed="1"/>
-    <w:lsdException w:name="List Continue 3" w:semiHidden="1" w:unhideWhenUsed="1"/>
-    <w:lsdException w:name="List Continue 4" w:semiHidden="1" w:unhideWhenUsed="1"/>
-    <w:lsdException w:name="List Continue 5" w:semiHidden="1" w:unhideWhenUsed="1"/>
-    <w:lsdException w:name="Message Header" w:semiHidden="1" w:unhideWhenUsed="1"/>
-    <w:lsdException w:name="Subtitle" w:uiPriority="11" w:qFormat="1"/>
-    <w:lsdException w:name="Salutation" w:semiHidden="1" w:unhideWhenUsed="1"/>
-    <w:lsdException w:name="Date" w:semiHidden="1" w:unhideWhenUsed="1"/>
-    <w:lsdException w:name="Body Text First Indent" w:semiHidden="1" w:unhideWhenUsed="1"/>
-    <w:lsdException w:name="Body Text First Indent 2" w:semiHidden="1" w:unhideWhenUsed="1"/>
-    <w:lsdException w:name="Note Heading" w:semiHidden="1" w:unhideWhenUsed="1"/>
-    <w:lsdException w:name="Body Text 2" w:semiHidden="1" w:unhideWhenUsed="1"/>
-    <w:lsdException w:name="Body Text 3" w:semiHidden="1" w:unhideWhenUsed="1"/>
-    <w:lsdException w:name="Body Text Indent 2" w:semiHidden="1" w:unhideWhenUsed="1"/>
-    <w:lsdException w:name="Body Text Indent 3" w:semiHidden="1" w:unhideWhenUsed="1"/>
-    <w:lsdException w:name="Block Text" w:semiHidden="1" w:unhideWhenUsed="1"/>
-    <w:lsdException w:name="Hyperlink" w:semiHidden="1" w:unhideWhenUsed="1"/>
-    <w:lsdException w:name="FollowedHyperlink" w:semiHidden="1" w:unhideWhenUsed="1"/>
-    <w:lsdException w:name="Strong" w:uiPriority="22" w:qFormat="1"/>
-    <w:lsdException w:name="Emphasis" w:uiPriority="20" w:qFormat="1"/>
-    <w:lsdException w:name="Document Map" w:semiHidden="1" w:unhideWhenUsed="1"/>
-    <w:lsdException w:name="Plain Text" w:semiHidden="1" w:unhideWhenUsed="1"/>
-    <w:lsdException w:name="E-mail Signature" w:semiHidden="1" w:unhideWhenUsed="1"/>
-    <w:lsdException w:name="HTML Top of Form" w:semiHidden="1" w:unhideWhenUsed="1"/>
-    <w:lsdException w:name="HTML Bottom of Form" w:semiHidden="1" w:unhideWhenUsed="1"/>
-    <w:lsdException w:name="Normal (Web)" w:semiHidden="1" w:unhideWhenUsed="1"/>
-    <w:lsdException w:name="HTML Acronym" w:semiHidden="1" w:unhideWhenUsed="1"/>
-    <w:lsdException w:name="HTML Address" w:semiHidden="1" w:unhideWhenUsed="1"/>
-    <w:lsdException w:name="HTML Cite" w:semiHidden="1" w:unhideWhenUsed="1"/>
-    <w:lsdException w:name="HTML Code" w:semiHidden="1" w:unhideWhenUsed="1"/>
-    <w:lsdException w:name="HTML Definition" w:semiHidden="1" w:unhideWhenUsed="1"/>
-    <w:lsdException w:name="HTML Keyboard" w:semiHidden="1" w:unhideWhenUsed="1"/>
-    <w:lsdException w:name="HTML Preformatted" w:semiHidden="1" w:unhideWhenUsed="1"/>
-    <w:lsdException w:name="HTML Sample" w:semiHidden="1" w:unhideWhenUsed="1"/>
-    <w:lsdException w:name="HTML Typewriter" w:semiHidden="1" w:unhideWhenUsed="1"/>
-    <w:lsdException w:name="HTML Variable" w:semiHidden="1" w:unhideWhenUsed="1"/>
-    <w:lsdException w:name="Normal Table" w:semiHidden="1" w:unhideWhenUsed="1"/>
-    <w:lsdException w:name="annotation subject" w:semiHidden="1" w:unhideWhenUsed="1"/>
-    <w:lsdException w:name="No List" w:semiHidden="1" w:unhideWhenUsed="1"/>
-    <w:lsdException w:name="Outline List 1" w:semiHidden="1" w:unhideWhenUsed="1"/>
-    <w:lsdException w:name="Outline List 2" w:semiHidden="1" w:unhideWhenUsed="1"/>
-    <w:lsdException w:name="Outline List 3" w:semiHidden="1" w:unhideWhenUsed="1"/>
-    <w:lsdException w:name="Table Simple 1" w:semiHidden="1" w:unhideWhenUsed="1"/>
-    <w:lsdException w:name="Table Simple 2" w:semiHidden="1" w:unhideWhenUsed="1"/>
-    <w:lsdException w:name="Table Simple 3" w:semiHidden="1" w:unhideWhenUsed="1"/>
-    <w:lsdException w:name="Table Classic 1" w:semiHidden="1" w:unhideWhenUsed="1"/>
-    <w:lsdException w:name="Table Classic 2" w:semiHidden="1" w:unhideWhenUsed="1"/>
-    <w:lsdException w:name="Table Classic 3" w:semiHidden="1" w:unhideWhenUsed="1"/>
-    <w:lsdException w:name="Table Classic 4" w:semiHidden="1" w:unhideWhenUsed="1"/>
-    <w:lsdException w:name="Table Colorful 1" w:semiHidden="1" w:unhideWhenUsed="1"/>
-    <w:lsdException w:name="Table Colorful 2" w:semiHidden="1" w:unhideWhenUsed="1"/>
-    <w:lsdException w:name="Table Colorful 3" w:semiHidden="1" w:unhideWhenUsed="1"/>
-    <w:lsdException w:name="Table Columns 1" w:semiHidden="1" w:unhideWhenUsed="1"/>
-    <w:lsdException w:name="Table Columns 2" w:semiHidden="1" w:unhideWhenUsed="1"/>
-    <w:lsdException w:name="Table Columns 3" w:semiHidden="1" w:unhideWhenUsed="1"/>
-    <w:lsdException w:name="Table Columns 4" w:semiHidden="1" w:unhideWhenUsed="1"/>
-    <w:lsdException w:name="Table Columns 5" w:semiHidden="1" w:unhideWhenUsed="1"/>
-    <w:lsdException w:name="Table Grid 1" w:semiHidden="1" w:unhideWhenUsed="1"/>
-    <w:lsdException w:name="Table Grid 2" w:semiHidden="1" w:unhideWhenUsed="1"/>
-    <w:lsdException w:name="Table Grid 3" w:semiHidden="1" w:unhideWhenUsed="1"/>
-    <w:lsdException w:name="Table Grid 4" w:semiHidden="1" w:unhideWhenUsed="1"/>
-    <w:lsdException w:name="Table Grid 5" w:semiHidden="1" w:unhideWhenUsed="1"/>
-    <w:lsdException w:name="Table Grid 6" w:semiHidden="1" w:unhideWhenUsed="1"/>
-    <w:lsdException w:name="Table Grid 7" w:semiHidden="1" w:unhideWhenUsed="1"/>
-    <w:lsdException w:name="Table Grid 8" w:semiHidden="1" w:unhideWhenUsed="1"/>
-    <w:lsdException w:name="Table List 1" w:semiHidden="1" w:unhideWhenUsed="1"/>
-    <w:lsdException w:name="Table List 2" w:semiHidden="1" w:unhideWhenUsed="1"/>
-    <w:lsdException w:name="Table List 3" w:semiHidden="1" w:unhideWhenUsed="1"/>
-    <w:lsdException w:name="Table List 4" w:semiHidden="1" w:unhideWhenUsed="1"/>
-    <w:lsdException w:name="Table List 5" w:semiHidden="1" w:unhideWhenUsed="1"/>
-    <w:lsdException w:name="Table List 6" w:semiHidden="1" w:unhideWhenUsed="1"/>
-    <w:lsdException w:name="Table List 7" w:semiHidden="1" w:unhideWhenUsed="1"/>
-    <w:lsdException w:name="Table List 8" w:semiHidden="1" w:unhideWhenUsed="1"/>
-    <w:lsdException w:name="Table 3D effects 1" w:semiHidden="1" w:unhideWhenUsed="1"/>
-    <w:lsdException w:name="Table 3D effects 2" w:semiHidden="1" w:unhideWhenUsed="1"/>
-    <w:lsdException w:name="Table 3D effects 3" w:semiHidden="1" w:unhideWhenUsed="1"/>
-    <w:lsdException w:name="Table Contemporary" w:semiHidden="1" w:unhideWhenUsed="1"/>
-    <w:lsdException w:name="Table Elegant" w:semiHidden="1" w:unhideWhenUsed="1"/>
-    <w:lsdException w:name="Table Professional" w:semiHidden="1" w:unhideWhenUsed="1"/>
-    <w:lsdException w:name="Table Subtle 1" w:semiHidden="1" w:unhideWhenUsed="1"/>
-    <w:lsdException w:name="Table Subtle 2" w:semiHidden="1" w:unhideWhenUsed="1"/>
-    <w:lsdException w:name="Table Web 1" w:semiHidden="1" w:unhideWhenUsed="1"/>
-    <w:lsdException w:name="Table Web 2" w:semiHidden="1" w:unhideWhenUsed="1"/>
-    <w:lsdException w:name="Table Web 3" w:semiHidden="1" w:unhideWhenUsed="1"/>
-    <w:lsdException w:name="Balloon Text" w:semiHidden="1" w:unhideWhenUsed="1"/>
-    <w:lsdException w:name="Table Grid" w:uiPriority="39"/>
-    <w:lsdException w:name="Table Theme" w:semiHidden="1" w:unhideWhenUsed="1"/>
-    <w:lsdException w:name="Placeholder Text" w:semiHidden="1"/>
-    <w:lsdException w:name="No Spacing" w:uiPriority="1" w:qFormat="1"/>
-    <w:lsdException w:name="Light Shading" w:uiPriority="60"/>
-    <w:lsdException w:name="Light List" w:uiPriority="61"/>
-    <w:lsdException w:name="Light Grid" w:uiPriority="62"/>
-    <w:lsdException w:name="Medium Shading 1" w:uiPriority="63"/>
-    <w:lsdException w:name="Medium Shading 2" w:uiPriority="64"/>
-    <w:lsdException w:name="Medium List 1" w:uiPriority="65"/>
-    <w:lsdException w:name="Medium List 2" w:uiPriority="66"/>
-    <w:lsdException w:name="Medium Grid 1" w:uiPriority="67"/>
-    <w:lsdException w:name="Medium Grid 2" w:uiPriority="68"/>
-    <w:lsdException w:name="Medium Grid 3" w:uiPriority="69"/>
-    <w:lsdException w:name="Dark List" w:uiPriority="70"/>
-    <w:lsdException w:name="Colorful Shading" w:uiPriority="71"/>
-    <w:lsdException w:name="Colorful List" w:uiPriority="72"/>
-    <w:lsdException w:name="Colorful Grid" w:uiPriority="73"/>
-    <w:lsdException w:name="Light Shading Accent 1" w:uiPriority="60"/>
-    <w:lsdException w:name="Light List Accent 1" w:uiPriority="61"/>
-    <w:lsdException w:name="Light Grid Accent 1" w:uiPriority="62"/>
-    <w:lsdException w:name="Medium Shading 1 Accent 1" w:uiPriority="63"/>
-    <w:lsdException w:name="Medium Shading 2 Accent 1" w:uiPriority="64"/>
-    <w:lsdException w:name="Medium List 1 Accent 1" w:uiPriority="65"/>
-    <w:lsdException w:name="Revision" w:semiHidden="1"/>
-    <w:lsdException w:name="List Paragraph" w:uiPriority="34" w:qFormat="1"/>
-    <w:lsdException w:name="Quote" w:uiPriority="29" w:qFormat="1"/>
-    <w:lsdException w:name="Intense Quote" w:uiPriority="30" w:qFormat="1"/>
-    <w:lsdException w:name="Medium List 2 Accent 1" w:uiPriority="66"/>
-    <w:lsdException w:name="Medium Grid 1 Accent 1" w:uiPriority="67"/>
-    <w:lsdException w:name="Medium Grid 2 Accent 1" w:uiPriority="68"/>
-    <w:lsdException w:name="Medium Grid 3 Accent 1" w:uiPriority="69"/>
-    <w:lsdException w:name="Dark List Accent 1" w:uiPriority="70"/>
-    <w:lsdException w:name="Colorful Shading Accent 1" w:uiPriority="71"/>
-    <w:lsdException w:name="Colorful List Accent 1" w:uiPriority="72"/>
-    <w:lsdException w:name="Colorful Grid Accent 1" w:uiPriority="73"/>
-    <w:lsdException w:name="Light Shading Accent 2" w:uiPriority="60"/>
-    <w:lsdException w:name="Light List Accent 2" w:uiPriority="61"/>
-    <w:lsdException w:name="Light Grid Accent 2" w:uiPriority="62"/>
-    <w:lsdException w:name="Medium Shading 1 Accent 2" w:uiPriority="63"/>
-    <w:lsdException w:name="Medium Shading 2 Accent 2" w:uiPriority="64"/>
-    <w:lsdException w:name="Medium List 1 Accent 2" w:uiPriority="65"/>
-    <w:lsdException w:name="Medium List 2 Accent 2" w:uiPriority="66"/>
-    <w:lsdException w:name="Medium Grid 1 Accent 2" w:uiPriority="67"/>
-    <w:lsdException w:name="Medium Grid 2 Accent 2" w:uiPriority="68"/>
-    <w:lsdException w:name="Medium Grid 3 Accent 2" w:uiPriority="69"/>
-    <w:lsdException w:name="Dark List Accent 2" w:uiPriority="70"/>
-    <w:lsdException w:name="Colorful Shading Accent 2" w:uiPriority="71"/>
-    <w:lsdException w:name="Colorful List Accent 2" w:uiPriority="72"/>
-    <w:lsdException w:name="Colorful Grid Accent 2" w:uiPriority="73"/>
-    <w:lsdException w:name="Light Shading Accent 3" w:uiPriority="60"/>
-    <w:lsdException w:name="Light List Accent 3" w:uiPriority="61"/>
-    <w:lsdException w:name="Light Grid Accent 3" w:uiPriority="62"/>
-    <w:lsdException w:name="Medium Shading 1 Accent 3" w:uiPriority="63"/>
-    <w:lsdException w:name="Medium Shading 2 Accent 3" w:uiPriority="64"/>
-    <w:lsdException w:name="Medium List 1 Accent 3" w:uiPriority="65"/>
-    <w:lsdException w:name="Medium List 2 Accent 3" w:uiPriority="66"/>
-    <w:lsdException w:name="Medium Grid 1 Accent 3" w:uiPriority="67"/>
-    <w:lsdException w:name="Medium Grid 2 Accent 3" w:uiPriority="68"/>
-    <w:lsdException w:name="Medium Grid 3 Accent 3" w:uiPriority="69"/>
-    <w:lsdException w:name="Dark List Accent 3" w:uiPriority="70"/>
-    <w:lsdException w:name="Colorful Shading Accent 3" w:uiPriority="71"/>
-    <w:lsdException w:name="Colorful List Accent 3" w:uiPriority="72"/>
-    <w:lsdException w:name="Colorful Grid Accent 3" w:uiPriority="73"/>
-    <w:lsdException w:name="Light Shading Accent 4" w:uiPriority="60"/>
-    <w:lsdException w:name="Light List Accent 4" w:uiPriority="61"/>
-    <w:lsdException w:name="Light Grid Accent 4" w:uiPriority="62"/>
-    <w:lsdException w:name="Medium Shading 1 Accent 4" w:uiPriority="63"/>
-    <w:lsdException w:name="Medium Shading 2 Accent 4" w:uiPriority="64"/>
-    <w:lsdException w:name="Medium List 1 Accent 4" w:uiPriority="65"/>
-    <w:lsdException w:name="Medium List 2 Accent 4" w:uiPriority="66"/>
-    <w:lsdException w:name="Medium Grid 1 Accent 4" w:uiPriority="67"/>
-    <w:lsdException w:name="Medium Grid 2 Accent 4" w:uiPriority="68"/>
-    <w:lsdException w:name="Medium Grid 3 Accent 4" w:uiPriority="69"/>
-    <w:lsdException w:name="Dark List Accent 4" w:uiPriority="70"/>
-    <w:lsdException w:name="Colorful Shading Accent 4" w:uiPriority="71"/>
-    <w:lsdException w:name="Colorful List Accent 4" w:uiPriority="72"/>
-    <w:lsdException w:name="Colorful Grid Accent 4" w:uiPriority="73"/>
-    <w:lsdException w:name="Light Shading Accent 5" w:uiPriority="60"/>
-    <w:lsdException w:name="Light List Accent 5" w:uiPriority="61"/>
-    <w:lsdException w:name="Light Grid Accent 5" w:uiPriority="62"/>
-    <w:lsdException w:name="Medium Shading 1 Accent 5" w:uiPriority="63"/>
-    <w:lsdException w:name="Medium Shading 2 Accent 5" w:uiPriority="64"/>
-    <w:lsdException w:name="Medium List 1 Accent 5" w:uiPriority="65"/>
-    <w:lsdException w:name="Medium List 2 Accent 5" w:uiPriority="66"/>
-    <w:lsdException w:name="Medium Grid 1 Accent 5" w:uiPriority="67"/>
-    <w:lsdException w:name="Medium Grid 2 Accent 5" w:uiPriority="68"/>
-    <w:lsdException w:name="Medium Grid 3 Accent 5" w:uiPriority="69"/>
-    <w:lsdException w:name="Dark List Accent 5" w:uiPriority="70"/>
-    <w:lsdException w:name="Colorful Shading Accent 5" w:uiPriority="71"/>
-    <w:lsdException w:name="Colorful List Accent 5" w:uiPriority="72"/>
-    <w:lsdException w:name="Colorful Grid Accent 5" w:uiPriority="73"/>
-    <w:lsdException w:name="Light Shading Accent 6" w:uiPriority="60"/>
-    <w:lsdException w:name="Light List Accent 6" w:uiPriority="61"/>
-    <w:lsdException w:name="Light Grid Accent 6" w:uiPriority="62"/>
-    <w:lsdException w:name="Medium Shading 1 Accent 6" w:uiPriority="63"/>
-    <w:lsdException w:name="Medium Shading 2 Accent 6" w:uiPriority="64"/>
-    <w:lsdException w:name="Medium List 1 Accent 6" w:uiPriority="65"/>
-    <w:lsdException w:name="Medium List 2 Accent 6" w:uiPriority="66"/>
-    <w:lsdException w:name="Medium Grid 1 Accent 6" w:uiPriority="67"/>
-    <w:lsdException w:name="Medium Grid 2 Accent 6" w:uiPriority="68"/>
-    <w:lsdException w:name="Medium Grid 3 Accent 6" w:uiPriority="69"/>
-    <w:lsdException w:name="Dark List Accent 6" w:uiPriority="70"/>
-    <w:lsdException w:name="Colorful Shading Accent 6" w:uiPriority="71"/>
-    <w:lsdException w:name="Colorful List Accent 6" w:uiPriority="72"/>
-    <w:lsdException w:name="Colorful Grid Accent 6" w:uiPriority="73"/>
-    <w:lsdException w:name="Subtle Emphasis" w:uiPriority="19" w:qFormat="1"/>
-    <w:lsdException w:name="Intense Emphasis" w:uiPriority="21" w:qFormat="1"/>
-    <w:lsdException w:name="Subtle Reference" w:uiPriority="31" w:qFormat="1"/>
-    <w:lsdException w:name="Intense Reference" w:uiPriority="32" w:qFormat="1"/>
-    <w:lsdException w:name="Book Title" w:uiPriority="33" w:qFormat="1"/>
-    <w:lsdException w:name="Bibliography" w:semiHidden="1" w:uiPriority="37" w:unhideWhenUsed="1"/>
-    <w:lsdException w:name="TOC Heading" w:semiHidden="1" w:uiPriority="39" w:unhideWhenUsed="1" w:qFormat="1"/>
-    <w:lsdException w:name="Plain Table 1" w:uiPriority="41"/>
-    <w:lsdException w:name="Plain Table 2" w:uiPriority="42"/>
-    <w:lsdException w:name="Plain Table 3" w:uiPriority="43"/>
-    <w:lsdException w:name="Plain Table 4" w:uiPriority="44"/>
-    <w:lsdException w:name="Plain Table 5" w:uiPriority="45"/>
-    <w:lsdException w:name="Grid Table Light" w:uiPriority="40"/>
-    <w:lsdException w:name="Grid Table 1 Light" w:uiPriority="46"/>
-    <w:lsdException w:name="Grid Table 2" w:uiPriority="47"/>
-    <w:lsdException w:name="Grid Table 3" w:uiPriority="48"/>
-    <w:lsdException w:name="Grid Table 4" w:uiPriority="49"/>
-    <w:lsdException w:name="Grid Table 5 Dark" w:uiPriority="50"/>
-    <w:lsdException w:name="Grid Table 6 Colorful" w:uiPriority="51"/>
-    <w:lsdException w:name="Grid Table 7 Colorful" w:uiPriority="52"/>
-    <w:lsdException w:name="Grid Table 1 Light Accent 1" w:uiPriority="46"/>
-    <w:lsdException w:name="Grid Table 2 Accent 1" w:uiPriority="47"/>
-    <w:lsdException w:name="Grid Table 3 Accent 1" w:uiPriority="48"/>
-    <w:lsdException w:name="Grid Table 4 Accent 1" w:uiPriority="49"/>
-    <w:lsdException w:name="Grid Table 5 Dark Accent 1" w:uiPriority="50"/>
-    <w:lsdException w:name="Grid Table 6 Colorful Accent 1" w:uiPriority="51"/>
-    <w:lsdException w:name="Grid Table 7 Colorful Accent 1" w:uiPriority="52"/>
-    <w:lsdException w:name="Grid Table 1 Light Accent 2" w:uiPriority="46"/>
-    <w:lsdException w:name="Grid Table 2 Accent 2" w:uiPriority="47"/>
-    <w:lsdException w:name="Grid Table 3 Accent 2" w:uiPriority="48"/>
-    <w:lsdException w:name="Grid Table 4 Accent 2" w:uiPriority="49"/>
-    <w:lsdException w:name="Grid Table 5 Dark Accent 2" w:uiPriority="50"/>
-    <w:lsdException w:name="Grid Table 6 Colorful Accent 2" w:uiPriority="51"/>
-    <w:lsdException w:name="Grid Table 7 Colorful Accent 2" w:uiPriority="52"/>
-    <w:lsdException w:name="Grid Table 1 Light Accent 3" w:uiPriority="46"/>
-    <w:lsdException w:name="Grid Table 2 Accent 3" w:uiPriority="47"/>
-    <w:lsdException w:name="Grid Table 3 Accent 3" w:uiPriority="48"/>
-    <w:lsdException w:name="Grid Table 4 Accent 3" w:uiPriority="49"/>
-    <w:lsdException w:name="Grid Table 5 Dark Accent 3" w:uiPriority="50"/>
-    <w:lsdException w:name="Grid Table 6 Colorful Accent 3" w:uiPriority="51"/>
-    <w:lsdException w:name="Grid Table 7 Colorful Accent 3" w:uiPriority="52"/>
-    <w:lsdException w:name="Grid Table 1 Light Accent 4" w:uiPriority="46"/>
-    <w:lsdException w:name="Grid Table 2 Accent 4" w:uiPriority="47"/>
-    <w:lsdException w:name="Grid Table 3 Accent 4" w:uiPriority="48"/>
-    <w:lsdException w:name="Grid Table 4 Accent 4" w:uiPriority="49"/>
-    <w:lsdException w:name="Grid Table 5 Dark Accent 4" w:uiPriority="50"/>
-    <w:lsdException w:name="Grid Table 6 Colorful Accent 4" w:uiPriority="51"/>
-    <w:lsdException w:name="Grid Table 7 Colorful Accent 4" w:uiPriority="52"/>
-    <w:lsdException w:name="Grid Table 1 Light Accent 5" w:uiPriority="46"/>
-    <w:lsdException w:name="Grid Table 2 Accent 5" w:uiPriority="47"/>
-    <w:lsdException w:name="Grid Table 3 Accent 5" w:uiPriority="48"/>
-    <w:lsdException w:name="Grid Table 4 Accent 5" w:uiPriority="49"/>
-    <w:lsdException w:name="Grid Table 5 Dark Accent 5" w:uiPriority="50"/>
-    <w:lsdException w:name="Grid Table 6 Colorful Accent 5" w:uiPriority="51"/>
-    <w:lsdException w:name="Grid Table 7 Colorful Accent 5" w:uiPriority="52"/>
-    <w:lsdException w:name="Grid Table 1 Light Accent 6" w:uiPriority="46"/>
-    <w:lsdException w:name="Grid Table 2 Accent 6" w:uiPriority="47"/>
-    <w:lsdException w:name="Grid Table 3 Accent 6" w:uiPriority="48"/>
-    <w:lsdException w:name="Grid Table 4 Accent 6" w:uiPriority="49"/>
-    <w:lsdException w:name="Grid Table 5 Dark Accent 6" w:uiPriority="50"/>
-    <w:lsdException w:name="Grid Table 6 Colorful Accent 6" w:uiPriority="51"/>
-    <w:lsdException w:name="Grid Table 7 Colorful Accent 6" w:uiPriority="52"/>
-    <w:lsdException w:name="List Table 1 Light" w:uiPriority="46"/>
-    <w:lsdException w:name="List Table 2" w:uiPriority="47"/>
-    <w:lsdException w:name="List Table 3" w:uiPriority="48"/>
-    <w:lsdException w:name="List Table 4" w:uiPriority="49"/>
-    <w:lsdException w:name="List Table 5 Dark" w:uiPriority="50"/>
-    <w:lsdException w:name="List Table 6 Colorful" w:uiPriority="51"/>
-    <w:lsdException w:name="List Table 7 Colorful" w:uiPriority="52"/>
-    <w:lsdException w:name="List Table 1 Light Accent 1" w:uiPriority="46"/>
-    <w:lsdException w:name="List Table 2 Accent 1" w:uiPriority="47"/>
-    <w:lsdException w:name="List Table 3 Accent 1" w:uiPriority="48"/>
-    <w:lsdException w:name="List Table 4 Accent 1" w:uiPriority="49"/>
-    <w:lsdException w:name="List Table 5 Dark Accent 1" w:uiPriority="50"/>
-    <w:lsdException w:name="List Table 6 Colorful Accent 1" w:uiPriority="51"/>
-    <w:lsdException w:name="List Table 7 Colorful Accent 1" w:uiPriority="52"/>
-    <w:lsdException w:name="List Table 1 Light Accent 2" w:uiPriority="46"/>
-    <w:lsdException w:name="List Table 2 Accent 2" w:uiPriority="47"/>
-    <w:lsdException w:name="List Table 3 Accent 2" w:uiPriority="48"/>
-    <w:lsdException w:name="List Table 4 Accent 2" w:uiPriority="49"/>
-    <w:lsdException w:name="List Table 5 Dark Accent 2" w:uiPriority="50"/>
-    <w:lsdException w:name="List Table 6 Colorful Accent 2" w:uiPriority="51"/>
-    <w:lsdException w:name="List Table 7 Colorful Accent 2" w:uiPriority="52"/>
-    <w:lsdException w:name="List Table 1 Light Accent 3" w:uiPriority="46"/>
-    <w:lsdException w:name="List Table 2 Accent 3" w:uiPriority="47"/>
-    <w:lsdException w:name="List Table 3 Accent 3" w:uiPriority="48"/>
-    <w:lsdException w:name="List Table 4 Accent 3" w:uiPriority="49"/>
-    <w:lsdException w:name="List Table 5 Dark Accent 3" w:uiPriority="50"/>
-    <w:lsdException w:name="List Table 6 Colorful Accent 3" w:uiPriority="51"/>
-    <w:lsdException w:name="List Table 7 Colorful Accent 3" w:uiPriority="52"/>
-    <w:lsdException w:name="List Table 1 Light Accent 4" w:uiPriority="46"/>
-    <w:lsdException w:name="List Table 2 Accent 4" w:uiPriority="47"/>
-    <w:lsdException w:name="List Table 3 Accent 4" w:uiPriority="48"/>
-    <w:lsdException w:name="List Table 4 Accent 4" w:uiPriority="49"/>
-    <w:lsdException w:name="List Table 5 Dark Accent 4" w:uiPriority="50"/>
-    <w:lsdException w:name="List Table 6 Colorful Accent 4" w:uiPriority="51"/>
-    <w:lsdException w:name="List Table 7 Colorful Accent 4" w:uiPriority="52"/>
-    <w:lsdException w:name="List Table 1 Light Accent 5" w:uiPriority="46"/>
-    <w:lsdException w:name="List Table 2 Accent 5" w:uiPriority="47"/>
-    <w:lsdException w:name="List Table 3 Accent 5" w:uiPriority="48"/>
-    <w:lsdException w:name="List Table 4 Accent 5" w:uiPriority="49"/>
-    <w:lsdException w:name="List Table 5 Dark Accent 5" w:uiPriority="50"/>
-    <w:lsdException w:name="List Table 6 Colorful Accent 5" w:uiPriority="51"/>
-    <w:lsdException w:name="List Table 7 Colorful Accent 5" w:uiPriority="52"/>
-    <w:lsdException w:name="List Table 1 Light Accent 6" w:uiPriority="46"/>
-    <w:lsdException w:name="List Table 2 Accent 6" w:uiPriority="47"/>
-    <w:lsdException w:name="List Table 3 Accent 6" w:uiPriority="48"/>
-    <w:lsdException w:name="List Table 4 Accent 6" w:uiPriority="49"/>
-    <w:lsdException w:name="List Table 5 Dark Accent 6" w:uiPriority="50"/>
-    <w:lsdException w:name="List Table 6 Colorful Accent 6" w:uiPriority="51"/>
-    <w:lsdException w:name="List Table 7 Colorful Accent 6" w:uiPriority="52"/>
-  </w:latentStyles>
-  <w:style w:type="paragraph" w:default="1" w:styleId="Normal">
-    <w:name w:val="Normal"/>
-    <w:qFormat/>
-  </w:style>
-  <w:style w:type="character" w:default="1" w:styleId="DefaultParagraphFont">
-    <w:name w:val="Default Paragraph Font"/>
-    <w:uiPriority w:val="1"/>
-    <w:semiHidden/>
-    <w:unhideWhenUsed/>
-  </w:style>
-  <w:style w:type="table" w:default="1" w:styleId="TableNormal">
-    <w:name w:val="Normal Table"/>
-    <w:uiPriority w:val="99"/>
-    <w:semiHidden/>
-    <w:unhideWhenUsed/>
-    <w:tblPr>
-      <w:tblInd w:w="0" w:type="dxa"/>
-      <w:tblCellMar>
-        <w:top w:w="0" w:type="dxa"/>
-        <w:left w:w="108" w:type="dxa"/>
-        <w:bottom w:w="0" w:type="dxa"/>
-        <w:right w:w="108" w:type="dxa"/>
-      </w:tblCellMar>
-    </w:tblPr>
-  </w:style>
-  <w:style w:type="numbering" w:default="1" w:styleId="NoList">
-    <w:name w:val="No List"/>
-    <w:uiPriority w:val="99"/>
-    <w:semiHidden/>
-    <w:unhideWhenUsed/>
-  </w:style>
-  <w:style w:type="character" w:styleId="PlaceholderText">
-    <w:name w:val="Placeholder Text"/>
-    <w:basedOn w:val="DefaultParagraphFont"/>
-    <w:uiPriority w:val="99"/>
-    <w:semiHidden/>
-    <w:rsid w:val="002002D3"/>
-    <w:rPr>
-      <w:color w:val="808080"/>
-    </w:rPr>
-  </w:style>
-</w:styles>
-</file>
-
-<file path=word/glossary/webSettings.xml><?xml version="1.0" encoding="utf-8"?>
-<w:webSettings xmlns:mc="http://schemas.openxmlformats.org/markup-compatibility/2006" xmlns:r="http://schemas.openxmlformats.org/officeDocument/2006/relationships" xmlns:w="http://schemas.openxmlformats.org/wordprocessingml/2006/main" xmlns:w14="http://schemas.microsoft.com/office/word/2010/wordml" xmlns:w15="http://schemas.microsoft.com/office/word/2012/wordml" mc:Ignorable="w14 w15">
-  <w:optimizeForBrowser/>
-  <w:allowPNG/>
-</w:webSettings>
-</file>
-
 <file path=word/theme/theme1.xml><?xml version="1.0" encoding="utf-8"?>
 <a:theme xmlns:a="http://schemas.openxmlformats.org/drawingml/2006/main" name="Office Theme">
   <a:themeElements>
@@ -6573,7 +7629,7 @@
 </file>
 
 <file path=customXml/itemProps1.xml><?xml version="1.0" encoding="utf-8"?>
-<ds:datastoreItem xmlns:ds="http://schemas.openxmlformats.org/officeDocument/2006/customXml" ds:itemID="{43BE4EB8-9AC1-4396-A5BA-366095665FD2}">
+<ds:datastoreItem xmlns:ds="http://schemas.openxmlformats.org/officeDocument/2006/customXml" ds:itemID="{1C3DBF13-0D6F-4B3B-BE98-117BE5F8FF45}">
   <ds:schemaRefs>
     <ds:schemaRef ds:uri="http://schemas.openxmlformats.org/officeDocument/2006/bibliography"/>
   </ds:schemaRefs>

</xml_diff>

<commit_message>
Dodanie rozdziałów i podział na etapy projektu
</commit_message>
<xml_diff>
--- a/01. Dokumentacja/Projekt.docx
+++ b/01. Dokumentacja/Projekt.docx
@@ -28,13 +28,8 @@
       <w:r>
         <w:t xml:space="preserve"> </w:t>
       </w:r>
-      <w:proofErr w:type="gramStart"/>
-      <w:r>
-        <w:t>za</w:t>
-      </w:r>
-      <w:proofErr w:type="gramEnd"/>
-      <w:r>
-        <w:t xml:space="preserve"> pomocą sieci BCMP</w:t>
+      <w:r>
+        <w:t>za pomocą sieci BCMP</w:t>
       </w:r>
     </w:p>
     <w:p/>
@@ -201,21 +196,7 @@
               <w:rPr>
                 <w:sz w:val="24"/>
               </w:rPr>
-              <w:t xml:space="preserve">Jakub </w:t>
-            </w:r>
-            <w:proofErr w:type="spellStart"/>
-            <w:r>
-              <w:rPr>
-                <w:sz w:val="24"/>
-              </w:rPr>
-              <w:t>Dubański</w:t>
-            </w:r>
-            <w:proofErr w:type="spellEnd"/>
-            <w:r>
-              <w:rPr>
-                <w:sz w:val="24"/>
-              </w:rPr>
-              <w:t>,</w:t>
+              <w:t>Jakub Dubański,</w:t>
             </w:r>
           </w:p>
           <w:p>
@@ -229,33 +210,11 @@
                 <w:sz w:val="24"/>
               </w:rPr>
             </w:pPr>
-            <w:proofErr w:type="spellStart"/>
             <w:r>
               <w:rPr>
                 <w:sz w:val="24"/>
               </w:rPr>
-              <w:t>Kostya</w:t>
-            </w:r>
-            <w:proofErr w:type="spellEnd"/>
-            <w:r>
-              <w:rPr>
-                <w:sz w:val="24"/>
-              </w:rPr>
-              <w:t xml:space="preserve"> </w:t>
-            </w:r>
-            <w:proofErr w:type="spellStart"/>
-            <w:r>
-              <w:rPr>
-                <w:sz w:val="24"/>
-              </w:rPr>
-              <w:t>Nerushkin</w:t>
-            </w:r>
-            <w:proofErr w:type="spellEnd"/>
-            <w:r>
-              <w:rPr>
-                <w:sz w:val="24"/>
-              </w:rPr>
-              <w:t>,</w:t>
+              <w:t>Kostya Nerushkin,</w:t>
             </w:r>
           </w:p>
           <w:p>
@@ -291,21 +250,7 @@
               <w:rPr>
                 <w:sz w:val="24"/>
               </w:rPr>
-              <w:t xml:space="preserve">Karol </w:t>
-            </w:r>
-            <w:proofErr w:type="spellStart"/>
-            <w:r>
-              <w:rPr>
-                <w:sz w:val="24"/>
-              </w:rPr>
-              <w:t>Turbak</w:t>
-            </w:r>
-            <w:proofErr w:type="spellEnd"/>
-            <w:r>
-              <w:rPr>
-                <w:sz w:val="24"/>
-              </w:rPr>
-              <w:t>,</w:t>
+              <w:t>Karol Turbak,</w:t>
             </w:r>
           </w:p>
           <w:p>
@@ -362,16 +307,8 @@
               <w:rPr>
                 <w:sz w:val="24"/>
               </w:rPr>
-              <w:t>20.12.2016</w:t>
-            </w:r>
-            <w:proofErr w:type="gramStart"/>
-            <w:r>
-              <w:rPr>
-                <w:sz w:val="24"/>
-              </w:rPr>
-              <w:t>r</w:t>
-            </w:r>
-            <w:proofErr w:type="gramEnd"/>
+              <w:t>20.12.2016r</w:t>
+            </w:r>
           </w:p>
         </w:tc>
       </w:tr>
@@ -462,21 +399,8 @@
           <w:pPr>
             <w:pStyle w:val="TOCHeading"/>
           </w:pPr>
-          <w:proofErr w:type="spellStart"/>
           <w:r>
-            <w:t>Spis</w:t>
-          </w:r>
-          <w:proofErr w:type="spellEnd"/>
-          <w:r>
-            <w:t xml:space="preserve"> </w:t>
-          </w:r>
-          <w:proofErr w:type="spellStart"/>
-          <w:r>
-            <w:t>treści</w:t>
-          </w:r>
-          <w:proofErr w:type="spellEnd"/>
-          <w:r>
-            <w:t>:</w:t>
+            <w:t>Spis treści:</w:t>
           </w:r>
         </w:p>
         <w:p>
@@ -501,7 +425,7 @@
           <w:r>
             <w:fldChar w:fldCharType="separate"/>
           </w:r>
-          <w:hyperlink w:anchor="_Toc467491217" w:history="1">
+          <w:hyperlink w:anchor="_Toc467616081" w:history="1">
             <w:r>
               <w:rPr>
                 <w:rStyle w:val="Hyperlink"/>
@@ -522,21 +446,7 @@
                 <w:rStyle w:val="Hyperlink"/>
                 <w:noProof/>
               </w:rPr>
-              <w:t>Ogólne wymag</w:t>
-            </w:r>
-            <w:r>
-              <w:rPr>
-                <w:rStyle w:val="Hyperlink"/>
-                <w:noProof/>
-              </w:rPr>
-              <w:t>a</w:t>
-            </w:r>
-            <w:r>
-              <w:rPr>
-                <w:rStyle w:val="Hyperlink"/>
-                <w:noProof/>
-              </w:rPr>
-              <w:t>nia projektu:</w:t>
+              <w:t>Ogólne wymagania projektu:</w:t>
             </w:r>
             <w:r>
               <w:rPr>
@@ -557,7 +467,7 @@
                 <w:noProof/>
                 <w:webHidden/>
               </w:rPr>
-              <w:instrText xml:space="preserve"> PAGEREF _Toc467491217 \h </w:instrText>
+              <w:instrText xml:space="preserve"> PAGEREF _Toc467616081 \h </w:instrText>
             </w:r>
             <w:r>
               <w:rPr>
@@ -601,7 +511,7 @@
               <w:lang w:eastAsia="pl-PL"/>
             </w:rPr>
           </w:pPr>
-          <w:hyperlink w:anchor="_Toc467491218" w:history="1">
+          <w:hyperlink w:anchor="_Toc467616082" w:history="1">
             <w:r>
               <w:rPr>
                 <w:rStyle w:val="Hyperlink"/>
@@ -622,7 +532,7 @@
                 <w:rStyle w:val="Hyperlink"/>
                 <w:noProof/>
               </w:rPr>
-              <w:t>Sformułowanie problemu BCMP</w:t>
+              <w:t>Opis matematyczny sieci i wyznaczanie wartości charakterystycznych</w:t>
             </w:r>
             <w:r>
               <w:rPr>
@@ -643,7 +553,7 @@
                 <w:noProof/>
                 <w:webHidden/>
               </w:rPr>
-              <w:instrText xml:space="preserve"> PAGEREF _Toc467491218 \h </w:instrText>
+              <w:instrText xml:space="preserve"> PAGEREF _Toc467616082 \h </w:instrText>
             </w:r>
             <w:r>
               <w:rPr>
@@ -663,7 +573,7 @@
                 <w:noProof/>
                 <w:webHidden/>
               </w:rPr>
-              <w:t>3</w:t>
+              <w:t>4</w:t>
             </w:r>
             <w:r>
               <w:rPr>
@@ -687,7 +597,7 @@
               <w:lang w:eastAsia="pl-PL"/>
             </w:rPr>
           </w:pPr>
-          <w:hyperlink w:anchor="_Toc467491219" w:history="1">
+          <w:hyperlink w:anchor="_Toc467616083" w:history="1">
             <w:r>
               <w:rPr>
                 <w:rStyle w:val="Hyperlink"/>
@@ -708,7 +618,7 @@
                 <w:rStyle w:val="Hyperlink"/>
                 <w:noProof/>
               </w:rPr>
-              <w:t>Opis słowny:</w:t>
+              <w:t>System otwarty</w:t>
             </w:r>
             <w:r>
               <w:rPr>
@@ -729,7 +639,7 @@
                 <w:noProof/>
                 <w:webHidden/>
               </w:rPr>
-              <w:instrText xml:space="preserve"> PAGEREF _Toc467491219 \h </w:instrText>
+              <w:instrText xml:space="preserve"> PAGEREF _Toc467616083 \h </w:instrText>
             </w:r>
             <w:r>
               <w:rPr>
@@ -749,7 +659,179 @@
                 <w:noProof/>
                 <w:webHidden/>
               </w:rPr>
-              <w:t>3</w:t>
+              <w:t>4</w:t>
+            </w:r>
+            <w:r>
+              <w:rPr>
+                <w:noProof/>
+                <w:webHidden/>
+              </w:rPr>
+              <w:fldChar w:fldCharType="end"/>
+            </w:r>
+          </w:hyperlink>
+        </w:p>
+        <w:p>
+          <w:pPr>
+            <w:pStyle w:val="TOC3"/>
+            <w:tabs>
+              <w:tab w:val="left" w:pos="1320"/>
+              <w:tab w:val="right" w:leader="dot" w:pos="9062"/>
+            </w:tabs>
+            <w:rPr>
+              <w:rFonts w:eastAsiaTheme="minorEastAsia"/>
+              <w:noProof/>
+              <w:lang w:eastAsia="pl-PL"/>
+            </w:rPr>
+          </w:pPr>
+          <w:hyperlink w:anchor="_Toc467616084" w:history="1">
+            <w:r>
+              <w:rPr>
+                <w:rStyle w:val="Hyperlink"/>
+                <w:noProof/>
+              </w:rPr>
+              <w:t>2.1.1</w:t>
+            </w:r>
+            <w:r>
+              <w:rPr>
+                <w:rFonts w:eastAsiaTheme="minorEastAsia"/>
+                <w:noProof/>
+                <w:lang w:eastAsia="pl-PL"/>
+              </w:rPr>
+              <w:tab/>
+            </w:r>
+            <w:r>
+              <w:rPr>
+                <w:rStyle w:val="Hyperlink"/>
+                <w:noProof/>
+              </w:rPr>
+              <w:t>Opis matematyczny</w:t>
+            </w:r>
+            <w:r>
+              <w:rPr>
+                <w:noProof/>
+                <w:webHidden/>
+              </w:rPr>
+              <w:tab/>
+            </w:r>
+            <w:r>
+              <w:rPr>
+                <w:noProof/>
+                <w:webHidden/>
+              </w:rPr>
+              <w:fldChar w:fldCharType="begin"/>
+            </w:r>
+            <w:r>
+              <w:rPr>
+                <w:noProof/>
+                <w:webHidden/>
+              </w:rPr>
+              <w:instrText xml:space="preserve"> PAGEREF _Toc467616084 \h </w:instrText>
+            </w:r>
+            <w:r>
+              <w:rPr>
+                <w:noProof/>
+                <w:webHidden/>
+              </w:rPr>
+            </w:r>
+            <w:r>
+              <w:rPr>
+                <w:noProof/>
+                <w:webHidden/>
+              </w:rPr>
+              <w:fldChar w:fldCharType="separate"/>
+            </w:r>
+            <w:r>
+              <w:rPr>
+                <w:noProof/>
+                <w:webHidden/>
+              </w:rPr>
+              <w:t>4</w:t>
+            </w:r>
+            <w:r>
+              <w:rPr>
+                <w:noProof/>
+                <w:webHidden/>
+              </w:rPr>
+              <w:fldChar w:fldCharType="end"/>
+            </w:r>
+          </w:hyperlink>
+        </w:p>
+        <w:p>
+          <w:pPr>
+            <w:pStyle w:val="TOC3"/>
+            <w:tabs>
+              <w:tab w:val="left" w:pos="1320"/>
+              <w:tab w:val="right" w:leader="dot" w:pos="9062"/>
+            </w:tabs>
+            <w:rPr>
+              <w:rFonts w:eastAsiaTheme="minorEastAsia"/>
+              <w:noProof/>
+              <w:lang w:eastAsia="pl-PL"/>
+            </w:rPr>
+          </w:pPr>
+          <w:hyperlink w:anchor="_Toc467616085" w:history="1">
+            <w:r>
+              <w:rPr>
+                <w:rStyle w:val="Hyperlink"/>
+                <w:noProof/>
+              </w:rPr>
+              <w:t>2.1.2</w:t>
+            </w:r>
+            <w:r>
+              <w:rPr>
+                <w:rFonts w:eastAsiaTheme="minorEastAsia"/>
+                <w:noProof/>
+                <w:lang w:eastAsia="pl-PL"/>
+              </w:rPr>
+              <w:tab/>
+            </w:r>
+            <w:r>
+              <w:rPr>
+                <w:rStyle w:val="Hyperlink"/>
+                <w:noProof/>
+              </w:rPr>
+              <w:t>Metoda dokładna</w:t>
+            </w:r>
+            <w:r>
+              <w:rPr>
+                <w:noProof/>
+                <w:webHidden/>
+              </w:rPr>
+              <w:tab/>
+            </w:r>
+            <w:r>
+              <w:rPr>
+                <w:noProof/>
+                <w:webHidden/>
+              </w:rPr>
+              <w:fldChar w:fldCharType="begin"/>
+            </w:r>
+            <w:r>
+              <w:rPr>
+                <w:noProof/>
+                <w:webHidden/>
+              </w:rPr>
+              <w:instrText xml:space="preserve"> PAGEREF _Toc467616085 \h </w:instrText>
+            </w:r>
+            <w:r>
+              <w:rPr>
+                <w:noProof/>
+                <w:webHidden/>
+              </w:rPr>
+            </w:r>
+            <w:r>
+              <w:rPr>
+                <w:noProof/>
+                <w:webHidden/>
+              </w:rPr>
+              <w:fldChar w:fldCharType="separate"/>
+            </w:r>
+            <w:r>
+              <w:rPr>
+                <w:noProof/>
+                <w:webHidden/>
+              </w:rPr>
+              <w:t>4</w:t>
             </w:r>
             <w:r>
               <w:rPr>
@@ -773,7 +855,7 @@
               <w:lang w:eastAsia="pl-PL"/>
             </w:rPr>
           </w:pPr>
-          <w:hyperlink w:anchor="_Toc467491220" w:history="1">
+          <w:hyperlink w:anchor="_Toc467616086" w:history="1">
             <w:r>
               <w:rPr>
                 <w:rStyle w:val="Hyperlink"/>
@@ -794,7 +876,7 @@
                 <w:rStyle w:val="Hyperlink"/>
                 <w:noProof/>
               </w:rPr>
-              <w:t>Założenia i ograniczenia:</w:t>
+              <w:t>System zamknięty</w:t>
             </w:r>
             <w:r>
               <w:rPr>
@@ -815,7 +897,7 @@
                 <w:noProof/>
                 <w:webHidden/>
               </w:rPr>
-              <w:instrText xml:space="preserve"> PAGEREF _Toc467491220 \h </w:instrText>
+              <w:instrText xml:space="preserve"> PAGEREF _Toc467616086 \h </w:instrText>
             </w:r>
             <w:r>
               <w:rPr>
@@ -835,7 +917,265 @@
                 <w:noProof/>
                 <w:webHidden/>
               </w:rPr>
+              <w:t>4</w:t>
+            </w:r>
+            <w:r>
+              <w:rPr>
+                <w:noProof/>
+                <w:webHidden/>
+              </w:rPr>
+              <w:fldChar w:fldCharType="end"/>
+            </w:r>
+          </w:hyperlink>
+        </w:p>
+        <w:p>
+          <w:pPr>
+            <w:pStyle w:val="TOC3"/>
+            <w:tabs>
+              <w:tab w:val="left" w:pos="1320"/>
+              <w:tab w:val="right" w:leader="dot" w:pos="9062"/>
+            </w:tabs>
+            <w:rPr>
+              <w:rFonts w:eastAsiaTheme="minorEastAsia"/>
+              <w:noProof/>
+              <w:lang w:eastAsia="pl-PL"/>
+            </w:rPr>
+          </w:pPr>
+          <w:hyperlink w:anchor="_Toc467616087" w:history="1">
+            <w:r>
+              <w:rPr>
+                <w:rStyle w:val="Hyperlink"/>
+                <w:noProof/>
+              </w:rPr>
+              <w:t>2.2.1</w:t>
+            </w:r>
+            <w:r>
+              <w:rPr>
+                <w:rFonts w:eastAsiaTheme="minorEastAsia"/>
+                <w:noProof/>
+                <w:lang w:eastAsia="pl-PL"/>
+              </w:rPr>
+              <w:tab/>
+            </w:r>
+            <w:r>
+              <w:rPr>
+                <w:rStyle w:val="Hyperlink"/>
+                <w:noProof/>
+              </w:rPr>
+              <w:t>Opis matematyczny</w:t>
+            </w:r>
+            <w:r>
+              <w:rPr>
+                <w:noProof/>
+                <w:webHidden/>
+              </w:rPr>
+              <w:tab/>
+            </w:r>
+            <w:r>
+              <w:rPr>
+                <w:noProof/>
+                <w:webHidden/>
+              </w:rPr>
+              <w:fldChar w:fldCharType="begin"/>
+            </w:r>
+            <w:r>
+              <w:rPr>
+                <w:noProof/>
+                <w:webHidden/>
+              </w:rPr>
+              <w:instrText xml:space="preserve"> PAGEREF _Toc467616087 \h </w:instrText>
+            </w:r>
+            <w:r>
+              <w:rPr>
+                <w:noProof/>
+                <w:webHidden/>
+              </w:rPr>
+            </w:r>
+            <w:r>
+              <w:rPr>
+                <w:noProof/>
+                <w:webHidden/>
+              </w:rPr>
+              <w:fldChar w:fldCharType="separate"/>
+            </w:r>
+            <w:r>
+              <w:rPr>
+                <w:noProof/>
+                <w:webHidden/>
+              </w:rPr>
+              <w:t>4</w:t>
+            </w:r>
+            <w:r>
+              <w:rPr>
+                <w:noProof/>
+                <w:webHidden/>
+              </w:rPr>
+              <w:fldChar w:fldCharType="end"/>
+            </w:r>
+          </w:hyperlink>
+        </w:p>
+        <w:p>
+          <w:pPr>
+            <w:pStyle w:val="TOC3"/>
+            <w:tabs>
+              <w:tab w:val="left" w:pos="1320"/>
+              <w:tab w:val="right" w:leader="dot" w:pos="9062"/>
+            </w:tabs>
+            <w:rPr>
+              <w:rFonts w:eastAsiaTheme="minorEastAsia"/>
+              <w:noProof/>
+              <w:lang w:eastAsia="pl-PL"/>
+            </w:rPr>
+          </w:pPr>
+          <w:hyperlink w:anchor="_Toc467616088" w:history="1">
+            <w:r>
+              <w:rPr>
+                <w:rStyle w:val="Hyperlink"/>
+                <w:noProof/>
+              </w:rPr>
+              <w:t>2.2.2</w:t>
+            </w:r>
+            <w:r>
+              <w:rPr>
+                <w:rFonts w:eastAsiaTheme="minorEastAsia"/>
+                <w:noProof/>
+                <w:lang w:eastAsia="pl-PL"/>
+              </w:rPr>
+              <w:tab/>
+            </w:r>
+            <w:r>
+              <w:rPr>
+                <w:rStyle w:val="Hyperlink"/>
+                <w:noProof/>
+              </w:rPr>
+              <w:t>Metoda SUM</w:t>
+            </w:r>
+            <w:r>
+              <w:rPr>
+                <w:noProof/>
+                <w:webHidden/>
+              </w:rPr>
+              <w:tab/>
+            </w:r>
+            <w:r>
+              <w:rPr>
+                <w:noProof/>
+                <w:webHidden/>
+              </w:rPr>
+              <w:fldChar w:fldCharType="begin"/>
+            </w:r>
+            <w:r>
+              <w:rPr>
+                <w:noProof/>
+                <w:webHidden/>
+              </w:rPr>
+              <w:instrText xml:space="preserve"> PAGEREF _Toc467616088 \h </w:instrText>
+            </w:r>
+            <w:r>
+              <w:rPr>
+                <w:noProof/>
+                <w:webHidden/>
+              </w:rPr>
+            </w:r>
+            <w:r>
+              <w:rPr>
+                <w:noProof/>
+                <w:webHidden/>
+              </w:rPr>
+              <w:fldChar w:fldCharType="separate"/>
+            </w:r>
+            <w:r>
+              <w:rPr>
+                <w:noProof/>
+                <w:webHidden/>
+              </w:rPr>
+              <w:t>4</w:t>
+            </w:r>
+            <w:r>
+              <w:rPr>
+                <w:noProof/>
+                <w:webHidden/>
+              </w:rPr>
+              <w:fldChar w:fldCharType="end"/>
+            </w:r>
+          </w:hyperlink>
+        </w:p>
+        <w:p>
+          <w:pPr>
+            <w:pStyle w:val="TOC1"/>
+            <w:tabs>
+              <w:tab w:val="left" w:pos="440"/>
+              <w:tab w:val="right" w:leader="dot" w:pos="9062"/>
+            </w:tabs>
+            <w:rPr>
+              <w:rFonts w:eastAsiaTheme="minorEastAsia"/>
+              <w:noProof/>
+              <w:lang w:eastAsia="pl-PL"/>
+            </w:rPr>
+          </w:pPr>
+          <w:hyperlink w:anchor="_Toc467616089" w:history="1">
+            <w:r>
+              <w:rPr>
+                <w:rStyle w:val="Hyperlink"/>
+                <w:noProof/>
+              </w:rPr>
               <w:t>3</w:t>
+            </w:r>
+            <w:r>
+              <w:rPr>
+                <w:rFonts w:eastAsiaTheme="minorEastAsia"/>
+                <w:noProof/>
+                <w:lang w:eastAsia="pl-PL"/>
+              </w:rPr>
+              <w:tab/>
+            </w:r>
+            <w:r>
+              <w:rPr>
+                <w:rStyle w:val="Hyperlink"/>
+                <w:noProof/>
+              </w:rPr>
+              <w:t>Ogólny opis implementacji systemu</w:t>
+            </w:r>
+            <w:r>
+              <w:rPr>
+                <w:noProof/>
+                <w:webHidden/>
+              </w:rPr>
+              <w:tab/>
+            </w:r>
+            <w:r>
+              <w:rPr>
+                <w:noProof/>
+                <w:webHidden/>
+              </w:rPr>
+              <w:fldChar w:fldCharType="begin"/>
+            </w:r>
+            <w:r>
+              <w:rPr>
+                <w:noProof/>
+                <w:webHidden/>
+              </w:rPr>
+              <w:instrText xml:space="preserve"> PAGEREF _Toc467616089 \h </w:instrText>
+            </w:r>
+            <w:r>
+              <w:rPr>
+                <w:noProof/>
+                <w:webHidden/>
+              </w:rPr>
+            </w:r>
+            <w:r>
+              <w:rPr>
+                <w:noProof/>
+                <w:webHidden/>
+              </w:rPr>
+              <w:fldChar w:fldCharType="separate"/>
+            </w:r>
+            <w:r>
+              <w:rPr>
+                <w:noProof/>
+                <w:webHidden/>
+              </w:rPr>
+              <w:t>5</w:t>
             </w:r>
             <w:r>
               <w:rPr>
@@ -859,13 +1199,13 @@
               <w:lang w:eastAsia="pl-PL"/>
             </w:rPr>
           </w:pPr>
-          <w:hyperlink w:anchor="_Toc467491221" w:history="1">
+          <w:hyperlink w:anchor="_Toc467616090" w:history="1">
             <w:r>
               <w:rPr>
                 <w:rStyle w:val="Hyperlink"/>
                 <w:noProof/>
               </w:rPr>
-              <w:t>2.3</w:t>
+              <w:t>3.1</w:t>
             </w:r>
             <w:r>
               <w:rPr>
@@ -880,7 +1220,7 @@
                 <w:rStyle w:val="Hyperlink"/>
                 <w:noProof/>
               </w:rPr>
-              <w:t>Podział na systemy kolejkowe:</w:t>
+              <w:t>Konwencja zapisu konfiguracji sieci:</w:t>
             </w:r>
             <w:r>
               <w:rPr>
@@ -901,7 +1241,7 @@
                 <w:noProof/>
                 <w:webHidden/>
               </w:rPr>
-              <w:instrText xml:space="preserve"> PAGEREF _Toc467491221 \h </w:instrText>
+              <w:instrText xml:space="preserve"> PAGEREF _Toc467616090 \h </w:instrText>
             </w:r>
             <w:r>
               <w:rPr>
@@ -921,7 +1261,93 @@
                 <w:noProof/>
                 <w:webHidden/>
               </w:rPr>
-              <w:t>3</w:t>
+              <w:t>5</w:t>
+            </w:r>
+            <w:r>
+              <w:rPr>
+                <w:noProof/>
+                <w:webHidden/>
+              </w:rPr>
+              <w:fldChar w:fldCharType="end"/>
+            </w:r>
+          </w:hyperlink>
+        </w:p>
+        <w:p>
+          <w:pPr>
+            <w:pStyle w:val="TOC2"/>
+            <w:tabs>
+              <w:tab w:val="left" w:pos="880"/>
+              <w:tab w:val="right" w:leader="dot" w:pos="9062"/>
+            </w:tabs>
+            <w:rPr>
+              <w:rFonts w:eastAsiaTheme="minorEastAsia"/>
+              <w:noProof/>
+              <w:lang w:eastAsia="pl-PL"/>
+            </w:rPr>
+          </w:pPr>
+          <w:hyperlink w:anchor="_Toc467616091" w:history="1">
+            <w:r>
+              <w:rPr>
+                <w:rStyle w:val="Hyperlink"/>
+                <w:noProof/>
+              </w:rPr>
+              <w:t>3.2</w:t>
+            </w:r>
+            <w:r>
+              <w:rPr>
+                <w:rFonts w:eastAsiaTheme="minorEastAsia"/>
+                <w:noProof/>
+                <w:lang w:eastAsia="pl-PL"/>
+              </w:rPr>
+              <w:tab/>
+            </w:r>
+            <w:r>
+              <w:rPr>
+                <w:rStyle w:val="Hyperlink"/>
+                <w:noProof/>
+              </w:rPr>
+              <w:t>Wyznaczanie parametrów sieci:</w:t>
+            </w:r>
+            <w:r>
+              <w:rPr>
+                <w:noProof/>
+                <w:webHidden/>
+              </w:rPr>
+              <w:tab/>
+            </w:r>
+            <w:r>
+              <w:rPr>
+                <w:noProof/>
+                <w:webHidden/>
+              </w:rPr>
+              <w:fldChar w:fldCharType="begin"/>
+            </w:r>
+            <w:r>
+              <w:rPr>
+                <w:noProof/>
+                <w:webHidden/>
+              </w:rPr>
+              <w:instrText xml:space="preserve"> PAGEREF _Toc467616091 \h </w:instrText>
+            </w:r>
+            <w:r>
+              <w:rPr>
+                <w:noProof/>
+                <w:webHidden/>
+              </w:rPr>
+            </w:r>
+            <w:r>
+              <w:rPr>
+                <w:noProof/>
+                <w:webHidden/>
+              </w:rPr>
+              <w:fldChar w:fldCharType="separate"/>
+            </w:r>
+            <w:r>
+              <w:rPr>
+                <w:noProof/>
+                <w:webHidden/>
+              </w:rPr>
+              <w:t>5</w:t>
             </w:r>
             <w:r>
               <w:rPr>
@@ -945,13 +1371,13 @@
               <w:lang w:eastAsia="pl-PL"/>
             </w:rPr>
           </w:pPr>
-          <w:hyperlink w:anchor="_Toc467491222" w:history="1">
+          <w:hyperlink w:anchor="_Toc467616092" w:history="1">
             <w:r>
               <w:rPr>
                 <w:rStyle w:val="Hyperlink"/>
                 <w:noProof/>
               </w:rPr>
-              <w:t>2.3.1</w:t>
+              <w:t>3.2.1</w:t>
             </w:r>
             <w:r>
               <w:rPr>
@@ -966,7 +1392,7 @@
                 <w:rStyle w:val="Hyperlink"/>
                 <w:noProof/>
               </w:rPr>
-              <w:t>Stacje:</w:t>
+              <w:t>Sieć otwarta:</w:t>
             </w:r>
             <w:r>
               <w:rPr>
@@ -987,7 +1413,7 @@
                 <w:noProof/>
                 <w:webHidden/>
               </w:rPr>
-              <w:instrText xml:space="preserve"> PAGEREF _Toc467491222 \h </w:instrText>
+              <w:instrText xml:space="preserve"> PAGEREF _Toc467616092 \h </w:instrText>
             </w:r>
             <w:r>
               <w:rPr>
@@ -1007,7 +1433,7 @@
                 <w:noProof/>
                 <w:webHidden/>
               </w:rPr>
-              <w:t>3</w:t>
+              <w:t>5</w:t>
             </w:r>
             <w:r>
               <w:rPr>
@@ -1031,13 +1457,13 @@
               <w:lang w:eastAsia="pl-PL"/>
             </w:rPr>
           </w:pPr>
-          <w:hyperlink w:anchor="_Toc467491223" w:history="1">
+          <w:hyperlink w:anchor="_Toc467616093" w:history="1">
             <w:r>
               <w:rPr>
                 <w:rStyle w:val="Hyperlink"/>
                 <w:noProof/>
               </w:rPr>
-              <w:t>2.3.2</w:t>
+              <w:t>3.2.2</w:t>
             </w:r>
             <w:r>
               <w:rPr>
@@ -1052,7 +1478,7 @@
                 <w:rStyle w:val="Hyperlink"/>
                 <w:noProof/>
               </w:rPr>
-              <w:t>Współczynniki obsługi poszczególnych klas w stacjach:</w:t>
+              <w:t>Sieć zamknięta</w:t>
             </w:r>
             <w:r>
               <w:rPr>
@@ -1073,7 +1499,7 @@
                 <w:noProof/>
                 <w:webHidden/>
               </w:rPr>
-              <w:instrText xml:space="preserve"> PAGEREF _Toc467491223 \h </w:instrText>
+              <w:instrText xml:space="preserve"> PAGEREF _Toc467616093 \h </w:instrText>
             </w:r>
             <w:r>
               <w:rPr>
@@ -1093,7 +1519,93 @@
                 <w:noProof/>
                 <w:webHidden/>
               </w:rPr>
-              <w:t>3</w:t>
+              <w:t>5</w:t>
+            </w:r>
+            <w:r>
+              <w:rPr>
+                <w:noProof/>
+                <w:webHidden/>
+              </w:rPr>
+              <w:fldChar w:fldCharType="end"/>
+            </w:r>
+          </w:hyperlink>
+        </w:p>
+        <w:p>
+          <w:pPr>
+            <w:pStyle w:val="TOC1"/>
+            <w:tabs>
+              <w:tab w:val="left" w:pos="440"/>
+              <w:tab w:val="right" w:leader="dot" w:pos="9062"/>
+            </w:tabs>
+            <w:rPr>
+              <w:rFonts w:eastAsiaTheme="minorEastAsia"/>
+              <w:noProof/>
+              <w:lang w:eastAsia="pl-PL"/>
+            </w:rPr>
+          </w:pPr>
+          <w:hyperlink w:anchor="_Toc467616094" w:history="1">
+            <w:r>
+              <w:rPr>
+                <w:rStyle w:val="Hyperlink"/>
+                <w:noProof/>
+              </w:rPr>
+              <w:t>4</w:t>
+            </w:r>
+            <w:r>
+              <w:rPr>
+                <w:rFonts w:eastAsiaTheme="minorEastAsia"/>
+                <w:noProof/>
+                <w:lang w:eastAsia="pl-PL"/>
+              </w:rPr>
+              <w:tab/>
+            </w:r>
+            <w:r>
+              <w:rPr>
+                <w:rStyle w:val="Hyperlink"/>
+                <w:noProof/>
+              </w:rPr>
+              <w:t>Przykład - sformułowanie problemu BCMP</w:t>
+            </w:r>
+            <w:r>
+              <w:rPr>
+                <w:noProof/>
+                <w:webHidden/>
+              </w:rPr>
+              <w:tab/>
+            </w:r>
+            <w:r>
+              <w:rPr>
+                <w:noProof/>
+                <w:webHidden/>
+              </w:rPr>
+              <w:fldChar w:fldCharType="begin"/>
+            </w:r>
+            <w:r>
+              <w:rPr>
+                <w:noProof/>
+                <w:webHidden/>
+              </w:rPr>
+              <w:instrText xml:space="preserve"> PAGEREF _Toc467616094 \h </w:instrText>
+            </w:r>
+            <w:r>
+              <w:rPr>
+                <w:noProof/>
+                <w:webHidden/>
+              </w:rPr>
+            </w:r>
+            <w:r>
+              <w:rPr>
+                <w:noProof/>
+                <w:webHidden/>
+              </w:rPr>
+              <w:fldChar w:fldCharType="separate"/>
+            </w:r>
+            <w:r>
+              <w:rPr>
+                <w:noProof/>
+                <w:webHidden/>
+              </w:rPr>
+              <w:t>6</w:t>
             </w:r>
             <w:r>
               <w:rPr>
@@ -1117,13 +1629,13 @@
               <w:lang w:eastAsia="pl-PL"/>
             </w:rPr>
           </w:pPr>
-          <w:hyperlink w:anchor="_Toc467491224" w:history="1">
+          <w:hyperlink w:anchor="_Toc467616095" w:history="1">
             <w:r>
               <w:rPr>
                 <w:rStyle w:val="Hyperlink"/>
                 <w:noProof/>
               </w:rPr>
-              <w:t>2.4</w:t>
+              <w:t>4.1</w:t>
             </w:r>
             <w:r>
               <w:rPr>
@@ -1138,7 +1650,7 @@
                 <w:rStyle w:val="Hyperlink"/>
                 <w:noProof/>
               </w:rPr>
-              <w:t>Podział na klasy wewnątrz systemu i współczynniki przychodzenia zgłoszeń:</w:t>
+              <w:t>Opis słowny:</w:t>
             </w:r>
             <w:r>
               <w:rPr>
@@ -1159,7 +1671,7 @@
                 <w:noProof/>
                 <w:webHidden/>
               </w:rPr>
-              <w:instrText xml:space="preserve"> PAGEREF _Toc467491224 \h </w:instrText>
+              <w:instrText xml:space="preserve"> PAGEREF _Toc467616095 \h </w:instrText>
             </w:r>
             <w:r>
               <w:rPr>
@@ -1179,7 +1691,7 @@
                 <w:noProof/>
                 <w:webHidden/>
               </w:rPr>
-              <w:t>3</w:t>
+              <w:t>6</w:t>
             </w:r>
             <w:r>
               <w:rPr>
@@ -1203,13 +1715,13 @@
               <w:lang w:eastAsia="pl-PL"/>
             </w:rPr>
           </w:pPr>
-          <w:hyperlink w:anchor="_Toc467491225" w:history="1">
+          <w:hyperlink w:anchor="_Toc467616096" w:history="1">
             <w:r>
               <w:rPr>
                 <w:rStyle w:val="Hyperlink"/>
                 <w:noProof/>
               </w:rPr>
-              <w:t>2.5</w:t>
+              <w:t>4.2</w:t>
             </w:r>
             <w:r>
               <w:rPr>
@@ -1224,7 +1736,7 @@
                 <w:rStyle w:val="Hyperlink"/>
                 <w:noProof/>
               </w:rPr>
-              <w:t>Diagram:</w:t>
+              <w:t>Założenia i ograniczenia:</w:t>
             </w:r>
             <w:r>
               <w:rPr>
@@ -1245,7 +1757,7 @@
                 <w:noProof/>
                 <w:webHidden/>
               </w:rPr>
-              <w:instrText xml:space="preserve"> PAGEREF _Toc467491225 \h </w:instrText>
+              <w:instrText xml:space="preserve"> PAGEREF _Toc467616096 \h </w:instrText>
             </w:r>
             <w:r>
               <w:rPr>
@@ -1265,7 +1777,7 @@
                 <w:noProof/>
                 <w:webHidden/>
               </w:rPr>
-              <w:t>4</w:t>
+              <w:t>6</w:t>
             </w:r>
             <w:r>
               <w:rPr>
@@ -1289,13 +1801,13 @@
               <w:lang w:eastAsia="pl-PL"/>
             </w:rPr>
           </w:pPr>
-          <w:hyperlink w:anchor="_Toc467491226" w:history="1">
+          <w:hyperlink w:anchor="_Toc467616097" w:history="1">
             <w:r>
               <w:rPr>
                 <w:rStyle w:val="Hyperlink"/>
                 <w:noProof/>
               </w:rPr>
-              <w:t>2.6</w:t>
+              <w:t>4.3</w:t>
             </w:r>
             <w:r>
               <w:rPr>
@@ -1310,6 +1822,436 @@
                 <w:rStyle w:val="Hyperlink"/>
                 <w:noProof/>
               </w:rPr>
+              <w:t>Podział na systemy kolejkowe:</w:t>
+            </w:r>
+            <w:r>
+              <w:rPr>
+                <w:noProof/>
+                <w:webHidden/>
+              </w:rPr>
+              <w:tab/>
+            </w:r>
+            <w:r>
+              <w:rPr>
+                <w:noProof/>
+                <w:webHidden/>
+              </w:rPr>
+              <w:fldChar w:fldCharType="begin"/>
+            </w:r>
+            <w:r>
+              <w:rPr>
+                <w:noProof/>
+                <w:webHidden/>
+              </w:rPr>
+              <w:instrText xml:space="preserve"> PAGEREF _Toc467616097 \h </w:instrText>
+            </w:r>
+            <w:r>
+              <w:rPr>
+                <w:noProof/>
+                <w:webHidden/>
+              </w:rPr>
+            </w:r>
+            <w:r>
+              <w:rPr>
+                <w:noProof/>
+                <w:webHidden/>
+              </w:rPr>
+              <w:fldChar w:fldCharType="separate"/>
+            </w:r>
+            <w:r>
+              <w:rPr>
+                <w:noProof/>
+                <w:webHidden/>
+              </w:rPr>
+              <w:t>6</w:t>
+            </w:r>
+            <w:r>
+              <w:rPr>
+                <w:noProof/>
+                <w:webHidden/>
+              </w:rPr>
+              <w:fldChar w:fldCharType="end"/>
+            </w:r>
+          </w:hyperlink>
+        </w:p>
+        <w:p>
+          <w:pPr>
+            <w:pStyle w:val="TOC3"/>
+            <w:tabs>
+              <w:tab w:val="left" w:pos="1320"/>
+              <w:tab w:val="right" w:leader="dot" w:pos="9062"/>
+            </w:tabs>
+            <w:rPr>
+              <w:rFonts w:eastAsiaTheme="minorEastAsia"/>
+              <w:noProof/>
+              <w:lang w:eastAsia="pl-PL"/>
+            </w:rPr>
+          </w:pPr>
+          <w:hyperlink w:anchor="_Toc467616098" w:history="1">
+            <w:r>
+              <w:rPr>
+                <w:rStyle w:val="Hyperlink"/>
+                <w:noProof/>
+              </w:rPr>
+              <w:t>4.3.1</w:t>
+            </w:r>
+            <w:r>
+              <w:rPr>
+                <w:rFonts w:eastAsiaTheme="minorEastAsia"/>
+                <w:noProof/>
+                <w:lang w:eastAsia="pl-PL"/>
+              </w:rPr>
+              <w:tab/>
+            </w:r>
+            <w:r>
+              <w:rPr>
+                <w:rStyle w:val="Hyperlink"/>
+                <w:noProof/>
+              </w:rPr>
+              <w:t>Stacje:</w:t>
+            </w:r>
+            <w:r>
+              <w:rPr>
+                <w:noProof/>
+                <w:webHidden/>
+              </w:rPr>
+              <w:tab/>
+            </w:r>
+            <w:r>
+              <w:rPr>
+                <w:noProof/>
+                <w:webHidden/>
+              </w:rPr>
+              <w:fldChar w:fldCharType="begin"/>
+            </w:r>
+            <w:r>
+              <w:rPr>
+                <w:noProof/>
+                <w:webHidden/>
+              </w:rPr>
+              <w:instrText xml:space="preserve"> PAGEREF _Toc467616098 \h </w:instrText>
+            </w:r>
+            <w:r>
+              <w:rPr>
+                <w:noProof/>
+                <w:webHidden/>
+              </w:rPr>
+            </w:r>
+            <w:r>
+              <w:rPr>
+                <w:noProof/>
+                <w:webHidden/>
+              </w:rPr>
+              <w:fldChar w:fldCharType="separate"/>
+            </w:r>
+            <w:r>
+              <w:rPr>
+                <w:noProof/>
+                <w:webHidden/>
+              </w:rPr>
+              <w:t>6</w:t>
+            </w:r>
+            <w:r>
+              <w:rPr>
+                <w:noProof/>
+                <w:webHidden/>
+              </w:rPr>
+              <w:fldChar w:fldCharType="end"/>
+            </w:r>
+          </w:hyperlink>
+        </w:p>
+        <w:p>
+          <w:pPr>
+            <w:pStyle w:val="TOC3"/>
+            <w:tabs>
+              <w:tab w:val="left" w:pos="1320"/>
+              <w:tab w:val="right" w:leader="dot" w:pos="9062"/>
+            </w:tabs>
+            <w:rPr>
+              <w:rFonts w:eastAsiaTheme="minorEastAsia"/>
+              <w:noProof/>
+              <w:lang w:eastAsia="pl-PL"/>
+            </w:rPr>
+          </w:pPr>
+          <w:hyperlink w:anchor="_Toc467616099" w:history="1">
+            <w:r>
+              <w:rPr>
+                <w:rStyle w:val="Hyperlink"/>
+                <w:noProof/>
+              </w:rPr>
+              <w:t>4.3.2</w:t>
+            </w:r>
+            <w:r>
+              <w:rPr>
+                <w:rFonts w:eastAsiaTheme="minorEastAsia"/>
+                <w:noProof/>
+                <w:lang w:eastAsia="pl-PL"/>
+              </w:rPr>
+              <w:tab/>
+            </w:r>
+            <w:r>
+              <w:rPr>
+                <w:rStyle w:val="Hyperlink"/>
+                <w:noProof/>
+              </w:rPr>
+              <w:t>Współczynniki obsługi poszczególnych klas w stacjach:</w:t>
+            </w:r>
+            <w:r>
+              <w:rPr>
+                <w:noProof/>
+                <w:webHidden/>
+              </w:rPr>
+              <w:tab/>
+            </w:r>
+            <w:r>
+              <w:rPr>
+                <w:noProof/>
+                <w:webHidden/>
+              </w:rPr>
+              <w:fldChar w:fldCharType="begin"/>
+            </w:r>
+            <w:r>
+              <w:rPr>
+                <w:noProof/>
+                <w:webHidden/>
+              </w:rPr>
+              <w:instrText xml:space="preserve"> PAGEREF _Toc467616099 \h </w:instrText>
+            </w:r>
+            <w:r>
+              <w:rPr>
+                <w:noProof/>
+                <w:webHidden/>
+              </w:rPr>
+            </w:r>
+            <w:r>
+              <w:rPr>
+                <w:noProof/>
+                <w:webHidden/>
+              </w:rPr>
+              <w:fldChar w:fldCharType="separate"/>
+            </w:r>
+            <w:r>
+              <w:rPr>
+                <w:noProof/>
+                <w:webHidden/>
+              </w:rPr>
+              <w:t>6</w:t>
+            </w:r>
+            <w:r>
+              <w:rPr>
+                <w:noProof/>
+                <w:webHidden/>
+              </w:rPr>
+              <w:fldChar w:fldCharType="end"/>
+            </w:r>
+          </w:hyperlink>
+        </w:p>
+        <w:p>
+          <w:pPr>
+            <w:pStyle w:val="TOC2"/>
+            <w:tabs>
+              <w:tab w:val="left" w:pos="880"/>
+              <w:tab w:val="right" w:leader="dot" w:pos="9062"/>
+            </w:tabs>
+            <w:rPr>
+              <w:rFonts w:eastAsiaTheme="minorEastAsia"/>
+              <w:noProof/>
+              <w:lang w:eastAsia="pl-PL"/>
+            </w:rPr>
+          </w:pPr>
+          <w:hyperlink w:anchor="_Toc467616100" w:history="1">
+            <w:r>
+              <w:rPr>
+                <w:rStyle w:val="Hyperlink"/>
+                <w:noProof/>
+              </w:rPr>
+              <w:t>4.4</w:t>
+            </w:r>
+            <w:r>
+              <w:rPr>
+                <w:rFonts w:eastAsiaTheme="minorEastAsia"/>
+                <w:noProof/>
+                <w:lang w:eastAsia="pl-PL"/>
+              </w:rPr>
+              <w:tab/>
+            </w:r>
+            <w:r>
+              <w:rPr>
+                <w:rStyle w:val="Hyperlink"/>
+                <w:noProof/>
+              </w:rPr>
+              <w:t>Podział na klasy wewnątrz systemu i współczynniki przychodzenia zgłoszeń:</w:t>
+            </w:r>
+            <w:r>
+              <w:rPr>
+                <w:noProof/>
+                <w:webHidden/>
+              </w:rPr>
+              <w:tab/>
+            </w:r>
+            <w:r>
+              <w:rPr>
+                <w:noProof/>
+                <w:webHidden/>
+              </w:rPr>
+              <w:fldChar w:fldCharType="begin"/>
+            </w:r>
+            <w:r>
+              <w:rPr>
+                <w:noProof/>
+                <w:webHidden/>
+              </w:rPr>
+              <w:instrText xml:space="preserve"> PAGEREF _Toc467616100 \h </w:instrText>
+            </w:r>
+            <w:r>
+              <w:rPr>
+                <w:noProof/>
+                <w:webHidden/>
+              </w:rPr>
+            </w:r>
+            <w:r>
+              <w:rPr>
+                <w:noProof/>
+                <w:webHidden/>
+              </w:rPr>
+              <w:fldChar w:fldCharType="separate"/>
+            </w:r>
+            <w:r>
+              <w:rPr>
+                <w:noProof/>
+                <w:webHidden/>
+              </w:rPr>
+              <w:t>6</w:t>
+            </w:r>
+            <w:r>
+              <w:rPr>
+                <w:noProof/>
+                <w:webHidden/>
+              </w:rPr>
+              <w:fldChar w:fldCharType="end"/>
+            </w:r>
+          </w:hyperlink>
+        </w:p>
+        <w:p>
+          <w:pPr>
+            <w:pStyle w:val="TOC2"/>
+            <w:tabs>
+              <w:tab w:val="left" w:pos="880"/>
+              <w:tab w:val="right" w:leader="dot" w:pos="9062"/>
+            </w:tabs>
+            <w:rPr>
+              <w:rFonts w:eastAsiaTheme="minorEastAsia"/>
+              <w:noProof/>
+              <w:lang w:eastAsia="pl-PL"/>
+            </w:rPr>
+          </w:pPr>
+          <w:hyperlink w:anchor="_Toc467616101" w:history="1">
+            <w:r>
+              <w:rPr>
+                <w:rStyle w:val="Hyperlink"/>
+                <w:noProof/>
+              </w:rPr>
+              <w:t>4.5</w:t>
+            </w:r>
+            <w:r>
+              <w:rPr>
+                <w:rFonts w:eastAsiaTheme="minorEastAsia"/>
+                <w:noProof/>
+                <w:lang w:eastAsia="pl-PL"/>
+              </w:rPr>
+              <w:tab/>
+            </w:r>
+            <w:r>
+              <w:rPr>
+                <w:rStyle w:val="Hyperlink"/>
+                <w:noProof/>
+              </w:rPr>
+              <w:t>Diagram:</w:t>
+            </w:r>
+            <w:r>
+              <w:rPr>
+                <w:noProof/>
+                <w:webHidden/>
+              </w:rPr>
+              <w:tab/>
+            </w:r>
+            <w:r>
+              <w:rPr>
+                <w:noProof/>
+                <w:webHidden/>
+              </w:rPr>
+              <w:fldChar w:fldCharType="begin"/>
+            </w:r>
+            <w:r>
+              <w:rPr>
+                <w:noProof/>
+                <w:webHidden/>
+              </w:rPr>
+              <w:instrText xml:space="preserve"> PAGEREF _Toc467616101 \h </w:instrText>
+            </w:r>
+            <w:r>
+              <w:rPr>
+                <w:noProof/>
+                <w:webHidden/>
+              </w:rPr>
+            </w:r>
+            <w:r>
+              <w:rPr>
+                <w:noProof/>
+                <w:webHidden/>
+              </w:rPr>
+              <w:fldChar w:fldCharType="separate"/>
+            </w:r>
+            <w:r>
+              <w:rPr>
+                <w:noProof/>
+                <w:webHidden/>
+              </w:rPr>
+              <w:t>6</w:t>
+            </w:r>
+            <w:r>
+              <w:rPr>
+                <w:noProof/>
+                <w:webHidden/>
+              </w:rPr>
+              <w:fldChar w:fldCharType="end"/>
+            </w:r>
+          </w:hyperlink>
+        </w:p>
+        <w:p>
+          <w:pPr>
+            <w:pStyle w:val="TOC2"/>
+            <w:tabs>
+              <w:tab w:val="left" w:pos="880"/>
+              <w:tab w:val="right" w:leader="dot" w:pos="9062"/>
+            </w:tabs>
+            <w:rPr>
+              <w:rFonts w:eastAsiaTheme="minorEastAsia"/>
+              <w:noProof/>
+              <w:lang w:eastAsia="pl-PL"/>
+            </w:rPr>
+          </w:pPr>
+          <w:hyperlink w:anchor="_Toc467616102" w:history="1">
+            <w:r>
+              <w:rPr>
+                <w:rStyle w:val="Hyperlink"/>
+                <w:noProof/>
+              </w:rPr>
+              <w:t>4.6</w:t>
+            </w:r>
+            <w:r>
+              <w:rPr>
+                <w:rFonts w:eastAsiaTheme="minorEastAsia"/>
+                <w:noProof/>
+                <w:lang w:eastAsia="pl-PL"/>
+              </w:rPr>
+              <w:tab/>
+            </w:r>
+            <w:r>
+              <w:rPr>
+                <w:rStyle w:val="Hyperlink"/>
+                <w:noProof/>
+              </w:rPr>
               <w:t>Macierze przejścia do kolejnych stacji</w:t>
             </w:r>
             <w:r>
@@ -1331,7 +2273,7 @@
                 <w:noProof/>
                 <w:webHidden/>
               </w:rPr>
-              <w:instrText xml:space="preserve"> PAGEREF _Toc467491226 \h </w:instrText>
+              <w:instrText xml:space="preserve"> PAGEREF _Toc467616102 \h </w:instrText>
             </w:r>
             <w:r>
               <w:rPr>
@@ -1351,7 +2293,7 @@
                 <w:noProof/>
                 <w:webHidden/>
               </w:rPr>
-              <w:t>4</w:t>
+              <w:t>6</w:t>
             </w:r>
             <w:r>
               <w:rPr>
@@ -1375,13 +2317,13 @@
               <w:lang w:eastAsia="pl-PL"/>
             </w:rPr>
           </w:pPr>
-          <w:hyperlink w:anchor="_Toc467491227" w:history="1">
+          <w:hyperlink w:anchor="_Toc467616103" w:history="1">
             <w:r>
               <w:rPr>
                 <w:rStyle w:val="Hyperlink"/>
                 <w:noProof/>
               </w:rPr>
-              <w:t>3</w:t>
+              <w:t>5</w:t>
             </w:r>
             <w:r>
               <w:rPr>
@@ -1396,7 +2338,7 @@
                 <w:rStyle w:val="Hyperlink"/>
                 <w:noProof/>
               </w:rPr>
-              <w:t>Zdefiniowanie problemu optymalizacji</w:t>
+              <w:t>Problem optymalizacji parametrów sieci</w:t>
             </w:r>
             <w:r>
               <w:rPr>
@@ -1417,7 +2359,7 @@
                 <w:noProof/>
                 <w:webHidden/>
               </w:rPr>
-              <w:instrText xml:space="preserve"> PAGEREF _Toc467491227 \h </w:instrText>
+              <w:instrText xml:space="preserve"> PAGEREF _Toc467616103 \h </w:instrText>
             </w:r>
             <w:r>
               <w:rPr>
@@ -1437,7 +2379,7 @@
                 <w:noProof/>
                 <w:webHidden/>
               </w:rPr>
-              <w:t>5</w:t>
+              <w:t>8</w:t>
             </w:r>
             <w:r>
               <w:rPr>
@@ -1461,13 +2403,13 @@
               <w:lang w:eastAsia="pl-PL"/>
             </w:rPr>
           </w:pPr>
-          <w:hyperlink w:anchor="_Toc467491228" w:history="1">
+          <w:hyperlink w:anchor="_Toc467616104" w:history="1">
             <w:r>
               <w:rPr>
                 <w:rStyle w:val="Hyperlink"/>
                 <w:noProof/>
               </w:rPr>
-              <w:t>3.1</w:t>
+              <w:t>5.1</w:t>
             </w:r>
             <w:r>
               <w:rPr>
@@ -1482,7 +2424,7 @@
                 <w:rStyle w:val="Hyperlink"/>
                 <w:noProof/>
               </w:rPr>
-              <w:t>Elementy modyfikowane:</w:t>
+              <w:t>Opis algorytmu karalucha:</w:t>
             </w:r>
             <w:r>
               <w:rPr>
@@ -1503,7 +2445,7 @@
                 <w:noProof/>
                 <w:webHidden/>
               </w:rPr>
-              <w:instrText xml:space="preserve"> PAGEREF _Toc467491228 \h </w:instrText>
+              <w:instrText xml:space="preserve"> PAGEREF _Toc467616104 \h </w:instrText>
             </w:r>
             <w:r>
               <w:rPr>
@@ -1523,7 +2465,7 @@
                 <w:noProof/>
                 <w:webHidden/>
               </w:rPr>
-              <w:t>5</w:t>
+              <w:t>8</w:t>
             </w:r>
             <w:r>
               <w:rPr>
@@ -1547,13 +2489,13 @@
               <w:lang w:eastAsia="pl-PL"/>
             </w:rPr>
           </w:pPr>
-          <w:hyperlink w:anchor="_Toc467491229" w:history="1">
+          <w:hyperlink w:anchor="_Toc467616105" w:history="1">
             <w:r>
               <w:rPr>
                 <w:rStyle w:val="Hyperlink"/>
                 <w:noProof/>
               </w:rPr>
-              <w:t>3.2</w:t>
+              <w:t>5.2</w:t>
             </w:r>
             <w:r>
               <w:rPr>
@@ -1568,7 +2510,7 @@
                 <w:rStyle w:val="Hyperlink"/>
                 <w:noProof/>
               </w:rPr>
-              <w:t>Funkcja oceny rozwiązania ogólnie:</w:t>
+              <w:t>Elementy modyfikowane:</w:t>
             </w:r>
             <w:r>
               <w:rPr>
@@ -1589,7 +2531,7 @@
                 <w:noProof/>
                 <w:webHidden/>
               </w:rPr>
-              <w:instrText xml:space="preserve"> PAGEREF _Toc467491229 \h </w:instrText>
+              <w:instrText xml:space="preserve"> PAGEREF _Toc467616105 \h </w:instrText>
             </w:r>
             <w:r>
               <w:rPr>
@@ -1609,7 +2551,7 @@
                 <w:noProof/>
                 <w:webHidden/>
               </w:rPr>
-              <w:t>5</w:t>
+              <w:t>8</w:t>
             </w:r>
             <w:r>
               <w:rPr>
@@ -1633,13 +2575,13 @@
               <w:lang w:eastAsia="pl-PL"/>
             </w:rPr>
           </w:pPr>
-          <w:hyperlink w:anchor="_Toc467491230" w:history="1">
+          <w:hyperlink w:anchor="_Toc467616106" w:history="1">
             <w:r>
               <w:rPr>
                 <w:rStyle w:val="Hyperlink"/>
                 <w:noProof/>
               </w:rPr>
-              <w:t>3.3</w:t>
+              <w:t>5.3</w:t>
             </w:r>
             <w:r>
               <w:rPr>
@@ -1654,7 +2596,7 @@
                 <w:rStyle w:val="Hyperlink"/>
                 <w:noProof/>
               </w:rPr>
-              <w:t>Funkcja oceny rozwiązania w projekcie:</w:t>
+              <w:t>Funkcja oceny rozwiązania ogólnie:</w:t>
             </w:r>
             <w:r>
               <w:rPr>
@@ -1675,7 +2617,7 @@
                 <w:noProof/>
                 <w:webHidden/>
               </w:rPr>
-              <w:instrText xml:space="preserve"> PAGEREF _Toc467491230 \h </w:instrText>
+              <w:instrText xml:space="preserve"> PAGEREF _Toc467616106 \h </w:instrText>
             </w:r>
             <w:r>
               <w:rPr>
@@ -1695,7 +2637,179 @@
                 <w:noProof/>
                 <w:webHidden/>
               </w:rPr>
-              <w:t>5</w:t>
+              <w:t>8</w:t>
+            </w:r>
+            <w:r>
+              <w:rPr>
+                <w:noProof/>
+                <w:webHidden/>
+              </w:rPr>
+              <w:fldChar w:fldCharType="end"/>
+            </w:r>
+          </w:hyperlink>
+        </w:p>
+        <w:p>
+          <w:pPr>
+            <w:pStyle w:val="TOC2"/>
+            <w:tabs>
+              <w:tab w:val="left" w:pos="880"/>
+              <w:tab w:val="right" w:leader="dot" w:pos="9062"/>
+            </w:tabs>
+            <w:rPr>
+              <w:rFonts w:eastAsiaTheme="minorEastAsia"/>
+              <w:noProof/>
+              <w:lang w:eastAsia="pl-PL"/>
+            </w:rPr>
+          </w:pPr>
+          <w:hyperlink w:anchor="_Toc467616107" w:history="1">
+            <w:r>
+              <w:rPr>
+                <w:rStyle w:val="Hyperlink"/>
+                <w:noProof/>
+              </w:rPr>
+              <w:t>5.4</w:t>
+            </w:r>
+            <w:r>
+              <w:rPr>
+                <w:rFonts w:eastAsiaTheme="minorEastAsia"/>
+                <w:noProof/>
+                <w:lang w:eastAsia="pl-PL"/>
+              </w:rPr>
+              <w:tab/>
+            </w:r>
+            <w:r>
+              <w:rPr>
+                <w:rStyle w:val="Hyperlink"/>
+                <w:noProof/>
+              </w:rPr>
+              <w:t>Funkcja oceny rozwiązania w opisywanym przykładzie:</w:t>
+            </w:r>
+            <w:r>
+              <w:rPr>
+                <w:noProof/>
+                <w:webHidden/>
+              </w:rPr>
+              <w:tab/>
+            </w:r>
+            <w:r>
+              <w:rPr>
+                <w:noProof/>
+                <w:webHidden/>
+              </w:rPr>
+              <w:fldChar w:fldCharType="begin"/>
+            </w:r>
+            <w:r>
+              <w:rPr>
+                <w:noProof/>
+                <w:webHidden/>
+              </w:rPr>
+              <w:instrText xml:space="preserve"> PAGEREF _Toc467616107 \h </w:instrText>
+            </w:r>
+            <w:r>
+              <w:rPr>
+                <w:noProof/>
+                <w:webHidden/>
+              </w:rPr>
+            </w:r>
+            <w:r>
+              <w:rPr>
+                <w:noProof/>
+                <w:webHidden/>
+              </w:rPr>
+              <w:fldChar w:fldCharType="separate"/>
+            </w:r>
+            <w:r>
+              <w:rPr>
+                <w:noProof/>
+                <w:webHidden/>
+              </w:rPr>
+              <w:t>8</w:t>
+            </w:r>
+            <w:r>
+              <w:rPr>
+                <w:noProof/>
+                <w:webHidden/>
+              </w:rPr>
+              <w:fldChar w:fldCharType="end"/>
+            </w:r>
+          </w:hyperlink>
+        </w:p>
+        <w:p>
+          <w:pPr>
+            <w:pStyle w:val="TOC2"/>
+            <w:tabs>
+              <w:tab w:val="left" w:pos="880"/>
+              <w:tab w:val="right" w:leader="dot" w:pos="9062"/>
+            </w:tabs>
+            <w:rPr>
+              <w:rFonts w:eastAsiaTheme="minorEastAsia"/>
+              <w:noProof/>
+              <w:lang w:eastAsia="pl-PL"/>
+            </w:rPr>
+          </w:pPr>
+          <w:hyperlink w:anchor="_Toc467616108" w:history="1">
+            <w:r>
+              <w:rPr>
+                <w:rStyle w:val="Hyperlink"/>
+                <w:noProof/>
+              </w:rPr>
+              <w:t>5.5</w:t>
+            </w:r>
+            <w:r>
+              <w:rPr>
+                <w:rFonts w:eastAsiaTheme="minorEastAsia"/>
+                <w:noProof/>
+                <w:lang w:eastAsia="pl-PL"/>
+              </w:rPr>
+              <w:tab/>
+            </w:r>
+            <w:r>
+              <w:rPr>
+                <w:rStyle w:val="Hyperlink"/>
+                <w:noProof/>
+              </w:rPr>
+              <w:t>Wyniki optymalizacji:</w:t>
+            </w:r>
+            <w:r>
+              <w:rPr>
+                <w:noProof/>
+                <w:webHidden/>
+              </w:rPr>
+              <w:tab/>
+            </w:r>
+            <w:r>
+              <w:rPr>
+                <w:noProof/>
+                <w:webHidden/>
+              </w:rPr>
+              <w:fldChar w:fldCharType="begin"/>
+            </w:r>
+            <w:r>
+              <w:rPr>
+                <w:noProof/>
+                <w:webHidden/>
+              </w:rPr>
+              <w:instrText xml:space="preserve"> PAGEREF _Toc467616108 \h </w:instrText>
+            </w:r>
+            <w:r>
+              <w:rPr>
+                <w:noProof/>
+                <w:webHidden/>
+              </w:rPr>
+            </w:r>
+            <w:r>
+              <w:rPr>
+                <w:noProof/>
+                <w:webHidden/>
+              </w:rPr>
+              <w:fldChar w:fldCharType="separate"/>
+            </w:r>
+            <w:r>
+              <w:rPr>
+                <w:noProof/>
+                <w:webHidden/>
+              </w:rPr>
+              <w:t>8</w:t>
             </w:r>
             <w:r>
               <w:rPr>
@@ -1719,13 +2833,13 @@
               <w:lang w:eastAsia="pl-PL"/>
             </w:rPr>
           </w:pPr>
-          <w:hyperlink w:anchor="_Toc467491231" w:history="1">
+          <w:hyperlink w:anchor="_Toc467616109" w:history="1">
             <w:r>
               <w:rPr>
                 <w:rStyle w:val="Hyperlink"/>
                 <w:noProof/>
               </w:rPr>
-              <w:t>4</w:t>
+              <w:t>6</w:t>
             </w:r>
             <w:r>
               <w:rPr>
@@ -1740,7 +2854,7 @@
                 <w:rStyle w:val="Hyperlink"/>
                 <w:noProof/>
               </w:rPr>
-              <w:t>Wyznaczanie wartości charakterystycznych</w:t>
+              <w:t>Podsumowanie i wnioski</w:t>
             </w:r>
             <w:r>
               <w:rPr>
@@ -1761,7 +2875,7 @@
                 <w:noProof/>
                 <w:webHidden/>
               </w:rPr>
-              <w:instrText xml:space="preserve"> PAGEREF _Toc467491231 \h </w:instrText>
+              <w:instrText xml:space="preserve"> PAGEREF _Toc467616109 \h </w:instrText>
             </w:r>
             <w:r>
               <w:rPr>
@@ -1781,93 +2895,7 @@
                 <w:noProof/>
                 <w:webHidden/>
               </w:rPr>
-              <w:t>6</w:t>
-            </w:r>
-            <w:r>
-              <w:rPr>
-                <w:noProof/>
-                <w:webHidden/>
-              </w:rPr>
-              <w:fldChar w:fldCharType="end"/>
-            </w:r>
-          </w:hyperlink>
-        </w:p>
-        <w:p>
-          <w:pPr>
-            <w:pStyle w:val="TOC2"/>
-            <w:tabs>
-              <w:tab w:val="left" w:pos="880"/>
-              <w:tab w:val="right" w:leader="dot" w:pos="9062"/>
-            </w:tabs>
-            <w:rPr>
-              <w:rFonts w:eastAsiaTheme="minorEastAsia"/>
-              <w:noProof/>
-              <w:lang w:eastAsia="pl-PL"/>
-            </w:rPr>
-          </w:pPr>
-          <w:hyperlink w:anchor="_Toc467491232" w:history="1">
-            <w:r>
-              <w:rPr>
-                <w:rStyle w:val="Hyperlink"/>
-                <w:noProof/>
-              </w:rPr>
-              <w:t>4.1</w:t>
-            </w:r>
-            <w:r>
-              <w:rPr>
-                <w:rFonts w:eastAsiaTheme="minorEastAsia"/>
-                <w:noProof/>
-                <w:lang w:eastAsia="pl-PL"/>
-              </w:rPr>
-              <w:tab/>
-            </w:r>
-            <w:r>
-              <w:rPr>
-                <w:rStyle w:val="Hyperlink"/>
-                <w:noProof/>
-              </w:rPr>
-              <w:t>Metoda SUM:</w:t>
-            </w:r>
-            <w:r>
-              <w:rPr>
-                <w:noProof/>
-                <w:webHidden/>
-              </w:rPr>
-              <w:tab/>
-            </w:r>
-            <w:r>
-              <w:rPr>
-                <w:noProof/>
-                <w:webHidden/>
-              </w:rPr>
-              <w:fldChar w:fldCharType="begin"/>
-            </w:r>
-            <w:r>
-              <w:rPr>
-                <w:noProof/>
-                <w:webHidden/>
-              </w:rPr>
-              <w:instrText xml:space="preserve"> PAGEREF _Toc467491232 \h </w:instrText>
-            </w:r>
-            <w:r>
-              <w:rPr>
-                <w:noProof/>
-                <w:webHidden/>
-              </w:rPr>
-            </w:r>
-            <w:r>
-              <w:rPr>
-                <w:noProof/>
-                <w:webHidden/>
-              </w:rPr>
-              <w:fldChar w:fldCharType="separate"/>
-            </w:r>
-            <w:r>
-              <w:rPr>
-                <w:noProof/>
-                <w:webHidden/>
-              </w:rPr>
-              <w:t>6</w:t>
+              <w:t>9</w:t>
             </w:r>
             <w:r>
               <w:rPr>
@@ -1899,12 +2927,24 @@
       <w:pPr>
         <w:pStyle w:val="Heading1"/>
       </w:pPr>
-      <w:bookmarkStart w:id="0" w:name="_Toc467491217"/>
+      <w:bookmarkStart w:id="0" w:name="_Toc467616081"/>
       <w:r>
         <w:lastRenderedPageBreak/>
         <w:t>Ogólne wymagania projektu:</w:t>
       </w:r>
       <w:bookmarkEnd w:id="0"/>
+    </w:p>
+    <w:p>
+      <w:pPr>
+        <w:pStyle w:val="ListParagraph"/>
+        <w:numPr>
+          <w:ilvl w:val="0"/>
+          <w:numId w:val="12"/>
+        </w:numPr>
+      </w:pPr>
+      <w:r>
+        <w:t xml:space="preserve">Implementacja konfigurowalnej platformy symulacyjnej dla sieci kolejkowych BCMP. Sieci muszą posiadać implementację metod obliczania wartości charakterystycznych dla sieci. Dla przypadku otwartego - dokładnej metody, dla zamkniętego – metody przybliżonej SUM. </w:t>
+      </w:r>
     </w:p>
     <w:p>
       <w:pPr>
@@ -1915,10 +2955,168 @@
         </w:numPr>
       </w:pPr>
       <w:r>
-        <w:t xml:space="preserve">Ok. 6 </w:t>
+        <w:t>Przykład rzeczywistego systemu opisującego linie produkcyjną w fabryce o niewielkim rozmiarze. Założenia, co do wielkości to o</w:t>
+      </w:r>
+      <w:r>
+        <w:t xml:space="preserve">k. 6 </w:t>
       </w:r>
       <w:r>
         <w:t>stacji dowolnego typu (1-4),</w:t>
+      </w:r>
+      <w:r>
+        <w:t xml:space="preserve"> k</w:t>
+      </w:r>
+      <w:r>
+        <w:t xml:space="preserve">ilka </w:t>
+      </w:r>
+      <w:r>
+        <w:t xml:space="preserve">od </w:t>
+      </w:r>
+      <w:r>
+        <w:t xml:space="preserve">2 </w:t>
+      </w:r>
+      <w:r>
+        <w:t>do 3 klas</w:t>
+      </w:r>
+      <w:r>
+        <w:t xml:space="preserve"> </w:t>
+      </w:r>
+      <w:r>
+        <w:t xml:space="preserve">zgłoszeń. </w:t>
+      </w:r>
+      <w:r>
+        <w:t xml:space="preserve">Możliwość wybrania </w:t>
+      </w:r>
+      <w:r>
+        <w:t xml:space="preserve">przypadku </w:t>
+      </w:r>
+      <w:r>
+        <w:t xml:space="preserve">sieci otwartej </w:t>
+      </w:r>
+      <w:r>
+        <w:t xml:space="preserve">lub </w:t>
+      </w:r>
+      <w:r>
+        <w:t>zamkniętej</w:t>
+      </w:r>
+      <w:r>
+        <w:t>.</w:t>
+      </w:r>
+    </w:p>
+    <w:p>
+      <w:r>
+        <w:br w:type="page"/>
+      </w:r>
+      <w:bookmarkStart w:id="1" w:name="_GoBack"/>
+      <w:bookmarkEnd w:id="1"/>
+    </w:p>
+    <w:p>
+      <w:pPr>
+        <w:pStyle w:val="Heading1"/>
+      </w:pPr>
+      <w:bookmarkStart w:id="2" w:name="_Toc467616082"/>
+      <w:r>
+        <w:lastRenderedPageBreak/>
+        <w:t>Opis matematyczny sieci i wyznaczanie wartości charakterystycznych</w:t>
+      </w:r>
+      <w:bookmarkEnd w:id="2"/>
+    </w:p>
+    <w:p>
+      <w:pPr>
+        <w:pStyle w:val="Heading2"/>
+      </w:pPr>
+      <w:bookmarkStart w:id="3" w:name="_Toc467616083"/>
+      <w:r>
+        <w:t>System otwarty</w:t>
+      </w:r>
+      <w:bookmarkEnd w:id="3"/>
+    </w:p>
+    <w:p>
+      <w:pPr>
+        <w:pStyle w:val="Heading3"/>
+      </w:pPr>
+      <w:bookmarkStart w:id="4" w:name="_Toc467616084"/>
+      <w:r>
+        <w:t>Opis matematyczny</w:t>
+      </w:r>
+      <w:bookmarkEnd w:id="4"/>
+    </w:p>
+    <w:p/>
+    <w:p>
+      <w:pPr>
+        <w:pStyle w:val="Heading3"/>
+      </w:pPr>
+      <w:bookmarkStart w:id="5" w:name="_Toc467616085"/>
+      <w:r>
+        <w:t>Metoda dokładna</w:t>
+      </w:r>
+      <w:bookmarkEnd w:id="5"/>
+    </w:p>
+    <w:p/>
+    <w:p>
+      <w:pPr>
+        <w:pStyle w:val="Heading2"/>
+      </w:pPr>
+      <w:bookmarkStart w:id="6" w:name="_Toc467616086"/>
+      <w:r>
+        <w:t>System zamknięty</w:t>
+      </w:r>
+      <w:bookmarkEnd w:id="6"/>
+    </w:p>
+    <w:p>
+      <w:pPr>
+        <w:pStyle w:val="Heading3"/>
+      </w:pPr>
+      <w:bookmarkStart w:id="7" w:name="_Toc467616087"/>
+      <w:r>
+        <w:t>Opis matematyczny</w:t>
+      </w:r>
+      <w:bookmarkEnd w:id="7"/>
+    </w:p>
+    <w:p/>
+    <w:p>
+      <w:pPr>
+        <w:pStyle w:val="Heading3"/>
+      </w:pPr>
+      <w:bookmarkStart w:id="8" w:name="_Toc467616088"/>
+      <w:r>
+        <w:t>Metoda SUM</w:t>
+      </w:r>
+      <w:bookmarkEnd w:id="8"/>
+    </w:p>
+    <w:p/>
+    <w:p>
+      <w:r>
+        <w:br w:type="page"/>
+      </w:r>
+    </w:p>
+    <w:p>
+      <w:pPr>
+        <w:pStyle w:val="Heading1"/>
+      </w:pPr>
+      <w:bookmarkStart w:id="9" w:name="_Toc467616089"/>
+      <w:r>
+        <w:lastRenderedPageBreak/>
+        <w:t>Ogólny opis implementacji</w:t>
+      </w:r>
+      <w:r>
+        <w:t xml:space="preserve"> systemu</w:t>
+      </w:r>
+      <w:bookmarkEnd w:id="9"/>
+    </w:p>
+    <w:p>
+      <w:pPr>
+        <w:pStyle w:val="Heading2"/>
+      </w:pPr>
+      <w:bookmarkStart w:id="10" w:name="_Toc467616090"/>
+      <w:r>
+        <w:t>Konwencja zapisu konfiguracji sieci:</w:t>
+      </w:r>
+      <w:bookmarkEnd w:id="10"/>
+    </w:p>
+    <w:p>
+      <w:r>
+        <w:t>Elementy konfigurowalne przez użytkownika są możliwe do ustawienia z poziomu pliku konfiguracyjnego. Wymagane jest dostarczenie poniższych parametrów:</w:t>
       </w:r>
     </w:p>
     <w:p>
@@ -1926,11 +3124,11 @@
         <w:pStyle w:val="ListParagraph"/>
         <w:numPr>
           <w:ilvl w:val="0"/>
-          <w:numId w:val="8"/>
+          <w:numId w:val="11"/>
         </w:numPr>
       </w:pPr>
       <w:r>
-        <w:t>Kilka (2/3) klas zgłoszeń,</w:t>
+        <w:t>Ilość stacji,</w:t>
       </w:r>
     </w:p>
     <w:p>
@@ -1938,11 +3136,11 @@
         <w:pStyle w:val="ListParagraph"/>
         <w:numPr>
           <w:ilvl w:val="0"/>
-          <w:numId w:val="8"/>
+          <w:numId w:val="11"/>
         </w:numPr>
       </w:pPr>
       <w:r>
-        <w:t>Możliwość wybrania sieci otwartej i zamkniętej</w:t>
+        <w:t>Typ każdej ze stacji,</w:t>
       </w:r>
     </w:p>
     <w:p>
@@ -1950,24 +3148,110 @@
         <w:pStyle w:val="ListParagraph"/>
         <w:numPr>
           <w:ilvl w:val="0"/>
-          <w:numId w:val="8"/>
+          <w:numId w:val="11"/>
         </w:numPr>
       </w:pPr>
+      <w:r>
+        <w:t xml:space="preserve">Parametry </w:t>
+      </w:r>
+      <w:r>
+        <w:t>wspólne (współczynnik prędkości obsługi) dla każdego z typów, plus współczynniki unikalne</w:t>
+      </w:r>
+      <w:r>
+        <w:t>:</w:t>
+      </w:r>
     </w:p>
     <w:p>
       <w:pPr>
-        <w:pStyle w:val="Heading1"/>
-      </w:pPr>
-      <w:r>
-        <w:t>Ogólny opis implementacji</w:t>
+        <w:pStyle w:val="ListParagraph"/>
+        <w:numPr>
+          <w:ilvl w:val="1"/>
+          <w:numId w:val="11"/>
+        </w:numPr>
+      </w:pPr>
+      <w:r>
+        <w:t>Typ 1 – ilość kanałów obsługi</w:t>
       </w:r>
     </w:p>
     <w:p>
       <w:pPr>
-        <w:pStyle w:val="Heading2"/>
-      </w:pPr>
-      <w:r>
-        <w:t>Konwencja zapisu konfiguracji sieci:</w:t>
+        <w:pStyle w:val="ListParagraph"/>
+        <w:numPr>
+          <w:ilvl w:val="1"/>
+          <w:numId w:val="11"/>
+        </w:numPr>
+      </w:pPr>
+      <w:r>
+        <w:t xml:space="preserve">Typ 2 – </w:t>
+      </w:r>
+      <w:r>
+        <w:t>brak?</w:t>
+      </w:r>
+    </w:p>
+    <w:p>
+      <w:pPr>
+        <w:pStyle w:val="ListParagraph"/>
+        <w:numPr>
+          <w:ilvl w:val="1"/>
+          <w:numId w:val="11"/>
+        </w:numPr>
+      </w:pPr>
+      <w:r>
+        <w:t>Typ 3 –</w:t>
+      </w:r>
+      <w:r>
+        <w:t xml:space="preserve"> brak</w:t>
+      </w:r>
+    </w:p>
+    <w:p>
+      <w:pPr>
+        <w:pStyle w:val="ListParagraph"/>
+        <w:numPr>
+          <w:ilvl w:val="1"/>
+          <w:numId w:val="11"/>
+        </w:numPr>
+      </w:pPr>
+      <w:r>
+        <w:t>Typ 4 –</w:t>
+      </w:r>
+      <w:r>
+        <w:t xml:space="preserve"> brak?</w:t>
+      </w:r>
+    </w:p>
+    <w:p>
+      <w:pPr>
+        <w:pStyle w:val="ListParagraph"/>
+        <w:numPr>
+          <w:ilvl w:val="0"/>
+          <w:numId w:val="11"/>
+        </w:numPr>
+      </w:pPr>
+      <w:r>
+        <w:t>Ilość klas zgłoszeń,</w:t>
+      </w:r>
+    </w:p>
+    <w:p>
+      <w:pPr>
+        <w:pStyle w:val="ListParagraph"/>
+        <w:numPr>
+          <w:ilvl w:val="0"/>
+          <w:numId w:val="11"/>
+        </w:numPr>
+      </w:pPr>
+      <w:r>
+        <w:t>Współczynnik przybywania zgłoszeń do systemu,</w:t>
+      </w:r>
+    </w:p>
+    <w:p>
+      <w:pPr>
+        <w:pStyle w:val="ListParagraph"/>
+        <w:numPr>
+          <w:ilvl w:val="0"/>
+          <w:numId w:val="11"/>
+        </w:numPr>
+      </w:pPr>
+      <w:r>
+        <w:t>Prawdopodobieństwa przejść dla każdej z klas pomiędzy każdymi dwoma stacjami.</w:t>
       </w:r>
     </w:p>
     <w:p/>
@@ -1975,17 +3259,21 @@
       <w:pPr>
         <w:pStyle w:val="Heading2"/>
       </w:pPr>
+      <w:bookmarkStart w:id="11" w:name="_Toc467616091"/>
       <w:r>
         <w:t>Wyznaczanie parametrów sieci:</w:t>
       </w:r>
+      <w:bookmarkEnd w:id="11"/>
     </w:p>
     <w:p>
       <w:pPr>
         <w:pStyle w:val="Heading3"/>
       </w:pPr>
+      <w:bookmarkStart w:id="12" w:name="_Toc467616092"/>
       <w:r>
         <w:t>Sieć otwarta:</w:t>
       </w:r>
+      <w:bookmarkEnd w:id="12"/>
     </w:p>
     <w:p>
       <w:r>
@@ -1997,9 +3285,11 @@
       <w:pPr>
         <w:pStyle w:val="Heading3"/>
       </w:pPr>
+      <w:bookmarkStart w:id="13" w:name="_Toc467616093"/>
       <w:r>
         <w:t>Sieć zamknięta</w:t>
       </w:r>
+      <w:bookmarkEnd w:id="13"/>
     </w:p>
     <w:p>
       <w:r>
@@ -2092,42 +3382,32 @@
     </w:p>
     <w:p/>
     <w:p>
-      <w:bookmarkStart w:id="1" w:name="_GoBack"/>
-      <w:bookmarkEnd w:id="1"/>
+      <w:r>
+        <w:br w:type="page"/>
+      </w:r>
     </w:p>
     <w:p>
-      <w:r>
-        <w:br w:type="page"/>
-      </w:r>
+      <w:pPr>
+        <w:pStyle w:val="Heading1"/>
+      </w:pPr>
+      <w:bookmarkStart w:id="14" w:name="_Toc467616094"/>
+      <w:r>
+        <w:lastRenderedPageBreak/>
+        <w:t>Przykład -</w:t>
+      </w:r>
+      <w:r>
+        <w:t xml:space="preserve"> </w:t>
+      </w:r>
+      <w:r>
+        <w:t>sformułowanie problemu BCMP</w:t>
+      </w:r>
+      <w:bookmarkEnd w:id="14"/>
     </w:p>
     <w:p>
       <w:pPr>
-        <w:pStyle w:val="Heading1"/>
-      </w:pPr>
-      <w:bookmarkStart w:id="2" w:name="_Toc467491218"/>
-      <w:r>
-        <w:lastRenderedPageBreak/>
-        <w:t xml:space="preserve">Przykład </w:t>
-      </w:r>
-      <w:bookmarkEnd w:id="2"/>
-      <w:r>
-        <w:t>-</w:t>
-      </w:r>
-      <w:r>
-        <w:t xml:space="preserve"> </w:t>
-      </w:r>
-      <w:r>
-        <w:t>s</w:t>
-      </w:r>
-      <w:r>
-        <w:t>formułowanie problemu BCMP</w:t>
-      </w:r>
-    </w:p>
-    <w:p>
-      <w:pPr>
         <w:pStyle w:val="Heading2"/>
       </w:pPr>
-      <w:bookmarkStart w:id="3" w:name="_Toc467491219"/>
+      <w:bookmarkStart w:id="15" w:name="_Toc467616095"/>
       <w:r>
         <w:t>Opis</w:t>
       </w:r>
@@ -2137,21 +3417,21 @@
       <w:r>
         <w:t>:</w:t>
       </w:r>
-      <w:bookmarkEnd w:id="3"/>
+      <w:bookmarkEnd w:id="15"/>
     </w:p>
     <w:p/>
     <w:p>
       <w:pPr>
         <w:pStyle w:val="Heading2"/>
       </w:pPr>
-      <w:bookmarkStart w:id="4" w:name="_Toc467491220"/>
+      <w:bookmarkStart w:id="16" w:name="_Toc467616096"/>
       <w:r>
         <w:t>Założenia i ograniczenia</w:t>
       </w:r>
       <w:r>
         <w:t>:</w:t>
       </w:r>
-      <w:bookmarkEnd w:id="4"/>
+      <w:bookmarkEnd w:id="16"/>
     </w:p>
     <w:p>
       <w:pPr>
@@ -2255,7 +3535,7 @@
       <w:pPr>
         <w:pStyle w:val="Heading2"/>
       </w:pPr>
-      <w:bookmarkStart w:id="5" w:name="_Toc467491221"/>
+      <w:bookmarkStart w:id="17" w:name="_Toc467616097"/>
       <w:r>
         <w:t>Podział</w:t>
       </w:r>
@@ -2271,17 +3551,17 @@
       <w:r>
         <w:t>:</w:t>
       </w:r>
-      <w:bookmarkEnd w:id="5"/>
+      <w:bookmarkEnd w:id="17"/>
     </w:p>
     <w:p>
       <w:pPr>
         <w:pStyle w:val="Heading3"/>
       </w:pPr>
-      <w:bookmarkStart w:id="6" w:name="_Toc467491222"/>
+      <w:bookmarkStart w:id="18" w:name="_Toc467616098"/>
       <w:r>
         <w:t>Stacje:</w:t>
       </w:r>
-      <w:bookmarkEnd w:id="6"/>
+      <w:bookmarkEnd w:id="18"/>
     </w:p>
     <w:tbl>
       <w:tblPr>
@@ -2583,14 +3863,14 @@
       <w:pPr>
         <w:pStyle w:val="Heading3"/>
       </w:pPr>
-      <w:bookmarkStart w:id="7" w:name="_Toc467491223"/>
+      <w:bookmarkStart w:id="19" w:name="_Toc467616099"/>
       <w:r>
         <w:t>Współczynniki obsługi poszczególnych klas w stacjach</w:t>
       </w:r>
       <w:r>
         <w:t>:</w:t>
       </w:r>
-      <w:bookmarkEnd w:id="7"/>
+      <w:bookmarkEnd w:id="19"/>
     </w:p>
     <w:tbl>
       <w:tblPr>
@@ -4196,7 +5476,7 @@
       <w:pPr>
         <w:pStyle w:val="Heading2"/>
       </w:pPr>
-      <w:bookmarkStart w:id="8" w:name="_Toc467491224"/>
+      <w:bookmarkStart w:id="20" w:name="_Toc467616100"/>
       <w:r>
         <w:t>Podział na klasy</w:t>
       </w:r>
@@ -4212,7 +5492,7 @@
       <w:r>
         <w:t xml:space="preserve"> zgłoszeń:</w:t>
       </w:r>
-      <w:bookmarkEnd w:id="8"/>
+      <w:bookmarkEnd w:id="20"/>
     </w:p>
     <w:tbl>
       <w:tblPr>
@@ -4609,25 +5889,25 @@
       <w:pPr>
         <w:pStyle w:val="Heading2"/>
       </w:pPr>
-      <w:bookmarkStart w:id="9" w:name="_Toc467491225"/>
+      <w:bookmarkStart w:id="21" w:name="_Toc467616101"/>
       <w:r>
         <w:t>Diagram</w:t>
       </w:r>
       <w:r>
         <w:t>:</w:t>
       </w:r>
-      <w:bookmarkEnd w:id="9"/>
+      <w:bookmarkEnd w:id="21"/>
     </w:p>
     <w:p/>
     <w:p>
       <w:pPr>
         <w:pStyle w:val="Heading2"/>
       </w:pPr>
-      <w:bookmarkStart w:id="10" w:name="_Toc467491226"/>
+      <w:bookmarkStart w:id="22" w:name="_Toc467616102"/>
       <w:r>
         <w:t>Macierze przejścia do kolejnych stacji</w:t>
       </w:r>
-      <w:bookmarkEnd w:id="10"/>
+      <w:bookmarkEnd w:id="22"/>
     </w:p>
     <w:tbl>
       <w:tblPr>
@@ -5195,62 +6475,123 @@
       <w:pPr>
         <w:pStyle w:val="Heading1"/>
       </w:pPr>
-      <w:bookmarkStart w:id="11" w:name="_Toc467491227"/>
+      <w:bookmarkStart w:id="23" w:name="_Toc467616103"/>
       <w:r>
         <w:lastRenderedPageBreak/>
-        <w:t>Zdefiniowanie problemu optymalizacji</w:t>
-      </w:r>
-      <w:bookmarkEnd w:id="11"/>
+        <w:t>Problem</w:t>
+      </w:r>
+      <w:r>
+        <w:t xml:space="preserve"> optymalizacji</w:t>
+      </w:r>
+      <w:r>
+        <w:t xml:space="preserve"> parametrów sieci</w:t>
+      </w:r>
+      <w:bookmarkEnd w:id="23"/>
     </w:p>
     <w:p>
-      <w:pPr>
-        <w:pStyle w:val="Heading2"/>
-      </w:pPr>
-      <w:bookmarkStart w:id="12" w:name="_Toc467491228"/>
-      <w:r>
-        <w:t>Elementy modyfikowane</w:t>
-      </w:r>
-      <w:r>
-        <w:t>:</w:t>
-      </w:r>
-      <w:bookmarkEnd w:id="12"/>
+      <w:r>
+        <w:t>W oparciu o algorytm karalucha</w:t>
+      </w:r>
+      <w:r>
+        <w:t xml:space="preserve"> możliwość optymalizacji wartości kilku parametrów charakterystycznych dla wybranych stacji na podstawie określonej funkcji celu. Funkcja oceny rozwiązania bazuje na wartościach opisujących </w:t>
+      </w:r>
+      <w:r>
+        <w:t xml:space="preserve">sieć BCMP w stanie ustalonym – np. średni </w:t>
+      </w:r>
+      <w:r>
+        <w:t>czas przebywania w systemie, średni</w:t>
+      </w:r>
+      <w:r>
+        <w:t xml:space="preserve"> </w:t>
+      </w:r>
+      <w:r>
+        <w:t>c</w:t>
+      </w:r>
+      <w:r>
+        <w:t>zas oczekiwania w kolejce</w:t>
+      </w:r>
+      <w:r>
+        <w:t xml:space="preserve">, średnia ilość wolnych kanałów obsługi itd. </w:t>
+      </w:r>
     </w:p>
     <w:p/>
     <w:p>
       <w:pPr>
         <w:pStyle w:val="Heading2"/>
       </w:pPr>
-      <w:bookmarkStart w:id="13" w:name="_Toc467491229"/>
-      <w:r>
-        <w:t>Funkcja oceny rozwiązania ogólnie</w:t>
+      <w:bookmarkStart w:id="24" w:name="_Toc467616104"/>
+      <w:r>
+        <w:t>Opis algorytmu karalucha</w:t>
       </w:r>
       <w:r>
         <w:t>:</w:t>
       </w:r>
-      <w:bookmarkEnd w:id="13"/>
+      <w:bookmarkEnd w:id="24"/>
     </w:p>
     <w:p/>
     <w:p>
       <w:pPr>
         <w:pStyle w:val="Heading2"/>
       </w:pPr>
-      <w:bookmarkStart w:id="14" w:name="_Toc467491230"/>
-      <w:r>
-        <w:t>Funkcja oceny</w:t>
-      </w:r>
-      <w:r>
-        <w:t xml:space="preserve"> rozwiązania</w:t>
-      </w:r>
-      <w:r>
-        <w:t xml:space="preserve"> w projekcie</w:t>
+      <w:bookmarkStart w:id="25" w:name="_Toc467616105"/>
+      <w:r>
+        <w:t>Elementy modyfikowane</w:t>
       </w:r>
       <w:r>
         <w:t>:</w:t>
       </w:r>
-      <w:bookmarkEnd w:id="14"/>
+      <w:bookmarkEnd w:id="25"/>
     </w:p>
     <w:p/>
     <w:p>
+      <w:pPr>
+        <w:pStyle w:val="Heading2"/>
+      </w:pPr>
+      <w:bookmarkStart w:id="26" w:name="_Toc467616106"/>
+      <w:r>
+        <w:t>Funkcja oceny rozwiązania ogólnie</w:t>
+      </w:r>
+      <w:r>
+        <w:t>:</w:t>
+      </w:r>
+      <w:bookmarkEnd w:id="26"/>
+    </w:p>
+    <w:p/>
+    <w:p>
+      <w:pPr>
+        <w:pStyle w:val="Heading2"/>
+      </w:pPr>
+      <w:bookmarkStart w:id="27" w:name="_Toc467616107"/>
+      <w:r>
+        <w:t>Funkcja oceny</w:t>
+      </w:r>
+      <w:r>
+        <w:t xml:space="preserve"> rozwiązania</w:t>
+      </w:r>
+      <w:r>
+        <w:t xml:space="preserve"> w </w:t>
+      </w:r>
+      <w:r>
+        <w:t>opisywanym przykładzie</w:t>
+      </w:r>
+      <w:r>
+        <w:t>:</w:t>
+      </w:r>
+      <w:bookmarkEnd w:id="27"/>
+    </w:p>
+    <w:p/>
+    <w:p>
+      <w:pPr>
+        <w:pStyle w:val="Heading2"/>
+      </w:pPr>
+      <w:bookmarkStart w:id="28" w:name="_Toc467616108"/>
+      <w:r>
+        <w:t>Wyniki optymalizacji:</w:t>
+      </w:r>
+      <w:bookmarkEnd w:id="28"/>
+    </w:p>
+    <w:p/>
+    <w:p>
       <w:r>
         <w:br w:type="page"/>
       </w:r>
@@ -5259,27 +6600,22 @@
       <w:pPr>
         <w:pStyle w:val="Heading1"/>
       </w:pPr>
-      <w:bookmarkStart w:id="15" w:name="_Toc467491231"/>
+      <w:bookmarkStart w:id="29" w:name="_Toc467616109"/>
       <w:r>
         <w:lastRenderedPageBreak/>
-        <w:t>Wyznaczanie wartości charakterystycznych</w:t>
-      </w:r>
-      <w:bookmarkEnd w:id="15"/>
+        <w:t>Podsumowanie i wnioski</w:t>
+      </w:r>
+      <w:bookmarkEnd w:id="29"/>
     </w:p>
     <w:p>
       <w:pPr>
-        <w:pStyle w:val="Heading2"/>
-      </w:pPr>
-      <w:bookmarkStart w:id="16" w:name="_Toc467491232"/>
-      <w:r>
-        <w:t>Metoda SUM</w:t>
-      </w:r>
-      <w:r>
-        <w:t>:</w:t>
-      </w:r>
-      <w:bookmarkEnd w:id="16"/>
+        <w:pStyle w:val="ListParagraph"/>
+        <w:numPr>
+          <w:ilvl w:val="0"/>
+          <w:numId w:val="13"/>
+        </w:numPr>
+      </w:pPr>
     </w:p>
-    <w:p/>
     <w:sectPr>
       <w:pgSz w:w="11906" w:h="16838"/>
       <w:pgMar w:top="1417" w:right="1417" w:bottom="1417" w:left="1417" w:header="708" w:footer="708" w:gutter="0"/>
@@ -5290,6 +6626,56 @@
 </w:document>
 </file>
 
+<file path=word/endnotes.xml><?xml version="1.0" encoding="utf-8"?>
+<w:endnotes xmlns:wpc="http://schemas.microsoft.com/office/word/2010/wordprocessingCanvas" xmlns:mc="http://schemas.openxmlformats.org/markup-compatibility/2006" xmlns:o="urn:schemas-microsoft-com:office:office" xmlns:r="http://schemas.openxmlformats.org/officeDocument/2006/relationships" xmlns:m="http://schemas.openxmlformats.org/officeDocument/2006/math" xmlns:v="urn:schemas-microsoft-com:vml" xmlns:wp14="http://schemas.microsoft.com/office/word/2010/wordprocessingDrawing" xmlns:wp="http://schemas.openxmlformats.org/drawingml/2006/wordprocessingDrawing" xmlns:w10="urn:schemas-microsoft-com:office:word" xmlns:w="http://schemas.openxmlformats.org/wordprocessingml/2006/main" xmlns:w14="http://schemas.microsoft.com/office/word/2010/wordml" xmlns:w15="http://schemas.microsoft.com/office/word/2012/wordml" xmlns:wpg="http://schemas.microsoft.com/office/word/2010/wordprocessingGroup" xmlns:wpi="http://schemas.microsoft.com/office/word/2010/wordprocessingInk" xmlns:wne="http://schemas.microsoft.com/office/word/2006/wordml" xmlns:wps="http://schemas.microsoft.com/office/word/2010/wordprocessingShape" mc:Ignorable="w14 w15 wp14">
+  <w:endnote w:type="separator" w:id="-1">
+    <w:p>
+      <w:pPr>
+        <w:spacing w:after="0" w:line="240" w:lineRule="auto"/>
+      </w:pPr>
+      <w:r>
+        <w:separator/>
+      </w:r>
+    </w:p>
+  </w:endnote>
+  <w:endnote w:type="continuationSeparator" w:id="0">
+    <w:p>
+      <w:pPr>
+        <w:spacing w:after="0" w:line="240" w:lineRule="auto"/>
+      </w:pPr>
+      <w:r>
+        <w:continuationSeparator/>
+      </w:r>
+    </w:p>
+  </w:endnote>
+</w:endnotes>
+</file>
+
+<file path=word/footnotes.xml><?xml version="1.0" encoding="utf-8"?>
+<w:footnotes xmlns:wpc="http://schemas.microsoft.com/office/word/2010/wordprocessingCanvas" xmlns:mc="http://schemas.openxmlformats.org/markup-compatibility/2006" xmlns:o="urn:schemas-microsoft-com:office:office" xmlns:r="http://schemas.openxmlformats.org/officeDocument/2006/relationships" xmlns:m="http://schemas.openxmlformats.org/officeDocument/2006/math" xmlns:v="urn:schemas-microsoft-com:vml" xmlns:wp14="http://schemas.microsoft.com/office/word/2010/wordprocessingDrawing" xmlns:wp="http://schemas.openxmlformats.org/drawingml/2006/wordprocessingDrawing" xmlns:w10="urn:schemas-microsoft-com:office:word" xmlns:w="http://schemas.openxmlformats.org/wordprocessingml/2006/main" xmlns:w14="http://schemas.microsoft.com/office/word/2010/wordml" xmlns:w15="http://schemas.microsoft.com/office/word/2012/wordml" xmlns:wpg="http://schemas.microsoft.com/office/word/2010/wordprocessingGroup" xmlns:wpi="http://schemas.microsoft.com/office/word/2010/wordprocessingInk" xmlns:wne="http://schemas.microsoft.com/office/word/2006/wordml" xmlns:wps="http://schemas.microsoft.com/office/word/2010/wordprocessingShape" mc:Ignorable="w14 w15 wp14">
+  <w:footnote w:type="separator" w:id="-1">
+    <w:p>
+      <w:pPr>
+        <w:spacing w:after="0" w:line="240" w:lineRule="auto"/>
+      </w:pPr>
+      <w:r>
+        <w:separator/>
+      </w:r>
+    </w:p>
+  </w:footnote>
+  <w:footnote w:type="continuationSeparator" w:id="0">
+    <w:p>
+      <w:pPr>
+        <w:spacing w:after="0" w:line="240" w:lineRule="auto"/>
+      </w:pPr>
+      <w:r>
+        <w:continuationSeparator/>
+      </w:r>
+    </w:p>
+  </w:footnote>
+</w:footnotes>
+</file>
+
 <file path=word/numbering.xml><?xml version="1.0" encoding="utf-8"?>
 <w:numbering xmlns:wpc="http://schemas.microsoft.com/office/word/2010/wordprocessingCanvas" xmlns:mc="http://schemas.openxmlformats.org/markup-compatibility/2006" xmlns:o="urn:schemas-microsoft-com:office:office" xmlns:r="http://schemas.openxmlformats.org/officeDocument/2006/relationships" xmlns:m="http://schemas.openxmlformats.org/officeDocument/2006/math" xmlns:v="urn:schemas-microsoft-com:vml" xmlns:wp14="http://schemas.microsoft.com/office/word/2010/wordprocessingDrawing" xmlns:wp="http://schemas.openxmlformats.org/drawingml/2006/wordprocessingDrawing" xmlns:w10="urn:schemas-microsoft-com:office:word" xmlns:w="http://schemas.openxmlformats.org/wordprocessingml/2006/main" xmlns:w14="http://schemas.microsoft.com/office/word/2010/wordml" xmlns:w15="http://schemas.microsoft.com/office/word/2012/wordml" xmlns:wpg="http://schemas.microsoft.com/office/word/2010/wordprocessingGroup" xmlns:wpi="http://schemas.microsoft.com/office/word/2010/wordprocessingInk" xmlns:wne="http://schemas.microsoft.com/office/word/2006/wordml" xmlns:wps="http://schemas.microsoft.com/office/word/2010/wordprocessingShape" mc:Ignorable="w14 w15 wp14">
   <w:abstractNum w:abstractNumId="0" w15:restartNumberingAfterBreak="0">
@@ -5474,6 +6860,208 @@
     </w:lvl>
   </w:abstractNum>
   <w:abstractNum w:abstractNumId="2" w15:restartNumberingAfterBreak="0">
+    <w:nsid w:val="2B517A80"/>
+    <w:multiLevelType w:val="hybridMultilevel"/>
+    <w:tmpl w:val="87007484"/>
+    <w:lvl w:ilvl="0" w:tplc="04150001">
+      <w:start w:val="1"/>
+      <w:numFmt w:val="bullet"/>
+      <w:lvlText w:val=""/>
+      <w:lvlJc w:val="left"/>
+      <w:pPr>
+        <w:ind w:left="720" w:hanging="360"/>
+      </w:pPr>
+      <w:rPr>
+        <w:rFonts w:ascii="Symbol" w:hAnsi="Symbol" w:hint="default"/>
+      </w:rPr>
+    </w:lvl>
+    <w:lvl w:ilvl="1" w:tplc="04150003" w:tentative="1">
+      <w:start w:val="1"/>
+      <w:numFmt w:val="bullet"/>
+      <w:lvlText w:val="o"/>
+      <w:lvlJc w:val="left"/>
+      <w:pPr>
+        <w:ind w:left="1440" w:hanging="360"/>
+      </w:pPr>
+      <w:rPr>
+        <w:rFonts w:ascii="Courier New" w:hAnsi="Courier New" w:cs="Courier New" w:hint="default"/>
+      </w:rPr>
+    </w:lvl>
+    <w:lvl w:ilvl="2" w:tplc="04150005" w:tentative="1">
+      <w:start w:val="1"/>
+      <w:numFmt w:val="bullet"/>
+      <w:lvlText w:val=""/>
+      <w:lvlJc w:val="left"/>
+      <w:pPr>
+        <w:ind w:left="2160" w:hanging="360"/>
+      </w:pPr>
+      <w:rPr>
+        <w:rFonts w:ascii="Wingdings" w:hAnsi="Wingdings" w:hint="default"/>
+      </w:rPr>
+    </w:lvl>
+    <w:lvl w:ilvl="3" w:tplc="04150001" w:tentative="1">
+      <w:start w:val="1"/>
+      <w:numFmt w:val="bullet"/>
+      <w:lvlText w:val=""/>
+      <w:lvlJc w:val="left"/>
+      <w:pPr>
+        <w:ind w:left="2880" w:hanging="360"/>
+      </w:pPr>
+      <w:rPr>
+        <w:rFonts w:ascii="Symbol" w:hAnsi="Symbol" w:hint="default"/>
+      </w:rPr>
+    </w:lvl>
+    <w:lvl w:ilvl="4" w:tplc="04150003" w:tentative="1">
+      <w:start w:val="1"/>
+      <w:numFmt w:val="bullet"/>
+      <w:lvlText w:val="o"/>
+      <w:lvlJc w:val="left"/>
+      <w:pPr>
+        <w:ind w:left="3600" w:hanging="360"/>
+      </w:pPr>
+      <w:rPr>
+        <w:rFonts w:ascii="Courier New" w:hAnsi="Courier New" w:cs="Courier New" w:hint="default"/>
+      </w:rPr>
+    </w:lvl>
+    <w:lvl w:ilvl="5" w:tplc="04150005" w:tentative="1">
+      <w:start w:val="1"/>
+      <w:numFmt w:val="bullet"/>
+      <w:lvlText w:val=""/>
+      <w:lvlJc w:val="left"/>
+      <w:pPr>
+        <w:ind w:left="4320" w:hanging="360"/>
+      </w:pPr>
+      <w:rPr>
+        <w:rFonts w:ascii="Wingdings" w:hAnsi="Wingdings" w:hint="default"/>
+      </w:rPr>
+    </w:lvl>
+    <w:lvl w:ilvl="6" w:tplc="04150001" w:tentative="1">
+      <w:start w:val="1"/>
+      <w:numFmt w:val="bullet"/>
+      <w:lvlText w:val=""/>
+      <w:lvlJc w:val="left"/>
+      <w:pPr>
+        <w:ind w:left="5040" w:hanging="360"/>
+      </w:pPr>
+      <w:rPr>
+        <w:rFonts w:ascii="Symbol" w:hAnsi="Symbol" w:hint="default"/>
+      </w:rPr>
+    </w:lvl>
+    <w:lvl w:ilvl="7" w:tplc="04150003" w:tentative="1">
+      <w:start w:val="1"/>
+      <w:numFmt w:val="bullet"/>
+      <w:lvlText w:val="o"/>
+      <w:lvlJc w:val="left"/>
+      <w:pPr>
+        <w:ind w:left="5760" w:hanging="360"/>
+      </w:pPr>
+      <w:rPr>
+        <w:rFonts w:ascii="Courier New" w:hAnsi="Courier New" w:cs="Courier New" w:hint="default"/>
+      </w:rPr>
+    </w:lvl>
+    <w:lvl w:ilvl="8" w:tplc="04150005" w:tentative="1">
+      <w:start w:val="1"/>
+      <w:numFmt w:val="bullet"/>
+      <w:lvlText w:val=""/>
+      <w:lvlJc w:val="left"/>
+      <w:pPr>
+        <w:ind w:left="6480" w:hanging="360"/>
+      </w:pPr>
+      <w:rPr>
+        <w:rFonts w:ascii="Wingdings" w:hAnsi="Wingdings" w:hint="default"/>
+      </w:rPr>
+    </w:lvl>
+  </w:abstractNum>
+  <w:abstractNum w:abstractNumId="3" w15:restartNumberingAfterBreak="0">
+    <w:nsid w:val="319D1296"/>
+    <w:multiLevelType w:val="hybridMultilevel"/>
+    <w:tmpl w:val="B5B68DBE"/>
+    <w:lvl w:ilvl="0" w:tplc="04150011">
+      <w:start w:val="1"/>
+      <w:numFmt w:val="decimal"/>
+      <w:lvlText w:val="%1)"/>
+      <w:lvlJc w:val="left"/>
+      <w:pPr>
+        <w:ind w:left="720" w:hanging="360"/>
+      </w:pPr>
+      <w:rPr>
+        <w:rFonts w:hint="default"/>
+      </w:rPr>
+    </w:lvl>
+    <w:lvl w:ilvl="1" w:tplc="04150019" w:tentative="1">
+      <w:start w:val="1"/>
+      <w:numFmt w:val="lowerLetter"/>
+      <w:lvlText w:val="%2."/>
+      <w:lvlJc w:val="left"/>
+      <w:pPr>
+        <w:ind w:left="1440" w:hanging="360"/>
+      </w:pPr>
+    </w:lvl>
+    <w:lvl w:ilvl="2" w:tplc="0415001B" w:tentative="1">
+      <w:start w:val="1"/>
+      <w:numFmt w:val="lowerRoman"/>
+      <w:lvlText w:val="%3."/>
+      <w:lvlJc w:val="right"/>
+      <w:pPr>
+        <w:ind w:left="2160" w:hanging="180"/>
+      </w:pPr>
+    </w:lvl>
+    <w:lvl w:ilvl="3" w:tplc="0415000F" w:tentative="1">
+      <w:start w:val="1"/>
+      <w:numFmt w:val="decimal"/>
+      <w:lvlText w:val="%4."/>
+      <w:lvlJc w:val="left"/>
+      <w:pPr>
+        <w:ind w:left="2880" w:hanging="360"/>
+      </w:pPr>
+    </w:lvl>
+    <w:lvl w:ilvl="4" w:tplc="04150019" w:tentative="1">
+      <w:start w:val="1"/>
+      <w:numFmt w:val="lowerLetter"/>
+      <w:lvlText w:val="%5."/>
+      <w:lvlJc w:val="left"/>
+      <w:pPr>
+        <w:ind w:left="3600" w:hanging="360"/>
+      </w:pPr>
+    </w:lvl>
+    <w:lvl w:ilvl="5" w:tplc="0415001B" w:tentative="1">
+      <w:start w:val="1"/>
+      <w:numFmt w:val="lowerRoman"/>
+      <w:lvlText w:val="%6."/>
+      <w:lvlJc w:val="right"/>
+      <w:pPr>
+        <w:ind w:left="4320" w:hanging="180"/>
+      </w:pPr>
+    </w:lvl>
+    <w:lvl w:ilvl="6" w:tplc="0415000F" w:tentative="1">
+      <w:start w:val="1"/>
+      <w:numFmt w:val="decimal"/>
+      <w:lvlText w:val="%7."/>
+      <w:lvlJc w:val="left"/>
+      <w:pPr>
+        <w:ind w:left="5040" w:hanging="360"/>
+      </w:pPr>
+    </w:lvl>
+    <w:lvl w:ilvl="7" w:tplc="04150019" w:tentative="1">
+      <w:start w:val="1"/>
+      <w:numFmt w:val="lowerLetter"/>
+      <w:lvlText w:val="%8."/>
+      <w:lvlJc w:val="left"/>
+      <w:pPr>
+        <w:ind w:left="5760" w:hanging="360"/>
+      </w:pPr>
+    </w:lvl>
+    <w:lvl w:ilvl="8" w:tplc="0415001B" w:tentative="1">
+      <w:start w:val="1"/>
+      <w:numFmt w:val="lowerRoman"/>
+      <w:lvlText w:val="%9."/>
+      <w:lvlJc w:val="right"/>
+      <w:pPr>
+        <w:ind w:left="6480" w:hanging="180"/>
+      </w:pPr>
+    </w:lvl>
+  </w:abstractNum>
+  <w:abstractNum w:abstractNumId="4" w15:restartNumberingAfterBreak="0">
     <w:nsid w:val="32300FB0"/>
     <w:multiLevelType w:val="hybridMultilevel"/>
     <w:tmpl w:val="172A0D1E"/>
@@ -5586,7 +7174,7 @@
       </w:rPr>
     </w:lvl>
   </w:abstractNum>
-  <w:abstractNum w:abstractNumId="3" w15:restartNumberingAfterBreak="0">
+  <w:abstractNum w:abstractNumId="5" w15:restartNumberingAfterBreak="0">
     <w:nsid w:val="4E6F309E"/>
     <w:multiLevelType w:val="hybridMultilevel"/>
     <w:tmpl w:val="965CC7DE"/>
@@ -5699,7 +7287,7 @@
       </w:rPr>
     </w:lvl>
   </w:abstractNum>
-  <w:abstractNum w:abstractNumId="4" w15:restartNumberingAfterBreak="0">
+  <w:abstractNum w:abstractNumId="6" w15:restartNumberingAfterBreak="0">
     <w:nsid w:val="553356A0"/>
     <w:multiLevelType w:val="hybridMultilevel"/>
     <w:tmpl w:val="1312DCC0"/>
@@ -5812,7 +7400,7 @@
       </w:rPr>
     </w:lvl>
   </w:abstractNum>
-  <w:abstractNum w:abstractNumId="5" w15:restartNumberingAfterBreak="0">
+  <w:abstractNum w:abstractNumId="7" w15:restartNumberingAfterBreak="0">
     <w:nsid w:val="59B120B1"/>
     <w:multiLevelType w:val="hybridMultilevel"/>
     <w:tmpl w:val="9AD41D98"/>
@@ -5925,7 +7513,7 @@
       </w:rPr>
     </w:lvl>
   </w:abstractNum>
-  <w:abstractNum w:abstractNumId="6" w15:restartNumberingAfterBreak="0">
+  <w:abstractNum w:abstractNumId="8" w15:restartNumberingAfterBreak="0">
     <w:nsid w:val="6B5C7AAB"/>
     <w:multiLevelType w:val="hybridMultilevel"/>
     <w:tmpl w:val="ADA05E7C"/>
@@ -6038,7 +7626,120 @@
       </w:rPr>
     </w:lvl>
   </w:abstractNum>
-  <w:abstractNum w:abstractNumId="7" w15:restartNumberingAfterBreak="0">
+  <w:abstractNum w:abstractNumId="9" w15:restartNumberingAfterBreak="0">
+    <w:nsid w:val="6B712EBF"/>
+    <w:multiLevelType w:val="hybridMultilevel"/>
+    <w:tmpl w:val="2CE47A48"/>
+    <w:lvl w:ilvl="0" w:tplc="0415000F">
+      <w:start w:val="1"/>
+      <w:numFmt w:val="decimal"/>
+      <w:lvlText w:val="%1."/>
+      <w:lvlJc w:val="left"/>
+      <w:pPr>
+        <w:ind w:left="720" w:hanging="360"/>
+      </w:pPr>
+      <w:rPr>
+        <w:rFonts w:hint="default"/>
+      </w:rPr>
+    </w:lvl>
+    <w:lvl w:ilvl="1" w:tplc="04150003" w:tentative="1">
+      <w:start w:val="1"/>
+      <w:numFmt w:val="bullet"/>
+      <w:lvlText w:val="o"/>
+      <w:lvlJc w:val="left"/>
+      <w:pPr>
+        <w:ind w:left="1440" w:hanging="360"/>
+      </w:pPr>
+      <w:rPr>
+        <w:rFonts w:ascii="Courier New" w:hAnsi="Courier New" w:cs="Courier New" w:hint="default"/>
+      </w:rPr>
+    </w:lvl>
+    <w:lvl w:ilvl="2" w:tplc="04150005" w:tentative="1">
+      <w:start w:val="1"/>
+      <w:numFmt w:val="bullet"/>
+      <w:lvlText w:val=""/>
+      <w:lvlJc w:val="left"/>
+      <w:pPr>
+        <w:ind w:left="2160" w:hanging="360"/>
+      </w:pPr>
+      <w:rPr>
+        <w:rFonts w:ascii="Wingdings" w:hAnsi="Wingdings" w:hint="default"/>
+      </w:rPr>
+    </w:lvl>
+    <w:lvl w:ilvl="3" w:tplc="04150001" w:tentative="1">
+      <w:start w:val="1"/>
+      <w:numFmt w:val="bullet"/>
+      <w:lvlText w:val=""/>
+      <w:lvlJc w:val="left"/>
+      <w:pPr>
+        <w:ind w:left="2880" w:hanging="360"/>
+      </w:pPr>
+      <w:rPr>
+        <w:rFonts w:ascii="Symbol" w:hAnsi="Symbol" w:hint="default"/>
+      </w:rPr>
+    </w:lvl>
+    <w:lvl w:ilvl="4" w:tplc="04150003" w:tentative="1">
+      <w:start w:val="1"/>
+      <w:numFmt w:val="bullet"/>
+      <w:lvlText w:val="o"/>
+      <w:lvlJc w:val="left"/>
+      <w:pPr>
+        <w:ind w:left="3600" w:hanging="360"/>
+      </w:pPr>
+      <w:rPr>
+        <w:rFonts w:ascii="Courier New" w:hAnsi="Courier New" w:cs="Courier New" w:hint="default"/>
+      </w:rPr>
+    </w:lvl>
+    <w:lvl w:ilvl="5" w:tplc="04150005" w:tentative="1">
+      <w:start w:val="1"/>
+      <w:numFmt w:val="bullet"/>
+      <w:lvlText w:val=""/>
+      <w:lvlJc w:val="left"/>
+      <w:pPr>
+        <w:ind w:left="4320" w:hanging="360"/>
+      </w:pPr>
+      <w:rPr>
+        <w:rFonts w:ascii="Wingdings" w:hAnsi="Wingdings" w:hint="default"/>
+      </w:rPr>
+    </w:lvl>
+    <w:lvl w:ilvl="6" w:tplc="04150001" w:tentative="1">
+      <w:start w:val="1"/>
+      <w:numFmt w:val="bullet"/>
+      <w:lvlText w:val=""/>
+      <w:lvlJc w:val="left"/>
+      <w:pPr>
+        <w:ind w:left="5040" w:hanging="360"/>
+      </w:pPr>
+      <w:rPr>
+        <w:rFonts w:ascii="Symbol" w:hAnsi="Symbol" w:hint="default"/>
+      </w:rPr>
+    </w:lvl>
+    <w:lvl w:ilvl="7" w:tplc="04150003" w:tentative="1">
+      <w:start w:val="1"/>
+      <w:numFmt w:val="bullet"/>
+      <w:lvlText w:val="o"/>
+      <w:lvlJc w:val="left"/>
+      <w:pPr>
+        <w:ind w:left="5760" w:hanging="360"/>
+      </w:pPr>
+      <w:rPr>
+        <w:rFonts w:ascii="Courier New" w:hAnsi="Courier New" w:cs="Courier New" w:hint="default"/>
+      </w:rPr>
+    </w:lvl>
+    <w:lvl w:ilvl="8" w:tplc="04150005" w:tentative="1">
+      <w:start w:val="1"/>
+      <w:numFmt w:val="bullet"/>
+      <w:lvlText w:val=""/>
+      <w:lvlJc w:val="left"/>
+      <w:pPr>
+        <w:ind w:left="6480" w:hanging="360"/>
+      </w:pPr>
+      <w:rPr>
+        <w:rFonts w:ascii="Wingdings" w:hAnsi="Wingdings" w:hint="default"/>
+      </w:rPr>
+    </w:lvl>
+  </w:abstractNum>
+  <w:abstractNum w:abstractNumId="10" w15:restartNumberingAfterBreak="0">
     <w:nsid w:val="6D69313C"/>
     <w:multiLevelType w:val="hybridMultilevel"/>
     <w:tmpl w:val="2B26DEA6"/>
@@ -6151,7 +7852,7 @@
       </w:rPr>
     </w:lvl>
   </w:abstractNum>
-  <w:abstractNum w:abstractNumId="8" w15:restartNumberingAfterBreak="0">
+  <w:abstractNum w:abstractNumId="11" w15:restartNumberingAfterBreak="0">
     <w:nsid w:val="72FA3319"/>
     <w:multiLevelType w:val="hybridMultilevel"/>
     <w:tmpl w:val="0E74FD0E"/>
@@ -6264,7 +7965,7 @@
       </w:rPr>
     </w:lvl>
   </w:abstractNum>
-  <w:abstractNum w:abstractNumId="9" w15:restartNumberingAfterBreak="0">
+  <w:abstractNum w:abstractNumId="12" w15:restartNumberingAfterBreak="0">
     <w:nsid w:val="785104D8"/>
     <w:multiLevelType w:val="hybridMultilevel"/>
     <w:tmpl w:val="22B0FE60"/>
@@ -6377,8 +8078,121 @@
       </w:rPr>
     </w:lvl>
   </w:abstractNum>
+  <w:abstractNum w:abstractNumId="13" w15:restartNumberingAfterBreak="0">
+    <w:nsid w:val="785C3C6F"/>
+    <w:multiLevelType w:val="hybridMultilevel"/>
+    <w:tmpl w:val="4D702F0C"/>
+    <w:lvl w:ilvl="0" w:tplc="04150001">
+      <w:start w:val="1"/>
+      <w:numFmt w:val="bullet"/>
+      <w:lvlText w:val=""/>
+      <w:lvlJc w:val="left"/>
+      <w:pPr>
+        <w:ind w:left="720" w:hanging="360"/>
+      </w:pPr>
+      <w:rPr>
+        <w:rFonts w:ascii="Symbol" w:hAnsi="Symbol" w:hint="default"/>
+      </w:rPr>
+    </w:lvl>
+    <w:lvl w:ilvl="1" w:tplc="04150003">
+      <w:start w:val="1"/>
+      <w:numFmt w:val="bullet"/>
+      <w:lvlText w:val="o"/>
+      <w:lvlJc w:val="left"/>
+      <w:pPr>
+        <w:ind w:left="1440" w:hanging="360"/>
+      </w:pPr>
+      <w:rPr>
+        <w:rFonts w:ascii="Courier New" w:hAnsi="Courier New" w:cs="Courier New" w:hint="default"/>
+      </w:rPr>
+    </w:lvl>
+    <w:lvl w:ilvl="2" w:tplc="04150005" w:tentative="1">
+      <w:start w:val="1"/>
+      <w:numFmt w:val="bullet"/>
+      <w:lvlText w:val=""/>
+      <w:lvlJc w:val="left"/>
+      <w:pPr>
+        <w:ind w:left="2160" w:hanging="360"/>
+      </w:pPr>
+      <w:rPr>
+        <w:rFonts w:ascii="Wingdings" w:hAnsi="Wingdings" w:hint="default"/>
+      </w:rPr>
+    </w:lvl>
+    <w:lvl w:ilvl="3" w:tplc="04150001" w:tentative="1">
+      <w:start w:val="1"/>
+      <w:numFmt w:val="bullet"/>
+      <w:lvlText w:val=""/>
+      <w:lvlJc w:val="left"/>
+      <w:pPr>
+        <w:ind w:left="2880" w:hanging="360"/>
+      </w:pPr>
+      <w:rPr>
+        <w:rFonts w:ascii="Symbol" w:hAnsi="Symbol" w:hint="default"/>
+      </w:rPr>
+    </w:lvl>
+    <w:lvl w:ilvl="4" w:tplc="04150003" w:tentative="1">
+      <w:start w:val="1"/>
+      <w:numFmt w:val="bullet"/>
+      <w:lvlText w:val="o"/>
+      <w:lvlJc w:val="left"/>
+      <w:pPr>
+        <w:ind w:left="3600" w:hanging="360"/>
+      </w:pPr>
+      <w:rPr>
+        <w:rFonts w:ascii="Courier New" w:hAnsi="Courier New" w:cs="Courier New" w:hint="default"/>
+      </w:rPr>
+    </w:lvl>
+    <w:lvl w:ilvl="5" w:tplc="04150005" w:tentative="1">
+      <w:start w:val="1"/>
+      <w:numFmt w:val="bullet"/>
+      <w:lvlText w:val=""/>
+      <w:lvlJc w:val="left"/>
+      <w:pPr>
+        <w:ind w:left="4320" w:hanging="360"/>
+      </w:pPr>
+      <w:rPr>
+        <w:rFonts w:ascii="Wingdings" w:hAnsi="Wingdings" w:hint="default"/>
+      </w:rPr>
+    </w:lvl>
+    <w:lvl w:ilvl="6" w:tplc="04150001" w:tentative="1">
+      <w:start w:val="1"/>
+      <w:numFmt w:val="bullet"/>
+      <w:lvlText w:val=""/>
+      <w:lvlJc w:val="left"/>
+      <w:pPr>
+        <w:ind w:left="5040" w:hanging="360"/>
+      </w:pPr>
+      <w:rPr>
+        <w:rFonts w:ascii="Symbol" w:hAnsi="Symbol" w:hint="default"/>
+      </w:rPr>
+    </w:lvl>
+    <w:lvl w:ilvl="7" w:tplc="04150003" w:tentative="1">
+      <w:start w:val="1"/>
+      <w:numFmt w:val="bullet"/>
+      <w:lvlText w:val="o"/>
+      <w:lvlJc w:val="left"/>
+      <w:pPr>
+        <w:ind w:left="5760" w:hanging="360"/>
+      </w:pPr>
+      <w:rPr>
+        <w:rFonts w:ascii="Courier New" w:hAnsi="Courier New" w:cs="Courier New" w:hint="default"/>
+      </w:rPr>
+    </w:lvl>
+    <w:lvl w:ilvl="8" w:tplc="04150005" w:tentative="1">
+      <w:start w:val="1"/>
+      <w:numFmt w:val="bullet"/>
+      <w:lvlText w:val=""/>
+      <w:lvlJc w:val="left"/>
+      <w:pPr>
+        <w:ind w:left="6480" w:hanging="360"/>
+      </w:pPr>
+      <w:rPr>
+        <w:rFonts w:ascii="Wingdings" w:hAnsi="Wingdings" w:hint="default"/>
+      </w:rPr>
+    </w:lvl>
+  </w:abstractNum>
   <w:num w:numId="1">
-    <w:abstractNumId w:val="9"/>
+    <w:abstractNumId w:val="12"/>
   </w:num>
   <w:num w:numId="2">
     <w:abstractNumId w:val="1"/>
@@ -6387,25 +8201,37 @@
     <w:abstractNumId w:val="0"/>
   </w:num>
   <w:num w:numId="4">
+    <w:abstractNumId w:val="8"/>
+  </w:num>
+  <w:num w:numId="5">
+    <w:abstractNumId w:val="10"/>
+  </w:num>
+  <w:num w:numId="6">
+    <w:abstractNumId w:val="5"/>
+  </w:num>
+  <w:num w:numId="7">
+    <w:abstractNumId w:val="11"/>
+  </w:num>
+  <w:num w:numId="8">
     <w:abstractNumId w:val="6"/>
   </w:num>
-  <w:num w:numId="5">
+  <w:num w:numId="9">
     <w:abstractNumId w:val="7"/>
   </w:num>
-  <w:num w:numId="6">
-    <w:abstractNumId w:val="3"/>
-  </w:num>
-  <w:num w:numId="7">
-    <w:abstractNumId w:val="8"/>
-  </w:num>
-  <w:num w:numId="8">
+  <w:num w:numId="10">
     <w:abstractNumId w:val="4"/>
   </w:num>
-  <w:num w:numId="9">
-    <w:abstractNumId w:val="5"/>
+  <w:num w:numId="11">
+    <w:abstractNumId w:val="13"/>
   </w:num>
-  <w:num w:numId="10">
+  <w:num w:numId="12">
+    <w:abstractNumId w:val="9"/>
+  </w:num>
+  <w:num w:numId="13">
     <w:abstractNumId w:val="2"/>
+  </w:num>
+  <w:num w:numId="14">
+    <w:abstractNumId w:val="3"/>
   </w:num>
 </w:numbering>
 </file>
@@ -7360,6 +9186,45 @@
       <w:ind w:left="440"/>
     </w:pPr>
   </w:style>
+  <w:style w:type="paragraph" w:styleId="EndnoteText">
+    <w:name w:val="endnote text"/>
+    <w:basedOn w:val="Normal"/>
+    <w:link w:val="EndnoteTextChar"/>
+    <w:uiPriority w:val="99"/>
+    <w:semiHidden/>
+    <w:unhideWhenUsed/>
+    <w:rsid w:val="00925A84"/>
+    <w:pPr>
+      <w:spacing w:after="0" w:line="240" w:lineRule="auto"/>
+    </w:pPr>
+    <w:rPr>
+      <w:sz w:val="20"/>
+      <w:szCs w:val="20"/>
+    </w:rPr>
+  </w:style>
+  <w:style w:type="character" w:customStyle="1" w:styleId="EndnoteTextChar">
+    <w:name w:val="Endnote Text Char"/>
+    <w:basedOn w:val="DefaultParagraphFont"/>
+    <w:link w:val="EndnoteText"/>
+    <w:uiPriority w:val="99"/>
+    <w:semiHidden/>
+    <w:rsid w:val="00925A84"/>
+    <w:rPr>
+      <w:sz w:val="20"/>
+      <w:szCs w:val="20"/>
+    </w:rPr>
+  </w:style>
+  <w:style w:type="character" w:styleId="EndnoteReference">
+    <w:name w:val="endnote reference"/>
+    <w:basedOn w:val="DefaultParagraphFont"/>
+    <w:uiPriority w:val="99"/>
+    <w:semiHidden/>
+    <w:unhideWhenUsed/>
+    <w:rsid w:val="00925A84"/>
+    <w:rPr>
+      <w:vertAlign w:val="superscript"/>
+    </w:rPr>
+  </w:style>
 </w:styles>
 </file>
 
@@ -7629,7 +9494,7 @@
 </file>
 
 <file path=customXml/itemProps1.xml><?xml version="1.0" encoding="utf-8"?>
-<ds:datastoreItem xmlns:ds="http://schemas.openxmlformats.org/officeDocument/2006/customXml" ds:itemID="{1C3DBF13-0D6F-4B3B-BE98-117BE5F8FF45}">
+<ds:datastoreItem xmlns:ds="http://schemas.openxmlformats.org/officeDocument/2006/customXml" ds:itemID="{A4C14842-386C-4FE3-B39B-BC888017980C}">
   <ds:schemaRefs>
     <ds:schemaRef ds:uri="http://schemas.openxmlformats.org/officeDocument/2006/bibliography"/>
   </ds:schemaRefs>

</xml_diff>

<commit_message>
optymalizator, wstępny opis w dokumentacji
</commit_message>
<xml_diff>
--- a/01. Dokumentacja/Projekt.docx
+++ b/01. Dokumentacja/Projekt.docx
@@ -3007,112 +3007,241 @@
       <w:r>
         <w:br w:type="page"/>
       </w:r>
-      <w:bookmarkStart w:id="1" w:name="_GoBack"/>
+    </w:p>
+    <w:p>
+      <w:pPr>
+        <w:pStyle w:val="Heading1"/>
+      </w:pPr>
+      <w:bookmarkStart w:id="1" w:name="_Toc467616082"/>
+      <w:r>
+        <w:lastRenderedPageBreak/>
+        <w:t>Opis matematyczny sieci i wyznaczanie wartości charakterystycznych</w:t>
+      </w:r>
       <w:bookmarkEnd w:id="1"/>
     </w:p>
     <w:p>
-      <w:pPr>
-        <w:pStyle w:val="Heading1"/>
-      </w:pPr>
-      <w:bookmarkStart w:id="2" w:name="_Toc467616082"/>
-      <w:r>
-        <w:lastRenderedPageBreak/>
-        <w:t>Opis matematyczny sieci i wyznaczanie wartości charakterystycznych</w:t>
+      <w:r>
+        <w:t>Sieć BCMP – Baskett, Chandy, Muntz, Palacios, rozszerzenie definicji sieci kolejkowych, które pozwala zdefiniować wiele systemów składowych.</w:t>
+      </w:r>
+    </w:p>
+    <w:p>
+      <w:r>
+        <w:t>W sieci mogą wystąpić 4 typy systemów:</w:t>
+      </w:r>
+    </w:p>
+    <w:p>
+      <w:pPr>
+        <w:pStyle w:val="ListParagraph"/>
+        <w:numPr>
+          <w:ilvl w:val="0"/>
+          <w:numId w:val="15"/>
+        </w:numPr>
+      </w:pPr>
+      <w:r>
+        <w:t>Typ 1: -/M/m/FIFO</w:t>
+      </w:r>
+    </w:p>
+    <w:p>
+      <w:pPr>
+        <w:pStyle w:val="ListParagraph"/>
+        <w:numPr>
+          <w:ilvl w:val="1"/>
+          <w:numId w:val="15"/>
+        </w:numPr>
+      </w:pPr>
+      <w:r>
+        <w:t xml:space="preserve">System z </w:t>
+      </w:r>
+      <w:r>
+        <w:t xml:space="preserve">skończoną </w:t>
+      </w:r>
+      <w:r>
+        <w:t>kolejką</w:t>
+      </w:r>
+      <w:r>
+        <w:t>,</w:t>
+      </w:r>
+    </w:p>
+    <w:p>
+      <w:pPr>
+        <w:pStyle w:val="ListParagraph"/>
+        <w:numPr>
+          <w:ilvl w:val="0"/>
+          <w:numId w:val="15"/>
+        </w:numPr>
+      </w:pPr>
+      <w:r>
+        <w:t>Typ 2: -/G/1/PS</w:t>
+      </w:r>
+    </w:p>
+    <w:p>
+      <w:pPr>
+        <w:pStyle w:val="ListParagraph"/>
+        <w:numPr>
+          <w:ilvl w:val="1"/>
+          <w:numId w:val="15"/>
+        </w:numPr>
+      </w:pPr>
+      <w:r>
+        <w:t>System z podziałem pracy procesora (harmonogramowanie roud-robin),</w:t>
+      </w:r>
+    </w:p>
+    <w:p>
+      <w:pPr>
+        <w:pStyle w:val="ListParagraph"/>
+        <w:numPr>
+          <w:ilvl w:val="1"/>
+          <w:numId w:val="15"/>
+        </w:numPr>
+      </w:pPr>
+      <w:r>
+        <w:t>Procesory CPU, ALU’s,</w:t>
+      </w:r>
+    </w:p>
+    <w:p>
+      <w:pPr>
+        <w:pStyle w:val="ListParagraph"/>
+        <w:numPr>
+          <w:ilvl w:val="0"/>
+          <w:numId w:val="15"/>
+        </w:numPr>
+      </w:pPr>
+      <w:r>
+        <w:t>Typ 3: -/G/inf</w:t>
+      </w:r>
+    </w:p>
+    <w:p>
+      <w:pPr>
+        <w:pStyle w:val="ListParagraph"/>
+        <w:numPr>
+          <w:ilvl w:val="1"/>
+          <w:numId w:val="15"/>
+        </w:numPr>
+      </w:pPr>
+      <w:r>
+        <w:t>System na zasadzie terminala</w:t>
+      </w:r>
+      <w:r>
+        <w:t>,</w:t>
+      </w:r>
+    </w:p>
+    <w:p>
+      <w:pPr>
+        <w:pStyle w:val="ListParagraph"/>
+        <w:numPr>
+          <w:ilvl w:val="0"/>
+          <w:numId w:val="15"/>
+        </w:numPr>
+      </w:pPr>
+      <w:r>
+        <w:t>Typ 4: -/G/1/LIFO PR</w:t>
+      </w:r>
+    </w:p>
+    <w:p>
+      <w:pPr>
+        <w:pStyle w:val="ListParagraph"/>
+        <w:numPr>
+          <w:ilvl w:val="1"/>
+          <w:numId w:val="15"/>
+        </w:numPr>
+      </w:pPr>
+      <w:r>
+        <w:t>System oparty na przerwaniach,</w:t>
+      </w:r>
+    </w:p>
+    <w:p/>
+    <w:p>
+      <w:pPr>
+        <w:pStyle w:val="Heading2"/>
+      </w:pPr>
+      <w:bookmarkStart w:id="2" w:name="_Toc467616083"/>
+      <w:r>
+        <w:t>System otwarty</w:t>
       </w:r>
       <w:bookmarkEnd w:id="2"/>
     </w:p>
     <w:p>
       <w:pPr>
-        <w:pStyle w:val="Heading2"/>
-      </w:pPr>
-      <w:bookmarkStart w:id="3" w:name="_Toc467616083"/>
-      <w:r>
-        <w:t>System otwarty</w:t>
+        <w:pStyle w:val="Heading3"/>
+      </w:pPr>
+      <w:bookmarkStart w:id="3" w:name="_Toc467616084"/>
+      <w:r>
+        <w:t>Opis matematyczny</w:t>
       </w:r>
       <w:bookmarkEnd w:id="3"/>
     </w:p>
+    <w:p/>
     <w:p>
       <w:pPr>
         <w:pStyle w:val="Heading3"/>
       </w:pPr>
-      <w:bookmarkStart w:id="4" w:name="_Toc467616084"/>
-      <w:r>
-        <w:t>Opis matematyczny</w:t>
+      <w:bookmarkStart w:id="4" w:name="_Toc467616085"/>
+      <w:r>
+        <w:t>Metoda dokładna</w:t>
       </w:r>
       <w:bookmarkEnd w:id="4"/>
     </w:p>
     <w:p/>
     <w:p>
       <w:pPr>
+        <w:pStyle w:val="Heading2"/>
+      </w:pPr>
+      <w:bookmarkStart w:id="5" w:name="_Toc467616086"/>
+      <w:r>
+        <w:t>System zamknięty</w:t>
+      </w:r>
+      <w:bookmarkEnd w:id="5"/>
+    </w:p>
+    <w:p>
+      <w:pPr>
         <w:pStyle w:val="Heading3"/>
       </w:pPr>
-      <w:bookmarkStart w:id="5" w:name="_Toc467616085"/>
-      <w:r>
-        <w:t>Metoda dokładna</w:t>
-      </w:r>
-      <w:bookmarkEnd w:id="5"/>
+      <w:bookmarkStart w:id="6" w:name="_Toc467616087"/>
+      <w:r>
+        <w:t>Opis matematyczny</w:t>
+      </w:r>
+      <w:bookmarkEnd w:id="6"/>
     </w:p>
     <w:p/>
     <w:p>
       <w:pPr>
-        <w:pStyle w:val="Heading2"/>
-      </w:pPr>
-      <w:bookmarkStart w:id="6" w:name="_Toc467616086"/>
-      <w:r>
-        <w:t>System zamknięty</w:t>
-      </w:r>
-      <w:bookmarkEnd w:id="6"/>
-    </w:p>
-    <w:p>
-      <w:pPr>
         <w:pStyle w:val="Heading3"/>
       </w:pPr>
-      <w:bookmarkStart w:id="7" w:name="_Toc467616087"/>
-      <w:r>
-        <w:t>Opis matematyczny</w:t>
+      <w:bookmarkStart w:id="7" w:name="_Toc467616088"/>
+      <w:r>
+        <w:t>Metoda SUM</w:t>
       </w:r>
       <w:bookmarkEnd w:id="7"/>
     </w:p>
     <w:p/>
     <w:p>
-      <w:pPr>
-        <w:pStyle w:val="Heading3"/>
-      </w:pPr>
-      <w:bookmarkStart w:id="8" w:name="_Toc467616088"/>
-      <w:r>
-        <w:t>Metoda SUM</w:t>
+      <w:r>
+        <w:br w:type="page"/>
+      </w:r>
+    </w:p>
+    <w:p>
+      <w:pPr>
+        <w:pStyle w:val="Heading1"/>
+      </w:pPr>
+      <w:bookmarkStart w:id="8" w:name="_Toc467616089"/>
+      <w:r>
+        <w:lastRenderedPageBreak/>
+        <w:t>Ogólny opis implementacji</w:t>
+      </w:r>
+      <w:r>
+        <w:t xml:space="preserve"> systemu</w:t>
       </w:r>
       <w:bookmarkEnd w:id="8"/>
     </w:p>
-    <w:p/>
     <w:p>
-      <w:r>
-        <w:br w:type="page"/>
-      </w:r>
-    </w:p>
-    <w:p>
-      <w:pPr>
-        <w:pStyle w:val="Heading1"/>
-      </w:pPr>
-      <w:bookmarkStart w:id="9" w:name="_Toc467616089"/>
-      <w:r>
-        <w:lastRenderedPageBreak/>
-        <w:t>Ogólny opis implementacji</w:t>
-      </w:r>
-      <w:r>
-        <w:t xml:space="preserve"> systemu</w:t>
+      <w:pPr>
+        <w:pStyle w:val="Heading2"/>
+      </w:pPr>
+      <w:bookmarkStart w:id="9" w:name="_Toc467616090"/>
+      <w:r>
+        <w:t>Konwencja zapisu konfiguracji sieci:</w:t>
       </w:r>
       <w:bookmarkEnd w:id="9"/>
-    </w:p>
-    <w:p>
-      <w:pPr>
-        <w:pStyle w:val="Heading2"/>
-      </w:pPr>
-      <w:bookmarkStart w:id="10" w:name="_Toc467616090"/>
-      <w:r>
-        <w:t>Konwencja zapisu konfiguracji sieci:</w:t>
-      </w:r>
-      <w:bookmarkEnd w:id="10"/>
     </w:p>
     <w:p>
       <w:r>
@@ -3259,23 +3388,23 @@
       <w:pPr>
         <w:pStyle w:val="Heading2"/>
       </w:pPr>
-      <w:bookmarkStart w:id="11" w:name="_Toc467616091"/>
+      <w:bookmarkStart w:id="10" w:name="_Toc467616091"/>
       <w:r>
         <w:t>Wyznaczanie parametrów sieci:</w:t>
+      </w:r>
+      <w:bookmarkEnd w:id="10"/>
+    </w:p>
+    <w:p>
+      <w:pPr>
+        <w:pStyle w:val="Heading3"/>
+      </w:pPr>
+      <w:bookmarkStart w:id="11" w:name="_Toc467616092"/>
+      <w:r>
+        <w:t>Sieć otwarta:</w:t>
       </w:r>
       <w:bookmarkEnd w:id="11"/>
     </w:p>
     <w:p>
-      <w:pPr>
-        <w:pStyle w:val="Heading3"/>
-      </w:pPr>
-      <w:bookmarkStart w:id="12" w:name="_Toc467616092"/>
-      <w:r>
-        <w:t>Sieć otwarta:</w:t>
-      </w:r>
-      <w:bookmarkEnd w:id="12"/>
-    </w:p>
-    <w:p>
       <w:r>
         <w:t xml:space="preserve">Zakładamy, że każdy system jest traktowany niezależnie. Wyznaczamy przepustowość w danym systemie i używamy wzorów jak w pojedynczym systemie. </w:t>
       </w:r>
@@ -3285,11 +3414,11 @@
       <w:pPr>
         <w:pStyle w:val="Heading3"/>
       </w:pPr>
-      <w:bookmarkStart w:id="13" w:name="_Toc467616093"/>
+      <w:bookmarkStart w:id="12" w:name="_Toc467616093"/>
       <w:r>
         <w:t>Sieć zamknięta</w:t>
       </w:r>
-      <w:bookmarkEnd w:id="13"/>
+      <w:bookmarkEnd w:id="12"/>
     </w:p>
     <w:p>
       <w:r>
@@ -3390,7 +3519,7 @@
       <w:pPr>
         <w:pStyle w:val="Heading1"/>
       </w:pPr>
-      <w:bookmarkStart w:id="14" w:name="_Toc467616094"/>
+      <w:bookmarkStart w:id="13" w:name="_Toc467616094"/>
       <w:r>
         <w:lastRenderedPageBreak/>
         <w:t>Przykład -</w:t>
@@ -3401,13 +3530,13 @@
       <w:r>
         <w:t>sformułowanie problemu BCMP</w:t>
       </w:r>
-      <w:bookmarkEnd w:id="14"/>
+      <w:bookmarkEnd w:id="13"/>
     </w:p>
     <w:p>
       <w:pPr>
         <w:pStyle w:val="Heading2"/>
       </w:pPr>
-      <w:bookmarkStart w:id="15" w:name="_Toc467616095"/>
+      <w:bookmarkStart w:id="14" w:name="_Toc467616095"/>
       <w:r>
         <w:t>Opis</w:t>
       </w:r>
@@ -3417,21 +3546,21 @@
       <w:r>
         <w:t>:</w:t>
       </w:r>
-      <w:bookmarkEnd w:id="15"/>
+      <w:bookmarkEnd w:id="14"/>
     </w:p>
     <w:p/>
     <w:p>
       <w:pPr>
         <w:pStyle w:val="Heading2"/>
       </w:pPr>
-      <w:bookmarkStart w:id="16" w:name="_Toc467616096"/>
+      <w:bookmarkStart w:id="15" w:name="_Toc467616096"/>
       <w:r>
         <w:t>Założenia i ograniczenia</w:t>
       </w:r>
       <w:r>
         <w:t>:</w:t>
       </w:r>
-      <w:bookmarkEnd w:id="16"/>
+      <w:bookmarkEnd w:id="15"/>
     </w:p>
     <w:p>
       <w:pPr>
@@ -3535,7 +3664,7 @@
       <w:pPr>
         <w:pStyle w:val="Heading2"/>
       </w:pPr>
-      <w:bookmarkStart w:id="17" w:name="_Toc467616097"/>
+      <w:bookmarkStart w:id="16" w:name="_Toc467616097"/>
       <w:r>
         <w:t>Podział</w:t>
       </w:r>
@@ -3551,17 +3680,17 @@
       <w:r>
         <w:t>:</w:t>
       </w:r>
-      <w:bookmarkEnd w:id="17"/>
+      <w:bookmarkEnd w:id="16"/>
     </w:p>
     <w:p>
       <w:pPr>
         <w:pStyle w:val="Heading3"/>
       </w:pPr>
-      <w:bookmarkStart w:id="18" w:name="_Toc467616098"/>
+      <w:bookmarkStart w:id="17" w:name="_Toc467616098"/>
       <w:r>
         <w:t>Stacje:</w:t>
       </w:r>
-      <w:bookmarkEnd w:id="18"/>
+      <w:bookmarkEnd w:id="17"/>
     </w:p>
     <w:tbl>
       <w:tblPr>
@@ -3863,14 +3992,14 @@
       <w:pPr>
         <w:pStyle w:val="Heading3"/>
       </w:pPr>
-      <w:bookmarkStart w:id="19" w:name="_Toc467616099"/>
+      <w:bookmarkStart w:id="18" w:name="_Toc467616099"/>
       <w:r>
         <w:t>Współczynniki obsługi poszczególnych klas w stacjach</w:t>
       </w:r>
       <w:r>
         <w:t>:</w:t>
       </w:r>
-      <w:bookmarkEnd w:id="19"/>
+      <w:bookmarkEnd w:id="18"/>
     </w:p>
     <w:tbl>
       <w:tblPr>
@@ -5476,7 +5605,7 @@
       <w:pPr>
         <w:pStyle w:val="Heading2"/>
       </w:pPr>
-      <w:bookmarkStart w:id="20" w:name="_Toc467616100"/>
+      <w:bookmarkStart w:id="19" w:name="_Toc467616100"/>
       <w:r>
         <w:t>Podział na klasy</w:t>
       </w:r>
@@ -5492,7 +5621,7 @@
       <w:r>
         <w:t xml:space="preserve"> zgłoszeń:</w:t>
       </w:r>
-      <w:bookmarkEnd w:id="20"/>
+      <w:bookmarkEnd w:id="19"/>
     </w:p>
     <w:tbl>
       <w:tblPr>
@@ -5889,25 +6018,25 @@
       <w:pPr>
         <w:pStyle w:val="Heading2"/>
       </w:pPr>
-      <w:bookmarkStart w:id="21" w:name="_Toc467616101"/>
+      <w:bookmarkStart w:id="20" w:name="_Toc467616101"/>
       <w:r>
         <w:t>Diagram</w:t>
       </w:r>
       <w:r>
         <w:t>:</w:t>
       </w:r>
-      <w:bookmarkEnd w:id="21"/>
+      <w:bookmarkEnd w:id="20"/>
     </w:p>
     <w:p/>
     <w:p>
       <w:pPr>
         <w:pStyle w:val="Heading2"/>
       </w:pPr>
-      <w:bookmarkStart w:id="22" w:name="_Toc467616102"/>
+      <w:bookmarkStart w:id="21" w:name="_Toc467616102"/>
       <w:r>
         <w:t>Macierze przejścia do kolejnych stacji</w:t>
       </w:r>
-      <w:bookmarkEnd w:id="22"/>
+      <w:bookmarkEnd w:id="21"/>
     </w:p>
     <w:tbl>
       <w:tblPr>
@@ -6475,7 +6604,7 @@
       <w:pPr>
         <w:pStyle w:val="Heading1"/>
       </w:pPr>
-      <w:bookmarkStart w:id="23" w:name="_Toc467616103"/>
+      <w:bookmarkStart w:id="22" w:name="_Toc467616103"/>
       <w:r>
         <w:lastRenderedPageBreak/>
         <w:t>Problem</w:t>
@@ -6486,7 +6615,7 @@
       <w:r>
         <w:t xml:space="preserve"> parametrów sieci</w:t>
       </w:r>
-      <w:bookmarkEnd w:id="23"/>
+      <w:bookmarkEnd w:id="22"/>
     </w:p>
     <w:p>
       <w:r>
@@ -6513,15 +6642,61 @@
       <w:r>
         <w:t xml:space="preserve">, średnia ilość wolnych kanałów obsługi itd. </w:t>
       </w:r>
+    </w:p>
+    <w:p>
+      <w:r>
+        <w:t xml:space="preserve">Poszukiwana jest liczba kanałów obsługi w poszczególnych systemach, dla których funkcja oceny sieci jest najlepsza. </w:t>
+      </w:r>
+      <w:r>
+        <w:t xml:space="preserve">Pozostałe parametry sieci pozostają niezmienne. </w:t>
+      </w:r>
+    </w:p>
+    <w:p>
+      <w:r>
+        <w:t xml:space="preserve">Funkcja oceny rozwiązania bazuje na długości kolejki oraz średnim użyciu </w:t>
+      </w:r>
+      <w:r>
+        <w:t>kanałów w każdym</w:t>
+      </w:r>
+      <w:r>
+        <w:t xml:space="preserve"> z systemów. </w:t>
+      </w:r>
+      <w:r>
+        <w:t xml:space="preserve">Możliwe jest zdefiniowanie własnej funkcji, która na podstawie parametrów charakterystycznych sieci oblicza </w:t>
+      </w:r>
+      <w:r>
+        <w:t xml:space="preserve">jej ocenę. </w:t>
+      </w:r>
+    </w:p>
+    <w:p>
+      <w:r>
+        <w:t>Problem ten jest nietrywialny, ponieważ obiekt badań jest opisywany nieanalitycznymi funkcjami. W celu znalezienia rozwiązania posłużono się algorytmem bazującym na procesach biologicznych – algorytm karalucha</w:t>
+      </w:r>
+      <w:r>
+        <w:t xml:space="preserve">. </w:t>
+      </w:r>
+    </w:p>
+    <w:p>
+      <w:pPr>
+        <w:pStyle w:val="Heading2"/>
+      </w:pPr>
+      <w:bookmarkStart w:id="23" w:name="_Toc467616104"/>
+      <w:r>
+        <w:t>Opis algorytmu karalucha</w:t>
+      </w:r>
+      <w:r>
+        <w:t>:</w:t>
+      </w:r>
+      <w:bookmarkEnd w:id="23"/>
     </w:p>
     <w:p/>
     <w:p>
       <w:pPr>
         <w:pStyle w:val="Heading2"/>
       </w:pPr>
-      <w:bookmarkStart w:id="24" w:name="_Toc467616104"/>
-      <w:r>
-        <w:t>Opis algorytmu karalucha</w:t>
+      <w:bookmarkStart w:id="24" w:name="_Toc467616105"/>
+      <w:r>
+        <w:t>Elementy modyfikowane</w:t>
       </w:r>
       <w:r>
         <w:t>:</w:t>
@@ -6533,27 +6708,161 @@
       <w:pPr>
         <w:pStyle w:val="Heading2"/>
       </w:pPr>
-      <w:bookmarkStart w:id="25" w:name="_Toc467616105"/>
-      <w:r>
-        <w:t>Elementy modyfikowane</w:t>
+      <w:bookmarkStart w:id="25" w:name="_Toc467616106"/>
+      <w:r>
+        <w:t>Funkcja oceny rozwiązania ogólnie</w:t>
       </w:r>
       <w:r>
         <w:t>:</w:t>
       </w:r>
       <w:bookmarkEnd w:id="25"/>
     </w:p>
-    <w:p/>
     <w:p>
       <w:pPr>
-        <w:pStyle w:val="Heading2"/>
-      </w:pPr>
-      <w:bookmarkStart w:id="26" w:name="_Toc467616106"/>
-      <w:r>
-        <w:t>Funkcja oceny rozwiązania ogólnie</w:t>
-      </w:r>
-      <w:r>
-        <w:t>:</w:t>
-      </w:r>
+        <w:pStyle w:val="Heading3"/>
+      </w:pPr>
+      <w:r>
+        <w:t>Funkcja 1:</w:t>
+      </w:r>
+    </w:p>
+    <w:p>
+      <w:pPr>
+        <w:jc w:val="center"/>
+      </w:pPr>
+      <w:r>
+        <w:rPr>
+          <w:position w:val="-36"/>
+        </w:rPr>
+        <w:object w:dxaOrig="2860" w:dyaOrig="840">
+          <v:shapetype id="_x0000_t75" coordsize="21600,21600" o:spt="75" o:preferrelative="t" path="m@4@5l@4@11@9@11@9@5xe" filled="f" stroked="f">
+            <v:stroke joinstyle="miter"/>
+            <v:formulas>
+              <v:f eqn="if lineDrawn pixelLineWidth 0"/>
+              <v:f eqn="sum @0 1 0"/>
+              <v:f eqn="sum 0 0 @1"/>
+              <v:f eqn="prod @2 1 2"/>
+              <v:f eqn="prod @3 21600 pixelWidth"/>
+              <v:f eqn="prod @3 21600 pixelHeight"/>
+              <v:f eqn="sum @0 0 1"/>
+              <v:f eqn="prod @6 1 2"/>
+              <v:f eqn="prod @7 21600 pixelWidth"/>
+              <v:f eqn="sum @8 21600 0"/>
+              <v:f eqn="prod @7 21600 pixelHeight"/>
+              <v:f eqn="sum @10 21600 0"/>
+            </v:formulas>
+            <v:path o:extrusionok="f" gradientshapeok="t" o:connecttype="rect"/>
+            <o:lock v:ext="edit" aspectratio="t"/>
+          </v:shapetype>
+          <v:shape id="_x0000_i1025" type="#_x0000_t75" style="width:143.25pt;height:42pt" o:ole="">
+            <v:imagedata r:id="rId8" o:title=""/>
+          </v:shape>
+          <o:OLEObject Type="Embed" ProgID="Equation.3" ShapeID="_x0000_i1025" DrawAspect="Content" ObjectID="_1545256242" r:id="rId9"/>
+        </w:object>
+      </w:r>
+    </w:p>
+    <w:p>
+      <w:r>
+        <w:t>Gdzie:</w:t>
+      </w:r>
+    </w:p>
+    <w:p>
+      <w:pPr>
+        <w:pStyle w:val="ListParagraph"/>
+        <w:numPr>
+          <w:ilvl w:val="0"/>
+          <w:numId w:val="16"/>
+        </w:numPr>
+      </w:pPr>
+      <w:r>
+        <w:t>Qij – średnia ilość zleceń j-tej klasy</w:t>
+      </w:r>
+      <w:r>
+        <w:t xml:space="preserve"> </w:t>
+      </w:r>
+      <w:r>
+        <w:t>czekających w kolejce w i-tym systemie</w:t>
+      </w:r>
+    </w:p>
+    <w:p>
+      <w:pPr>
+        <w:pStyle w:val="ListParagraph"/>
+        <w:numPr>
+          <w:ilvl w:val="0"/>
+          <w:numId w:val="16"/>
+        </w:numPr>
+      </w:pPr>
+      <w:r>
+        <w:t xml:space="preserve">mnzi – średnia ilość nie zajętych kanałów </w:t>
+      </w:r>
+    </w:p>
+    <w:p>
+      <w:pPr>
+        <w:pStyle w:val="ListParagraph"/>
+        <w:numPr>
+          <w:ilvl w:val="0"/>
+          <w:numId w:val="16"/>
+        </w:numPr>
+      </w:pPr>
+      <w:r>
+        <w:t>C1ij –współczynniki, z jakimi zo</w:t>
+      </w:r>
+      <w:r>
+        <w:t>staną uwzględnione wartości Qij. Koszt oczekiwania zgłoszenia,</w:t>
+      </w:r>
+    </w:p>
+    <w:p>
+      <w:pPr>
+        <w:pStyle w:val="ListParagraph"/>
+        <w:numPr>
+          <w:ilvl w:val="0"/>
+          <w:numId w:val="16"/>
+        </w:numPr>
+      </w:pPr>
+      <w:r>
+        <w:t xml:space="preserve">C2i – współczynniki, z jakimi zostaną uwzględnione wartości mnzi. </w:t>
+      </w:r>
+      <w:r>
+        <w:t xml:space="preserve">Koszt obsługi zgłoszenia w stacji, </w:t>
+      </w:r>
+    </w:p>
+    <w:p>
+      <w:pPr>
+        <w:pStyle w:val="Heading3"/>
+      </w:pPr>
+      <w:r>
+        <w:t>Funkcja 2:</w:t>
+      </w:r>
+    </w:p>
+    <w:p>
+      <w:r>
+        <w:rPr>
+          <w:position w:val="-32"/>
+        </w:rPr>
+        <w:object w:dxaOrig="5700" w:dyaOrig="760">
+          <v:shape id="_x0000_i1026" type="#_x0000_t75" style="width:285pt;height:38.25pt" o:ole="">
+            <v:imagedata r:id="rId10" o:title=""/>
+          </v:shape>
+          <o:OLEObject Type="Embed" ProgID="Equation.3" ShapeID="_x0000_i1026" DrawAspect="Content" ObjectID="_1545256243" r:id="rId11"/>
+        </w:object>
+      </w:r>
+    </w:p>
+    <w:p>
+      <w:r>
+        <w:t>Gdzie:</w:t>
+      </w:r>
+    </w:p>
+    <w:p>
+      <w:pPr>
+        <w:pStyle w:val="ListParagraph"/>
+        <w:numPr>
+          <w:ilvl w:val="0"/>
+          <w:numId w:val="18"/>
+        </w:numPr>
+      </w:pPr>
+      <w:r>
+        <w:t xml:space="preserve">WirMAX – dopuszczalny maksymalny czas oczekiwania zgłoszenia klasy r w stacji i. </w:t>
+      </w:r>
+      <w:bookmarkStart w:id="26" w:name="_GoBack"/>
       <w:bookmarkEnd w:id="26"/>
     </w:p>
     <w:p/>
@@ -6586,6 +6895,7 @@
       </w:pPr>
       <w:bookmarkStart w:id="28" w:name="_Toc467616108"/>
       <w:r>
+        <w:lastRenderedPageBreak/>
         <w:t>Wyniki optymalizacji:</w:t>
       </w:r>
       <w:bookmarkEnd w:id="28"/>
@@ -6765,6 +7075,119 @@
     </w:lvl>
   </w:abstractNum>
   <w:abstractNum w:abstractNumId="1" w15:restartNumberingAfterBreak="0">
+    <w:nsid w:val="0F514083"/>
+    <w:multiLevelType w:val="hybridMultilevel"/>
+    <w:tmpl w:val="345C0DF0"/>
+    <w:lvl w:ilvl="0" w:tplc="04150001">
+      <w:start w:val="1"/>
+      <w:numFmt w:val="bullet"/>
+      <w:lvlText w:val=""/>
+      <w:lvlJc w:val="left"/>
+      <w:pPr>
+        <w:ind w:left="720" w:hanging="360"/>
+      </w:pPr>
+      <w:rPr>
+        <w:rFonts w:ascii="Symbol" w:hAnsi="Symbol" w:hint="default"/>
+      </w:rPr>
+    </w:lvl>
+    <w:lvl w:ilvl="1" w:tplc="04150003" w:tentative="1">
+      <w:start w:val="1"/>
+      <w:numFmt w:val="bullet"/>
+      <w:lvlText w:val="o"/>
+      <w:lvlJc w:val="left"/>
+      <w:pPr>
+        <w:ind w:left="1440" w:hanging="360"/>
+      </w:pPr>
+      <w:rPr>
+        <w:rFonts w:ascii="Courier New" w:hAnsi="Courier New" w:cs="Courier New" w:hint="default"/>
+      </w:rPr>
+    </w:lvl>
+    <w:lvl w:ilvl="2" w:tplc="04150005" w:tentative="1">
+      <w:start w:val="1"/>
+      <w:numFmt w:val="bullet"/>
+      <w:lvlText w:val=""/>
+      <w:lvlJc w:val="left"/>
+      <w:pPr>
+        <w:ind w:left="2160" w:hanging="360"/>
+      </w:pPr>
+      <w:rPr>
+        <w:rFonts w:ascii="Wingdings" w:hAnsi="Wingdings" w:hint="default"/>
+      </w:rPr>
+    </w:lvl>
+    <w:lvl w:ilvl="3" w:tplc="04150001" w:tentative="1">
+      <w:start w:val="1"/>
+      <w:numFmt w:val="bullet"/>
+      <w:lvlText w:val=""/>
+      <w:lvlJc w:val="left"/>
+      <w:pPr>
+        <w:ind w:left="2880" w:hanging="360"/>
+      </w:pPr>
+      <w:rPr>
+        <w:rFonts w:ascii="Symbol" w:hAnsi="Symbol" w:hint="default"/>
+      </w:rPr>
+    </w:lvl>
+    <w:lvl w:ilvl="4" w:tplc="04150003" w:tentative="1">
+      <w:start w:val="1"/>
+      <w:numFmt w:val="bullet"/>
+      <w:lvlText w:val="o"/>
+      <w:lvlJc w:val="left"/>
+      <w:pPr>
+        <w:ind w:left="3600" w:hanging="360"/>
+      </w:pPr>
+      <w:rPr>
+        <w:rFonts w:ascii="Courier New" w:hAnsi="Courier New" w:cs="Courier New" w:hint="default"/>
+      </w:rPr>
+    </w:lvl>
+    <w:lvl w:ilvl="5" w:tplc="04150005" w:tentative="1">
+      <w:start w:val="1"/>
+      <w:numFmt w:val="bullet"/>
+      <w:lvlText w:val=""/>
+      <w:lvlJc w:val="left"/>
+      <w:pPr>
+        <w:ind w:left="4320" w:hanging="360"/>
+      </w:pPr>
+      <w:rPr>
+        <w:rFonts w:ascii="Wingdings" w:hAnsi="Wingdings" w:hint="default"/>
+      </w:rPr>
+    </w:lvl>
+    <w:lvl w:ilvl="6" w:tplc="04150001" w:tentative="1">
+      <w:start w:val="1"/>
+      <w:numFmt w:val="bullet"/>
+      <w:lvlText w:val=""/>
+      <w:lvlJc w:val="left"/>
+      <w:pPr>
+        <w:ind w:left="5040" w:hanging="360"/>
+      </w:pPr>
+      <w:rPr>
+        <w:rFonts w:ascii="Symbol" w:hAnsi="Symbol" w:hint="default"/>
+      </w:rPr>
+    </w:lvl>
+    <w:lvl w:ilvl="7" w:tplc="04150003" w:tentative="1">
+      <w:start w:val="1"/>
+      <w:numFmt w:val="bullet"/>
+      <w:lvlText w:val="o"/>
+      <w:lvlJc w:val="left"/>
+      <w:pPr>
+        <w:ind w:left="5760" w:hanging="360"/>
+      </w:pPr>
+      <w:rPr>
+        <w:rFonts w:ascii="Courier New" w:hAnsi="Courier New" w:cs="Courier New" w:hint="default"/>
+      </w:rPr>
+    </w:lvl>
+    <w:lvl w:ilvl="8" w:tplc="04150005" w:tentative="1">
+      <w:start w:val="1"/>
+      <w:numFmt w:val="bullet"/>
+      <w:lvlText w:val=""/>
+      <w:lvlJc w:val="left"/>
+      <w:pPr>
+        <w:ind w:left="6480" w:hanging="360"/>
+      </w:pPr>
+      <w:rPr>
+        <w:rFonts w:ascii="Wingdings" w:hAnsi="Wingdings" w:hint="default"/>
+      </w:rPr>
+    </w:lvl>
+  </w:abstractNum>
+  <w:abstractNum w:abstractNumId="2" w15:restartNumberingAfterBreak="0">
     <w:nsid w:val="1AC125FD"/>
     <w:multiLevelType w:val="multilevel"/>
     <w:tmpl w:val="04150025"/>
@@ -6859,7 +7282,7 @@
       </w:pPr>
     </w:lvl>
   </w:abstractNum>
-  <w:abstractNum w:abstractNumId="2" w15:restartNumberingAfterBreak="0">
+  <w:abstractNum w:abstractNumId="3" w15:restartNumberingAfterBreak="0">
     <w:nsid w:val="2B517A80"/>
     <w:multiLevelType w:val="hybridMultilevel"/>
     <w:tmpl w:val="87007484"/>
@@ -6972,7 +7395,7 @@
       </w:rPr>
     </w:lvl>
   </w:abstractNum>
-  <w:abstractNum w:abstractNumId="3" w15:restartNumberingAfterBreak="0">
+  <w:abstractNum w:abstractNumId="4" w15:restartNumberingAfterBreak="0">
     <w:nsid w:val="319D1296"/>
     <w:multiLevelType w:val="hybridMultilevel"/>
     <w:tmpl w:val="B5B68DBE"/>
@@ -7061,7 +7484,7 @@
       </w:pPr>
     </w:lvl>
   </w:abstractNum>
-  <w:abstractNum w:abstractNumId="4" w15:restartNumberingAfterBreak="0">
+  <w:abstractNum w:abstractNumId="5" w15:restartNumberingAfterBreak="0">
     <w:nsid w:val="32300FB0"/>
     <w:multiLevelType w:val="hybridMultilevel"/>
     <w:tmpl w:val="172A0D1E"/>
@@ -7174,7 +7597,120 @@
       </w:rPr>
     </w:lvl>
   </w:abstractNum>
-  <w:abstractNum w:abstractNumId="5" w15:restartNumberingAfterBreak="0">
+  <w:abstractNum w:abstractNumId="6" w15:restartNumberingAfterBreak="0">
+    <w:nsid w:val="47AE0EC2"/>
+    <w:multiLevelType w:val="hybridMultilevel"/>
+    <w:tmpl w:val="C9F2C856"/>
+    <w:lvl w:ilvl="0" w:tplc="04150001">
+      <w:start w:val="1"/>
+      <w:numFmt w:val="bullet"/>
+      <w:lvlText w:val=""/>
+      <w:lvlJc w:val="left"/>
+      <w:pPr>
+        <w:ind w:left="720" w:hanging="360"/>
+      </w:pPr>
+      <w:rPr>
+        <w:rFonts w:ascii="Symbol" w:hAnsi="Symbol" w:hint="default"/>
+      </w:rPr>
+    </w:lvl>
+    <w:lvl w:ilvl="1" w:tplc="04150003" w:tentative="1">
+      <w:start w:val="1"/>
+      <w:numFmt w:val="bullet"/>
+      <w:lvlText w:val="o"/>
+      <w:lvlJc w:val="left"/>
+      <w:pPr>
+        <w:ind w:left="1440" w:hanging="360"/>
+      </w:pPr>
+      <w:rPr>
+        <w:rFonts w:ascii="Courier New" w:hAnsi="Courier New" w:cs="Courier New" w:hint="default"/>
+      </w:rPr>
+    </w:lvl>
+    <w:lvl w:ilvl="2" w:tplc="04150005" w:tentative="1">
+      <w:start w:val="1"/>
+      <w:numFmt w:val="bullet"/>
+      <w:lvlText w:val=""/>
+      <w:lvlJc w:val="left"/>
+      <w:pPr>
+        <w:ind w:left="2160" w:hanging="360"/>
+      </w:pPr>
+      <w:rPr>
+        <w:rFonts w:ascii="Wingdings" w:hAnsi="Wingdings" w:hint="default"/>
+      </w:rPr>
+    </w:lvl>
+    <w:lvl w:ilvl="3" w:tplc="04150001" w:tentative="1">
+      <w:start w:val="1"/>
+      <w:numFmt w:val="bullet"/>
+      <w:lvlText w:val=""/>
+      <w:lvlJc w:val="left"/>
+      <w:pPr>
+        <w:ind w:left="2880" w:hanging="360"/>
+      </w:pPr>
+      <w:rPr>
+        <w:rFonts w:ascii="Symbol" w:hAnsi="Symbol" w:hint="default"/>
+      </w:rPr>
+    </w:lvl>
+    <w:lvl w:ilvl="4" w:tplc="04150003" w:tentative="1">
+      <w:start w:val="1"/>
+      <w:numFmt w:val="bullet"/>
+      <w:lvlText w:val="o"/>
+      <w:lvlJc w:val="left"/>
+      <w:pPr>
+        <w:ind w:left="3600" w:hanging="360"/>
+      </w:pPr>
+      <w:rPr>
+        <w:rFonts w:ascii="Courier New" w:hAnsi="Courier New" w:cs="Courier New" w:hint="default"/>
+      </w:rPr>
+    </w:lvl>
+    <w:lvl w:ilvl="5" w:tplc="04150005" w:tentative="1">
+      <w:start w:val="1"/>
+      <w:numFmt w:val="bullet"/>
+      <w:lvlText w:val=""/>
+      <w:lvlJc w:val="left"/>
+      <w:pPr>
+        <w:ind w:left="4320" w:hanging="360"/>
+      </w:pPr>
+      <w:rPr>
+        <w:rFonts w:ascii="Wingdings" w:hAnsi="Wingdings" w:hint="default"/>
+      </w:rPr>
+    </w:lvl>
+    <w:lvl w:ilvl="6" w:tplc="04150001" w:tentative="1">
+      <w:start w:val="1"/>
+      <w:numFmt w:val="bullet"/>
+      <w:lvlText w:val=""/>
+      <w:lvlJc w:val="left"/>
+      <w:pPr>
+        <w:ind w:left="5040" w:hanging="360"/>
+      </w:pPr>
+      <w:rPr>
+        <w:rFonts w:ascii="Symbol" w:hAnsi="Symbol" w:hint="default"/>
+      </w:rPr>
+    </w:lvl>
+    <w:lvl w:ilvl="7" w:tplc="04150003" w:tentative="1">
+      <w:start w:val="1"/>
+      <w:numFmt w:val="bullet"/>
+      <w:lvlText w:val="o"/>
+      <w:lvlJc w:val="left"/>
+      <w:pPr>
+        <w:ind w:left="5760" w:hanging="360"/>
+      </w:pPr>
+      <w:rPr>
+        <w:rFonts w:ascii="Courier New" w:hAnsi="Courier New" w:cs="Courier New" w:hint="default"/>
+      </w:rPr>
+    </w:lvl>
+    <w:lvl w:ilvl="8" w:tplc="04150005" w:tentative="1">
+      <w:start w:val="1"/>
+      <w:numFmt w:val="bullet"/>
+      <w:lvlText w:val=""/>
+      <w:lvlJc w:val="left"/>
+      <w:pPr>
+        <w:ind w:left="6480" w:hanging="360"/>
+      </w:pPr>
+      <w:rPr>
+        <w:rFonts w:ascii="Wingdings" w:hAnsi="Wingdings" w:hint="default"/>
+      </w:rPr>
+    </w:lvl>
+  </w:abstractNum>
+  <w:abstractNum w:abstractNumId="7" w15:restartNumberingAfterBreak="0">
     <w:nsid w:val="4E6F309E"/>
     <w:multiLevelType w:val="hybridMultilevel"/>
     <w:tmpl w:val="965CC7DE"/>
@@ -7287,7 +7823,7 @@
       </w:rPr>
     </w:lvl>
   </w:abstractNum>
-  <w:abstractNum w:abstractNumId="6" w15:restartNumberingAfterBreak="0">
+  <w:abstractNum w:abstractNumId="8" w15:restartNumberingAfterBreak="0">
     <w:nsid w:val="553356A0"/>
     <w:multiLevelType w:val="hybridMultilevel"/>
     <w:tmpl w:val="1312DCC0"/>
@@ -7400,7 +7936,7 @@
       </w:rPr>
     </w:lvl>
   </w:abstractNum>
-  <w:abstractNum w:abstractNumId="7" w15:restartNumberingAfterBreak="0">
+  <w:abstractNum w:abstractNumId="9" w15:restartNumberingAfterBreak="0">
     <w:nsid w:val="59B120B1"/>
     <w:multiLevelType w:val="hybridMultilevel"/>
     <w:tmpl w:val="9AD41D98"/>
@@ -7513,7 +8049,120 @@
       </w:rPr>
     </w:lvl>
   </w:abstractNum>
-  <w:abstractNum w:abstractNumId="8" w15:restartNumberingAfterBreak="0">
+  <w:abstractNum w:abstractNumId="10" w15:restartNumberingAfterBreak="0">
+    <w:nsid w:val="64927160"/>
+    <w:multiLevelType w:val="hybridMultilevel"/>
+    <w:tmpl w:val="632AD1EC"/>
+    <w:lvl w:ilvl="0" w:tplc="04150001">
+      <w:start w:val="1"/>
+      <w:numFmt w:val="bullet"/>
+      <w:lvlText w:val=""/>
+      <w:lvlJc w:val="left"/>
+      <w:pPr>
+        <w:ind w:left="720" w:hanging="360"/>
+      </w:pPr>
+      <w:rPr>
+        <w:rFonts w:ascii="Symbol" w:hAnsi="Symbol" w:hint="default"/>
+      </w:rPr>
+    </w:lvl>
+    <w:lvl w:ilvl="1" w:tplc="04150003" w:tentative="1">
+      <w:start w:val="1"/>
+      <w:numFmt w:val="bullet"/>
+      <w:lvlText w:val="o"/>
+      <w:lvlJc w:val="left"/>
+      <w:pPr>
+        <w:ind w:left="1440" w:hanging="360"/>
+      </w:pPr>
+      <w:rPr>
+        <w:rFonts w:ascii="Courier New" w:hAnsi="Courier New" w:cs="Courier New" w:hint="default"/>
+      </w:rPr>
+    </w:lvl>
+    <w:lvl w:ilvl="2" w:tplc="04150005" w:tentative="1">
+      <w:start w:val="1"/>
+      <w:numFmt w:val="bullet"/>
+      <w:lvlText w:val=""/>
+      <w:lvlJc w:val="left"/>
+      <w:pPr>
+        <w:ind w:left="2160" w:hanging="360"/>
+      </w:pPr>
+      <w:rPr>
+        <w:rFonts w:ascii="Wingdings" w:hAnsi="Wingdings" w:hint="default"/>
+      </w:rPr>
+    </w:lvl>
+    <w:lvl w:ilvl="3" w:tplc="04150001" w:tentative="1">
+      <w:start w:val="1"/>
+      <w:numFmt w:val="bullet"/>
+      <w:lvlText w:val=""/>
+      <w:lvlJc w:val="left"/>
+      <w:pPr>
+        <w:ind w:left="2880" w:hanging="360"/>
+      </w:pPr>
+      <w:rPr>
+        <w:rFonts w:ascii="Symbol" w:hAnsi="Symbol" w:hint="default"/>
+      </w:rPr>
+    </w:lvl>
+    <w:lvl w:ilvl="4" w:tplc="04150003" w:tentative="1">
+      <w:start w:val="1"/>
+      <w:numFmt w:val="bullet"/>
+      <w:lvlText w:val="o"/>
+      <w:lvlJc w:val="left"/>
+      <w:pPr>
+        <w:ind w:left="3600" w:hanging="360"/>
+      </w:pPr>
+      <w:rPr>
+        <w:rFonts w:ascii="Courier New" w:hAnsi="Courier New" w:cs="Courier New" w:hint="default"/>
+      </w:rPr>
+    </w:lvl>
+    <w:lvl w:ilvl="5" w:tplc="04150005" w:tentative="1">
+      <w:start w:val="1"/>
+      <w:numFmt w:val="bullet"/>
+      <w:lvlText w:val=""/>
+      <w:lvlJc w:val="left"/>
+      <w:pPr>
+        <w:ind w:left="4320" w:hanging="360"/>
+      </w:pPr>
+      <w:rPr>
+        <w:rFonts w:ascii="Wingdings" w:hAnsi="Wingdings" w:hint="default"/>
+      </w:rPr>
+    </w:lvl>
+    <w:lvl w:ilvl="6" w:tplc="04150001" w:tentative="1">
+      <w:start w:val="1"/>
+      <w:numFmt w:val="bullet"/>
+      <w:lvlText w:val=""/>
+      <w:lvlJc w:val="left"/>
+      <w:pPr>
+        <w:ind w:left="5040" w:hanging="360"/>
+      </w:pPr>
+      <w:rPr>
+        <w:rFonts w:ascii="Symbol" w:hAnsi="Symbol" w:hint="default"/>
+      </w:rPr>
+    </w:lvl>
+    <w:lvl w:ilvl="7" w:tplc="04150003" w:tentative="1">
+      <w:start w:val="1"/>
+      <w:numFmt w:val="bullet"/>
+      <w:lvlText w:val="o"/>
+      <w:lvlJc w:val="left"/>
+      <w:pPr>
+        <w:ind w:left="5760" w:hanging="360"/>
+      </w:pPr>
+      <w:rPr>
+        <w:rFonts w:ascii="Courier New" w:hAnsi="Courier New" w:cs="Courier New" w:hint="default"/>
+      </w:rPr>
+    </w:lvl>
+    <w:lvl w:ilvl="8" w:tplc="04150005" w:tentative="1">
+      <w:start w:val="1"/>
+      <w:numFmt w:val="bullet"/>
+      <w:lvlText w:val=""/>
+      <w:lvlJc w:val="left"/>
+      <w:pPr>
+        <w:ind w:left="6480" w:hanging="360"/>
+      </w:pPr>
+      <w:rPr>
+        <w:rFonts w:ascii="Wingdings" w:hAnsi="Wingdings" w:hint="default"/>
+      </w:rPr>
+    </w:lvl>
+  </w:abstractNum>
+  <w:abstractNum w:abstractNumId="11" w15:restartNumberingAfterBreak="0">
     <w:nsid w:val="6B5C7AAB"/>
     <w:multiLevelType w:val="hybridMultilevel"/>
     <w:tmpl w:val="ADA05E7C"/>
@@ -7626,10 +8275,10 @@
       </w:rPr>
     </w:lvl>
   </w:abstractNum>
-  <w:abstractNum w:abstractNumId="9" w15:restartNumberingAfterBreak="0">
+  <w:abstractNum w:abstractNumId="12" w15:restartNumberingAfterBreak="0">
     <w:nsid w:val="6B712EBF"/>
     <w:multiLevelType w:val="hybridMultilevel"/>
-    <w:tmpl w:val="2CE47A48"/>
+    <w:tmpl w:val="2B305DB0"/>
     <w:lvl w:ilvl="0" w:tplc="0415000F">
       <w:start w:val="1"/>
       <w:numFmt w:val="decimal"/>
@@ -7739,7 +8388,7 @@
       </w:rPr>
     </w:lvl>
   </w:abstractNum>
-  <w:abstractNum w:abstractNumId="10" w15:restartNumberingAfterBreak="0">
+  <w:abstractNum w:abstractNumId="13" w15:restartNumberingAfterBreak="0">
     <w:nsid w:val="6D69313C"/>
     <w:multiLevelType w:val="hybridMultilevel"/>
     <w:tmpl w:val="2B26DEA6"/>
@@ -7852,7 +8501,7 @@
       </w:rPr>
     </w:lvl>
   </w:abstractNum>
-  <w:abstractNum w:abstractNumId="11" w15:restartNumberingAfterBreak="0">
+  <w:abstractNum w:abstractNumId="14" w15:restartNumberingAfterBreak="0">
     <w:nsid w:val="72FA3319"/>
     <w:multiLevelType w:val="hybridMultilevel"/>
     <w:tmpl w:val="0E74FD0E"/>
@@ -7965,7 +8614,7 @@
       </w:rPr>
     </w:lvl>
   </w:abstractNum>
-  <w:abstractNum w:abstractNumId="12" w15:restartNumberingAfterBreak="0">
+  <w:abstractNum w:abstractNumId="15" w15:restartNumberingAfterBreak="0">
     <w:nsid w:val="785104D8"/>
     <w:multiLevelType w:val="hybridMultilevel"/>
     <w:tmpl w:val="22B0FE60"/>
@@ -8078,7 +8727,7 @@
       </w:rPr>
     </w:lvl>
   </w:abstractNum>
-  <w:abstractNum w:abstractNumId="13" w15:restartNumberingAfterBreak="0">
+  <w:abstractNum w:abstractNumId="16" w15:restartNumberingAfterBreak="0">
     <w:nsid w:val="785C3C6F"/>
     <w:multiLevelType w:val="hybridMultilevel"/>
     <w:tmpl w:val="4D702F0C"/>
@@ -8191,47 +8840,172 @@
       </w:rPr>
     </w:lvl>
   </w:abstractNum>
+  <w:abstractNum w:abstractNumId="17" w15:restartNumberingAfterBreak="0">
+    <w:nsid w:val="7BB64F1D"/>
+    <w:multiLevelType w:val="hybridMultilevel"/>
+    <w:tmpl w:val="2B305DB0"/>
+    <w:lvl w:ilvl="0" w:tplc="0415000F">
+      <w:start w:val="1"/>
+      <w:numFmt w:val="decimal"/>
+      <w:lvlText w:val="%1."/>
+      <w:lvlJc w:val="left"/>
+      <w:pPr>
+        <w:ind w:left="720" w:hanging="360"/>
+      </w:pPr>
+      <w:rPr>
+        <w:rFonts w:hint="default"/>
+      </w:rPr>
+    </w:lvl>
+    <w:lvl w:ilvl="1" w:tplc="04150003">
+      <w:start w:val="1"/>
+      <w:numFmt w:val="bullet"/>
+      <w:lvlText w:val="o"/>
+      <w:lvlJc w:val="left"/>
+      <w:pPr>
+        <w:ind w:left="1440" w:hanging="360"/>
+      </w:pPr>
+      <w:rPr>
+        <w:rFonts w:ascii="Courier New" w:hAnsi="Courier New" w:cs="Courier New" w:hint="default"/>
+      </w:rPr>
+    </w:lvl>
+    <w:lvl w:ilvl="2" w:tplc="04150005" w:tentative="1">
+      <w:start w:val="1"/>
+      <w:numFmt w:val="bullet"/>
+      <w:lvlText w:val=""/>
+      <w:lvlJc w:val="left"/>
+      <w:pPr>
+        <w:ind w:left="2160" w:hanging="360"/>
+      </w:pPr>
+      <w:rPr>
+        <w:rFonts w:ascii="Wingdings" w:hAnsi="Wingdings" w:hint="default"/>
+      </w:rPr>
+    </w:lvl>
+    <w:lvl w:ilvl="3" w:tplc="04150001" w:tentative="1">
+      <w:start w:val="1"/>
+      <w:numFmt w:val="bullet"/>
+      <w:lvlText w:val=""/>
+      <w:lvlJc w:val="left"/>
+      <w:pPr>
+        <w:ind w:left="2880" w:hanging="360"/>
+      </w:pPr>
+      <w:rPr>
+        <w:rFonts w:ascii="Symbol" w:hAnsi="Symbol" w:hint="default"/>
+      </w:rPr>
+    </w:lvl>
+    <w:lvl w:ilvl="4" w:tplc="04150003" w:tentative="1">
+      <w:start w:val="1"/>
+      <w:numFmt w:val="bullet"/>
+      <w:lvlText w:val="o"/>
+      <w:lvlJc w:val="left"/>
+      <w:pPr>
+        <w:ind w:left="3600" w:hanging="360"/>
+      </w:pPr>
+      <w:rPr>
+        <w:rFonts w:ascii="Courier New" w:hAnsi="Courier New" w:cs="Courier New" w:hint="default"/>
+      </w:rPr>
+    </w:lvl>
+    <w:lvl w:ilvl="5" w:tplc="04150005" w:tentative="1">
+      <w:start w:val="1"/>
+      <w:numFmt w:val="bullet"/>
+      <w:lvlText w:val=""/>
+      <w:lvlJc w:val="left"/>
+      <w:pPr>
+        <w:ind w:left="4320" w:hanging="360"/>
+      </w:pPr>
+      <w:rPr>
+        <w:rFonts w:ascii="Wingdings" w:hAnsi="Wingdings" w:hint="default"/>
+      </w:rPr>
+    </w:lvl>
+    <w:lvl w:ilvl="6" w:tplc="04150001" w:tentative="1">
+      <w:start w:val="1"/>
+      <w:numFmt w:val="bullet"/>
+      <w:lvlText w:val=""/>
+      <w:lvlJc w:val="left"/>
+      <w:pPr>
+        <w:ind w:left="5040" w:hanging="360"/>
+      </w:pPr>
+      <w:rPr>
+        <w:rFonts w:ascii="Symbol" w:hAnsi="Symbol" w:hint="default"/>
+      </w:rPr>
+    </w:lvl>
+    <w:lvl w:ilvl="7" w:tplc="04150003" w:tentative="1">
+      <w:start w:val="1"/>
+      <w:numFmt w:val="bullet"/>
+      <w:lvlText w:val="o"/>
+      <w:lvlJc w:val="left"/>
+      <w:pPr>
+        <w:ind w:left="5760" w:hanging="360"/>
+      </w:pPr>
+      <w:rPr>
+        <w:rFonts w:ascii="Courier New" w:hAnsi="Courier New" w:cs="Courier New" w:hint="default"/>
+      </w:rPr>
+    </w:lvl>
+    <w:lvl w:ilvl="8" w:tplc="04150005" w:tentative="1">
+      <w:start w:val="1"/>
+      <w:numFmt w:val="bullet"/>
+      <w:lvlText w:val=""/>
+      <w:lvlJc w:val="left"/>
+      <w:pPr>
+        <w:ind w:left="6480" w:hanging="360"/>
+      </w:pPr>
+      <w:rPr>
+        <w:rFonts w:ascii="Wingdings" w:hAnsi="Wingdings" w:hint="default"/>
+      </w:rPr>
+    </w:lvl>
+  </w:abstractNum>
   <w:num w:numId="1">
-    <w:abstractNumId w:val="12"/>
+    <w:abstractNumId w:val="15"/>
   </w:num>
   <w:num w:numId="2">
-    <w:abstractNumId w:val="1"/>
+    <w:abstractNumId w:val="2"/>
   </w:num>
   <w:num w:numId="3">
     <w:abstractNumId w:val="0"/>
   </w:num>
   <w:num w:numId="4">
+    <w:abstractNumId w:val="11"/>
+  </w:num>
+  <w:num w:numId="5">
+    <w:abstractNumId w:val="13"/>
+  </w:num>
+  <w:num w:numId="6">
+    <w:abstractNumId w:val="7"/>
+  </w:num>
+  <w:num w:numId="7">
+    <w:abstractNumId w:val="14"/>
+  </w:num>
+  <w:num w:numId="8">
     <w:abstractNumId w:val="8"/>
   </w:num>
-  <w:num w:numId="5">
-    <w:abstractNumId w:val="10"/>
+  <w:num w:numId="9">
+    <w:abstractNumId w:val="9"/>
   </w:num>
-  <w:num w:numId="6">
+  <w:num w:numId="10">
     <w:abstractNumId w:val="5"/>
   </w:num>
-  <w:num w:numId="7">
-    <w:abstractNumId w:val="11"/>
+  <w:num w:numId="11">
+    <w:abstractNumId w:val="16"/>
   </w:num>
-  <w:num w:numId="8">
+  <w:num w:numId="12">
+    <w:abstractNumId w:val="12"/>
+  </w:num>
+  <w:num w:numId="13">
+    <w:abstractNumId w:val="3"/>
+  </w:num>
+  <w:num w:numId="14">
+    <w:abstractNumId w:val="4"/>
+  </w:num>
+  <w:num w:numId="15">
+    <w:abstractNumId w:val="17"/>
+  </w:num>
+  <w:num w:numId="16">
+    <w:abstractNumId w:val="1"/>
+  </w:num>
+  <w:num w:numId="17">
     <w:abstractNumId w:val="6"/>
   </w:num>
-  <w:num w:numId="9">
-    <w:abstractNumId w:val="7"/>
-  </w:num>
-  <w:num w:numId="10">
-    <w:abstractNumId w:val="4"/>
-  </w:num>
-  <w:num w:numId="11">
-    <w:abstractNumId w:val="13"/>
-  </w:num>
-  <w:num w:numId="12">
-    <w:abstractNumId w:val="9"/>
-  </w:num>
-  <w:num w:numId="13">
-    <w:abstractNumId w:val="2"/>
-  </w:num>
-  <w:num w:numId="14">
-    <w:abstractNumId w:val="3"/>
+  <w:num w:numId="18">
+    <w:abstractNumId w:val="10"/>
   </w:num>
 </w:numbering>
 </file>
@@ -9494,7 +10268,7 @@
 </file>
 
 <file path=customXml/itemProps1.xml><?xml version="1.0" encoding="utf-8"?>
-<ds:datastoreItem xmlns:ds="http://schemas.openxmlformats.org/officeDocument/2006/customXml" ds:itemID="{A4C14842-386C-4FE3-B39B-BC888017980C}">
+<ds:datastoreItem xmlns:ds="http://schemas.openxmlformats.org/officeDocument/2006/customXml" ds:itemID="{BBC14E61-7615-477F-8A9A-E8970DEB18C8}">
   <ds:schemaRefs>
     <ds:schemaRef ds:uri="http://schemas.openxmlformats.org/officeDocument/2006/bibliography"/>
   </ds:schemaRefs>

</xml_diff>

<commit_message>
dokumentaja - wszystkie wzory, skrypt - przenieseinie funkcji.
</commit_message>
<xml_diff>
--- a/01. Dokumentacja/Projekt.docx
+++ b/01. Dokumentacja/Projekt.docx
@@ -286,7 +286,19 @@
               <w:rPr>
                 <w:sz w:val="24"/>
               </w:rPr>
-              <w:t>Data wykonania:</w:t>
+              <w:t xml:space="preserve">Data </w:t>
+            </w:r>
+            <w:r>
+              <w:rPr>
+                <w:sz w:val="24"/>
+              </w:rPr>
+              <w:t>oddania</w:t>
+            </w:r>
+            <w:r>
+              <w:rPr>
+                <w:sz w:val="24"/>
+              </w:rPr>
+              <w:t>:</w:t>
             </w:r>
           </w:p>
         </w:tc>
@@ -4152,60 +4164,13 @@
         <w:rPr>
           <w:rFonts w:eastAsiaTheme="minorEastAsia"/>
         </w:rPr>
-        <w:t>Do jego wyznaczenia potrzebujemy zdefiniowanego prawdopodobieństw przejść pomiędzy systemami dla każdej z klas (tu dla uproszczenia przedstawiona zostanie tylko jedna klasa)</w:t>
+        <w:t>Do jego wyznaczenia potrzebujemy zdefiniowanego prawdopodobieństw przejść pomiędzy systemami dla każdej z klas</w:t>
       </w:r>
       <w:r>
         <w:rPr>
           <w:rFonts w:eastAsiaTheme="minorEastAsia"/>
         </w:rPr>
         <w:t>.</w:t>
-      </w:r>
-    </w:p>
-    <w:p>
-      <w:pPr>
-        <w:rPr>
-          <w:rFonts w:eastAsiaTheme="minorEastAsia"/>
-        </w:rPr>
-      </w:pPr>
-      <m:oMath>
-        <m:sSub>
-          <m:sSubPr>
-            <m:ctrlPr>
-              <w:rPr>
-                <w:rFonts w:ascii="Cambria Math" w:hAnsi="Cambria Math"/>
-                <w:i/>
-              </w:rPr>
-            </m:ctrlPr>
-          </m:sSubPr>
-          <m:e>
-            <m:r>
-              <w:rPr>
-                <w:rFonts w:ascii="Cambria Math" w:hAnsi="Cambria Math"/>
-              </w:rPr>
-              <m:t>p</m:t>
-            </m:r>
-          </m:e>
-          <m:sub>
-            <m:r>
-              <w:rPr>
-                <w:rFonts w:ascii="Cambria Math" w:hAnsi="Cambria Math"/>
-              </w:rPr>
-              <m:t>ji</m:t>
-            </m:r>
-          </m:sub>
-        </m:sSub>
-      </m:oMath>
-      <w:r>
-        <w:rPr>
-          <w:rFonts w:eastAsiaTheme="minorEastAsia"/>
-        </w:rPr>
-        <w:t xml:space="preserve"> – prawdopodobieństwo przejścia z stacji j-tej do stacji i-tej.</w:t>
-      </w:r>
-      <w:r>
-        <w:rPr>
-          <w:rFonts w:eastAsiaTheme="minorEastAsia"/>
-        </w:rPr>
-        <w:t xml:space="preserve"> </w:t>
       </w:r>
     </w:p>
     <w:p>
@@ -4336,25 +4301,7 @@
         <w:rPr>
           <w:rFonts w:eastAsiaTheme="minorEastAsia"/>
         </w:rPr>
-        <w:t>Przy założeniu, że zgłoszenie nie może zmieniać przynależności do klas</w:t>
-      </w:r>
-      <w:r>
-        <w:rPr>
-          <w:rFonts w:eastAsiaTheme="minorEastAsia"/>
-        </w:rPr>
-        <w:t xml:space="preserve"> w trakcie przebywania w sieci można pominąć wewnętrzną sumę dla </w:t>
-      </w:r>
-      <w:r>
-        <w:rPr>
-          <w:rFonts w:eastAsiaTheme="minorEastAsia"/>
-        </w:rPr>
-        <w:t xml:space="preserve">różnych klas zgłoszeń </w:t>
-      </w:r>
-      <w:r>
-        <w:rPr>
-          <w:rFonts w:eastAsiaTheme="minorEastAsia"/>
-        </w:rPr>
-        <w:t>(</w:t>
+        <w:t xml:space="preserve">Gdzie </w:t>
       </w:r>
       <m:oMath>
         <m:sSub>
@@ -4379,13 +4326,78 @@
               <w:rPr>
                 <w:rFonts w:ascii="Cambria Math" w:hAnsi="Cambria Math"/>
               </w:rPr>
-              <m:t>j</m:t>
+              <m:t>js, ir</m:t>
             </m:r>
+          </m:sub>
+        </m:sSub>
+      </m:oMath>
+      <w:r>
+        <w:rPr>
+          <w:rFonts w:eastAsiaTheme="minorEastAsia"/>
+        </w:rPr>
+        <w:t xml:space="preserve"> – prawdopodobieństwo przejścia</w:t>
+      </w:r>
+      <w:r>
+        <w:rPr>
+          <w:rFonts w:eastAsiaTheme="minorEastAsia"/>
+        </w:rPr>
+        <w:t xml:space="preserve"> z stacji j-tej do stacji i-tej przy jednoczesnej zmianie przynależności do klasy z s do r. </w:t>
+      </w:r>
+    </w:p>
+    <w:p>
+      <w:pPr>
+        <w:rPr>
+          <w:rFonts w:eastAsiaTheme="minorEastAsia"/>
+        </w:rPr>
+      </w:pPr>
+      <w:r>
+        <w:rPr>
+          <w:rFonts w:eastAsiaTheme="minorEastAsia"/>
+        </w:rPr>
+        <w:t>Przy założeniu, że zgłoszenie nie może zmieniać przynależności do klas</w:t>
+      </w:r>
+      <w:r>
+        <w:rPr>
+          <w:rFonts w:eastAsiaTheme="minorEastAsia"/>
+        </w:rPr>
+        <w:t xml:space="preserve"> w trakcie przebywania w sieci można pominąć wewnętrzną sumę dla </w:t>
+      </w:r>
+      <w:r>
+        <w:rPr>
+          <w:rFonts w:eastAsiaTheme="minorEastAsia"/>
+        </w:rPr>
+        <w:t xml:space="preserve">różnych klas zgłoszeń </w:t>
+      </w:r>
+      <w:r>
+        <w:rPr>
+          <w:rFonts w:eastAsiaTheme="minorEastAsia"/>
+        </w:rPr>
+        <w:t>(</w:t>
+      </w:r>
+      <m:oMath>
+        <m:sSub>
+          <m:sSubPr>
+            <m:ctrlPr>
+              <w:rPr>
+                <w:rFonts w:ascii="Cambria Math" w:hAnsi="Cambria Math"/>
+                <w:i/>
+              </w:rPr>
+            </m:ctrlPr>
+          </m:sSubPr>
+          <m:e>
             <m:r>
               <w:rPr>
                 <w:rFonts w:ascii="Cambria Math" w:hAnsi="Cambria Math"/>
               </w:rPr>
-              <m:t>s,ir</m:t>
+              <m:t>p</m:t>
+            </m:r>
+          </m:e>
+          <m:sub>
+            <m:r>
+              <w:rPr>
+                <w:rFonts w:ascii="Cambria Math" w:hAnsi="Cambria Math"/>
+              </w:rPr>
+              <m:t>js,ir</m:t>
             </m:r>
           </m:sub>
         </m:sSub>
@@ -4431,6 +4443,19 @@
           <w:rFonts w:eastAsiaTheme="minorEastAsia"/>
         </w:rPr>
         <w:t>.</w:t>
+      </w:r>
+    </w:p>
+    <w:p>
+      <w:pPr>
+        <w:rPr>
+          <w:rFonts w:eastAsiaTheme="minorEastAsia"/>
+        </w:rPr>
+      </w:pPr>
+      <w:r>
+        <w:rPr>
+          <w:rFonts w:eastAsiaTheme="minorEastAsia"/>
+        </w:rPr>
+        <w:t>Dodatkowo zapiszemy tutaj działania tylko dla jednej klas. Jednak operacja ta zostaje powtórzona dla każdej z klas występujących w sieci.</w:t>
       </w:r>
     </w:p>
     <w:p>
@@ -4589,6 +4614,53 @@
           </m:sSub>
         </m:oMath>
       </m:oMathPara>
+    </w:p>
+    <w:p>
+      <w:pPr>
+        <w:rPr>
+          <w:rFonts w:eastAsiaTheme="minorEastAsia"/>
+        </w:rPr>
+      </w:pPr>
+      <w:r>
+        <w:rPr>
+          <w:rFonts w:eastAsiaTheme="minorEastAsia"/>
+        </w:rPr>
+        <w:t xml:space="preserve">Gdzie </w:t>
+      </w:r>
+      <m:oMath>
+        <m:sSub>
+          <m:sSubPr>
+            <m:ctrlPr>
+              <w:rPr>
+                <w:rFonts w:ascii="Cambria Math" w:hAnsi="Cambria Math"/>
+                <w:i/>
+              </w:rPr>
+            </m:ctrlPr>
+          </m:sSubPr>
+          <m:e>
+            <m:r>
+              <w:rPr>
+                <w:rFonts w:ascii="Cambria Math" w:hAnsi="Cambria Math"/>
+              </w:rPr>
+              <m:t>p</m:t>
+            </m:r>
+          </m:e>
+          <m:sub>
+            <m:r>
+              <w:rPr>
+                <w:rFonts w:ascii="Cambria Math" w:hAnsi="Cambria Math"/>
+              </w:rPr>
+              <m:t>ji</m:t>
+            </m:r>
+          </m:sub>
+        </m:sSub>
+      </m:oMath>
+      <w:r>
+        <w:rPr>
+          <w:rFonts w:eastAsiaTheme="minorEastAsia"/>
+        </w:rPr>
+        <w:t xml:space="preserve"> – prawdopodobieństwo przejścia z stacji j-tej do stacji i-tej. </w:t>
+      </w:r>
     </w:p>
     <w:p>
       <w:r>
@@ -5640,7 +5712,19 @@
         <w:rPr>
           <w:rFonts w:eastAsiaTheme="minorEastAsia"/>
         </w:rPr>
-        <w:t xml:space="preserve">Gdzie E to finalny wektor współczynników wizyty w danym systemie równy </w:t>
+        <w:t>Gdzie E to finalny wektor współczynników wizyt</w:t>
+      </w:r>
+      <w:r>
+        <w:rPr>
+          <w:rFonts w:eastAsiaTheme="minorEastAsia"/>
+        </w:rPr>
+        <w:t xml:space="preserve"> w danym systemie dla danej klasy.</w:t>
+      </w:r>
+      <w:r>
+        <w:rPr>
+          <w:rFonts w:eastAsiaTheme="minorEastAsia"/>
+        </w:rPr>
+        <w:t xml:space="preserve"> </w:t>
       </w:r>
     </w:p>
     <w:p>
@@ -5651,16 +5735,185 @@
         <w:t>Współczynnik przychodzenia zgłoszeń - metoda dokładna</w:t>
       </w:r>
     </w:p>
+    <w:p>
+      <w:pPr>
+        <w:rPr>
+          <w:rFonts w:eastAsiaTheme="minorEastAsia"/>
+        </w:rPr>
+      </w:pPr>
+      <w:r>
+        <w:rPr>
+          <w:rFonts w:eastAsiaTheme="minorEastAsia"/>
+        </w:rPr>
+        <w:t xml:space="preserve">Przemnażając tak wyliczoną wartość otrzymujemy </w:t>
+      </w:r>
+      <w:r>
+        <w:rPr>
+          <w:rFonts w:eastAsiaTheme="minorEastAsia"/>
+        </w:rPr>
+        <w:t xml:space="preserve">wektor </w:t>
+      </w:r>
+      <w:r>
+        <w:rPr>
+          <w:rFonts w:eastAsiaTheme="minorEastAsia"/>
+        </w:rPr>
+        <w:t>współczynnik</w:t>
+      </w:r>
+      <w:r>
+        <w:rPr>
+          <w:rFonts w:eastAsiaTheme="minorEastAsia"/>
+        </w:rPr>
+        <w:t>ów</w:t>
+      </w:r>
+      <w:r>
+        <w:rPr>
+          <w:rFonts w:eastAsiaTheme="minorEastAsia"/>
+        </w:rPr>
+        <w:t xml:space="preserve"> przychodzenia zgłoszeń do każdego z systemów</w:t>
+      </w:r>
+      <w:r>
+        <w:rPr>
+          <w:rFonts w:eastAsiaTheme="minorEastAsia"/>
+        </w:rPr>
+        <w:t xml:space="preserve"> występujących w sieci.</w:t>
+      </w:r>
+      <w:r>
+        <w:rPr>
+          <w:rFonts w:eastAsiaTheme="minorEastAsia"/>
+        </w:rPr>
+        <w:t xml:space="preserve">. </w:t>
+      </w:r>
+    </w:p>
+    <w:p>
+      <w:pPr>
+        <w:rPr>
+          <w:rFonts w:eastAsiaTheme="minorEastAsia"/>
+        </w:rPr>
+      </w:pPr>
+      <m:oMathPara>
+        <m:oMath>
+          <m:sSub>
+            <m:sSubPr>
+              <m:ctrlPr>
+                <w:rPr>
+                  <w:rFonts w:ascii="Cambria Math" w:hAnsi="Cambria Math"/>
+                  <w:i/>
+                </w:rPr>
+              </m:ctrlPr>
+            </m:sSubPr>
+            <m:e>
+              <m:r>
+                <w:rPr>
+                  <w:rFonts w:ascii="Cambria Math" w:hAnsi="Cambria Math"/>
+                </w:rPr>
+                <m:t>λ</m:t>
+              </m:r>
+            </m:e>
+            <m:sub>
+              <m:r>
+                <w:rPr>
+                  <w:rFonts w:ascii="Cambria Math" w:hAnsi="Cambria Math"/>
+                </w:rPr>
+                <m:t>i</m:t>
+              </m:r>
+            </m:sub>
+          </m:sSub>
+          <m:r>
+            <w:rPr>
+              <w:rFonts w:ascii="Cambria Math" w:hAnsi="Cambria Math"/>
+            </w:rPr>
+            <m:t xml:space="preserve">= </m:t>
+          </m:r>
+          <m:sSub>
+            <m:sSubPr>
+              <m:ctrlPr>
+                <w:rPr>
+                  <w:rFonts w:ascii="Cambria Math" w:hAnsi="Cambria Math"/>
+                  <w:i/>
+                </w:rPr>
+              </m:ctrlPr>
+            </m:sSubPr>
+            <m:e>
+              <m:r>
+                <w:rPr>
+                  <w:rFonts w:ascii="Cambria Math" w:hAnsi="Cambria Math"/>
+                </w:rPr>
+                <m:t>E</m:t>
+              </m:r>
+            </m:e>
+            <m:sub>
+              <m:r>
+                <w:rPr>
+                  <w:rFonts w:ascii="Cambria Math" w:hAnsi="Cambria Math"/>
+                </w:rPr>
+                <m:t>i</m:t>
+              </m:r>
+            </m:sub>
+          </m:sSub>
+          <m:sSub>
+            <m:sSubPr>
+              <m:ctrlPr>
+                <w:rPr>
+                  <w:rFonts w:ascii="Cambria Math" w:hAnsi="Cambria Math"/>
+                  <w:i/>
+                </w:rPr>
+              </m:ctrlPr>
+            </m:sSubPr>
+            <m:e>
+              <m:r>
+                <w:rPr>
+                  <w:rFonts w:ascii="Cambria Math" w:hAnsi="Cambria Math"/>
+                </w:rPr>
+                <m:t>λ</m:t>
+              </m:r>
+            </m:e>
+            <m:sub>
+              <m:r>
+                <w:rPr>
+                  <w:rFonts w:ascii="Cambria Math" w:hAnsi="Cambria Math"/>
+                </w:rPr>
+                <m:t>0i</m:t>
+              </m:r>
+            </m:sub>
+          </m:sSub>
+        </m:oMath>
+      </m:oMathPara>
+    </w:p>
+    <w:p>
+      <w:pPr>
+        <w:rPr>
+          <w:rFonts w:eastAsiaTheme="minorEastAsia"/>
+        </w:rPr>
+      </w:pPr>
+      <w:r>
+        <w:rPr>
+          <w:rFonts w:eastAsiaTheme="minorEastAsia"/>
+        </w:rPr>
+        <w:t xml:space="preserve">Gdzie i – </w:t>
+      </w:r>
+      <w:r>
+        <w:rPr>
+          <w:rFonts w:eastAsiaTheme="minorEastAsia"/>
+        </w:rPr>
+        <w:t xml:space="preserve">rozpatrywana </w:t>
+      </w:r>
+      <w:r>
+        <w:rPr>
+          <w:rFonts w:eastAsiaTheme="minorEastAsia"/>
+        </w:rPr>
+        <w:t>klasa.</w:t>
+      </w:r>
+    </w:p>
+    <w:bookmarkEnd w:id="3"/>
+    <w:p>
+      <w:pPr>
+        <w:pStyle w:val="Heading3"/>
+      </w:pPr>
+      <w:r>
+        <w:t>Średnia ilość zgłoszeń w systemie:</w:t>
+      </w:r>
+    </w:p>
     <w:p/>
-    <w:bookmarkEnd w:id="3"/>
-    <w:p>
-      <w:pPr>
-        <w:pStyle w:val="Heading3"/>
-      </w:pPr>
-      <w:r>
-        <w:t>Średnia ilość zgłoszeń w systemie:</w:t>
-      </w:r>
-    </w:p>
     <w:p/>
     <w:p>
       <w:pPr>
@@ -5741,6 +5994,7 @@
       </w:pPr>
       <w:bookmarkStart w:id="5" w:name="_Toc471759160"/>
       <w:r>
+        <w:lastRenderedPageBreak/>
         <w:t>Średni w</w:t>
       </w:r>
       <w:r>
@@ -5808,10 +6062,7 @@
         </w:rPr>
       </w:pPr>
       <w:r>
-        <w:t>P</w:t>
-      </w:r>
-      <w:r>
-        <w:t>odobnie jak dla sieci otwartej poniższy wzór możemy uprościć</w:t>
+        <w:t>Podobnie jak dla sieci otwartej poniższy wzór możemy uprościć</w:t>
       </w:r>
       <w:r>
         <w:t xml:space="preserve">. Następnie na </w:t>
@@ -9384,6 +9635,9 @@
         <w:pStyle w:val="Heading3"/>
       </w:pPr>
       <w:r>
+        <w:t xml:space="preserve"> </w:t>
+      </w:r>
+      <w:r>
         <w:t>Współczynnik przychodzenia zgłoszeń - m</w:t>
       </w:r>
       <w:r>
@@ -9391,37 +9645,20 @@
       </w:r>
       <w:bookmarkEnd w:id="5"/>
     </w:p>
-    <w:p/>
-    <w:p/>
-    <w:p>
-      <w:pPr>
-        <w:pStyle w:val="Heading3"/>
-      </w:pPr>
-      <w:r>
-        <w:t>Średnia ilość zgłoszeń w systemie:</w:t>
-      </w:r>
-    </w:p>
-    <w:p>
-      <w:bookmarkStart w:id="6" w:name="_GoBack"/>
-      <w:bookmarkEnd w:id="6"/>
-    </w:p>
-    <w:p/>
-    <w:p>
-      <w:pPr>
-        <w:pStyle w:val="Heading2"/>
-      </w:pPr>
-      <w:r>
-        <w:t>Wspólne parametry charakterystyczne</w:t>
-      </w:r>
-    </w:p>
-    <w:p>
-      <w:r>
-        <w:t>Średnia ilość zgłoszeń w systemie jest wyliczana w sposób inny dla sieci otwartej oraz odrębny dla sieci zamkniętej. Wzory finalne zamieszczone zostały w poprzednich podrozdziałach.</w:t>
-      </w:r>
-    </w:p>
-    <w:p>
-      <w:r>
-        <w:t>Przy założeniu, że współczynniki obsługi zgłoszeń są niezależne od ilości zgłoszeń, wtedy:</w:t>
+    <w:p>
+      <w:r>
+        <w:t>O</w:t>
+      </w:r>
+      <w:r>
+        <w:t>pieraj</w:t>
+      </w:r>
+      <w:r>
+        <w:t>ąc się na metodzie iteracyjnej możemy obliczyć aproksymację tego współczynnika dla każdej z klas.</w:t>
+      </w:r>
+    </w:p>
+    <w:p>
+      <w:r>
+        <w:t>Algorytm składa się z poniższych kroków:</w:t>
       </w:r>
     </w:p>
     <w:p>
@@ -9433,12 +9670,11 @@
           <w:noProof/>
           <w:lang w:eastAsia="pl-PL"/>
         </w:rPr>
-        <w:lastRenderedPageBreak/>
         <w:drawing>
-          <wp:inline distT="0" distB="0" distL="0" distR="0" wp14:anchorId="125802C1" wp14:editId="556E59BD">
-            <wp:extent cx="1123483" cy="662729"/>
-            <wp:effectExtent l="0" t="0" r="635" b="4445"/>
-            <wp:docPr id="1" name="Picture 1"/>
+          <wp:inline distT="0" distB="0" distL="0" distR="0" wp14:anchorId="764FEABE" wp14:editId="43FBCE91">
+            <wp:extent cx="5760720" cy="292735"/>
+            <wp:effectExtent l="0" t="0" r="0" b="0"/>
+            <wp:docPr id="9" name="Picture 9"/>
             <wp:cNvGraphicFramePr>
               <a:graphicFrameLocks xmlns:a="http://schemas.openxmlformats.org/drawingml/2006/main" noChangeAspect="1"/>
             </wp:cNvGraphicFramePr>
@@ -9458,6 +9694,484 @@
                   <pic:spPr>
                     <a:xfrm>
                       <a:off x="0" y="0"/>
+                      <a:ext cx="5760720" cy="292735"/>
+                    </a:xfrm>
+                    <a:prstGeom prst="rect">
+                      <a:avLst/>
+                    </a:prstGeom>
+                  </pic:spPr>
+                </pic:pic>
+              </a:graphicData>
+            </a:graphic>
+          </wp:inline>
+        </w:drawing>
+      </w:r>
+    </w:p>
+    <w:p>
+      <w:pPr>
+        <w:jc w:val="center"/>
+      </w:pPr>
+      <w:r>
+        <w:rPr>
+          <w:noProof/>
+          <w:lang w:eastAsia="pl-PL"/>
+        </w:rPr>
+        <w:lastRenderedPageBreak/>
+        <w:drawing>
+          <wp:inline distT="0" distB="0" distL="0" distR="0" wp14:anchorId="5286AE9B" wp14:editId="48A99627">
+            <wp:extent cx="4800600" cy="302906"/>
+            <wp:effectExtent l="0" t="0" r="0" b="1905"/>
+            <wp:docPr id="11" name="Picture 11"/>
+            <wp:cNvGraphicFramePr>
+              <a:graphicFrameLocks xmlns:a="http://schemas.openxmlformats.org/drawingml/2006/main" noChangeAspect="1"/>
+            </wp:cNvGraphicFramePr>
+            <a:graphic xmlns:a="http://schemas.openxmlformats.org/drawingml/2006/main">
+              <a:graphicData uri="http://schemas.openxmlformats.org/drawingml/2006/picture">
+                <pic:pic xmlns:pic="http://schemas.openxmlformats.org/drawingml/2006/picture">
+                  <pic:nvPicPr>
+                    <pic:cNvPr id="1" name=""/>
+                    <pic:cNvPicPr/>
+                  </pic:nvPicPr>
+                  <pic:blipFill>
+                    <a:blip r:embed="rId11"/>
+                    <a:stretch>
+                      <a:fillRect/>
+                    </a:stretch>
+                  </pic:blipFill>
+                  <pic:spPr>
+                    <a:xfrm>
+                      <a:off x="0" y="0"/>
+                      <a:ext cx="4892144" cy="308682"/>
+                    </a:xfrm>
+                    <a:prstGeom prst="rect">
+                      <a:avLst/>
+                    </a:prstGeom>
+                  </pic:spPr>
+                </pic:pic>
+              </a:graphicData>
+            </a:graphic>
+          </wp:inline>
+        </w:drawing>
+      </w:r>
+    </w:p>
+    <w:p>
+      <w:pPr>
+        <w:jc w:val="center"/>
+      </w:pPr>
+      <w:r>
+        <w:rPr>
+          <w:noProof/>
+          <w:lang w:eastAsia="pl-PL"/>
+        </w:rPr>
+        <w:drawing>
+          <wp:inline distT="0" distB="0" distL="0" distR="0" wp14:anchorId="1A7142FF" wp14:editId="20A6429C">
+            <wp:extent cx="2514600" cy="1057275"/>
+            <wp:effectExtent l="0" t="0" r="0" b="9525"/>
+            <wp:docPr id="12" name="Picture 12"/>
+            <wp:cNvGraphicFramePr>
+              <a:graphicFrameLocks xmlns:a="http://schemas.openxmlformats.org/drawingml/2006/main" noChangeAspect="1"/>
+            </wp:cNvGraphicFramePr>
+            <a:graphic xmlns:a="http://schemas.openxmlformats.org/drawingml/2006/main">
+              <a:graphicData uri="http://schemas.openxmlformats.org/drawingml/2006/picture">
+                <pic:pic xmlns:pic="http://schemas.openxmlformats.org/drawingml/2006/picture">
+                  <pic:nvPicPr>
+                    <pic:cNvPr id="1" name=""/>
+                    <pic:cNvPicPr/>
+                  </pic:nvPicPr>
+                  <pic:blipFill>
+                    <a:blip r:embed="rId12"/>
+                    <a:stretch>
+                      <a:fillRect/>
+                    </a:stretch>
+                  </pic:blipFill>
+                  <pic:spPr>
+                    <a:xfrm>
+                      <a:off x="0" y="0"/>
+                      <a:ext cx="2514600" cy="1057275"/>
+                    </a:xfrm>
+                    <a:prstGeom prst="rect">
+                      <a:avLst/>
+                    </a:prstGeom>
+                  </pic:spPr>
+                </pic:pic>
+              </a:graphicData>
+            </a:graphic>
+          </wp:inline>
+        </w:drawing>
+      </w:r>
+    </w:p>
+    <w:p>
+      <w:r>
+        <w:rPr>
+          <w:noProof/>
+          <w:lang w:eastAsia="pl-PL"/>
+        </w:rPr>
+        <w:drawing>
+          <wp:inline distT="0" distB="0" distL="0" distR="0" wp14:anchorId="6C7CCC68" wp14:editId="600DEBAE">
+            <wp:extent cx="5760720" cy="3885565"/>
+            <wp:effectExtent l="0" t="0" r="0" b="635"/>
+            <wp:docPr id="13" name="Picture 13"/>
+            <wp:cNvGraphicFramePr>
+              <a:graphicFrameLocks xmlns:a="http://schemas.openxmlformats.org/drawingml/2006/main" noChangeAspect="1"/>
+            </wp:cNvGraphicFramePr>
+            <a:graphic xmlns:a="http://schemas.openxmlformats.org/drawingml/2006/main">
+              <a:graphicData uri="http://schemas.openxmlformats.org/drawingml/2006/picture">
+                <pic:pic xmlns:pic="http://schemas.openxmlformats.org/drawingml/2006/picture">
+                  <pic:nvPicPr>
+                    <pic:cNvPr id="1" name=""/>
+                    <pic:cNvPicPr/>
+                  </pic:nvPicPr>
+                  <pic:blipFill>
+                    <a:blip r:embed="rId13"/>
+                    <a:stretch>
+                      <a:fillRect/>
+                    </a:stretch>
+                  </pic:blipFill>
+                  <pic:spPr>
+                    <a:xfrm>
+                      <a:off x="0" y="0"/>
+                      <a:ext cx="5760720" cy="3885565"/>
+                    </a:xfrm>
+                    <a:prstGeom prst="rect">
+                      <a:avLst/>
+                    </a:prstGeom>
+                  </pic:spPr>
+                </pic:pic>
+              </a:graphicData>
+            </a:graphic>
+          </wp:inline>
+        </w:drawing>
+      </w:r>
+    </w:p>
+    <w:p>
+      <w:pPr>
+        <w:jc w:val="center"/>
+      </w:pPr>
+      <w:r>
+        <w:rPr>
+          <w:noProof/>
+          <w:lang w:eastAsia="pl-PL"/>
+        </w:rPr>
+        <w:drawing>
+          <wp:inline distT="0" distB="0" distL="0" distR="0" wp14:anchorId="2F900FB1" wp14:editId="1F5EDDC4">
+            <wp:extent cx="3819525" cy="1270460"/>
+            <wp:effectExtent l="0" t="0" r="0" b="6350"/>
+            <wp:docPr id="14" name="Picture 14"/>
+            <wp:cNvGraphicFramePr>
+              <a:graphicFrameLocks xmlns:a="http://schemas.openxmlformats.org/drawingml/2006/main" noChangeAspect="1"/>
+            </wp:cNvGraphicFramePr>
+            <a:graphic xmlns:a="http://schemas.openxmlformats.org/drawingml/2006/main">
+              <a:graphicData uri="http://schemas.openxmlformats.org/drawingml/2006/picture">
+                <pic:pic xmlns:pic="http://schemas.openxmlformats.org/drawingml/2006/picture">
+                  <pic:nvPicPr>
+                    <pic:cNvPr id="1" name=""/>
+                    <pic:cNvPicPr/>
+                  </pic:nvPicPr>
+                  <pic:blipFill>
+                    <a:blip r:embed="rId14"/>
+                    <a:stretch>
+                      <a:fillRect/>
+                    </a:stretch>
+                  </pic:blipFill>
+                  <pic:spPr>
+                    <a:xfrm>
+                      <a:off x="0" y="0"/>
+                      <a:ext cx="3854006" cy="1281929"/>
+                    </a:xfrm>
+                    <a:prstGeom prst="rect">
+                      <a:avLst/>
+                    </a:prstGeom>
+                  </pic:spPr>
+                </pic:pic>
+              </a:graphicData>
+            </a:graphic>
+          </wp:inline>
+        </w:drawing>
+      </w:r>
+    </w:p>
+    <w:p/>
+    <w:p>
+      <w:r>
+        <w:t>Gdy warunek stopu zostanie osiągnięty i pętla powyższego algorytmu zostanie zakończona przechodzimy do dalszej części – wyliczania parametrów charakterystycznych sieci.</w:t>
+      </w:r>
+    </w:p>
+    <w:p>
+      <w:pPr>
+        <w:pStyle w:val="Heading3"/>
+      </w:pPr>
+      <w:r>
+        <w:t>Średnia ilość zgłoszeń w systemie:</w:t>
+      </w:r>
+    </w:p>
+    <w:p>
+      <w:r>
+        <w:t>Wykorzystywana jest tutaj metoda przybliżona</w:t>
+      </w:r>
+      <w:r>
+        <w:t>, która o</w:t>
+      </w:r>
+      <w:r>
+        <w:t xml:space="preserve">piera się ona na założeniu, ze średnia ilość zgłoszeń w systemie wchodzącym w skład sieci można przedstawić, jako funkcję zależną od współczynnika przychodzenia zgłoszeń. </w:t>
+      </w:r>
+    </w:p>
+    <w:p>
+      <w:pPr>
+        <w:jc w:val="center"/>
+      </w:pPr>
+      <w:r>
+        <w:rPr>
+          <w:noProof/>
+          <w:lang w:eastAsia="pl-PL"/>
+        </w:rPr>
+        <w:lastRenderedPageBreak/>
+        <w:drawing>
+          <wp:inline distT="0" distB="0" distL="0" distR="0" wp14:anchorId="1DDA7BCA" wp14:editId="61CBC23B">
+            <wp:extent cx="5760720" cy="2327275"/>
+            <wp:effectExtent l="0" t="0" r="0" b="0"/>
+            <wp:docPr id="7" name="Picture 7"/>
+            <wp:cNvGraphicFramePr>
+              <a:graphicFrameLocks xmlns:a="http://schemas.openxmlformats.org/drawingml/2006/main" noChangeAspect="1"/>
+            </wp:cNvGraphicFramePr>
+            <a:graphic xmlns:a="http://schemas.openxmlformats.org/drawingml/2006/main">
+              <a:graphicData uri="http://schemas.openxmlformats.org/drawingml/2006/picture">
+                <pic:pic xmlns:pic="http://schemas.openxmlformats.org/drawingml/2006/picture">
+                  <pic:nvPicPr>
+                    <pic:cNvPr id="1" name=""/>
+                    <pic:cNvPicPr/>
+                  </pic:nvPicPr>
+                  <pic:blipFill>
+                    <a:blip r:embed="rId15"/>
+                    <a:stretch>
+                      <a:fillRect/>
+                    </a:stretch>
+                  </pic:blipFill>
+                  <pic:spPr>
+                    <a:xfrm>
+                      <a:off x="0" y="0"/>
+                      <a:ext cx="5760720" cy="2327275"/>
+                    </a:xfrm>
+                    <a:prstGeom prst="rect">
+                      <a:avLst/>
+                    </a:prstGeom>
+                  </pic:spPr>
+                </pic:pic>
+              </a:graphicData>
+            </a:graphic>
+          </wp:inline>
+        </w:drawing>
+      </w:r>
+    </w:p>
+    <w:p/>
+    <w:p>
+      <w:pPr>
+        <w:jc w:val="center"/>
+      </w:pPr>
+      <w:r>
+        <w:rPr>
+          <w:noProof/>
+          <w:lang w:eastAsia="pl-PL"/>
+        </w:rPr>
+        <w:drawing>
+          <wp:inline distT="0" distB="0" distL="0" distR="0" wp14:anchorId="60E74712" wp14:editId="239E5E20">
+            <wp:extent cx="5324478" cy="2038350"/>
+            <wp:effectExtent l="0" t="0" r="9525" b="0"/>
+            <wp:docPr id="8" name="Picture 8"/>
+            <wp:cNvGraphicFramePr>
+              <a:graphicFrameLocks xmlns:a="http://schemas.openxmlformats.org/drawingml/2006/main" noChangeAspect="1"/>
+            </wp:cNvGraphicFramePr>
+            <a:graphic xmlns:a="http://schemas.openxmlformats.org/drawingml/2006/main">
+              <a:graphicData uri="http://schemas.openxmlformats.org/drawingml/2006/picture">
+                <pic:pic xmlns:pic="http://schemas.openxmlformats.org/drawingml/2006/picture">
+                  <pic:nvPicPr>
+                    <pic:cNvPr id="1" name=""/>
+                    <pic:cNvPicPr/>
+                  </pic:nvPicPr>
+                  <pic:blipFill>
+                    <a:blip r:embed="rId16"/>
+                    <a:stretch>
+                      <a:fillRect/>
+                    </a:stretch>
+                  </pic:blipFill>
+                  <pic:spPr>
+                    <a:xfrm>
+                      <a:off x="0" y="0"/>
+                      <a:ext cx="5325733" cy="2038830"/>
+                    </a:xfrm>
+                    <a:prstGeom prst="rect">
+                      <a:avLst/>
+                    </a:prstGeom>
+                  </pic:spPr>
+                </pic:pic>
+              </a:graphicData>
+            </a:graphic>
+          </wp:inline>
+        </w:drawing>
+      </w:r>
+    </w:p>
+    <w:p>
+      <w:r>
+        <w:t xml:space="preserve">Oraz </w:t>
+      </w:r>
+    </w:p>
+    <w:p>
+      <w:r>
+        <w:rPr>
+          <w:noProof/>
+          <w:lang w:eastAsia="pl-PL"/>
+        </w:rPr>
+        <w:drawing>
+          <wp:inline distT="0" distB="0" distL="0" distR="0" wp14:anchorId="611CFCC1" wp14:editId="43F69E64">
+            <wp:extent cx="1162050" cy="390525"/>
+            <wp:effectExtent l="0" t="0" r="0" b="9525"/>
+            <wp:docPr id="17" name="Picture 17"/>
+            <wp:cNvGraphicFramePr>
+              <a:graphicFrameLocks xmlns:a="http://schemas.openxmlformats.org/drawingml/2006/main" noChangeAspect="1"/>
+            </wp:cNvGraphicFramePr>
+            <a:graphic xmlns:a="http://schemas.openxmlformats.org/drawingml/2006/main">
+              <a:graphicData uri="http://schemas.openxmlformats.org/drawingml/2006/picture">
+                <pic:pic xmlns:pic="http://schemas.openxmlformats.org/drawingml/2006/picture">
+                  <pic:nvPicPr>
+                    <pic:cNvPr id="1" name=""/>
+                    <pic:cNvPicPr/>
+                  </pic:nvPicPr>
+                  <pic:blipFill>
+                    <a:blip r:embed="rId17"/>
+                    <a:stretch>
+                      <a:fillRect/>
+                    </a:stretch>
+                  </pic:blipFill>
+                  <pic:spPr>
+                    <a:xfrm>
+                      <a:off x="0" y="0"/>
+                      <a:ext cx="1162050" cy="390525"/>
+                    </a:xfrm>
+                    <a:prstGeom prst="rect">
+                      <a:avLst/>
+                    </a:prstGeom>
+                  </pic:spPr>
+                </pic:pic>
+              </a:graphicData>
+            </a:graphic>
+          </wp:inline>
+        </w:drawing>
+      </w:r>
+    </w:p>
+    <w:p>
+      <w:r>
+        <w:t>G</w:t>
+      </w:r>
+      <w:r>
+        <w:t>dzie</w:t>
+      </w:r>
+      <w:r>
+        <w:t xml:space="preserve"> </w:t>
+      </w:r>
+      <m:oMath>
+        <m:sSub>
+          <m:sSubPr>
+            <m:ctrlPr>
+              <w:rPr>
+                <w:rFonts w:ascii="Cambria Math" w:hAnsi="Cambria Math"/>
+                <w:i/>
+              </w:rPr>
+            </m:ctrlPr>
+          </m:sSubPr>
+          <m:e>
+            <m:r>
+              <w:rPr>
+                <w:rFonts w:ascii="Cambria Math" w:hAnsi="Cambria Math"/>
+              </w:rPr>
+              <m:t>λ</m:t>
+            </m:r>
+          </m:e>
+          <m:sub>
+            <m:r>
+              <w:rPr>
+                <w:rFonts w:ascii="Cambria Math" w:hAnsi="Cambria Math"/>
+              </w:rPr>
+              <m:t>i</m:t>
+            </m:r>
+          </m:sub>
+        </m:sSub>
+      </m:oMath>
+      <w:r>
+        <w:rPr>
+          <w:rFonts w:eastAsiaTheme="minorEastAsia"/>
+        </w:rPr>
+        <w:t xml:space="preserve"> </w:t>
+      </w:r>
+      <w:r>
+        <w:rPr>
+          <w:rFonts w:eastAsiaTheme="minorEastAsia"/>
+        </w:rPr>
+        <w:t>jest brana z metody iteracyjnej, a współczynnik wizyt został wyprowadzony w pierwszym podpunkcie.</w:t>
+      </w:r>
+    </w:p>
+    <w:p>
+      <w:pPr>
+        <w:pStyle w:val="Heading2"/>
+      </w:pPr>
+      <w:r>
+        <w:t>Wspólne parametry charakterystyczne</w:t>
+      </w:r>
+    </w:p>
+    <w:p>
+      <w:r>
+        <w:t xml:space="preserve">Średnia ilość zgłoszeń w systemie jest wyliczana w sposób inny dla sieci otwartej oraz dla sieci zamkniętej. </w:t>
+      </w:r>
+      <w:r>
+        <w:t xml:space="preserve">Wyprowadzone wzory </w:t>
+      </w:r>
+      <w:r>
+        <w:t>zamieszczone zostały w poprzednich podrozdziałach.</w:t>
+      </w:r>
+    </w:p>
+    <w:p>
+      <w:r>
+        <w:t>W celu obliczenia pozostałych parametrów stosowane są już wspólne wzory, któ</w:t>
+      </w:r>
+      <w:r>
+        <w:t>re zostały poniżej zamieszczone. Są one takie same dla obydwu typów sieci.</w:t>
+      </w:r>
+    </w:p>
+    <w:p>
+      <w:r>
+        <w:t>Przy założeniu, że współczynniki obsługi zgłoszeń są niezależne od ilości zgłoszeń, wtedy:</w:t>
+      </w:r>
+    </w:p>
+    <w:p>
+      <w:pPr>
+        <w:jc w:val="center"/>
+      </w:pPr>
+      <w:r>
+        <w:rPr>
+          <w:noProof/>
+          <w:lang w:eastAsia="pl-PL"/>
+        </w:rPr>
+        <w:drawing>
+          <wp:inline distT="0" distB="0" distL="0" distR="0" wp14:anchorId="125802C1" wp14:editId="556E59BD">
+            <wp:extent cx="1123483" cy="662729"/>
+            <wp:effectExtent l="0" t="0" r="635" b="4445"/>
+            <wp:docPr id="1" name="Picture 1"/>
+            <wp:cNvGraphicFramePr>
+              <a:graphicFrameLocks xmlns:a="http://schemas.openxmlformats.org/drawingml/2006/main" noChangeAspect="1"/>
+            </wp:cNvGraphicFramePr>
+            <a:graphic xmlns:a="http://schemas.openxmlformats.org/drawingml/2006/main">
+              <a:graphicData uri="http://schemas.openxmlformats.org/drawingml/2006/picture">
+                <pic:pic xmlns:pic="http://schemas.openxmlformats.org/drawingml/2006/picture">
+                  <pic:nvPicPr>
+                    <pic:cNvPr id="1" name=""/>
+                    <pic:cNvPicPr/>
+                  </pic:nvPicPr>
+                  <pic:blipFill>
+                    <a:blip r:embed="rId18"/>
+                    <a:stretch>
+                      <a:fillRect/>
+                    </a:stretch>
+                  </pic:blipFill>
+                  <pic:spPr>
+                    <a:xfrm>
+                      <a:off x="0" y="0"/>
                       <a:ext cx="1129232" cy="666120"/>
                     </a:xfrm>
                     <a:prstGeom prst="rect">
@@ -9473,7 +10187,13 @@
     </w:p>
     <w:p>
       <w:r>
-        <w:t>Średnia długość kolejki wyliczona na podstawie reguły Littla</w:t>
+        <w:t>Średnia długość kolejki wyliczona na podstawie reguły Littl</w:t>
+      </w:r>
+      <w:r>
+        <w:t>’</w:t>
+      </w:r>
+      <w:r>
+        <w:t>a</w:t>
       </w:r>
     </w:p>
     <w:p>
@@ -9485,6 +10205,7 @@
           <w:noProof/>
           <w:lang w:eastAsia="pl-PL"/>
         </w:rPr>
+        <w:lastRenderedPageBreak/>
         <w:drawing>
           <wp:inline distT="0" distB="0" distL="0" distR="0" wp14:anchorId="05758746" wp14:editId="08D33338">
             <wp:extent cx="1200150" cy="381000"/>
@@ -9501,7 +10222,7 @@
                     <pic:cNvPicPr/>
                   </pic:nvPicPr>
                   <pic:blipFill>
-                    <a:blip r:embed="rId11"/>
+                    <a:blip r:embed="rId19"/>
                     <a:stretch>
                       <a:fillRect/>
                     </a:stretch>
@@ -9552,7 +10273,7 @@
                     <pic:cNvPicPr/>
                   </pic:nvPicPr>
                   <pic:blipFill>
-                    <a:blip r:embed="rId12"/>
+                    <a:blip r:embed="rId20"/>
                     <a:stretch>
                       <a:fillRect/>
                     </a:stretch>
@@ -9575,7 +10296,13 @@
     </w:p>
     <w:p>
       <w:r>
-        <w:t>Średni czas oczekiwania zgłoszeń klasy r w systemi i, przy założeniu, że współczynniki obsługi są niezależne od liczby zgłoszeń:</w:t>
+        <w:t>Średni czas oczekiwania zgłoszeń klasy r w systemi</w:t>
+      </w:r>
+      <w:r>
+        <w:t>e</w:t>
+      </w:r>
+      <w:r>
+        <w:t xml:space="preserve"> i, przy założeniu, że współczynniki obsługi są niezależne od liczby zgłoszeń:</w:t>
       </w:r>
     </w:p>
     <w:p>
@@ -9603,7 +10330,7 @@
                     <pic:cNvPicPr/>
                   </pic:nvPicPr>
                   <pic:blipFill>
-                    <a:blip r:embed="rId13"/>
+                    <a:blip r:embed="rId21"/>
                     <a:stretch>
                       <a:fillRect/>
                     </a:stretch>
@@ -9634,7 +10361,7 @@
       <w:pPr>
         <w:pStyle w:val="Heading1"/>
       </w:pPr>
-      <w:bookmarkStart w:id="7" w:name="_Toc471759164"/>
+      <w:bookmarkStart w:id="6" w:name="_Toc471759164"/>
       <w:r>
         <w:lastRenderedPageBreak/>
         <w:t>O</w:t>
@@ -9645,27 +10372,45 @@
       <w:r>
         <w:t xml:space="preserve"> systemu</w:t>
       </w:r>
+      <w:bookmarkEnd w:id="6"/>
+    </w:p>
+    <w:p>
+      <w:pPr>
+        <w:pStyle w:val="Heading2"/>
+      </w:pPr>
+      <w:bookmarkStart w:id="7" w:name="_Toc471759165"/>
+      <w:r>
+        <w:t>Budowa rozwiązania</w:t>
+      </w:r>
+      <w:r>
+        <w:t>:</w:t>
+      </w:r>
       <w:bookmarkEnd w:id="7"/>
     </w:p>
     <w:p>
-      <w:pPr>
-        <w:pStyle w:val="Heading2"/>
-      </w:pPr>
-      <w:bookmarkStart w:id="8" w:name="_Toc471759165"/>
-      <w:r>
-        <w:t>Budowa rozwiązania</w:t>
-      </w:r>
-      <w:r>
-        <w:t>:</w:t>
-      </w:r>
-      <w:bookmarkEnd w:id="8"/>
-    </w:p>
-    <w:p>
-      <w:r>
-        <w:t>Symulacja została oparta o środowisko Matlab, z powodu możliwego szybkiego podglądania wartości symulowanych oraz implementacji wszelkich potrzebnych operacji macierzowych dostępnych</w:t>
-      </w:r>
-      <w:r>
-        <w:t xml:space="preserve"> bez konieczności importowania dodatkowych bibliotek</w:t>
+      <w:r>
+        <w:t>Symulacja zost</w:t>
+      </w:r>
+      <w:r>
+        <w:t xml:space="preserve">ała oparta o środowisko Matlab. Zostało ono wybrane </w:t>
+      </w:r>
+      <w:r>
+        <w:t>z powodu możli</w:t>
+      </w:r>
+      <w:r>
+        <w:t>wości</w:t>
+      </w:r>
+      <w:r>
+        <w:t xml:space="preserve"> szybkiego podglądania wartości symulowanych oraz </w:t>
+      </w:r>
+      <w:r>
+        <w:t xml:space="preserve">łatwość używania </w:t>
+      </w:r>
+      <w:r>
+        <w:t xml:space="preserve">wszelkich operacji macierzowych </w:t>
+      </w:r>
+      <w:r>
+        <w:t>bez konieczności importowania dodatkowych bibliotek</w:t>
       </w:r>
       <w:r>
         <w:t>.</w:t>
@@ -9677,7 +10422,25 @@
         <w:t>M</w:t>
       </w:r>
       <w:r>
-        <w:t>atlab, który umożliwia na definiowanie własnych klas, metod i funkcji w ten sposób pozwalając na oddzielenie od siebie fragmentów implementacji.</w:t>
+        <w:t>atlab, który umożliwia definiowanie własnych klas, metod i funkcji</w:t>
+      </w:r>
+      <w:r>
+        <w:t>. T</w:t>
+      </w:r>
+      <w:r>
+        <w:t xml:space="preserve">en </w:t>
+      </w:r>
+      <w:r>
+        <w:t xml:space="preserve">elementy pozwalają </w:t>
+      </w:r>
+      <w:r>
+        <w:t>na oddzielenie od siebie fragmentów implementacji</w:t>
+      </w:r>
+      <w:r>
+        <w:t xml:space="preserve"> a tym samym rozdzielenie modułów</w:t>
+      </w:r>
+      <w:r>
+        <w:t>.</w:t>
       </w:r>
     </w:p>
     <w:p>
@@ -9721,31 +10484,807 @@
         </w:numPr>
       </w:pPr>
       <w:r>
-        <w:t>Skrypt konfiguracji i symulacji.</w:t>
+        <w:t xml:space="preserve">Skrypt konfiguracji i </w:t>
+      </w:r>
+      <w:r>
+        <w:t xml:space="preserve">skrypt </w:t>
+      </w:r>
+      <w:r>
+        <w:t>symulacji.</w:t>
+      </w:r>
+    </w:p>
+    <w:p>
+      <w:pPr>
+        <w:pStyle w:val="Heading3"/>
+      </w:pPr>
+      <w:r>
+        <w:t>Klasa sieci: Network_nClass:</w:t>
+      </w:r>
+    </w:p>
+    <w:p>
+      <w:r>
+        <w:t>Składa się z poniższych sekcji:</w:t>
+      </w:r>
+    </w:p>
+    <w:p>
+      <w:pPr>
+        <w:pStyle w:val="ListParagraph"/>
+        <w:numPr>
+          <w:ilvl w:val="0"/>
+          <w:numId w:val="10"/>
+        </w:numPr>
+        <w:autoSpaceDE w:val="0"/>
+        <w:autoSpaceDN w:val="0"/>
+        <w:adjustRightInd w:val="0"/>
+        <w:spacing w:after="0" w:line="240" w:lineRule="auto"/>
+      </w:pPr>
+      <w:r>
+        <w:t>Definicje pól (</w:t>
+      </w:r>
+      <w:r>
+        <w:rPr>
+          <w:rFonts w:ascii="Courier New" w:hAnsi="Courier New" w:cs="Courier New"/>
+          <w:color w:val="228B22"/>
+          <w:sz w:val="20"/>
+          <w:szCs w:val="20"/>
+        </w:rPr>
+        <w:t>%% Fields</w:t>
+      </w:r>
+      <w:r>
+        <w:t>)</w:t>
+      </w:r>
+    </w:p>
+    <w:p>
+      <w:pPr>
+        <w:pStyle w:val="ListParagraph"/>
+        <w:numPr>
+          <w:ilvl w:val="1"/>
+          <w:numId w:val="10"/>
+        </w:numPr>
+        <w:autoSpaceDE w:val="0"/>
+        <w:autoSpaceDN w:val="0"/>
+        <w:adjustRightInd w:val="0"/>
+        <w:spacing w:after="0" w:line="240" w:lineRule="auto"/>
+      </w:pPr>
+      <w:r>
+        <w:t>N – ilość stacji,</w:t>
+      </w:r>
+    </w:p>
+    <w:p>
+      <w:pPr>
+        <w:pStyle w:val="ListParagraph"/>
+        <w:numPr>
+          <w:ilvl w:val="1"/>
+          <w:numId w:val="10"/>
+        </w:numPr>
+        <w:autoSpaceDE w:val="0"/>
+        <w:autoSpaceDN w:val="0"/>
+        <w:adjustRightInd w:val="0"/>
+        <w:spacing w:after="0" w:line="240" w:lineRule="auto"/>
+      </w:pPr>
+      <w:r>
+        <w:t>R – ilość klas,</w:t>
+      </w:r>
+    </w:p>
+    <w:p>
+      <w:pPr>
+        <w:pStyle w:val="ListParagraph"/>
+        <w:numPr>
+          <w:ilvl w:val="1"/>
+          <w:numId w:val="10"/>
+        </w:numPr>
+        <w:autoSpaceDE w:val="0"/>
+        <w:autoSpaceDN w:val="0"/>
+        <w:adjustRightInd w:val="0"/>
+        <w:spacing w:after="0" w:line="240" w:lineRule="auto"/>
+      </w:pPr>
+      <w:r>
+        <w:t>Stations_lambda – obliczona wartość lambd dla każdej z klas i każdego z systemów,</w:t>
+      </w:r>
+    </w:p>
+    <w:p>
+      <w:pPr>
+        <w:pStyle w:val="ListParagraph"/>
+        <w:numPr>
+          <w:ilvl w:val="1"/>
+          <w:numId w:val="10"/>
+        </w:numPr>
+        <w:autoSpaceDE w:val="0"/>
+        <w:autoSpaceDN w:val="0"/>
+        <w:adjustRightInd w:val="0"/>
+        <w:spacing w:after="0" w:line="240" w:lineRule="auto"/>
+      </w:pPr>
+      <w:r>
+        <w:t>Stations_visitRatio – wartość współczynnika odwiedzin,</w:t>
+      </w:r>
+    </w:p>
+    <w:p>
+      <w:pPr>
+        <w:pStyle w:val="ListParagraph"/>
+        <w:numPr>
+          <w:ilvl w:val="1"/>
+          <w:numId w:val="10"/>
+        </w:numPr>
+        <w:autoSpaceDE w:val="0"/>
+        <w:autoSpaceDN w:val="0"/>
+        <w:adjustRightInd w:val="0"/>
+        <w:spacing w:after="0" w:line="240" w:lineRule="auto"/>
+      </w:pPr>
+      <w:r>
+        <w:t xml:space="preserve">Stations_types, </w:t>
+      </w:r>
+      <w:r>
+        <w:t>Stations_</w:t>
+      </w:r>
+      <w:r>
+        <w:t xml:space="preserve">_mi, </w:t>
+      </w:r>
+      <w:r>
+        <w:t>Stations</w:t>
+      </w:r>
+      <w:r>
+        <w:t>_m – typ stacji, współczynnik obsługi zgłoszeń w danej stacji dla danej klasy, ilość stanowisk,</w:t>
+      </w:r>
+    </w:p>
+    <w:p>
+      <w:pPr>
+        <w:pStyle w:val="ListParagraph"/>
+        <w:numPr>
+          <w:ilvl w:val="1"/>
+          <w:numId w:val="10"/>
+        </w:numPr>
+        <w:autoSpaceDE w:val="0"/>
+        <w:autoSpaceDN w:val="0"/>
+        <w:adjustRightInd w:val="0"/>
+        <w:spacing w:after="0" w:line="240" w:lineRule="auto"/>
+      </w:pPr>
+      <w:r>
+        <w:t>P – macierz incydencji,</w:t>
+      </w:r>
+    </w:p>
+    <w:p>
+      <w:pPr>
+        <w:pStyle w:val="ListParagraph"/>
+        <w:numPr>
+          <w:ilvl w:val="1"/>
+          <w:numId w:val="10"/>
+        </w:numPr>
+        <w:autoSpaceDE w:val="0"/>
+        <w:autoSpaceDN w:val="0"/>
+        <w:adjustRightInd w:val="0"/>
+        <w:spacing w:after="0" w:line="240" w:lineRule="auto"/>
+      </w:pPr>
+      <w:r>
+        <w:t>P_in – wektor z jakim prawdopodobieństwem zgłoszenia z zewnątrz będą wchodziły do konkretnych stacji,</w:t>
+      </w:r>
+    </w:p>
+    <w:p>
+      <w:pPr>
+        <w:pStyle w:val="ListParagraph"/>
+        <w:numPr>
+          <w:ilvl w:val="1"/>
+          <w:numId w:val="10"/>
+        </w:numPr>
+        <w:autoSpaceDE w:val="0"/>
+        <w:autoSpaceDN w:val="0"/>
+        <w:adjustRightInd w:val="0"/>
+        <w:spacing w:after="0" w:line="240" w:lineRule="auto"/>
+      </w:pPr>
+      <w:r>
+        <w:t xml:space="preserve">P_out – jak </w:t>
+      </w:r>
+      <w:r>
+        <w:t>wyżej, tylko dotyczące wyjścia,</w:t>
+      </w:r>
+    </w:p>
+    <w:p>
+      <w:pPr>
+        <w:pStyle w:val="ListParagraph"/>
+        <w:numPr>
+          <w:ilvl w:val="1"/>
+          <w:numId w:val="10"/>
+        </w:numPr>
+        <w:autoSpaceDE w:val="0"/>
+        <w:autoSpaceDN w:val="0"/>
+        <w:adjustRightInd w:val="0"/>
+        <w:spacing w:after="0" w:line="240" w:lineRule="auto"/>
+      </w:pPr>
+      <w:r>
+        <w:t xml:space="preserve">Lambda_in – wartości </w:t>
+      </w:r>
+      <w:r>
+        <w:t>lambd dla każdej z klas,</w:t>
+      </w:r>
+    </w:p>
+    <w:p>
+      <w:pPr>
+        <w:pStyle w:val="ListParagraph"/>
+        <w:numPr>
+          <w:ilvl w:val="1"/>
+          <w:numId w:val="10"/>
+        </w:numPr>
+        <w:autoSpaceDE w:val="0"/>
+        <w:autoSpaceDN w:val="0"/>
+        <w:adjustRightInd w:val="0"/>
+        <w:spacing w:after="0" w:line="240" w:lineRule="auto"/>
+      </w:pPr>
+      <w:r>
+        <w:t>K_initial – ilość zgłoszeń danej klas</w:t>
+      </w:r>
+      <w:r>
+        <w:t>y w systemie w sieci zamkniętej</w:t>
+      </w:r>
+    </w:p>
+    <w:p>
+      <w:pPr>
+        <w:pStyle w:val="ListParagraph"/>
+        <w:numPr>
+          <w:ilvl w:val="0"/>
+          <w:numId w:val="10"/>
+        </w:numPr>
+        <w:autoSpaceDE w:val="0"/>
+        <w:autoSpaceDN w:val="0"/>
+        <w:adjustRightInd w:val="0"/>
+        <w:spacing w:after="0" w:line="240" w:lineRule="auto"/>
+      </w:pPr>
+      <w:r>
+        <w:t>Konstruktor klasy (</w:t>
+      </w:r>
+      <w:r>
+        <w:rPr>
+          <w:rFonts w:ascii="Courier New" w:hAnsi="Courier New" w:cs="Courier New"/>
+          <w:color w:val="228B22"/>
+          <w:sz w:val="20"/>
+          <w:szCs w:val="20"/>
+        </w:rPr>
+        <w:t>%% Constructor</w:t>
+      </w:r>
+      <w:r>
+        <w:t>)</w:t>
+      </w:r>
+    </w:p>
+    <w:p>
+      <w:pPr>
+        <w:pStyle w:val="ListParagraph"/>
+        <w:numPr>
+          <w:ilvl w:val="1"/>
+          <w:numId w:val="10"/>
+        </w:numPr>
+        <w:autoSpaceDE w:val="0"/>
+        <w:autoSpaceDN w:val="0"/>
+        <w:adjustRightInd w:val="0"/>
+        <w:spacing w:after="0" w:line="240" w:lineRule="auto"/>
+      </w:pPr>
+      <w:r>
+        <w:t>Inicjalizuje typ sieci, ilość klas i stacji.</w:t>
+      </w:r>
+    </w:p>
+    <w:p>
+      <w:pPr>
+        <w:pStyle w:val="ListParagraph"/>
+        <w:numPr>
+          <w:ilvl w:val="0"/>
+          <w:numId w:val="10"/>
+        </w:numPr>
+        <w:autoSpaceDE w:val="0"/>
+        <w:autoSpaceDN w:val="0"/>
+        <w:adjustRightInd w:val="0"/>
+        <w:spacing w:after="0" w:line="240" w:lineRule="auto"/>
+      </w:pPr>
+      <w:r>
+        <w:t>Zestaw funkcji wspólnych i pomocniczych (</w:t>
+      </w:r>
+      <w:r>
+        <w:rPr>
+          <w:rFonts w:ascii="Courier New" w:hAnsi="Courier New" w:cs="Courier New"/>
+          <w:color w:val="228B22"/>
+          <w:sz w:val="20"/>
+          <w:szCs w:val="20"/>
+        </w:rPr>
+        <w:t>%% Common functions</w:t>
+      </w:r>
+      <w:r>
+        <w:t>)</w:t>
+      </w:r>
+    </w:p>
+    <w:p>
+      <w:pPr>
+        <w:pStyle w:val="ListParagraph"/>
+        <w:numPr>
+          <w:ilvl w:val="1"/>
+          <w:numId w:val="10"/>
+        </w:numPr>
+        <w:autoSpaceDE w:val="0"/>
+        <w:autoSpaceDN w:val="0"/>
+        <w:adjustRightInd w:val="0"/>
+        <w:spacing w:after="0" w:line="240" w:lineRule="auto"/>
+      </w:pPr>
+      <w:r>
+        <w:t>Obliczanie lambd,</w:t>
+      </w:r>
+    </w:p>
+    <w:p>
+      <w:pPr>
+        <w:pStyle w:val="ListParagraph"/>
+        <w:numPr>
+          <w:ilvl w:val="1"/>
+          <w:numId w:val="10"/>
+        </w:numPr>
+        <w:autoSpaceDE w:val="0"/>
+        <w:autoSpaceDN w:val="0"/>
+        <w:adjustRightInd w:val="0"/>
+        <w:spacing w:after="0" w:line="240" w:lineRule="auto"/>
+      </w:pPr>
+      <w:r>
+        <w:t>Obliczanie współczynnika wizyt,</w:t>
+      </w:r>
+    </w:p>
+    <w:p>
+      <w:pPr>
+        <w:pStyle w:val="ListParagraph"/>
+        <w:numPr>
+          <w:ilvl w:val="1"/>
+          <w:numId w:val="10"/>
+        </w:numPr>
+        <w:autoSpaceDE w:val="0"/>
+        <w:autoSpaceDN w:val="0"/>
+        <w:adjustRightInd w:val="0"/>
+        <w:spacing w:after="0" w:line="240" w:lineRule="auto"/>
+      </w:pPr>
+      <w:r>
+        <w:t>Zwracanie obiektu jednej stacji</w:t>
+      </w:r>
+    </w:p>
+    <w:p>
+      <w:pPr>
+        <w:pStyle w:val="ListParagraph"/>
+        <w:numPr>
+          <w:ilvl w:val="0"/>
+          <w:numId w:val="10"/>
+        </w:numPr>
+        <w:autoSpaceDE w:val="0"/>
+        <w:autoSpaceDN w:val="0"/>
+        <w:adjustRightInd w:val="0"/>
+        <w:spacing w:after="0" w:line="240" w:lineRule="auto"/>
+      </w:pPr>
+      <w:r>
+        <w:t>Funkcje obliczające podstawowe parametry</w:t>
+      </w:r>
+      <w:r>
+        <w:t xml:space="preserve"> </w:t>
+      </w:r>
+      <w:r>
+        <w:t>(</w:t>
+      </w:r>
+      <w:r>
+        <w:rPr>
+          <w:rFonts w:ascii="Courier New" w:hAnsi="Courier New" w:cs="Courier New"/>
+          <w:color w:val="228B22"/>
+          <w:sz w:val="20"/>
+          <w:szCs w:val="20"/>
+        </w:rPr>
+        <w:t>%% Podstawowe parametry</w:t>
+      </w:r>
+      <w:r>
+        <w:t>)</w:t>
+      </w:r>
+    </w:p>
+    <w:p>
+      <w:pPr>
+        <w:pStyle w:val="ListParagraph"/>
+        <w:numPr>
+          <w:ilvl w:val="1"/>
+          <w:numId w:val="10"/>
+        </w:numPr>
+        <w:autoSpaceDE w:val="0"/>
+        <w:autoSpaceDN w:val="0"/>
+        <w:adjustRightInd w:val="0"/>
+        <w:spacing w:after="0" w:line="240" w:lineRule="auto"/>
+      </w:pPr>
+      <w:r>
+        <w:t>Obliczanie dla każdej klasy i stacji parametrów:</w:t>
+      </w:r>
+    </w:p>
+    <w:p>
+      <w:pPr>
+        <w:pStyle w:val="ListParagraph"/>
+        <w:numPr>
+          <w:ilvl w:val="2"/>
+          <w:numId w:val="10"/>
+        </w:numPr>
+        <w:autoSpaceDE w:val="0"/>
+        <w:autoSpaceDN w:val="0"/>
+        <w:adjustRightInd w:val="0"/>
+        <w:spacing w:after="0" w:line="240" w:lineRule="auto"/>
+      </w:pPr>
+      <w:r>
+        <w:t>P,K,Q,m0,rho, lambda, W,T.</w:t>
+      </w:r>
+    </w:p>
+    <w:p>
+      <w:pPr>
+        <w:pStyle w:val="ListParagraph"/>
+        <w:numPr>
+          <w:ilvl w:val="0"/>
+          <w:numId w:val="10"/>
+        </w:numPr>
+        <w:autoSpaceDE w:val="0"/>
+        <w:autoSpaceDN w:val="0"/>
+        <w:adjustRightInd w:val="0"/>
+        <w:spacing w:after="0" w:line="240" w:lineRule="auto"/>
+      </w:pPr>
+      <w:r>
+        <w:t>Funkcje obsługujące sieć zamkniętą</w:t>
+      </w:r>
+      <w:r>
+        <w:t xml:space="preserve"> </w:t>
+      </w:r>
+      <w:r>
+        <w:t>(</w:t>
+      </w:r>
+      <w:r>
+        <w:rPr>
+          <w:rFonts w:ascii="Courier New" w:hAnsi="Courier New" w:cs="Courier New"/>
+          <w:color w:val="228B22"/>
+          <w:sz w:val="20"/>
+          <w:szCs w:val="20"/>
+        </w:rPr>
+        <w:t>%% Closed network</w:t>
+      </w:r>
+      <w:r>
+        <w:t>)</w:t>
+      </w:r>
+    </w:p>
+    <w:p>
+      <w:pPr>
+        <w:pStyle w:val="ListParagraph"/>
+        <w:numPr>
+          <w:ilvl w:val="1"/>
+          <w:numId w:val="10"/>
+        </w:numPr>
+        <w:autoSpaceDE w:val="0"/>
+        <w:autoSpaceDN w:val="0"/>
+        <w:adjustRightInd w:val="0"/>
+        <w:spacing w:after="0" w:line="240" w:lineRule="auto"/>
+      </w:pPr>
+      <w:r>
+        <w:t>Obsługa algorytmu fix,</w:t>
+      </w:r>
+    </w:p>
+    <w:p>
+      <w:pPr>
+        <w:pStyle w:val="ListParagraph"/>
+        <w:numPr>
+          <w:ilvl w:val="1"/>
+          <w:numId w:val="10"/>
+        </w:numPr>
+        <w:autoSpaceDE w:val="0"/>
+        <w:autoSpaceDN w:val="0"/>
+        <w:adjustRightInd w:val="0"/>
+        <w:spacing w:after="0" w:line="240" w:lineRule="auto"/>
+      </w:pPr>
+      <w:r>
+        <w:t>Obliczanie przybliżonej ilości lamb</w:t>
+      </w:r>
+      <w:r>
+        <w:t>dy za pomocą metody iteracyjnej,</w:t>
+      </w:r>
+    </w:p>
+    <w:p>
+      <w:pPr>
+        <w:pStyle w:val="ListParagraph"/>
+        <w:numPr>
+          <w:ilvl w:val="1"/>
+          <w:numId w:val="10"/>
+        </w:numPr>
+        <w:autoSpaceDE w:val="0"/>
+        <w:autoSpaceDN w:val="0"/>
+        <w:adjustRightInd w:val="0"/>
+        <w:spacing w:after="0" w:line="240" w:lineRule="auto"/>
+      </w:pPr>
+      <w:r>
+        <w:t>Obliczanie śred</w:t>
+      </w:r>
+      <w:r>
+        <w:t>niej ilości zgłoszeń w systemie</w:t>
+      </w:r>
+      <w:r>
+        <w:t>.</w:t>
+      </w:r>
+    </w:p>
+    <w:p>
+      <w:pPr>
+        <w:pStyle w:val="ListParagraph"/>
+        <w:numPr>
+          <w:ilvl w:val="0"/>
+          <w:numId w:val="10"/>
+        </w:numPr>
+        <w:autoSpaceDE w:val="0"/>
+        <w:autoSpaceDN w:val="0"/>
+        <w:adjustRightInd w:val="0"/>
+        <w:spacing w:after="0" w:line="240" w:lineRule="auto"/>
+      </w:pPr>
+      <w:r>
+        <w:t>Funkcje obsługujące sieć</w:t>
+      </w:r>
+      <w:r>
+        <w:t xml:space="preserve"> otwartą (</w:t>
+      </w:r>
+      <w:r>
+        <w:rPr>
+          <w:rFonts w:ascii="Courier New" w:hAnsi="Courier New" w:cs="Courier New"/>
+          <w:color w:val="228B22"/>
+          <w:sz w:val="20"/>
+          <w:szCs w:val="20"/>
+        </w:rPr>
+        <w:t>%% Open network</w:t>
+      </w:r>
+      <w:r>
+        <w:t>)</w:t>
+      </w:r>
+    </w:p>
+    <w:p>
+      <w:pPr>
+        <w:pStyle w:val="ListParagraph"/>
+        <w:numPr>
+          <w:ilvl w:val="1"/>
+          <w:numId w:val="10"/>
+        </w:numPr>
+        <w:autoSpaceDE w:val="0"/>
+        <w:autoSpaceDN w:val="0"/>
+        <w:adjustRightInd w:val="0"/>
+        <w:spacing w:after="0" w:line="240" w:lineRule="auto"/>
+      </w:pPr>
+      <w:r>
+        <w:t>Obliczanie przybliżonej ilości lambdy za pomocą metody iteracyjnej,</w:t>
+      </w:r>
+    </w:p>
+    <w:p>
+      <w:pPr>
+        <w:pStyle w:val="ListParagraph"/>
+        <w:numPr>
+          <w:ilvl w:val="1"/>
+          <w:numId w:val="10"/>
+        </w:numPr>
+        <w:autoSpaceDE w:val="0"/>
+        <w:autoSpaceDN w:val="0"/>
+        <w:adjustRightInd w:val="0"/>
+        <w:spacing w:after="0" w:line="240" w:lineRule="auto"/>
+      </w:pPr>
+      <w:r>
+        <w:t>Obliczanie średniej ilości zgłoszeń w systemie.</w:t>
+      </w:r>
+    </w:p>
+    <w:p>
+      <w:pPr>
+        <w:pStyle w:val="Heading3"/>
+        <w:autoSpaceDE w:val="0"/>
+        <w:autoSpaceDN w:val="0"/>
+        <w:adjustRightInd w:val="0"/>
+        <w:spacing w:line="240" w:lineRule="auto"/>
+      </w:pPr>
+      <w:r>
+        <w:t xml:space="preserve">Klasa </w:t>
+      </w:r>
+      <w:r>
+        <w:t>optymalizatora</w:t>
       </w:r>
     </w:p>
     <w:p/>
     <w:p>
-      <w:r>
-        <w:t>Ad 1)</w:t>
-      </w:r>
-    </w:p>
-    <w:p/>
-    <w:p/>
+      <w:pPr>
+        <w:pStyle w:val="Heading3"/>
+      </w:pPr>
+      <w:r>
+        <w:t>Skrypt konfiguracji</w:t>
+      </w:r>
+    </w:p>
+    <w:p>
+      <w:r>
+        <w:t>Zawiera sekcje:</w:t>
+      </w:r>
+    </w:p>
+    <w:p>
+      <w:pPr>
+        <w:pStyle w:val="ListParagraph"/>
+        <w:numPr>
+          <w:ilvl w:val="0"/>
+          <w:numId w:val="22"/>
+        </w:numPr>
+      </w:pPr>
+      <w:r>
+        <w:lastRenderedPageBreak/>
+        <w:t>Konfiguracja – opis sieci, definiowanie typu sieci i ilośc klas/systemów</w:t>
+      </w:r>
+    </w:p>
+    <w:p>
+      <w:pPr>
+        <w:pStyle w:val="ListParagraph"/>
+        <w:numPr>
+          <w:ilvl w:val="0"/>
+          <w:numId w:val="22"/>
+        </w:numPr>
+      </w:pPr>
+      <w:r>
+        <w:t>Opis Stacji – definiowanie typów i parametrów poszczególnych stacji,</w:t>
+      </w:r>
+    </w:p>
+    <w:p>
+      <w:pPr>
+        <w:pStyle w:val="ListParagraph"/>
+        <w:numPr>
+          <w:ilvl w:val="0"/>
+          <w:numId w:val="22"/>
+        </w:numPr>
+      </w:pPr>
+      <w:r>
+        <w:t>Opis przejść pomiędzy stacjami – definiowanie macierzy incydencji,</w:t>
+      </w:r>
+      <w:r>
+        <w:t xml:space="preserve"> macierzy wyjścia/wejścia, ilości zgłoszeń, lambdy wejściowej</w:t>
+      </w:r>
+      <w:r>
+        <w:t>.</w:t>
+      </w:r>
+    </w:p>
+    <w:p>
+      <w:pPr>
+        <w:pStyle w:val="Heading3"/>
+      </w:pPr>
+      <w:r>
+        <w:t>S</w:t>
+      </w:r>
+      <w:r>
+        <w:t>krypt symulacji</w:t>
+      </w:r>
+    </w:p>
+    <w:p>
+      <w:r>
+        <w:t>Zwiera sekcje:</w:t>
+      </w:r>
+    </w:p>
+    <w:p>
+      <w:pPr>
+        <w:pStyle w:val="ListParagraph"/>
+        <w:numPr>
+          <w:ilvl w:val="0"/>
+          <w:numId w:val="23"/>
+        </w:numPr>
+      </w:pPr>
+      <w:r>
+        <w:t>Konfiguracja – uruchomienie skryptu konfiguracji,</w:t>
+      </w:r>
+    </w:p>
+    <w:p>
+      <w:pPr>
+        <w:pStyle w:val="ListParagraph"/>
+        <w:numPr>
+          <w:ilvl w:val="0"/>
+          <w:numId w:val="23"/>
+        </w:numPr>
+      </w:pPr>
+      <w:r>
+        <w:t>Oblicz parametry – obliczenie lambd w systemie,</w:t>
+      </w:r>
+    </w:p>
+    <w:p>
+      <w:pPr>
+        <w:pStyle w:val="ListParagraph"/>
+        <w:numPr>
+          <w:ilvl w:val="0"/>
+          <w:numId w:val="23"/>
+        </w:numPr>
+      </w:pPr>
+      <w:r>
+        <w:t>Pokaz wyniki – zaprezentowanie wyników i charakterystycznych parametrów.</w:t>
+      </w:r>
+    </w:p>
     <w:p>
       <w:pPr>
         <w:pStyle w:val="Heading2"/>
       </w:pPr>
-      <w:bookmarkStart w:id="9" w:name="_Toc471759166"/>
+      <w:bookmarkStart w:id="8" w:name="_Toc471759166"/>
       <w:r>
         <w:t>Instrukcja obsługi</w:t>
       </w:r>
       <w:r>
         <w:t>:</w:t>
       </w:r>
+      <w:bookmarkEnd w:id="8"/>
+    </w:p>
+    <w:p>
+      <w:pPr>
+        <w:pStyle w:val="ListParagraph"/>
+        <w:numPr>
+          <w:ilvl w:val="0"/>
+          <w:numId w:val="24"/>
+        </w:numPr>
+      </w:pPr>
+      <w:r>
+        <w:t>Zdefiniowanie skryptu konfiguracji</w:t>
+      </w:r>
+    </w:p>
+    <w:p>
+      <w:pPr>
+        <w:pStyle w:val="ListParagraph"/>
+        <w:numPr>
+          <w:ilvl w:val="0"/>
+          <w:numId w:val="24"/>
+        </w:numPr>
+      </w:pPr>
+      <w:r>
+        <w:t>Wypisanie w skrypcie symulacji, które parametry chcemy obliczyć</w:t>
+      </w:r>
+    </w:p>
+    <w:p>
+      <w:pPr>
+        <w:pStyle w:val="ListParagraph"/>
+        <w:numPr>
+          <w:ilvl w:val="0"/>
+          <w:numId w:val="24"/>
+        </w:numPr>
+      </w:pPr>
+      <w:r>
+        <w:t>Uruchomienie skryptu symulacji</w:t>
+      </w:r>
+    </w:p>
+    <w:p>
+      <w:pPr>
+        <w:pStyle w:val="ListParagraph"/>
+        <w:numPr>
+          <w:ilvl w:val="0"/>
+          <w:numId w:val="24"/>
+        </w:numPr>
+      </w:pPr>
+      <w:r>
+        <w:t>Odczytanie z konsoli wyników.</w:t>
+      </w:r>
+    </w:p>
+    <w:p>
+      <w:r>
+        <w:t>Kroki opcjonalne:</w:t>
+      </w:r>
+    </w:p>
+    <w:p>
+      <w:pPr>
+        <w:pStyle w:val="ListParagraph"/>
+        <w:numPr>
+          <w:ilvl w:val="0"/>
+          <w:numId w:val="24"/>
+        </w:numPr>
+      </w:pPr>
+      <w:r>
+        <w:t>Wykonanie kroku optymalizacji na wcześniej zdefiniowanej sieci,</w:t>
+      </w:r>
+    </w:p>
+    <w:p>
+      <w:pPr>
+        <w:pStyle w:val="ListParagraph"/>
+        <w:numPr>
+          <w:ilvl w:val="0"/>
+          <w:numId w:val="24"/>
+        </w:numPr>
+      </w:pPr>
+      <w:r>
+        <w:t>Wykonanie części skryptu wyświetlające wyniki,</w:t>
+      </w:r>
+    </w:p>
+    <w:p>
+      <w:pPr>
+        <w:pStyle w:val="ListParagraph"/>
+        <w:numPr>
+          <w:ilvl w:val="0"/>
+          <w:numId w:val="24"/>
+        </w:numPr>
+      </w:pPr>
+      <w:r>
+        <w:t>Odczytanie z konsoli wyników.</w:t>
+      </w:r>
+    </w:p>
+    <w:p>
+      <w:bookmarkStart w:id="9" w:name="_GoBack"/>
       <w:bookmarkEnd w:id="9"/>
     </w:p>
-    <w:p/>
     <w:p>
       <w:pPr>
         <w:pStyle w:val="Heading2"/>
@@ -13143,9 +14682,9 @@
             <o:lock v:ext="edit" aspectratio="t"/>
           </v:shapetype>
           <v:shape id="_x0000_i1025" type="#_x0000_t75" style="width:143.25pt;height:42pt" o:ole="">
-            <v:imagedata r:id="rId14" o:title=""/>
+            <v:imagedata r:id="rId22" o:title=""/>
           </v:shape>
-          <o:OLEObject Type="Embed" ProgID="Equation.3" ShapeID="_x0000_i1025" DrawAspect="Content" ObjectID="_1545598303" r:id="rId15"/>
+          <o:OLEObject Type="Embed" ProgID="Equation.3" ShapeID="_x0000_i1025" DrawAspect="Content" ObjectID="_1545773865" r:id="rId23"/>
         </w:object>
       </w:r>
     </w:p>
@@ -13231,9 +14770,9 @@
         </w:rPr>
         <w:object w:dxaOrig="5700" w:dyaOrig="760">
           <v:shape id="_x0000_i1026" type="#_x0000_t75" style="width:285pt;height:38.25pt" o:ole="">
-            <v:imagedata r:id="rId16" o:title=""/>
+            <v:imagedata r:id="rId24" o:title=""/>
           </v:shape>
-          <o:OLEObject Type="Embed" ProgID="Equation.3" ShapeID="_x0000_i1026" DrawAspect="Content" ObjectID="_1545598304" r:id="rId17"/>
+          <o:OLEObject Type="Embed" ProgID="Equation.3" ShapeID="_x0000_i1026" DrawAspect="Content" ObjectID="_1545773866" r:id="rId25"/>
         </w:object>
       </w:r>
     </w:p>
@@ -13456,6 +14995,92 @@
     </w:lvl>
   </w:abstractNum>
   <w:abstractNum w:abstractNumId="1" w15:restartNumberingAfterBreak="0">
+    <w:nsid w:val="0D0225EE"/>
+    <w:multiLevelType w:val="hybridMultilevel"/>
+    <w:tmpl w:val="ACA239B4"/>
+    <w:lvl w:ilvl="0" w:tplc="0415000F">
+      <w:start w:val="1"/>
+      <w:numFmt w:val="decimal"/>
+      <w:lvlText w:val="%1."/>
+      <w:lvlJc w:val="left"/>
+      <w:pPr>
+        <w:ind w:left="720" w:hanging="360"/>
+      </w:pPr>
+    </w:lvl>
+    <w:lvl w:ilvl="1" w:tplc="04150019" w:tentative="1">
+      <w:start w:val="1"/>
+      <w:numFmt w:val="lowerLetter"/>
+      <w:lvlText w:val="%2."/>
+      <w:lvlJc w:val="left"/>
+      <w:pPr>
+        <w:ind w:left="1440" w:hanging="360"/>
+      </w:pPr>
+    </w:lvl>
+    <w:lvl w:ilvl="2" w:tplc="0415001B" w:tentative="1">
+      <w:start w:val="1"/>
+      <w:numFmt w:val="lowerRoman"/>
+      <w:lvlText w:val="%3."/>
+      <w:lvlJc w:val="right"/>
+      <w:pPr>
+        <w:ind w:left="2160" w:hanging="180"/>
+      </w:pPr>
+    </w:lvl>
+    <w:lvl w:ilvl="3" w:tplc="0415000F" w:tentative="1">
+      <w:start w:val="1"/>
+      <w:numFmt w:val="decimal"/>
+      <w:lvlText w:val="%4."/>
+      <w:lvlJc w:val="left"/>
+      <w:pPr>
+        <w:ind w:left="2880" w:hanging="360"/>
+      </w:pPr>
+    </w:lvl>
+    <w:lvl w:ilvl="4" w:tplc="04150019" w:tentative="1">
+      <w:start w:val="1"/>
+      <w:numFmt w:val="lowerLetter"/>
+      <w:lvlText w:val="%5."/>
+      <w:lvlJc w:val="left"/>
+      <w:pPr>
+        <w:ind w:left="3600" w:hanging="360"/>
+      </w:pPr>
+    </w:lvl>
+    <w:lvl w:ilvl="5" w:tplc="0415001B" w:tentative="1">
+      <w:start w:val="1"/>
+      <w:numFmt w:val="lowerRoman"/>
+      <w:lvlText w:val="%6."/>
+      <w:lvlJc w:val="right"/>
+      <w:pPr>
+        <w:ind w:left="4320" w:hanging="180"/>
+      </w:pPr>
+    </w:lvl>
+    <w:lvl w:ilvl="6" w:tplc="0415000F" w:tentative="1">
+      <w:start w:val="1"/>
+      <w:numFmt w:val="decimal"/>
+      <w:lvlText w:val="%7."/>
+      <w:lvlJc w:val="left"/>
+      <w:pPr>
+        <w:ind w:left="5040" w:hanging="360"/>
+      </w:pPr>
+    </w:lvl>
+    <w:lvl w:ilvl="7" w:tplc="04150019" w:tentative="1">
+      <w:start w:val="1"/>
+      <w:numFmt w:val="lowerLetter"/>
+      <w:lvlText w:val="%8."/>
+      <w:lvlJc w:val="left"/>
+      <w:pPr>
+        <w:ind w:left="5760" w:hanging="360"/>
+      </w:pPr>
+    </w:lvl>
+    <w:lvl w:ilvl="8" w:tplc="0415001B" w:tentative="1">
+      <w:start w:val="1"/>
+      <w:numFmt w:val="lowerRoman"/>
+      <w:lvlText w:val="%9."/>
+      <w:lvlJc w:val="right"/>
+      <w:pPr>
+        <w:ind w:left="6480" w:hanging="180"/>
+      </w:pPr>
+    </w:lvl>
+  </w:abstractNum>
+  <w:abstractNum w:abstractNumId="2" w15:restartNumberingAfterBreak="0">
     <w:nsid w:val="0F514083"/>
     <w:multiLevelType w:val="hybridMultilevel"/>
     <w:tmpl w:val="345C0DF0"/>
@@ -13568,7 +15193,7 @@
       </w:rPr>
     </w:lvl>
   </w:abstractNum>
-  <w:abstractNum w:abstractNumId="2" w15:restartNumberingAfterBreak="0">
+  <w:abstractNum w:abstractNumId="3" w15:restartNumberingAfterBreak="0">
     <w:nsid w:val="1AC125FD"/>
     <w:multiLevelType w:val="multilevel"/>
     <w:tmpl w:val="04150025"/>
@@ -13663,7 +15288,7 @@
       </w:pPr>
     </w:lvl>
   </w:abstractNum>
-  <w:abstractNum w:abstractNumId="3" w15:restartNumberingAfterBreak="0">
+  <w:abstractNum w:abstractNumId="4" w15:restartNumberingAfterBreak="0">
     <w:nsid w:val="1E886F2A"/>
     <w:multiLevelType w:val="hybridMultilevel"/>
     <w:tmpl w:val="489CF0BE"/>
@@ -13776,7 +15401,7 @@
       </w:rPr>
     </w:lvl>
   </w:abstractNum>
-  <w:abstractNum w:abstractNumId="4" w15:restartNumberingAfterBreak="0">
+  <w:abstractNum w:abstractNumId="5" w15:restartNumberingAfterBreak="0">
     <w:nsid w:val="2B517A80"/>
     <w:multiLevelType w:val="hybridMultilevel"/>
     <w:tmpl w:val="87007484"/>
@@ -13889,7 +15514,7 @@
       </w:rPr>
     </w:lvl>
   </w:abstractNum>
-  <w:abstractNum w:abstractNumId="5" w15:restartNumberingAfterBreak="0">
+  <w:abstractNum w:abstractNumId="6" w15:restartNumberingAfterBreak="0">
     <w:nsid w:val="319D1296"/>
     <w:multiLevelType w:val="hybridMultilevel"/>
     <w:tmpl w:val="B5B68DBE"/>
@@ -13978,10 +15603,10 @@
       </w:pPr>
     </w:lvl>
   </w:abstractNum>
-  <w:abstractNum w:abstractNumId="6" w15:restartNumberingAfterBreak="0">
+  <w:abstractNum w:abstractNumId="7" w15:restartNumberingAfterBreak="0">
     <w:nsid w:val="32300FB0"/>
     <w:multiLevelType w:val="hybridMultilevel"/>
-    <w:tmpl w:val="172A0D1E"/>
+    <w:tmpl w:val="F74A9BDC"/>
     <w:lvl w:ilvl="0" w:tplc="04150001">
       <w:start w:val="1"/>
       <w:numFmt w:val="bullet"/>
@@ -13994,7 +15619,7 @@
         <w:rFonts w:ascii="Symbol" w:hAnsi="Symbol" w:hint="default"/>
       </w:rPr>
     </w:lvl>
-    <w:lvl w:ilvl="1" w:tplc="04150003" w:tentative="1">
+    <w:lvl w:ilvl="1" w:tplc="04150003">
       <w:start w:val="1"/>
       <w:numFmt w:val="bullet"/>
       <w:lvlText w:val="o"/>
@@ -14006,7 +15631,7 @@
         <w:rFonts w:ascii="Courier New" w:hAnsi="Courier New" w:cs="Courier New" w:hint="default"/>
       </w:rPr>
     </w:lvl>
-    <w:lvl w:ilvl="2" w:tplc="04150005" w:tentative="1">
+    <w:lvl w:ilvl="2" w:tplc="04150005">
       <w:start w:val="1"/>
       <w:numFmt w:val="bullet"/>
       <w:lvlText w:val=""/>
@@ -14091,7 +15716,120 @@
       </w:rPr>
     </w:lvl>
   </w:abstractNum>
-  <w:abstractNum w:abstractNumId="7" w15:restartNumberingAfterBreak="0">
+  <w:abstractNum w:abstractNumId="8" w15:restartNumberingAfterBreak="0">
+    <w:nsid w:val="323441C6"/>
+    <w:multiLevelType w:val="hybridMultilevel"/>
+    <w:tmpl w:val="291A592E"/>
+    <w:lvl w:ilvl="0" w:tplc="04150001">
+      <w:start w:val="1"/>
+      <w:numFmt w:val="bullet"/>
+      <w:lvlText w:val=""/>
+      <w:lvlJc w:val="left"/>
+      <w:pPr>
+        <w:ind w:left="720" w:hanging="360"/>
+      </w:pPr>
+      <w:rPr>
+        <w:rFonts w:ascii="Symbol" w:hAnsi="Symbol" w:hint="default"/>
+      </w:rPr>
+    </w:lvl>
+    <w:lvl w:ilvl="1" w:tplc="04150003" w:tentative="1">
+      <w:start w:val="1"/>
+      <w:numFmt w:val="bullet"/>
+      <w:lvlText w:val="o"/>
+      <w:lvlJc w:val="left"/>
+      <w:pPr>
+        <w:ind w:left="1440" w:hanging="360"/>
+      </w:pPr>
+      <w:rPr>
+        <w:rFonts w:ascii="Courier New" w:hAnsi="Courier New" w:cs="Courier New" w:hint="default"/>
+      </w:rPr>
+    </w:lvl>
+    <w:lvl w:ilvl="2" w:tplc="04150005" w:tentative="1">
+      <w:start w:val="1"/>
+      <w:numFmt w:val="bullet"/>
+      <w:lvlText w:val=""/>
+      <w:lvlJc w:val="left"/>
+      <w:pPr>
+        <w:ind w:left="2160" w:hanging="360"/>
+      </w:pPr>
+      <w:rPr>
+        <w:rFonts w:ascii="Wingdings" w:hAnsi="Wingdings" w:hint="default"/>
+      </w:rPr>
+    </w:lvl>
+    <w:lvl w:ilvl="3" w:tplc="04150001" w:tentative="1">
+      <w:start w:val="1"/>
+      <w:numFmt w:val="bullet"/>
+      <w:lvlText w:val=""/>
+      <w:lvlJc w:val="left"/>
+      <w:pPr>
+        <w:ind w:left="2880" w:hanging="360"/>
+      </w:pPr>
+      <w:rPr>
+        <w:rFonts w:ascii="Symbol" w:hAnsi="Symbol" w:hint="default"/>
+      </w:rPr>
+    </w:lvl>
+    <w:lvl w:ilvl="4" w:tplc="04150003" w:tentative="1">
+      <w:start w:val="1"/>
+      <w:numFmt w:val="bullet"/>
+      <w:lvlText w:val="o"/>
+      <w:lvlJc w:val="left"/>
+      <w:pPr>
+        <w:ind w:left="3600" w:hanging="360"/>
+      </w:pPr>
+      <w:rPr>
+        <w:rFonts w:ascii="Courier New" w:hAnsi="Courier New" w:cs="Courier New" w:hint="default"/>
+      </w:rPr>
+    </w:lvl>
+    <w:lvl w:ilvl="5" w:tplc="04150005" w:tentative="1">
+      <w:start w:val="1"/>
+      <w:numFmt w:val="bullet"/>
+      <w:lvlText w:val=""/>
+      <w:lvlJc w:val="left"/>
+      <w:pPr>
+        <w:ind w:left="4320" w:hanging="360"/>
+      </w:pPr>
+      <w:rPr>
+        <w:rFonts w:ascii="Wingdings" w:hAnsi="Wingdings" w:hint="default"/>
+      </w:rPr>
+    </w:lvl>
+    <w:lvl w:ilvl="6" w:tplc="04150001" w:tentative="1">
+      <w:start w:val="1"/>
+      <w:numFmt w:val="bullet"/>
+      <w:lvlText w:val=""/>
+      <w:lvlJc w:val="left"/>
+      <w:pPr>
+        <w:ind w:left="5040" w:hanging="360"/>
+      </w:pPr>
+      <w:rPr>
+        <w:rFonts w:ascii="Symbol" w:hAnsi="Symbol" w:hint="default"/>
+      </w:rPr>
+    </w:lvl>
+    <w:lvl w:ilvl="7" w:tplc="04150003" w:tentative="1">
+      <w:start w:val="1"/>
+      <w:numFmt w:val="bullet"/>
+      <w:lvlText w:val="o"/>
+      <w:lvlJc w:val="left"/>
+      <w:pPr>
+        <w:ind w:left="5760" w:hanging="360"/>
+      </w:pPr>
+      <w:rPr>
+        <w:rFonts w:ascii="Courier New" w:hAnsi="Courier New" w:cs="Courier New" w:hint="default"/>
+      </w:rPr>
+    </w:lvl>
+    <w:lvl w:ilvl="8" w:tplc="04150005" w:tentative="1">
+      <w:start w:val="1"/>
+      <w:numFmt w:val="bullet"/>
+      <w:lvlText w:val=""/>
+      <w:lvlJc w:val="left"/>
+      <w:pPr>
+        <w:ind w:left="6480" w:hanging="360"/>
+      </w:pPr>
+      <w:rPr>
+        <w:rFonts w:ascii="Wingdings" w:hAnsi="Wingdings" w:hint="default"/>
+      </w:rPr>
+    </w:lvl>
+  </w:abstractNum>
+  <w:abstractNum w:abstractNumId="9" w15:restartNumberingAfterBreak="0">
     <w:nsid w:val="3C024C45"/>
     <w:multiLevelType w:val="hybridMultilevel"/>
     <w:tmpl w:val="7BA86690"/>
@@ -14177,7 +15915,7 @@
       </w:pPr>
     </w:lvl>
   </w:abstractNum>
-  <w:abstractNum w:abstractNumId="8" w15:restartNumberingAfterBreak="0">
+  <w:abstractNum w:abstractNumId="10" w15:restartNumberingAfterBreak="0">
     <w:nsid w:val="47AE0EC2"/>
     <w:multiLevelType w:val="hybridMultilevel"/>
     <w:tmpl w:val="C9F2C856"/>
@@ -14290,7 +16028,7 @@
       </w:rPr>
     </w:lvl>
   </w:abstractNum>
-  <w:abstractNum w:abstractNumId="9" w15:restartNumberingAfterBreak="0">
+  <w:abstractNum w:abstractNumId="11" w15:restartNumberingAfterBreak="0">
     <w:nsid w:val="4E6F309E"/>
     <w:multiLevelType w:val="hybridMultilevel"/>
     <w:tmpl w:val="965CC7DE"/>
@@ -14403,7 +16141,7 @@
       </w:rPr>
     </w:lvl>
   </w:abstractNum>
-  <w:abstractNum w:abstractNumId="10" w15:restartNumberingAfterBreak="0">
+  <w:abstractNum w:abstractNumId="12" w15:restartNumberingAfterBreak="0">
     <w:nsid w:val="4EED274A"/>
     <w:multiLevelType w:val="hybridMultilevel"/>
     <w:tmpl w:val="D9785EFE"/>
@@ -14516,7 +16254,7 @@
       </w:rPr>
     </w:lvl>
   </w:abstractNum>
-  <w:abstractNum w:abstractNumId="11" w15:restartNumberingAfterBreak="0">
+  <w:abstractNum w:abstractNumId="13" w15:restartNumberingAfterBreak="0">
     <w:nsid w:val="553356A0"/>
     <w:multiLevelType w:val="hybridMultilevel"/>
     <w:tmpl w:val="1312DCC0"/>
@@ -14629,7 +16367,7 @@
       </w:rPr>
     </w:lvl>
   </w:abstractNum>
-  <w:abstractNum w:abstractNumId="12" w15:restartNumberingAfterBreak="0">
+  <w:abstractNum w:abstractNumId="14" w15:restartNumberingAfterBreak="0">
     <w:nsid w:val="59B120B1"/>
     <w:multiLevelType w:val="hybridMultilevel"/>
     <w:tmpl w:val="9AD41D98"/>
@@ -14742,7 +16480,120 @@
       </w:rPr>
     </w:lvl>
   </w:abstractNum>
-  <w:abstractNum w:abstractNumId="13" w15:restartNumberingAfterBreak="0">
+  <w:abstractNum w:abstractNumId="15" w15:restartNumberingAfterBreak="0">
+    <w:nsid w:val="5FF92491"/>
+    <w:multiLevelType w:val="hybridMultilevel"/>
+    <w:tmpl w:val="2390B23E"/>
+    <w:lvl w:ilvl="0" w:tplc="04150001">
+      <w:start w:val="1"/>
+      <w:numFmt w:val="bullet"/>
+      <w:lvlText w:val=""/>
+      <w:lvlJc w:val="left"/>
+      <w:pPr>
+        <w:ind w:left="720" w:hanging="360"/>
+      </w:pPr>
+      <w:rPr>
+        <w:rFonts w:ascii="Symbol" w:hAnsi="Symbol" w:hint="default"/>
+      </w:rPr>
+    </w:lvl>
+    <w:lvl w:ilvl="1" w:tplc="04150003" w:tentative="1">
+      <w:start w:val="1"/>
+      <w:numFmt w:val="bullet"/>
+      <w:lvlText w:val="o"/>
+      <w:lvlJc w:val="left"/>
+      <w:pPr>
+        <w:ind w:left="1440" w:hanging="360"/>
+      </w:pPr>
+      <w:rPr>
+        <w:rFonts w:ascii="Courier New" w:hAnsi="Courier New" w:cs="Courier New" w:hint="default"/>
+      </w:rPr>
+    </w:lvl>
+    <w:lvl w:ilvl="2" w:tplc="04150005" w:tentative="1">
+      <w:start w:val="1"/>
+      <w:numFmt w:val="bullet"/>
+      <w:lvlText w:val=""/>
+      <w:lvlJc w:val="left"/>
+      <w:pPr>
+        <w:ind w:left="2160" w:hanging="360"/>
+      </w:pPr>
+      <w:rPr>
+        <w:rFonts w:ascii="Wingdings" w:hAnsi="Wingdings" w:hint="default"/>
+      </w:rPr>
+    </w:lvl>
+    <w:lvl w:ilvl="3" w:tplc="04150001" w:tentative="1">
+      <w:start w:val="1"/>
+      <w:numFmt w:val="bullet"/>
+      <w:lvlText w:val=""/>
+      <w:lvlJc w:val="left"/>
+      <w:pPr>
+        <w:ind w:left="2880" w:hanging="360"/>
+      </w:pPr>
+      <w:rPr>
+        <w:rFonts w:ascii="Symbol" w:hAnsi="Symbol" w:hint="default"/>
+      </w:rPr>
+    </w:lvl>
+    <w:lvl w:ilvl="4" w:tplc="04150003" w:tentative="1">
+      <w:start w:val="1"/>
+      <w:numFmt w:val="bullet"/>
+      <w:lvlText w:val="o"/>
+      <w:lvlJc w:val="left"/>
+      <w:pPr>
+        <w:ind w:left="3600" w:hanging="360"/>
+      </w:pPr>
+      <w:rPr>
+        <w:rFonts w:ascii="Courier New" w:hAnsi="Courier New" w:cs="Courier New" w:hint="default"/>
+      </w:rPr>
+    </w:lvl>
+    <w:lvl w:ilvl="5" w:tplc="04150005" w:tentative="1">
+      <w:start w:val="1"/>
+      <w:numFmt w:val="bullet"/>
+      <w:lvlText w:val=""/>
+      <w:lvlJc w:val="left"/>
+      <w:pPr>
+        <w:ind w:left="4320" w:hanging="360"/>
+      </w:pPr>
+      <w:rPr>
+        <w:rFonts w:ascii="Wingdings" w:hAnsi="Wingdings" w:hint="default"/>
+      </w:rPr>
+    </w:lvl>
+    <w:lvl w:ilvl="6" w:tplc="04150001" w:tentative="1">
+      <w:start w:val="1"/>
+      <w:numFmt w:val="bullet"/>
+      <w:lvlText w:val=""/>
+      <w:lvlJc w:val="left"/>
+      <w:pPr>
+        <w:ind w:left="5040" w:hanging="360"/>
+      </w:pPr>
+      <w:rPr>
+        <w:rFonts w:ascii="Symbol" w:hAnsi="Symbol" w:hint="default"/>
+      </w:rPr>
+    </w:lvl>
+    <w:lvl w:ilvl="7" w:tplc="04150003" w:tentative="1">
+      <w:start w:val="1"/>
+      <w:numFmt w:val="bullet"/>
+      <w:lvlText w:val="o"/>
+      <w:lvlJc w:val="left"/>
+      <w:pPr>
+        <w:ind w:left="5760" w:hanging="360"/>
+      </w:pPr>
+      <w:rPr>
+        <w:rFonts w:ascii="Courier New" w:hAnsi="Courier New" w:cs="Courier New" w:hint="default"/>
+      </w:rPr>
+    </w:lvl>
+    <w:lvl w:ilvl="8" w:tplc="04150005" w:tentative="1">
+      <w:start w:val="1"/>
+      <w:numFmt w:val="bullet"/>
+      <w:lvlText w:val=""/>
+      <w:lvlJc w:val="left"/>
+      <w:pPr>
+        <w:ind w:left="6480" w:hanging="360"/>
+      </w:pPr>
+      <w:rPr>
+        <w:rFonts w:ascii="Wingdings" w:hAnsi="Wingdings" w:hint="default"/>
+      </w:rPr>
+    </w:lvl>
+  </w:abstractNum>
+  <w:abstractNum w:abstractNumId="16" w15:restartNumberingAfterBreak="0">
     <w:nsid w:val="64927160"/>
     <w:multiLevelType w:val="hybridMultilevel"/>
     <w:tmpl w:val="632AD1EC"/>
@@ -14855,7 +16706,93 @@
       </w:rPr>
     </w:lvl>
   </w:abstractNum>
-  <w:abstractNum w:abstractNumId="14" w15:restartNumberingAfterBreak="0">
+  <w:abstractNum w:abstractNumId="17" w15:restartNumberingAfterBreak="0">
+    <w:nsid w:val="659D0637"/>
+    <w:multiLevelType w:val="hybridMultilevel"/>
+    <w:tmpl w:val="40464EDA"/>
+    <w:lvl w:ilvl="0" w:tplc="0415000F">
+      <w:start w:val="1"/>
+      <w:numFmt w:val="decimal"/>
+      <w:lvlText w:val="%1."/>
+      <w:lvlJc w:val="left"/>
+      <w:pPr>
+        <w:ind w:left="720" w:hanging="360"/>
+      </w:pPr>
+    </w:lvl>
+    <w:lvl w:ilvl="1" w:tplc="04150019" w:tentative="1">
+      <w:start w:val="1"/>
+      <w:numFmt w:val="lowerLetter"/>
+      <w:lvlText w:val="%2."/>
+      <w:lvlJc w:val="left"/>
+      <w:pPr>
+        <w:ind w:left="1440" w:hanging="360"/>
+      </w:pPr>
+    </w:lvl>
+    <w:lvl w:ilvl="2" w:tplc="0415001B" w:tentative="1">
+      <w:start w:val="1"/>
+      <w:numFmt w:val="lowerRoman"/>
+      <w:lvlText w:val="%3."/>
+      <w:lvlJc w:val="right"/>
+      <w:pPr>
+        <w:ind w:left="2160" w:hanging="180"/>
+      </w:pPr>
+    </w:lvl>
+    <w:lvl w:ilvl="3" w:tplc="0415000F" w:tentative="1">
+      <w:start w:val="1"/>
+      <w:numFmt w:val="decimal"/>
+      <w:lvlText w:val="%4."/>
+      <w:lvlJc w:val="left"/>
+      <w:pPr>
+        <w:ind w:left="2880" w:hanging="360"/>
+      </w:pPr>
+    </w:lvl>
+    <w:lvl w:ilvl="4" w:tplc="04150019" w:tentative="1">
+      <w:start w:val="1"/>
+      <w:numFmt w:val="lowerLetter"/>
+      <w:lvlText w:val="%5."/>
+      <w:lvlJc w:val="left"/>
+      <w:pPr>
+        <w:ind w:left="3600" w:hanging="360"/>
+      </w:pPr>
+    </w:lvl>
+    <w:lvl w:ilvl="5" w:tplc="0415001B" w:tentative="1">
+      <w:start w:val="1"/>
+      <w:numFmt w:val="lowerRoman"/>
+      <w:lvlText w:val="%6."/>
+      <w:lvlJc w:val="right"/>
+      <w:pPr>
+        <w:ind w:left="4320" w:hanging="180"/>
+      </w:pPr>
+    </w:lvl>
+    <w:lvl w:ilvl="6" w:tplc="0415000F" w:tentative="1">
+      <w:start w:val="1"/>
+      <w:numFmt w:val="decimal"/>
+      <w:lvlText w:val="%7."/>
+      <w:lvlJc w:val="left"/>
+      <w:pPr>
+        <w:ind w:left="5040" w:hanging="360"/>
+      </w:pPr>
+    </w:lvl>
+    <w:lvl w:ilvl="7" w:tplc="04150019" w:tentative="1">
+      <w:start w:val="1"/>
+      <w:numFmt w:val="lowerLetter"/>
+      <w:lvlText w:val="%8."/>
+      <w:lvlJc w:val="left"/>
+      <w:pPr>
+        <w:ind w:left="5760" w:hanging="360"/>
+      </w:pPr>
+    </w:lvl>
+    <w:lvl w:ilvl="8" w:tplc="0415001B" w:tentative="1">
+      <w:start w:val="1"/>
+      <w:numFmt w:val="lowerRoman"/>
+      <w:lvlText w:val="%9."/>
+      <w:lvlJc w:val="right"/>
+      <w:pPr>
+        <w:ind w:left="6480" w:hanging="180"/>
+      </w:pPr>
+    </w:lvl>
+  </w:abstractNum>
+  <w:abstractNum w:abstractNumId="18" w15:restartNumberingAfterBreak="0">
     <w:nsid w:val="6B5C7AAB"/>
     <w:multiLevelType w:val="hybridMultilevel"/>
     <w:tmpl w:val="ADA05E7C"/>
@@ -14968,7 +16905,7 @@
       </w:rPr>
     </w:lvl>
   </w:abstractNum>
-  <w:abstractNum w:abstractNumId="15" w15:restartNumberingAfterBreak="0">
+  <w:abstractNum w:abstractNumId="19" w15:restartNumberingAfterBreak="0">
     <w:nsid w:val="6B712EBF"/>
     <w:multiLevelType w:val="hybridMultilevel"/>
     <w:tmpl w:val="2B305DB0"/>
@@ -15081,7 +17018,7 @@
       </w:rPr>
     </w:lvl>
   </w:abstractNum>
-  <w:abstractNum w:abstractNumId="16" w15:restartNumberingAfterBreak="0">
+  <w:abstractNum w:abstractNumId="20" w15:restartNumberingAfterBreak="0">
     <w:nsid w:val="6D69313C"/>
     <w:multiLevelType w:val="hybridMultilevel"/>
     <w:tmpl w:val="2B26DEA6"/>
@@ -15194,7 +17131,7 @@
       </w:rPr>
     </w:lvl>
   </w:abstractNum>
-  <w:abstractNum w:abstractNumId="17" w15:restartNumberingAfterBreak="0">
+  <w:abstractNum w:abstractNumId="21" w15:restartNumberingAfterBreak="0">
     <w:nsid w:val="72FA3319"/>
     <w:multiLevelType w:val="hybridMultilevel"/>
     <w:tmpl w:val="0E74FD0E"/>
@@ -15307,7 +17244,7 @@
       </w:rPr>
     </w:lvl>
   </w:abstractNum>
-  <w:abstractNum w:abstractNumId="18" w15:restartNumberingAfterBreak="0">
+  <w:abstractNum w:abstractNumId="22" w15:restartNumberingAfterBreak="0">
     <w:nsid w:val="785104D8"/>
     <w:multiLevelType w:val="hybridMultilevel"/>
     <w:tmpl w:val="22B0FE60"/>
@@ -15420,7 +17357,7 @@
       </w:rPr>
     </w:lvl>
   </w:abstractNum>
-  <w:abstractNum w:abstractNumId="19" w15:restartNumberingAfterBreak="0">
+  <w:abstractNum w:abstractNumId="23" w15:restartNumberingAfterBreak="0">
     <w:nsid w:val="785C3C6F"/>
     <w:multiLevelType w:val="hybridMultilevel"/>
     <w:tmpl w:val="4D702F0C"/>
@@ -15533,7 +17470,7 @@
       </w:rPr>
     </w:lvl>
   </w:abstractNum>
-  <w:abstractNum w:abstractNumId="20" w15:restartNumberingAfterBreak="0">
+  <w:abstractNum w:abstractNumId="24" w15:restartNumberingAfterBreak="0">
     <w:nsid w:val="7BB64F1D"/>
     <w:multiLevelType w:val="hybridMultilevel"/>
     <w:tmpl w:val="2B305DB0"/>
@@ -15647,67 +17584,79 @@
     </w:lvl>
   </w:abstractNum>
   <w:num w:numId="1">
-    <w:abstractNumId w:val="18"/>
+    <w:abstractNumId w:val="22"/>
   </w:num>
   <w:num w:numId="2">
-    <w:abstractNumId w:val="2"/>
+    <w:abstractNumId w:val="3"/>
   </w:num>
   <w:num w:numId="3">
     <w:abstractNumId w:val="0"/>
   </w:num>
   <w:num w:numId="4">
+    <w:abstractNumId w:val="18"/>
+  </w:num>
+  <w:num w:numId="5">
+    <w:abstractNumId w:val="20"/>
+  </w:num>
+  <w:num w:numId="6">
+    <w:abstractNumId w:val="11"/>
+  </w:num>
+  <w:num w:numId="7">
+    <w:abstractNumId w:val="21"/>
+  </w:num>
+  <w:num w:numId="8">
+    <w:abstractNumId w:val="13"/>
+  </w:num>
+  <w:num w:numId="9">
     <w:abstractNumId w:val="14"/>
   </w:num>
-  <w:num w:numId="5">
+  <w:num w:numId="10">
+    <w:abstractNumId w:val="7"/>
+  </w:num>
+  <w:num w:numId="11">
+    <w:abstractNumId w:val="23"/>
+  </w:num>
+  <w:num w:numId="12">
+    <w:abstractNumId w:val="19"/>
+  </w:num>
+  <w:num w:numId="13">
+    <w:abstractNumId w:val="5"/>
+  </w:num>
+  <w:num w:numId="14">
+    <w:abstractNumId w:val="6"/>
+  </w:num>
+  <w:num w:numId="15">
+    <w:abstractNumId w:val="24"/>
+  </w:num>
+  <w:num w:numId="16">
+    <w:abstractNumId w:val="2"/>
+  </w:num>
+  <w:num w:numId="17">
+    <w:abstractNumId w:val="10"/>
+  </w:num>
+  <w:num w:numId="18">
     <w:abstractNumId w:val="16"/>
   </w:num>
-  <w:num w:numId="6">
+  <w:num w:numId="19">
+    <w:abstractNumId w:val="12"/>
+  </w:num>
+  <w:num w:numId="20">
     <w:abstractNumId w:val="9"/>
   </w:num>
-  <w:num w:numId="7">
+  <w:num w:numId="21">
+    <w:abstractNumId w:val="4"/>
+  </w:num>
+  <w:num w:numId="22">
+    <w:abstractNumId w:val="15"/>
+  </w:num>
+  <w:num w:numId="23">
+    <w:abstractNumId w:val="8"/>
+  </w:num>
+  <w:num w:numId="24">
     <w:abstractNumId w:val="17"/>
   </w:num>
-  <w:num w:numId="8">
-    <w:abstractNumId w:val="11"/>
-  </w:num>
-  <w:num w:numId="9">
-    <w:abstractNumId w:val="12"/>
-  </w:num>
-  <w:num w:numId="10">
-    <w:abstractNumId w:val="6"/>
-  </w:num>
-  <w:num w:numId="11">
-    <w:abstractNumId w:val="19"/>
-  </w:num>
-  <w:num w:numId="12">
-    <w:abstractNumId w:val="15"/>
-  </w:num>
-  <w:num w:numId="13">
-    <w:abstractNumId w:val="4"/>
-  </w:num>
-  <w:num w:numId="14">
-    <w:abstractNumId w:val="5"/>
-  </w:num>
-  <w:num w:numId="15">
-    <w:abstractNumId w:val="20"/>
-  </w:num>
-  <w:num w:numId="16">
+  <w:num w:numId="25">
     <w:abstractNumId w:val="1"/>
-  </w:num>
-  <w:num w:numId="17">
-    <w:abstractNumId w:val="8"/>
-  </w:num>
-  <w:num w:numId="18">
-    <w:abstractNumId w:val="13"/>
-  </w:num>
-  <w:num w:numId="19">
-    <w:abstractNumId w:val="10"/>
-  </w:num>
-  <w:num w:numId="20">
-    <w:abstractNumId w:val="7"/>
-  </w:num>
-  <w:num w:numId="21">
-    <w:abstractNumId w:val="3"/>
   </w:num>
 </w:numbering>
 </file>
@@ -16970,7 +18919,7 @@
 </file>
 
 <file path=customXml/itemProps1.xml><?xml version="1.0" encoding="utf-8"?>
-<ds:datastoreItem xmlns:ds="http://schemas.openxmlformats.org/officeDocument/2006/customXml" ds:itemID="{2CB90FB5-2AA8-4647-9B41-94BE4FEEDC16}">
+<ds:datastoreItem xmlns:ds="http://schemas.openxmlformats.org/officeDocument/2006/customXml" ds:itemID="{72D1A4C2-0565-4A64-B99F-96751D2B8907}">
   <ds:schemaRefs>
     <ds:schemaRef ds:uri="http://schemas.openxmlformats.org/officeDocument/2006/bibliography"/>
   </ds:schemaRefs>

</xml_diff>